<commit_message>
updated Sprint Plan, Task Board, and Task Board Snapshot
</commit_message>
<xml_diff>
--- a/D3/Sprint Documentation.docx
+++ b/D3/Sprint Documentation.docx
@@ -296,76 +296,76 @@
           <w:sz w:val="40"/>
           <w:szCs w:val="40"/>
         </w:rPr>
-        <w:t xml:space="preserve">Yuan </w:t>
-      </w:r>
-      <w:proofErr w:type="spellStart"/>
+        <w:t xml:space="preserve">Yuan Zan </w:t>
+      </w:r>
       <w:r>
         <w:rPr>
           <w:rFonts w:asciiTheme="majorHAnsi" w:hAnsiTheme="majorHAnsi" w:cs="Courier New"/>
           <w:sz w:val="40"/>
           <w:szCs w:val="40"/>
         </w:rPr>
-        <w:t>Zan</w:t>
-      </w:r>
-      <w:proofErr w:type="spellEnd"/>
-      <w:r>
+        <w:t>Zheng</w:t>
+      </w:r>
+    </w:p>
+    <w:p>
+      <w:pPr>
+        <w:autoSpaceDE w:val="0"/>
+        <w:autoSpaceDN w:val="0"/>
+        <w:adjustRightInd w:val="0"/>
+        <w:spacing w:after="0" w:line="240" w:lineRule="auto"/>
+        <w:jc w:val="center"/>
         <w:rPr>
           <w:rFonts w:asciiTheme="majorHAnsi" w:hAnsiTheme="majorHAnsi" w:cs="Courier New"/>
           <w:sz w:val="40"/>
           <w:szCs w:val="40"/>
         </w:rPr>
-        <w:t xml:space="preserve"> </w:t>
-      </w:r>
+      </w:pPr>
       <w:r>
         <w:rPr>
           <w:rFonts w:asciiTheme="majorHAnsi" w:hAnsiTheme="majorHAnsi" w:cs="Courier New"/>
           <w:sz w:val="40"/>
           <w:szCs w:val="40"/>
         </w:rPr>
-        <w:t>Zheng</w:t>
-      </w:r>
-    </w:p>
-    <w:p>
-      <w:pPr>
-        <w:autoSpaceDE w:val="0"/>
-        <w:autoSpaceDN w:val="0"/>
-        <w:adjustRightInd w:val="0"/>
-        <w:spacing w:after="0" w:line="240" w:lineRule="auto"/>
-        <w:jc w:val="center"/>
+        <w:t xml:space="preserve">Dimitar </w:t>
+      </w:r>
+      <w:r>
         <w:rPr>
           <w:rFonts w:asciiTheme="majorHAnsi" w:hAnsiTheme="majorHAnsi" w:cs="Courier New"/>
           <w:sz w:val="40"/>
           <w:szCs w:val="40"/>
         </w:rPr>
-      </w:pPr>
-      <w:proofErr w:type="spellStart"/>
-      <w:r>
+        <w:t>Stratiev</w:t>
+      </w:r>
+    </w:p>
+    <w:p>
+      <w:pPr>
+        <w:autoSpaceDE w:val="0"/>
+        <w:autoSpaceDN w:val="0"/>
+        <w:adjustRightInd w:val="0"/>
+        <w:spacing w:after="0" w:line="240" w:lineRule="auto"/>
+        <w:jc w:val="center"/>
         <w:rPr>
           <w:rFonts w:asciiTheme="majorHAnsi" w:hAnsiTheme="majorHAnsi" w:cs="Courier New"/>
           <w:sz w:val="40"/>
           <w:szCs w:val="40"/>
         </w:rPr>
-        <w:t>Dimitar</w:t>
-      </w:r>
-      <w:proofErr w:type="spellEnd"/>
+      </w:pPr>
       <w:r>
         <w:rPr>
           <w:rFonts w:asciiTheme="majorHAnsi" w:hAnsiTheme="majorHAnsi" w:cs="Courier New"/>
           <w:sz w:val="40"/>
           <w:szCs w:val="40"/>
         </w:rPr>
-        <w:t xml:space="preserve"> </w:t>
-      </w:r>
-      <w:proofErr w:type="spellStart"/>
+        <w:t>Kirishanth</w:t>
+      </w:r>
       <w:r>
         <w:rPr>
           <w:rFonts w:asciiTheme="majorHAnsi" w:hAnsiTheme="majorHAnsi" w:cs="Courier New"/>
           <w:sz w:val="40"/>
           <w:szCs w:val="40"/>
         </w:rPr>
-        <w:t>Stratiev</w:t>
-      </w:r>
-      <w:proofErr w:type="spellEnd"/>
+        <w:t xml:space="preserve"> Ganeshamoorthy</w:t>
+      </w:r>
     </w:p>
     <w:p>
       <w:pPr>
@@ -380,65 +380,13 @@
           <w:szCs w:val="40"/>
         </w:rPr>
       </w:pPr>
-      <w:proofErr w:type="spellStart"/>
       <w:r>
         <w:rPr>
           <w:rFonts w:asciiTheme="majorHAnsi" w:hAnsiTheme="majorHAnsi" w:cs="Courier New"/>
           <w:sz w:val="40"/>
           <w:szCs w:val="40"/>
         </w:rPr>
-        <w:t>Kirishanth</w:t>
-      </w:r>
-      <w:proofErr w:type="spellEnd"/>
-      <w:r>
-        <w:rPr>
-          <w:rFonts w:asciiTheme="majorHAnsi" w:hAnsiTheme="majorHAnsi" w:cs="Courier New"/>
-          <w:sz w:val="40"/>
-          <w:szCs w:val="40"/>
-        </w:rPr>
-        <w:t xml:space="preserve"> </w:t>
-      </w:r>
-      <w:proofErr w:type="spellStart"/>
-      <w:r>
-        <w:rPr>
-          <w:rFonts w:asciiTheme="majorHAnsi" w:hAnsiTheme="majorHAnsi" w:cs="Courier New"/>
-          <w:sz w:val="40"/>
-          <w:szCs w:val="40"/>
-        </w:rPr>
-        <w:t>Ganeshamoorthy</w:t>
-      </w:r>
-      <w:proofErr w:type="spellEnd"/>
-    </w:p>
-    <w:p>
-      <w:pPr>
-        <w:autoSpaceDE w:val="0"/>
-        <w:autoSpaceDN w:val="0"/>
-        <w:adjustRightInd w:val="0"/>
-        <w:spacing w:after="0" w:line="240" w:lineRule="auto"/>
-        <w:jc w:val="center"/>
-        <w:rPr>
-          <w:rFonts w:asciiTheme="majorHAnsi" w:hAnsiTheme="majorHAnsi" w:cs="Courier New"/>
-          <w:sz w:val="40"/>
-          <w:szCs w:val="40"/>
-        </w:rPr>
-      </w:pPr>
-      <w:proofErr w:type="spellStart"/>
-      <w:r>
-        <w:rPr>
-          <w:rFonts w:asciiTheme="majorHAnsi" w:hAnsiTheme="majorHAnsi" w:cs="Courier New"/>
-          <w:sz w:val="40"/>
-          <w:szCs w:val="40"/>
-        </w:rPr>
-        <w:t>Xibo</w:t>
-      </w:r>
-      <w:proofErr w:type="spellEnd"/>
-      <w:r>
-        <w:rPr>
-          <w:rFonts w:asciiTheme="majorHAnsi" w:hAnsiTheme="majorHAnsi" w:cs="Courier New"/>
-          <w:sz w:val="40"/>
-          <w:szCs w:val="40"/>
-        </w:rPr>
-        <w:t xml:space="preserve"> Rao (Robbie)</w:t>
+        <w:t>Xibo Rao (Robbie)</w:t>
       </w:r>
     </w:p>
     <w:p>
@@ -818,16 +766,8 @@
         <w:rPr>
           <w:rFonts w:asciiTheme="majorHAnsi" w:hAnsiTheme="majorHAnsi" w:cs="Courier New"/>
         </w:rPr>
-        <w:t xml:space="preserve"> and Spring Plan</w:t>
-      </w:r>
-      <w:proofErr w:type="gramStart"/>
-      <w:r>
-        <w:rPr>
-          <w:rFonts w:asciiTheme="majorHAnsi" w:hAnsiTheme="majorHAnsi" w:cs="Courier New"/>
-        </w:rPr>
-        <w:t>..</w:t>
-      </w:r>
-      <w:proofErr w:type="gramEnd"/>
+        <w:t xml:space="preserve"> and Spring Plan..</w:t>
+      </w:r>
       <w:r>
         <w:rPr>
           <w:rFonts w:asciiTheme="majorHAnsi" w:hAnsiTheme="majorHAnsi" w:cs="Courier New"/>
@@ -916,21 +856,7 @@
         <w:rPr>
           <w:rFonts w:asciiTheme="majorHAnsi" w:hAnsiTheme="majorHAnsi" w:cs="Courier New"/>
         </w:rPr>
-        <w:t xml:space="preserve">Updated </w:t>
-      </w:r>
-      <w:proofErr w:type="spellStart"/>
-      <w:r>
-        <w:rPr>
-          <w:rFonts w:asciiTheme="majorHAnsi" w:hAnsiTheme="majorHAnsi" w:cs="Courier New"/>
-        </w:rPr>
-        <w:t>Burndown</w:t>
-      </w:r>
-      <w:proofErr w:type="spellEnd"/>
-      <w:r>
-        <w:rPr>
-          <w:rFonts w:asciiTheme="majorHAnsi" w:hAnsiTheme="majorHAnsi" w:cs="Courier New"/>
-        </w:rPr>
-        <w:t xml:space="preserve"> Chart</w:t>
+        <w:t>Updated Burndown Chart</w:t>
       </w:r>
       <w:r>
         <w:rPr>
@@ -1070,19 +996,11 @@
         </w:rPr>
         <w:t>Middle of the Week</w:t>
       </w:r>
-      <w:proofErr w:type="gramStart"/>
-      <w:r>
-        <w:rPr>
-          <w:rFonts w:asciiTheme="majorHAnsi" w:hAnsiTheme="majorHAnsi" w:cs="Courier New"/>
-        </w:rPr>
-        <w:t>..</w:t>
-      </w:r>
-      <w:proofErr w:type="gramEnd"/>
-      <w:r>
-        <w:rPr>
-          <w:rFonts w:asciiTheme="majorHAnsi" w:hAnsiTheme="majorHAnsi" w:cs="Courier New"/>
-        </w:rPr>
-        <w:t xml:space="preserve">……...……………………………………..…………………………………………. </w:t>
+      <w:r>
+        <w:rPr>
+          <w:rFonts w:asciiTheme="majorHAnsi" w:hAnsiTheme="majorHAnsi" w:cs="Courier New"/>
+        </w:rPr>
+        <w:t xml:space="preserve">..……...……………………………………..…………………………………………. </w:t>
       </w:r>
       <w:r>
         <w:rPr>
@@ -1112,19 +1030,11 @@
         </w:rPr>
         <w:t>End of the Week</w:t>
       </w:r>
-      <w:proofErr w:type="gramStart"/>
-      <w:r>
-        <w:rPr>
-          <w:rFonts w:asciiTheme="majorHAnsi" w:hAnsiTheme="majorHAnsi" w:cs="Courier New"/>
-        </w:rPr>
-        <w:t>..</w:t>
-      </w:r>
-      <w:proofErr w:type="gramEnd"/>
-      <w:r>
-        <w:rPr>
-          <w:rFonts w:asciiTheme="majorHAnsi" w:hAnsiTheme="majorHAnsi" w:cs="Courier New"/>
-        </w:rPr>
-        <w:t xml:space="preserve">…………...……………………………………..…………………………………………. </w:t>
+      <w:r>
+        <w:rPr>
+          <w:rFonts w:asciiTheme="majorHAnsi" w:hAnsiTheme="majorHAnsi" w:cs="Courier New"/>
+        </w:rPr>
+        <w:t xml:space="preserve">..…………...……………………………………..…………………………………………. </w:t>
       </w:r>
       <w:r>
         <w:rPr>
@@ -1251,15 +1161,7 @@
         <w:rPr>
           <w:rFonts w:asciiTheme="majorHAnsi" w:hAnsiTheme="majorHAnsi" w:cs="Courier New"/>
         </w:rPr>
-        <w:t>…………………………………………………………………………………..</w:t>
-      </w:r>
-      <w:bookmarkStart w:id="0" w:name="_GoBack"/>
-      <w:bookmarkEnd w:id="0"/>
-      <w:r>
-        <w:rPr>
-          <w:rFonts w:asciiTheme="majorHAnsi" w:hAnsiTheme="majorHAnsi" w:cs="Courier New"/>
-        </w:rPr>
-        <w:t xml:space="preserve">4, </w:t>
+        <w:t xml:space="preserve">…………………………………………………………………………………..4, </w:t>
       </w:r>
       <w:r>
         <w:rPr>
@@ -2641,6 +2543,18 @@
         <w:textAlignment w:val="baseline"/>
         <w:rPr>
           <w:rFonts w:asciiTheme="majorHAnsi" w:eastAsia="Times New Roman" w:hAnsiTheme="majorHAnsi" w:cs="Arial"/>
+          <w:b/>
+          <w:color w:val="000000"/>
+          <w:lang w:eastAsia="zh-CN"/>
+        </w:rPr>
+      </w:pPr>
+    </w:p>
+    <w:p>
+      <w:pPr>
+        <w:spacing w:after="0" w:line="240" w:lineRule="auto"/>
+        <w:textAlignment w:val="baseline"/>
+        <w:rPr>
+          <w:rFonts w:asciiTheme="majorHAnsi" w:eastAsia="Times New Roman" w:hAnsiTheme="majorHAnsi" w:cs="Arial"/>
           <w:color w:val="000000"/>
           <w:lang w:eastAsia="zh-CN"/>
         </w:rPr>
@@ -2668,25 +2582,7 @@
           <w:color w:val="000000"/>
           <w:lang w:eastAsia="zh-CN"/>
         </w:rPr>
-        <w:t xml:space="preserve">Learn </w:t>
-      </w:r>
-      <w:proofErr w:type="spellStart"/>
-      <w:r>
-        <w:rPr>
-          <w:rFonts w:asciiTheme="majorHAnsi" w:eastAsia="Times New Roman" w:hAnsiTheme="majorHAnsi" w:cs="Arial"/>
-          <w:color w:val="000000"/>
-          <w:lang w:eastAsia="zh-CN"/>
-        </w:rPr>
-        <w:t>Zotero’s</w:t>
-      </w:r>
-      <w:proofErr w:type="spellEnd"/>
-      <w:r>
-        <w:rPr>
-          <w:rFonts w:asciiTheme="majorHAnsi" w:eastAsia="Times New Roman" w:hAnsiTheme="majorHAnsi" w:cs="Arial"/>
-          <w:color w:val="000000"/>
-          <w:lang w:eastAsia="zh-CN"/>
-        </w:rPr>
-        <w:t xml:space="preserve"> field system</w:t>
+        <w:t>Learn Zotero’s field system</w:t>
       </w:r>
       <w:r>
         <w:rPr>
@@ -2774,7 +2670,61 @@
           <w:color w:val="000000"/>
           <w:lang w:eastAsia="zh-CN"/>
         </w:rPr>
-        <w:t xml:space="preserve">Task #1: </w:t>
+        <w:t>Task #1</w:t>
+      </w:r>
+      <w:r>
+        <w:rPr>
+          <w:rFonts w:asciiTheme="majorHAnsi" w:eastAsia="Times New Roman" w:hAnsiTheme="majorHAnsi" w:cs="Arial"/>
+          <w:b/>
+          <w:color w:val="000000"/>
+          <w:lang w:eastAsia="zh-CN"/>
+        </w:rPr>
+        <w:t xml:space="preserve">: </w:t>
+      </w:r>
+      <w:r>
+        <w:rPr>
+          <w:rFonts w:asciiTheme="majorHAnsi" w:eastAsia="Times New Roman" w:hAnsiTheme="majorHAnsi" w:cs="Arial"/>
+          <w:color w:val="000000"/>
+          <w:lang w:eastAsia="zh-CN"/>
+        </w:rPr>
+        <w:t xml:space="preserve">create XUL files for installation of our Zotero extension – SP: </w:t>
+      </w:r>
+      <w:r>
+        <w:rPr>
+          <w:rFonts w:asciiTheme="majorHAnsi" w:eastAsia="Times New Roman" w:hAnsiTheme="majorHAnsi" w:cs="Arial"/>
+          <w:color w:val="000000"/>
+          <w:lang w:eastAsia="zh-CN"/>
+        </w:rPr>
+        <w:t>2</w:t>
+      </w:r>
+    </w:p>
+    <w:p>
+      <w:pPr>
+        <w:spacing w:after="0" w:line="240" w:lineRule="auto"/>
+        <w:textAlignment w:val="baseline"/>
+        <w:rPr>
+          <w:rFonts w:asciiTheme="majorHAnsi" w:eastAsia="Times New Roman" w:hAnsiTheme="majorHAnsi" w:cs="Arial"/>
+          <w:color w:val="000000"/>
+          <w:lang w:eastAsia="zh-CN"/>
+        </w:rPr>
+      </w:pPr>
+      <w:r>
+        <w:rPr>
+          <w:rFonts w:asciiTheme="majorHAnsi" w:eastAsia="Times New Roman" w:hAnsiTheme="majorHAnsi" w:cs="Arial"/>
+          <w:b/>
+          <w:color w:val="000000"/>
+          <w:lang w:eastAsia="zh-CN"/>
+        </w:rPr>
+        <w:t>Task #2</w:t>
+      </w:r>
+      <w:r>
+        <w:rPr>
+          <w:rFonts w:asciiTheme="majorHAnsi" w:eastAsia="Times New Roman" w:hAnsiTheme="majorHAnsi" w:cs="Arial"/>
+          <w:b/>
+          <w:color w:val="000000"/>
+          <w:lang w:eastAsia="zh-CN"/>
+        </w:rPr>
+        <w:t xml:space="preserve">: </w:t>
       </w:r>
       <w:r>
         <w:rPr>
@@ -2800,23 +2750,13 @@
         </w:rPr>
         <w:t xml:space="preserve"> </w:t>
       </w:r>
-      <w:proofErr w:type="spellStart"/>
-      <w:r>
-        <w:rPr>
-          <w:rFonts w:asciiTheme="majorHAnsi" w:eastAsia="Times New Roman" w:hAnsiTheme="majorHAnsi" w:cs="Arial"/>
-          <w:color w:val="000000"/>
-          <w:lang w:eastAsia="zh-CN"/>
-        </w:rPr>
-        <w:t>Zotero’s</w:t>
-      </w:r>
-      <w:proofErr w:type="spellEnd"/>
-      <w:r>
-        <w:rPr>
-          <w:rFonts w:asciiTheme="majorHAnsi" w:eastAsia="Times New Roman" w:hAnsiTheme="majorHAnsi" w:cs="Arial"/>
-          <w:color w:val="000000"/>
-          <w:lang w:eastAsia="zh-CN"/>
-        </w:rPr>
-        <w:t xml:space="preserve"> default field w</w:t>
+      <w:r>
+        <w:rPr>
+          <w:rFonts w:asciiTheme="majorHAnsi" w:eastAsia="Times New Roman" w:hAnsiTheme="majorHAnsi" w:cs="Arial"/>
+          <w:color w:val="000000"/>
+          <w:lang w:eastAsia="zh-CN"/>
+        </w:rPr>
+        <w:t>Zotero’s default field w</w:t>
       </w:r>
       <w:r>
         <w:rPr>
@@ -2860,33 +2800,269 @@
           <w:color w:val="000000"/>
           <w:lang w:eastAsia="zh-CN"/>
         </w:rPr>
-        <w:t xml:space="preserve">Task #2: </w:t>
-      </w:r>
-      <w:r>
-        <w:rPr>
-          <w:rFonts w:asciiTheme="majorHAnsi" w:eastAsia="Times New Roman" w:hAnsiTheme="majorHAnsi" w:cs="Arial"/>
-          <w:color w:val="000000"/>
-          <w:lang w:eastAsia="zh-CN"/>
-        </w:rPr>
-        <w:t xml:space="preserve">Implement an add button on </w:t>
-      </w:r>
-      <w:proofErr w:type="spellStart"/>
-      <w:r>
-        <w:rPr>
-          <w:rFonts w:asciiTheme="majorHAnsi" w:eastAsia="Times New Roman" w:hAnsiTheme="majorHAnsi" w:cs="Arial"/>
-          <w:color w:val="000000"/>
-          <w:lang w:eastAsia="zh-CN"/>
-        </w:rPr>
-        <w:t>Zotero’s</w:t>
-      </w:r>
-      <w:proofErr w:type="spellEnd"/>
-      <w:r>
-        <w:rPr>
-          <w:rFonts w:asciiTheme="majorHAnsi" w:eastAsia="Times New Roman" w:hAnsiTheme="majorHAnsi" w:cs="Arial"/>
-          <w:color w:val="000000"/>
-          <w:lang w:eastAsia="zh-CN"/>
-        </w:rPr>
-        <w:t xml:space="preserve"> default field window</w:t>
+        <w:t>Task #</w:t>
+      </w:r>
+      <w:r>
+        <w:rPr>
+          <w:rFonts w:asciiTheme="majorHAnsi" w:eastAsia="Times New Roman" w:hAnsiTheme="majorHAnsi" w:cs="Arial"/>
+          <w:b/>
+          <w:color w:val="000000"/>
+          <w:lang w:eastAsia="zh-CN"/>
+        </w:rPr>
+        <w:t>3</w:t>
+      </w:r>
+      <w:r>
+        <w:rPr>
+          <w:rFonts w:asciiTheme="majorHAnsi" w:eastAsia="Times New Roman" w:hAnsiTheme="majorHAnsi" w:cs="Arial"/>
+          <w:b/>
+          <w:color w:val="000000"/>
+          <w:lang w:eastAsia="zh-CN"/>
+        </w:rPr>
+        <w:t>:</w:t>
+      </w:r>
+      <w:r>
+        <w:rPr>
+          <w:rFonts w:asciiTheme="majorHAnsi" w:eastAsia="Times New Roman" w:hAnsiTheme="majorHAnsi" w:cs="Arial"/>
+          <w:color w:val="000000"/>
+          <w:lang w:eastAsia="zh-CN"/>
+        </w:rPr>
+        <w:t xml:space="preserve"> Implement a function to search for existing field data in local Zotero database – SP: 30</w:t>
+      </w:r>
+    </w:p>
+    <w:p>
+      <w:pPr>
+        <w:spacing w:after="0" w:line="240" w:lineRule="auto"/>
+        <w:textAlignment w:val="baseline"/>
+        <w:rPr>
+          <w:rFonts w:asciiTheme="majorHAnsi" w:eastAsia="Times New Roman" w:hAnsiTheme="majorHAnsi" w:cs="Arial"/>
+          <w:color w:val="000000"/>
+          <w:lang w:eastAsia="zh-CN"/>
+        </w:rPr>
+      </w:pPr>
+      <w:r>
+        <w:rPr>
+          <w:rFonts w:asciiTheme="majorHAnsi" w:eastAsia="Times New Roman" w:hAnsiTheme="majorHAnsi" w:cs="Arial"/>
+          <w:b/>
+          <w:color w:val="000000"/>
+          <w:lang w:eastAsia="zh-CN"/>
+        </w:rPr>
+        <w:t>Task #</w:t>
+      </w:r>
+      <w:r>
+        <w:rPr>
+          <w:rFonts w:asciiTheme="majorHAnsi" w:eastAsia="Times New Roman" w:hAnsiTheme="majorHAnsi" w:cs="Arial"/>
+          <w:b/>
+          <w:color w:val="000000"/>
+          <w:lang w:eastAsia="zh-CN"/>
+        </w:rPr>
+        <w:t>4</w:t>
+      </w:r>
+      <w:r>
+        <w:rPr>
+          <w:rFonts w:asciiTheme="majorHAnsi" w:eastAsia="Times New Roman" w:hAnsiTheme="majorHAnsi" w:cs="Arial"/>
+          <w:b/>
+          <w:color w:val="000000"/>
+          <w:lang w:eastAsia="zh-CN"/>
+        </w:rPr>
+        <w:t xml:space="preserve">: </w:t>
+      </w:r>
+      <w:r>
+        <w:rPr>
+          <w:rFonts w:asciiTheme="majorHAnsi" w:eastAsia="Times New Roman" w:hAnsiTheme="majorHAnsi" w:cs="Arial"/>
+          <w:color w:val="000000"/>
+          <w:lang w:eastAsia="zh-CN"/>
+        </w:rPr>
+        <w:t xml:space="preserve">Implement </w:t>
+      </w:r>
+      <w:r>
+        <w:rPr>
+          <w:rFonts w:asciiTheme="majorHAnsi" w:eastAsia="Times New Roman" w:hAnsiTheme="majorHAnsi" w:cs="Arial"/>
+          <w:color w:val="000000"/>
+          <w:lang w:eastAsia="zh-CN"/>
+        </w:rPr>
+        <w:t>a function to i</w:t>
+      </w:r>
+      <w:r>
+        <w:rPr>
+          <w:rFonts w:asciiTheme="majorHAnsi" w:eastAsia="Times New Roman" w:hAnsiTheme="majorHAnsi" w:cs="Arial"/>
+          <w:color w:val="000000"/>
+          <w:lang w:eastAsia="zh-CN"/>
+        </w:rPr>
+        <w:t xml:space="preserve">nsert </w:t>
+      </w:r>
+      <w:r>
+        <w:rPr>
+          <w:rFonts w:asciiTheme="majorHAnsi" w:eastAsia="Times New Roman" w:hAnsiTheme="majorHAnsi" w:cs="Arial"/>
+          <w:color w:val="000000"/>
+          <w:lang w:eastAsia="zh-CN"/>
+        </w:rPr>
+        <w:t>custom fields into local Zotero database - SP: 2</w:t>
+      </w:r>
+    </w:p>
+    <w:p>
+      <w:pPr>
+        <w:spacing w:after="0" w:line="240" w:lineRule="auto"/>
+        <w:textAlignment w:val="baseline"/>
+        <w:rPr>
+          <w:rFonts w:asciiTheme="majorHAnsi" w:eastAsia="Times New Roman" w:hAnsiTheme="majorHAnsi" w:cs="Arial"/>
+          <w:color w:val="000000"/>
+          <w:lang w:eastAsia="zh-CN"/>
+        </w:rPr>
+      </w:pPr>
+      <w:r>
+        <w:rPr>
+          <w:rFonts w:asciiTheme="majorHAnsi" w:eastAsia="Times New Roman" w:hAnsiTheme="majorHAnsi" w:cs="Arial"/>
+          <w:b/>
+          <w:color w:val="000000"/>
+          <w:lang w:eastAsia="zh-CN"/>
+        </w:rPr>
+        <w:t xml:space="preserve">Task </w:t>
+      </w:r>
+      <w:r>
+        <w:rPr>
+          <w:rFonts w:asciiTheme="majorHAnsi" w:eastAsia="Times New Roman" w:hAnsiTheme="majorHAnsi" w:cs="Arial"/>
+          <w:b/>
+          <w:color w:val="000000"/>
+          <w:lang w:eastAsia="zh-CN"/>
+        </w:rPr>
+        <w:t>#</w:t>
+      </w:r>
+      <w:r>
+        <w:rPr>
+          <w:rFonts w:asciiTheme="majorHAnsi" w:eastAsia="Times New Roman" w:hAnsiTheme="majorHAnsi" w:cs="Arial"/>
+          <w:b/>
+          <w:color w:val="000000"/>
+          <w:lang w:eastAsia="zh-CN"/>
+        </w:rPr>
+        <w:t>5</w:t>
+      </w:r>
+      <w:r>
+        <w:rPr>
+          <w:rFonts w:asciiTheme="majorHAnsi" w:eastAsia="Times New Roman" w:hAnsiTheme="majorHAnsi" w:cs="Arial"/>
+          <w:b/>
+          <w:color w:val="000000"/>
+          <w:lang w:eastAsia="zh-CN"/>
+        </w:rPr>
+        <w:t>:</w:t>
+      </w:r>
+      <w:r>
+        <w:rPr>
+          <w:rFonts w:asciiTheme="majorHAnsi" w:eastAsia="Times New Roman" w:hAnsiTheme="majorHAnsi" w:cs="Arial"/>
+          <w:b/>
+          <w:color w:val="000000"/>
+          <w:lang w:eastAsia="zh-CN"/>
+        </w:rPr>
+        <w:t xml:space="preserve"> </w:t>
+      </w:r>
+      <w:r>
+        <w:rPr>
+          <w:rFonts w:asciiTheme="majorHAnsi" w:eastAsia="Times New Roman" w:hAnsiTheme="majorHAnsi" w:cs="Arial"/>
+          <w:color w:val="000000"/>
+          <w:lang w:eastAsia="zh-CN"/>
+        </w:rPr>
+        <w:t>Implement a function to modify existing field data into local Zotero database - SP: 2</w:t>
+      </w:r>
+    </w:p>
+    <w:p>
+      <w:pPr>
+        <w:spacing w:after="0" w:line="240" w:lineRule="auto"/>
+        <w:textAlignment w:val="baseline"/>
+        <w:rPr>
+          <w:rFonts w:asciiTheme="majorHAnsi" w:eastAsia="Times New Roman" w:hAnsiTheme="majorHAnsi" w:cs="Arial"/>
+          <w:color w:val="000000"/>
+          <w:lang w:eastAsia="zh-CN"/>
+        </w:rPr>
+      </w:pPr>
+      <w:r>
+        <w:rPr>
+          <w:rFonts w:asciiTheme="majorHAnsi" w:eastAsia="Times New Roman" w:hAnsiTheme="majorHAnsi" w:cs="Arial"/>
+          <w:b/>
+          <w:color w:val="000000"/>
+          <w:lang w:eastAsia="zh-CN"/>
+        </w:rPr>
+        <w:t>Task #6</w:t>
+      </w:r>
+      <w:r>
+        <w:rPr>
+          <w:rFonts w:asciiTheme="majorHAnsi" w:eastAsia="Times New Roman" w:hAnsiTheme="majorHAnsi" w:cs="Arial"/>
+          <w:color w:val="000000"/>
+          <w:lang w:eastAsia="zh-CN"/>
+        </w:rPr>
+        <w:t>: Implement a function to delete existing field data in local Zotero database - SP: 5</w:t>
+      </w:r>
+    </w:p>
+    <w:p>
+      <w:pPr>
+        <w:spacing w:after="0" w:line="240" w:lineRule="auto"/>
+        <w:textAlignment w:val="baseline"/>
+        <w:rPr>
+          <w:rFonts w:asciiTheme="majorHAnsi" w:eastAsia="Times New Roman" w:hAnsiTheme="majorHAnsi" w:cs="Arial"/>
+          <w:color w:val="000000"/>
+          <w:lang w:eastAsia="zh-CN"/>
+        </w:rPr>
+      </w:pPr>
+      <w:r>
+        <w:rPr>
+          <w:rFonts w:asciiTheme="majorHAnsi" w:eastAsia="Times New Roman" w:hAnsiTheme="majorHAnsi" w:cs="Arial"/>
+          <w:b/>
+          <w:color w:val="000000"/>
+          <w:lang w:eastAsia="zh-CN"/>
+        </w:rPr>
+        <w:t>Task #7</w:t>
+      </w:r>
+      <w:r>
+        <w:rPr>
+          <w:rFonts w:asciiTheme="majorHAnsi" w:eastAsia="Times New Roman" w:hAnsiTheme="majorHAnsi" w:cs="Arial"/>
+          <w:b/>
+          <w:color w:val="000000"/>
+          <w:lang w:eastAsia="zh-CN"/>
+        </w:rPr>
+        <w:t xml:space="preserve">: </w:t>
+      </w:r>
+      <w:r>
+        <w:rPr>
+          <w:rFonts w:asciiTheme="majorHAnsi" w:eastAsia="Times New Roman" w:hAnsiTheme="majorHAnsi" w:cs="Arial"/>
+          <w:color w:val="000000"/>
+          <w:lang w:eastAsia="zh-CN"/>
+        </w:rPr>
+        <w:t>Implement file I/O to save custom forms – SP: 10</w:t>
+      </w:r>
+    </w:p>
+    <w:p>
+      <w:pPr>
+        <w:spacing w:after="0" w:line="240" w:lineRule="auto"/>
+        <w:textAlignment w:val="baseline"/>
+        <w:rPr>
+          <w:rFonts w:asciiTheme="majorHAnsi" w:eastAsia="Times New Roman" w:hAnsiTheme="majorHAnsi" w:cs="Arial"/>
+          <w:color w:val="000000"/>
+          <w:lang w:eastAsia="zh-CN"/>
+        </w:rPr>
+      </w:pPr>
+      <w:r>
+        <w:rPr>
+          <w:rFonts w:asciiTheme="majorHAnsi" w:eastAsia="Times New Roman" w:hAnsiTheme="majorHAnsi" w:cs="Arial"/>
+          <w:b/>
+          <w:color w:val="000000"/>
+          <w:lang w:eastAsia="zh-CN"/>
+        </w:rPr>
+        <w:t>Task #8</w:t>
+      </w:r>
+      <w:r>
+        <w:rPr>
+          <w:rFonts w:asciiTheme="majorHAnsi" w:eastAsia="Times New Roman" w:hAnsiTheme="majorHAnsi" w:cs="Arial"/>
+          <w:b/>
+          <w:color w:val="000000"/>
+          <w:lang w:eastAsia="zh-CN"/>
+        </w:rPr>
+        <w:t xml:space="preserve">: </w:t>
+      </w:r>
+      <w:r>
+        <w:rPr>
+          <w:rFonts w:asciiTheme="majorHAnsi" w:eastAsia="Times New Roman" w:hAnsiTheme="majorHAnsi" w:cs="Arial"/>
+          <w:color w:val="000000"/>
+          <w:lang w:eastAsia="zh-CN"/>
+        </w:rPr>
+        <w:t>Implement an add button on Zotero’s default field window</w:t>
       </w:r>
       <w:r>
         <w:rPr>
@@ -2914,7 +3090,16 @@
           <w:color w:val="000000"/>
           <w:lang w:eastAsia="zh-CN"/>
         </w:rPr>
-        <w:t>Task #3:</w:t>
+        <w:t>Task #9</w:t>
+      </w:r>
+      <w:r>
+        <w:rPr>
+          <w:rFonts w:asciiTheme="majorHAnsi" w:eastAsia="Times New Roman" w:hAnsiTheme="majorHAnsi" w:cs="Arial"/>
+          <w:b/>
+          <w:color w:val="000000"/>
+          <w:lang w:eastAsia="zh-CN"/>
+        </w:rPr>
+        <w:t>:</w:t>
       </w:r>
       <w:r>
         <w:rPr>
@@ -2933,23 +3118,13 @@
         </w:rPr>
         <w:t xml:space="preserve">Implement a modify button on </w:t>
       </w:r>
-      <w:proofErr w:type="spellStart"/>
-      <w:r>
-        <w:rPr>
-          <w:rFonts w:asciiTheme="majorHAnsi" w:eastAsia="Times New Roman" w:hAnsiTheme="majorHAnsi" w:cs="Arial"/>
-          <w:color w:val="000000"/>
-          <w:lang w:eastAsia="zh-CN"/>
-        </w:rPr>
-        <w:t>Zotero’s</w:t>
-      </w:r>
-      <w:proofErr w:type="spellEnd"/>
-      <w:r>
-        <w:rPr>
-          <w:rFonts w:asciiTheme="majorHAnsi" w:eastAsia="Times New Roman" w:hAnsiTheme="majorHAnsi" w:cs="Arial"/>
-          <w:color w:val="000000"/>
-          <w:lang w:eastAsia="zh-CN"/>
-        </w:rPr>
-        <w:t xml:space="preserve"> default field window</w:t>
+      <w:r>
+        <w:rPr>
+          <w:rFonts w:asciiTheme="majorHAnsi" w:eastAsia="Times New Roman" w:hAnsiTheme="majorHAnsi" w:cs="Arial"/>
+          <w:color w:val="000000"/>
+          <w:lang w:eastAsia="zh-CN"/>
+        </w:rPr>
+        <w:t>Zotero’s default field window</w:t>
       </w:r>
       <w:r>
         <w:rPr>
@@ -2977,33 +3152,24 @@
           <w:color w:val="000000"/>
           <w:lang w:eastAsia="zh-CN"/>
         </w:rPr>
-        <w:t xml:space="preserve">Task #4: </w:t>
-      </w:r>
-      <w:r>
-        <w:rPr>
-          <w:rFonts w:asciiTheme="majorHAnsi" w:eastAsia="Times New Roman" w:hAnsiTheme="majorHAnsi" w:cs="Arial"/>
-          <w:color w:val="000000"/>
-          <w:lang w:eastAsia="zh-CN"/>
-        </w:rPr>
-        <w:t xml:space="preserve">Implement a save button on </w:t>
-      </w:r>
-      <w:proofErr w:type="spellStart"/>
-      <w:r>
-        <w:rPr>
-          <w:rFonts w:asciiTheme="majorHAnsi" w:eastAsia="Times New Roman" w:hAnsiTheme="majorHAnsi" w:cs="Arial"/>
-          <w:color w:val="000000"/>
-          <w:lang w:eastAsia="zh-CN"/>
-        </w:rPr>
-        <w:t>Zotero’s</w:t>
-      </w:r>
-      <w:proofErr w:type="spellEnd"/>
-      <w:r>
-        <w:rPr>
-          <w:rFonts w:asciiTheme="majorHAnsi" w:eastAsia="Times New Roman" w:hAnsiTheme="majorHAnsi" w:cs="Arial"/>
-          <w:color w:val="000000"/>
-          <w:lang w:eastAsia="zh-CN"/>
-        </w:rPr>
-        <w:t xml:space="preserve"> </w:t>
+        <w:t>Task #10</w:t>
+      </w:r>
+      <w:r>
+        <w:rPr>
+          <w:rFonts w:asciiTheme="majorHAnsi" w:eastAsia="Times New Roman" w:hAnsiTheme="majorHAnsi" w:cs="Arial"/>
+          <w:b/>
+          <w:color w:val="000000"/>
+          <w:lang w:eastAsia="zh-CN"/>
+        </w:rPr>
+        <w:t xml:space="preserve">: </w:t>
+      </w:r>
+      <w:r>
+        <w:rPr>
+          <w:rFonts w:asciiTheme="majorHAnsi" w:eastAsia="Times New Roman" w:hAnsiTheme="majorHAnsi" w:cs="Arial"/>
+          <w:color w:val="000000"/>
+          <w:lang w:eastAsia="zh-CN"/>
+        </w:rPr>
+        <w:t xml:space="preserve">Implement a save button on Zotero’s </w:t>
       </w:r>
       <w:r>
         <w:rPr>
@@ -3047,410 +3213,7 @@
           <w:color w:val="000000"/>
           <w:lang w:eastAsia="zh-CN"/>
         </w:rPr>
-        <w:t>Task #5:</w:t>
-      </w:r>
-      <w:r>
-        <w:rPr>
-          <w:rFonts w:asciiTheme="majorHAnsi" w:eastAsia="Times New Roman" w:hAnsiTheme="majorHAnsi" w:cs="Arial"/>
-          <w:color w:val="000000"/>
-          <w:lang w:eastAsia="zh-CN"/>
-        </w:rPr>
-        <w:t xml:space="preserve"> Implement a function to search for existing field data in local </w:t>
-      </w:r>
-      <w:proofErr w:type="spellStart"/>
-      <w:r>
-        <w:rPr>
-          <w:rFonts w:asciiTheme="majorHAnsi" w:eastAsia="Times New Roman" w:hAnsiTheme="majorHAnsi" w:cs="Arial"/>
-          <w:color w:val="000000"/>
-          <w:lang w:eastAsia="zh-CN"/>
-        </w:rPr>
-        <w:t>Zotero</w:t>
-      </w:r>
-      <w:proofErr w:type="spellEnd"/>
-      <w:r>
-        <w:rPr>
-          <w:rFonts w:asciiTheme="majorHAnsi" w:eastAsia="Times New Roman" w:hAnsiTheme="majorHAnsi" w:cs="Arial"/>
-          <w:color w:val="000000"/>
-          <w:lang w:eastAsia="zh-CN"/>
-        </w:rPr>
-        <w:t xml:space="preserve"> database</w:t>
-      </w:r>
-      <w:r>
-        <w:rPr>
-          <w:rFonts w:asciiTheme="majorHAnsi" w:eastAsia="Times New Roman" w:hAnsiTheme="majorHAnsi" w:cs="Arial"/>
-          <w:color w:val="000000"/>
-          <w:lang w:eastAsia="zh-CN"/>
-        </w:rPr>
-        <w:t xml:space="preserve"> – SP: </w:t>
-      </w:r>
-      <w:r>
-        <w:rPr>
-          <w:rFonts w:asciiTheme="majorHAnsi" w:eastAsia="Times New Roman" w:hAnsiTheme="majorHAnsi" w:cs="Arial"/>
-          <w:color w:val="000000"/>
-          <w:lang w:eastAsia="zh-CN"/>
-        </w:rPr>
-        <w:t>3</w:t>
-      </w:r>
-      <w:r>
-        <w:rPr>
-          <w:rFonts w:asciiTheme="majorHAnsi" w:eastAsia="Times New Roman" w:hAnsiTheme="majorHAnsi" w:cs="Arial"/>
-          <w:color w:val="000000"/>
-          <w:lang w:eastAsia="zh-CN"/>
-        </w:rPr>
-        <w:t>0</w:t>
-      </w:r>
-    </w:p>
-    <w:p>
-      <w:pPr>
-        <w:spacing w:after="0" w:line="240" w:lineRule="auto"/>
-        <w:textAlignment w:val="baseline"/>
-        <w:rPr>
-          <w:rFonts w:asciiTheme="majorHAnsi" w:eastAsia="Times New Roman" w:hAnsiTheme="majorHAnsi" w:cs="Arial"/>
-          <w:color w:val="000000"/>
-          <w:lang w:eastAsia="zh-CN"/>
-        </w:rPr>
-      </w:pPr>
-      <w:r>
-        <w:rPr>
-          <w:rFonts w:asciiTheme="majorHAnsi" w:eastAsia="Times New Roman" w:hAnsiTheme="majorHAnsi" w:cs="Arial"/>
-          <w:b/>
-          <w:color w:val="000000"/>
-          <w:lang w:eastAsia="zh-CN"/>
-        </w:rPr>
-        <w:t>Task #</w:t>
-      </w:r>
-      <w:r>
-        <w:rPr>
-          <w:rFonts w:asciiTheme="majorHAnsi" w:eastAsia="Times New Roman" w:hAnsiTheme="majorHAnsi" w:cs="Arial"/>
-          <w:b/>
-          <w:color w:val="000000"/>
-          <w:lang w:eastAsia="zh-CN"/>
-        </w:rPr>
-        <w:t>6</w:t>
-      </w:r>
-      <w:r>
-        <w:rPr>
-          <w:rFonts w:asciiTheme="majorHAnsi" w:eastAsia="Times New Roman" w:hAnsiTheme="majorHAnsi" w:cs="Arial"/>
-          <w:b/>
-          <w:color w:val="000000"/>
-          <w:lang w:eastAsia="zh-CN"/>
-        </w:rPr>
-        <w:t>:</w:t>
-      </w:r>
-      <w:r>
-        <w:rPr>
-          <w:rFonts w:asciiTheme="majorHAnsi" w:eastAsia="Times New Roman" w:hAnsiTheme="majorHAnsi" w:cs="Arial"/>
-          <w:b/>
-          <w:color w:val="000000"/>
-          <w:lang w:eastAsia="zh-CN"/>
-        </w:rPr>
-        <w:t xml:space="preserve"> </w:t>
-      </w:r>
-      <w:r>
-        <w:rPr>
-          <w:rFonts w:asciiTheme="majorHAnsi" w:eastAsia="Times New Roman" w:hAnsiTheme="majorHAnsi" w:cs="Arial"/>
-          <w:color w:val="000000"/>
-          <w:lang w:eastAsia="zh-CN"/>
-        </w:rPr>
-        <w:t xml:space="preserve">Implement </w:t>
-      </w:r>
-      <w:r>
-        <w:rPr>
-          <w:rFonts w:asciiTheme="majorHAnsi" w:eastAsia="Times New Roman" w:hAnsiTheme="majorHAnsi" w:cs="Arial"/>
-          <w:color w:val="000000"/>
-          <w:lang w:eastAsia="zh-CN"/>
-        </w:rPr>
-        <w:t>a function to i</w:t>
-      </w:r>
-      <w:r>
-        <w:rPr>
-          <w:rFonts w:asciiTheme="majorHAnsi" w:eastAsia="Times New Roman" w:hAnsiTheme="majorHAnsi" w:cs="Arial"/>
-          <w:color w:val="000000"/>
-          <w:lang w:eastAsia="zh-CN"/>
-        </w:rPr>
-        <w:t xml:space="preserve">nsert </w:t>
-      </w:r>
-      <w:r>
-        <w:rPr>
-          <w:rFonts w:asciiTheme="majorHAnsi" w:eastAsia="Times New Roman" w:hAnsiTheme="majorHAnsi" w:cs="Arial"/>
-          <w:color w:val="000000"/>
-          <w:lang w:eastAsia="zh-CN"/>
-        </w:rPr>
-        <w:t xml:space="preserve">custom fields into local </w:t>
-      </w:r>
-      <w:proofErr w:type="spellStart"/>
-      <w:r>
-        <w:rPr>
-          <w:rFonts w:asciiTheme="majorHAnsi" w:eastAsia="Times New Roman" w:hAnsiTheme="majorHAnsi" w:cs="Arial"/>
-          <w:color w:val="000000"/>
-          <w:lang w:eastAsia="zh-CN"/>
-        </w:rPr>
-        <w:t>Zotero</w:t>
-      </w:r>
-      <w:proofErr w:type="spellEnd"/>
-      <w:r>
-        <w:rPr>
-          <w:rFonts w:asciiTheme="majorHAnsi" w:eastAsia="Times New Roman" w:hAnsiTheme="majorHAnsi" w:cs="Arial"/>
-          <w:color w:val="000000"/>
-          <w:lang w:eastAsia="zh-CN"/>
-        </w:rPr>
-        <w:t xml:space="preserve"> </w:t>
-      </w:r>
-      <w:r>
-        <w:rPr>
-          <w:rFonts w:asciiTheme="majorHAnsi" w:eastAsia="Times New Roman" w:hAnsiTheme="majorHAnsi" w:cs="Arial"/>
-          <w:color w:val="000000"/>
-          <w:lang w:eastAsia="zh-CN"/>
-        </w:rPr>
-        <w:t>database</w:t>
-      </w:r>
-      <w:r>
-        <w:rPr>
-          <w:rFonts w:asciiTheme="majorHAnsi" w:eastAsia="Times New Roman" w:hAnsiTheme="majorHAnsi" w:cs="Arial"/>
-          <w:color w:val="000000"/>
-          <w:lang w:eastAsia="zh-CN"/>
-        </w:rPr>
-        <w:t xml:space="preserve"> - SP: 2</w:t>
-      </w:r>
-    </w:p>
-    <w:p>
-      <w:pPr>
-        <w:spacing w:after="0" w:line="240" w:lineRule="auto"/>
-        <w:textAlignment w:val="baseline"/>
-        <w:rPr>
-          <w:rFonts w:asciiTheme="majorHAnsi" w:eastAsia="Times New Roman" w:hAnsiTheme="majorHAnsi" w:cs="Arial"/>
-          <w:color w:val="000000"/>
-          <w:lang w:eastAsia="zh-CN"/>
-        </w:rPr>
-      </w:pPr>
-      <w:r>
-        <w:rPr>
-          <w:rFonts w:asciiTheme="majorHAnsi" w:eastAsia="Times New Roman" w:hAnsiTheme="majorHAnsi" w:cs="Arial"/>
-          <w:b/>
-          <w:color w:val="000000"/>
-          <w:lang w:eastAsia="zh-CN"/>
-        </w:rPr>
-        <w:t xml:space="preserve">Task </w:t>
-      </w:r>
-      <w:r>
-        <w:rPr>
-          <w:rFonts w:asciiTheme="majorHAnsi" w:eastAsia="Times New Roman" w:hAnsiTheme="majorHAnsi" w:cs="Arial"/>
-          <w:b/>
-          <w:color w:val="000000"/>
-          <w:lang w:eastAsia="zh-CN"/>
-        </w:rPr>
-        <w:t>#</w:t>
-      </w:r>
-      <w:r>
-        <w:rPr>
-          <w:rFonts w:asciiTheme="majorHAnsi" w:eastAsia="Times New Roman" w:hAnsiTheme="majorHAnsi" w:cs="Arial"/>
-          <w:b/>
-          <w:color w:val="000000"/>
-          <w:lang w:eastAsia="zh-CN"/>
-        </w:rPr>
-        <w:t>7</w:t>
-      </w:r>
-      <w:r>
-        <w:rPr>
-          <w:rFonts w:asciiTheme="majorHAnsi" w:eastAsia="Times New Roman" w:hAnsiTheme="majorHAnsi" w:cs="Arial"/>
-          <w:b/>
-          <w:color w:val="000000"/>
-          <w:lang w:eastAsia="zh-CN"/>
-        </w:rPr>
-        <w:t>:</w:t>
-      </w:r>
-      <w:r>
-        <w:rPr>
-          <w:rFonts w:asciiTheme="majorHAnsi" w:eastAsia="Times New Roman" w:hAnsiTheme="majorHAnsi" w:cs="Arial"/>
-          <w:b/>
-          <w:color w:val="000000"/>
-          <w:lang w:eastAsia="zh-CN"/>
-        </w:rPr>
-        <w:t xml:space="preserve"> </w:t>
-      </w:r>
-      <w:r>
-        <w:rPr>
-          <w:rFonts w:asciiTheme="majorHAnsi" w:eastAsia="Times New Roman" w:hAnsiTheme="majorHAnsi" w:cs="Arial"/>
-          <w:color w:val="000000"/>
-          <w:lang w:eastAsia="zh-CN"/>
-        </w:rPr>
-        <w:t xml:space="preserve">Implement a </w:t>
-      </w:r>
-      <w:r>
-        <w:rPr>
-          <w:rFonts w:asciiTheme="majorHAnsi" w:eastAsia="Times New Roman" w:hAnsiTheme="majorHAnsi" w:cs="Arial"/>
-          <w:color w:val="000000"/>
-          <w:lang w:eastAsia="zh-CN"/>
-        </w:rPr>
-        <w:t xml:space="preserve">function to modify existing field data into local </w:t>
-      </w:r>
-      <w:proofErr w:type="spellStart"/>
-      <w:r>
-        <w:rPr>
-          <w:rFonts w:asciiTheme="majorHAnsi" w:eastAsia="Times New Roman" w:hAnsiTheme="majorHAnsi" w:cs="Arial"/>
-          <w:color w:val="000000"/>
-          <w:lang w:eastAsia="zh-CN"/>
-        </w:rPr>
-        <w:t>Zotero</w:t>
-      </w:r>
-      <w:proofErr w:type="spellEnd"/>
-      <w:r>
-        <w:rPr>
-          <w:rFonts w:asciiTheme="majorHAnsi" w:eastAsia="Times New Roman" w:hAnsiTheme="majorHAnsi" w:cs="Arial"/>
-          <w:color w:val="000000"/>
-          <w:lang w:eastAsia="zh-CN"/>
-        </w:rPr>
-        <w:t xml:space="preserve"> database</w:t>
-      </w:r>
-      <w:r>
-        <w:rPr>
-          <w:rFonts w:asciiTheme="majorHAnsi" w:eastAsia="Times New Roman" w:hAnsiTheme="majorHAnsi" w:cs="Arial"/>
-          <w:color w:val="000000"/>
-          <w:lang w:eastAsia="zh-CN"/>
-        </w:rPr>
-        <w:t xml:space="preserve"> - SP: 2</w:t>
-      </w:r>
-    </w:p>
-    <w:p>
-      <w:pPr>
-        <w:spacing w:after="0" w:line="240" w:lineRule="auto"/>
-        <w:textAlignment w:val="baseline"/>
-        <w:rPr>
-          <w:rFonts w:asciiTheme="majorHAnsi" w:eastAsia="Times New Roman" w:hAnsiTheme="majorHAnsi" w:cs="Arial"/>
-          <w:color w:val="000000"/>
-          <w:lang w:eastAsia="zh-CN"/>
-        </w:rPr>
-      </w:pPr>
-      <w:r>
-        <w:rPr>
-          <w:rFonts w:asciiTheme="majorHAnsi" w:eastAsia="Times New Roman" w:hAnsiTheme="majorHAnsi" w:cs="Arial"/>
-          <w:b/>
-          <w:color w:val="000000"/>
-          <w:lang w:eastAsia="zh-CN"/>
-        </w:rPr>
-        <w:t>Task #8</w:t>
-      </w:r>
-      <w:r>
-        <w:rPr>
-          <w:rFonts w:asciiTheme="majorHAnsi" w:eastAsia="Times New Roman" w:hAnsiTheme="majorHAnsi" w:cs="Arial"/>
-          <w:color w:val="000000"/>
-          <w:lang w:eastAsia="zh-CN"/>
-        </w:rPr>
-        <w:t xml:space="preserve">: Implement a function </w:t>
-      </w:r>
-      <w:r>
-        <w:rPr>
-          <w:rFonts w:asciiTheme="majorHAnsi" w:eastAsia="Times New Roman" w:hAnsiTheme="majorHAnsi" w:cs="Arial"/>
-          <w:color w:val="000000"/>
-          <w:lang w:eastAsia="zh-CN"/>
-        </w:rPr>
-        <w:t xml:space="preserve">to </w:t>
-      </w:r>
-      <w:r>
-        <w:rPr>
-          <w:rFonts w:asciiTheme="majorHAnsi" w:eastAsia="Times New Roman" w:hAnsiTheme="majorHAnsi" w:cs="Arial"/>
-          <w:color w:val="000000"/>
-          <w:lang w:eastAsia="zh-CN"/>
-        </w:rPr>
-        <w:t xml:space="preserve">delete existing field data in local </w:t>
-      </w:r>
-      <w:proofErr w:type="spellStart"/>
-      <w:r>
-        <w:rPr>
-          <w:rFonts w:asciiTheme="majorHAnsi" w:eastAsia="Times New Roman" w:hAnsiTheme="majorHAnsi" w:cs="Arial"/>
-          <w:color w:val="000000"/>
-          <w:lang w:eastAsia="zh-CN"/>
-        </w:rPr>
-        <w:t>Zotero</w:t>
-      </w:r>
-      <w:proofErr w:type="spellEnd"/>
-      <w:r>
-        <w:rPr>
-          <w:rFonts w:asciiTheme="majorHAnsi" w:eastAsia="Times New Roman" w:hAnsiTheme="majorHAnsi" w:cs="Arial"/>
-          <w:color w:val="000000"/>
-          <w:lang w:eastAsia="zh-CN"/>
-        </w:rPr>
-        <w:t xml:space="preserve"> database</w:t>
-      </w:r>
-      <w:r>
-        <w:rPr>
-          <w:rFonts w:asciiTheme="majorHAnsi" w:eastAsia="Times New Roman" w:hAnsiTheme="majorHAnsi" w:cs="Arial"/>
-          <w:color w:val="000000"/>
-          <w:lang w:eastAsia="zh-CN"/>
-        </w:rPr>
-        <w:t xml:space="preserve"> - SP: 2</w:t>
-      </w:r>
-    </w:p>
-    <w:p>
-      <w:pPr>
-        <w:spacing w:after="0" w:line="240" w:lineRule="auto"/>
-        <w:textAlignment w:val="baseline"/>
-        <w:rPr>
-          <w:rFonts w:asciiTheme="majorHAnsi" w:eastAsia="Times New Roman" w:hAnsiTheme="majorHAnsi" w:cs="Arial"/>
-          <w:color w:val="000000"/>
-          <w:lang w:eastAsia="zh-CN"/>
-        </w:rPr>
-      </w:pPr>
-      <w:r>
-        <w:rPr>
-          <w:rFonts w:asciiTheme="majorHAnsi" w:eastAsia="Times New Roman" w:hAnsiTheme="majorHAnsi" w:cs="Arial"/>
-          <w:b/>
-          <w:color w:val="000000"/>
-          <w:lang w:eastAsia="zh-CN"/>
-        </w:rPr>
-        <w:t xml:space="preserve">Task #9: </w:t>
-      </w:r>
-      <w:r>
-        <w:rPr>
-          <w:rFonts w:asciiTheme="majorHAnsi" w:eastAsia="Times New Roman" w:hAnsiTheme="majorHAnsi" w:cs="Arial"/>
-          <w:color w:val="000000"/>
-          <w:lang w:eastAsia="zh-CN"/>
-        </w:rPr>
-        <w:t xml:space="preserve">Implement file I/O </w:t>
-      </w:r>
-      <w:r>
-        <w:rPr>
-          <w:rFonts w:asciiTheme="majorHAnsi" w:eastAsia="Times New Roman" w:hAnsiTheme="majorHAnsi" w:cs="Arial"/>
-          <w:color w:val="000000"/>
-          <w:lang w:eastAsia="zh-CN"/>
-        </w:rPr>
-        <w:t xml:space="preserve">to save </w:t>
-      </w:r>
-      <w:r>
-        <w:rPr>
-          <w:rFonts w:asciiTheme="majorHAnsi" w:eastAsia="Times New Roman" w:hAnsiTheme="majorHAnsi" w:cs="Arial"/>
-          <w:color w:val="000000"/>
-          <w:lang w:eastAsia="zh-CN"/>
-        </w:rPr>
-        <w:t>custom forms</w:t>
-      </w:r>
-      <w:r>
-        <w:rPr>
-          <w:rFonts w:asciiTheme="majorHAnsi" w:eastAsia="Times New Roman" w:hAnsiTheme="majorHAnsi" w:cs="Arial"/>
-          <w:color w:val="000000"/>
-          <w:lang w:eastAsia="zh-CN"/>
-        </w:rPr>
-        <w:t xml:space="preserve"> – SP: 10</w:t>
-      </w:r>
-    </w:p>
-    <w:p>
-      <w:pPr>
-        <w:spacing w:after="0" w:line="240" w:lineRule="auto"/>
-        <w:textAlignment w:val="baseline"/>
-        <w:rPr>
-          <w:rFonts w:asciiTheme="majorHAnsi" w:eastAsia="Times New Roman" w:hAnsiTheme="majorHAnsi" w:cs="Arial"/>
-          <w:color w:val="000000"/>
-          <w:lang w:eastAsia="zh-CN"/>
-        </w:rPr>
-      </w:pPr>
-      <w:r>
-        <w:rPr>
-          <w:rFonts w:asciiTheme="majorHAnsi" w:eastAsia="Times New Roman" w:hAnsiTheme="majorHAnsi" w:cs="Arial"/>
-          <w:b/>
-          <w:color w:val="000000"/>
-          <w:lang w:eastAsia="zh-CN"/>
-        </w:rPr>
-        <w:t>Task #10</w:t>
+        <w:t>Task #11</w:t>
       </w:r>
       <w:r>
         <w:rPr>
@@ -3467,7 +3230,15 @@
           <w:color w:val="000000"/>
           <w:lang w:eastAsia="zh-CN"/>
         </w:rPr>
-        <w:t>documentation of functions – SP: 2</w:t>
+        <w:t>do</w:t>
+      </w:r>
+      <w:r>
+        <w:rPr>
+          <w:rFonts w:asciiTheme="majorHAnsi" w:eastAsia="Times New Roman" w:hAnsiTheme="majorHAnsi" w:cs="Arial"/>
+          <w:color w:val="000000"/>
+          <w:lang w:eastAsia="zh-CN"/>
+        </w:rPr>
+        <w:t>cumentation of functions – SP: 3</w:t>
       </w:r>
     </w:p>
     <w:p>
@@ -3557,9 +3328,8 @@
           <w:sz w:val="28"/>
           <w:szCs w:val="28"/>
         </w:rPr>
-        <w:t xml:space="preserve">Updated </w:t>
-      </w:r>
-      <w:proofErr w:type="spellStart"/>
+        <w:t>Updated Bur</w:t>
+      </w:r>
       <w:r>
         <w:rPr>
           <w:rFonts w:asciiTheme="majorHAnsi" w:hAnsiTheme="majorHAnsi"/>
@@ -3568,7 +3338,7 @@
           <w:sz w:val="28"/>
           <w:szCs w:val="28"/>
         </w:rPr>
-        <w:t>Bur</w:t>
+        <w:t>n</w:t>
       </w:r>
       <w:r>
         <w:rPr>
@@ -3578,28 +3348,7 @@
           <w:sz w:val="28"/>
           <w:szCs w:val="28"/>
         </w:rPr>
-        <w:t>n</w:t>
-      </w:r>
-      <w:r>
-        <w:rPr>
-          <w:rFonts w:asciiTheme="majorHAnsi" w:hAnsiTheme="majorHAnsi"/>
-          <w:b/>
-          <w:i/>
-          <w:sz w:val="28"/>
-          <w:szCs w:val="28"/>
-        </w:rPr>
-        <w:t>down</w:t>
-      </w:r>
-      <w:proofErr w:type="spellEnd"/>
-      <w:r>
-        <w:rPr>
-          <w:rFonts w:asciiTheme="majorHAnsi" w:hAnsiTheme="majorHAnsi"/>
-          <w:b/>
-          <w:i/>
-          <w:sz w:val="28"/>
-          <w:szCs w:val="28"/>
-        </w:rPr>
-        <w:t xml:space="preserve"> Chart</w:t>
+        <w:t>down Chart</w:t>
       </w:r>
       <w:r>
         <w:rPr>
@@ -3911,6 +3660,81 @@
           <w:lang w:eastAsia="zh-CN"/>
         </w:rPr>
       </w:pPr>
+      <w:r>
+        <w:rPr>
+          <w:rFonts w:asciiTheme="majorHAnsi" w:eastAsia="Times New Roman" w:hAnsiTheme="majorHAnsi" w:cs="Arial"/>
+          <w:noProof/>
+          <w:color w:val="000000"/>
+          <w:sz w:val="24"/>
+          <w:szCs w:val="24"/>
+          <w:u w:val="single"/>
+          <w:lang w:eastAsia="zh-CN"/>
+        </w:rPr>
+        <w:drawing>
+          <wp:inline distT="0" distB="0" distL="0" distR="0">
+            <wp:extent cx="5943600" cy="3566160"/>
+            <wp:effectExtent l="0" t="0" r="0" b="0"/>
+            <wp:docPr id="4" name="Picture 4"/>
+            <wp:cNvGraphicFramePr>
+              <a:graphicFrameLocks xmlns:a="http://schemas.openxmlformats.org/drawingml/2006/main" noChangeAspect="1"/>
+            </wp:cNvGraphicFramePr>
+            <a:graphic xmlns:a="http://schemas.openxmlformats.org/drawingml/2006/main">
+              <a:graphicData uri="http://schemas.openxmlformats.org/drawingml/2006/picture">
+                <pic:pic xmlns:pic="http://schemas.openxmlformats.org/drawingml/2006/picture">
+                  <pic:nvPicPr>
+                    <pic:cNvPr id="0" name="Picture 1"/>
+                    <pic:cNvPicPr>
+                      <a:picLocks noChangeAspect="1" noChangeArrowheads="1"/>
+                    </pic:cNvPicPr>
+                  </pic:nvPicPr>
+                  <pic:blipFill>
+                    <a:blip r:embed="rId8">
+                      <a:extLst>
+                        <a:ext uri="{28A0092B-C50C-407E-A947-70E740481C1C}">
+                          <a14:useLocalDpi xmlns:a14="http://schemas.microsoft.com/office/drawing/2010/main" val="0"/>
+                        </a:ext>
+                      </a:extLst>
+                    </a:blip>
+                    <a:srcRect/>
+                    <a:stretch>
+                      <a:fillRect/>
+                    </a:stretch>
+                  </pic:blipFill>
+                  <pic:spPr bwMode="auto">
+                    <a:xfrm>
+                      <a:off x="0" y="0"/>
+                      <a:ext cx="5943600" cy="3566160"/>
+                    </a:xfrm>
+                    <a:prstGeom prst="rect">
+                      <a:avLst/>
+                    </a:prstGeom>
+                    <a:noFill/>
+                    <a:ln>
+                      <a:noFill/>
+                    </a:ln>
+                  </pic:spPr>
+                </pic:pic>
+              </a:graphicData>
+            </a:graphic>
+          </wp:inline>
+        </w:drawing>
+      </w:r>
+    </w:p>
+    <w:p>
+      <w:pPr>
+        <w:spacing w:after="0" w:line="240" w:lineRule="auto"/>
+        <w:textAlignment w:val="baseline"/>
+        <w:rPr>
+          <w:rFonts w:asciiTheme="majorHAnsi" w:eastAsia="Times New Roman" w:hAnsiTheme="majorHAnsi" w:cs="Arial"/>
+          <w:color w:val="000000"/>
+          <w:sz w:val="24"/>
+          <w:szCs w:val="24"/>
+          <w:u w:val="single"/>
+          <w:lang w:eastAsia="zh-CN"/>
+        </w:rPr>
+      </w:pPr>
+      <w:bookmarkStart w:id="0" w:name="_GoBack"/>
+      <w:bookmarkEnd w:id="0"/>
     </w:p>
     <w:p>
       <w:pPr>
@@ -3931,6 +3755,7 @@
           <w:szCs w:val="36"/>
           <w:u w:val="single"/>
         </w:rPr>
+        <w:lastRenderedPageBreak/>
         <w:t>State of Project</w:t>
       </w:r>
     </w:p>
@@ -4050,21 +3875,7 @@
         <w:rPr>
           <w:rFonts w:asciiTheme="majorHAnsi" w:hAnsiTheme="majorHAnsi"/>
         </w:rPr>
-        <w:t xml:space="preserve">plugin on </w:t>
-      </w:r>
-      <w:proofErr w:type="spellStart"/>
-      <w:r>
-        <w:rPr>
-          <w:rFonts w:asciiTheme="majorHAnsi" w:hAnsiTheme="majorHAnsi"/>
-        </w:rPr>
-        <w:t>Zotero</w:t>
-      </w:r>
-      <w:proofErr w:type="spellEnd"/>
-      <w:r>
-        <w:rPr>
-          <w:rFonts w:asciiTheme="majorHAnsi" w:hAnsiTheme="majorHAnsi"/>
-        </w:rPr>
-        <w:t xml:space="preserve"> Standalone</w:t>
+        <w:t>plugin on Zotero Standalone</w:t>
       </w:r>
       <w:r>
         <w:rPr>
@@ -4435,269 +4246,256 @@
           <w:rFonts w:asciiTheme="majorHAnsi" w:hAnsiTheme="majorHAnsi" w:cs="Courier New"/>
         </w:rPr>
       </w:pPr>
-      <w:proofErr w:type="spellStart"/>
       <w:r>
         <w:rPr>
           <w:rFonts w:asciiTheme="majorHAnsi" w:hAnsiTheme="majorHAnsi" w:cs="Courier New"/>
           <w:i/>
         </w:rPr>
+        <w:t xml:space="preserve">Dimitar </w:t>
+      </w:r>
+      <w:r>
+        <w:rPr>
+          <w:rFonts w:asciiTheme="majorHAnsi" w:hAnsiTheme="majorHAnsi" w:cs="Courier New"/>
+        </w:rPr>
+        <w:t>-</w:t>
+      </w:r>
+      <w:r>
+        <w:rPr>
+          <w:rFonts w:asciiTheme="majorHAnsi" w:hAnsiTheme="majorHAnsi" w:cs="Courier New"/>
+          <w:i/>
+        </w:rPr>
+        <w:t xml:space="preserve"> </w:t>
+      </w:r>
+      <w:r>
+        <w:rPr>
+          <w:rFonts w:asciiTheme="majorHAnsi" w:hAnsiTheme="majorHAnsi" w:cs="Courier New"/>
+        </w:rPr>
+        <w:t>CSCD27 assignment due on this day</w:t>
+      </w:r>
+    </w:p>
+    <w:p>
+      <w:pPr>
+        <w:autoSpaceDE w:val="0"/>
+        <w:autoSpaceDN w:val="0"/>
+        <w:adjustRightInd w:val="0"/>
+        <w:spacing w:after="0" w:line="240" w:lineRule="auto"/>
+        <w:rPr>
+          <w:rFonts w:asciiTheme="majorHAnsi" w:hAnsiTheme="majorHAnsi" w:cs="Courier New"/>
+          <w:i/>
+        </w:rPr>
+      </w:pPr>
+    </w:p>
+    <w:p>
+      <w:pPr>
+        <w:autoSpaceDE w:val="0"/>
+        <w:autoSpaceDN w:val="0"/>
+        <w:adjustRightInd w:val="0"/>
+        <w:spacing w:after="0" w:line="240" w:lineRule="auto"/>
+        <w:rPr>
+          <w:rFonts w:asciiTheme="majorHAnsi" w:hAnsiTheme="majorHAnsi" w:cs="Courier New"/>
+          <w:b/>
+        </w:rPr>
+      </w:pPr>
+      <w:r>
+        <w:rPr>
+          <w:rFonts w:asciiTheme="majorHAnsi" w:hAnsiTheme="majorHAnsi" w:cs="Courier New"/>
+          <w:b/>
+        </w:rPr>
+        <w:t>Monday</w:t>
+      </w:r>
+      <w:r>
+        <w:rPr>
+          <w:rFonts w:asciiTheme="majorHAnsi" w:hAnsiTheme="majorHAnsi" w:cs="Courier New"/>
+          <w:b/>
+        </w:rPr>
+        <w:t xml:space="preserve"> October</w:t>
+      </w:r>
+      <w:r>
+        <w:rPr>
+          <w:rFonts w:asciiTheme="majorHAnsi" w:hAnsiTheme="majorHAnsi" w:cs="Courier New"/>
+          <w:b/>
+        </w:rPr>
+        <w:t xml:space="preserve"> 19</w:t>
+      </w:r>
+      <w:r>
+        <w:rPr>
+          <w:rFonts w:asciiTheme="majorHAnsi" w:hAnsiTheme="majorHAnsi" w:cs="Courier New"/>
+          <w:b/>
+        </w:rPr>
+        <w:t xml:space="preserve">th (Day </w:t>
+      </w:r>
+      <w:r>
+        <w:rPr>
+          <w:rFonts w:asciiTheme="majorHAnsi" w:hAnsiTheme="majorHAnsi" w:cs="Courier New"/>
+          <w:b/>
+        </w:rPr>
+        <w:t>6</w:t>
+      </w:r>
+      <w:r>
+        <w:rPr>
+          <w:rFonts w:asciiTheme="majorHAnsi" w:hAnsiTheme="majorHAnsi" w:cs="Courier New"/>
+          <w:b/>
+        </w:rPr>
+        <w:t>):</w:t>
+      </w:r>
+    </w:p>
+    <w:p>
+      <w:pPr>
+        <w:autoSpaceDE w:val="0"/>
+        <w:autoSpaceDN w:val="0"/>
+        <w:adjustRightInd w:val="0"/>
+        <w:spacing w:after="0" w:line="240" w:lineRule="auto"/>
+        <w:rPr>
+          <w:rFonts w:asciiTheme="majorHAnsi" w:hAnsiTheme="majorHAnsi" w:cs="Courier New"/>
+        </w:rPr>
+      </w:pPr>
+      <w:r>
+        <w:rPr>
+          <w:rFonts w:asciiTheme="majorHAnsi" w:hAnsiTheme="majorHAnsi" w:cs="Courier New"/>
+          <w:i/>
+        </w:rPr>
+        <w:t>Vincent</w:t>
+      </w:r>
+      <w:r>
+        <w:rPr>
+          <w:rFonts w:asciiTheme="majorHAnsi" w:hAnsiTheme="majorHAnsi" w:cs="Courier New"/>
+        </w:rPr>
+        <w:t xml:space="preserve"> </w:t>
+      </w:r>
+      <w:r>
+        <w:rPr>
+          <w:rFonts w:asciiTheme="majorHAnsi" w:hAnsiTheme="majorHAnsi" w:cs="Courier New"/>
+        </w:rPr>
+        <w:t>-</w:t>
+      </w:r>
+      <w:r>
+        <w:rPr>
+          <w:rFonts w:asciiTheme="majorHAnsi" w:hAnsiTheme="majorHAnsi" w:cs="Courier New"/>
+        </w:rPr>
+        <w:t xml:space="preserve"> </w:t>
+      </w:r>
+      <w:r>
+        <w:rPr>
+          <w:rFonts w:asciiTheme="majorHAnsi" w:hAnsiTheme="majorHAnsi" w:cs="Courier New"/>
+        </w:rPr>
+        <w:t xml:space="preserve">needed to study for </w:t>
+      </w:r>
+      <w:r>
+        <w:rPr>
+          <w:rFonts w:asciiTheme="majorHAnsi" w:hAnsiTheme="majorHAnsi" w:cs="Courier New"/>
+        </w:rPr>
+        <w:t xml:space="preserve">Exam on Wednesday </w:t>
+      </w:r>
+      <w:r>
+        <w:rPr>
+          <w:rFonts w:asciiTheme="majorHAnsi" w:hAnsiTheme="majorHAnsi" w:cs="Courier New"/>
+        </w:rPr>
+        <w:t>October 21st</w:t>
+      </w:r>
+    </w:p>
+    <w:p>
+      <w:pPr>
+        <w:autoSpaceDE w:val="0"/>
+        <w:autoSpaceDN w:val="0"/>
+        <w:adjustRightInd w:val="0"/>
+        <w:spacing w:after="0" w:line="240" w:lineRule="auto"/>
+        <w:rPr>
+          <w:rFonts w:asciiTheme="majorHAnsi" w:hAnsiTheme="majorHAnsi" w:cs="Courier New"/>
+          <w:b/>
+          <w:u w:val="single"/>
+        </w:rPr>
+      </w:pPr>
+    </w:p>
+    <w:p>
+      <w:pPr>
+        <w:autoSpaceDE w:val="0"/>
+        <w:autoSpaceDN w:val="0"/>
+        <w:adjustRightInd w:val="0"/>
+        <w:spacing w:after="0" w:line="240" w:lineRule="auto"/>
+        <w:rPr>
+          <w:rFonts w:asciiTheme="majorHAnsi" w:hAnsiTheme="majorHAnsi" w:cs="Courier New"/>
+          <w:b/>
+        </w:rPr>
+      </w:pPr>
+      <w:r>
+        <w:rPr>
+          <w:rFonts w:asciiTheme="majorHAnsi" w:hAnsiTheme="majorHAnsi" w:cs="Courier New"/>
+          <w:b/>
+        </w:rPr>
+        <w:t>Tuesday October 20th (Day 7):</w:t>
+      </w:r>
+    </w:p>
+    <w:p>
+      <w:pPr>
+        <w:autoSpaceDE w:val="0"/>
+        <w:autoSpaceDN w:val="0"/>
+        <w:adjustRightInd w:val="0"/>
+        <w:spacing w:after="0" w:line="240" w:lineRule="auto"/>
+        <w:rPr>
+          <w:rFonts w:asciiTheme="majorHAnsi" w:hAnsiTheme="majorHAnsi" w:cs="Courier New"/>
+        </w:rPr>
+      </w:pPr>
+      <w:r>
+        <w:rPr>
+          <w:rFonts w:asciiTheme="majorHAnsi" w:hAnsiTheme="majorHAnsi" w:cs="Courier New"/>
+          <w:i/>
+        </w:rPr>
         <w:t>Dimitar</w:t>
       </w:r>
-      <w:proofErr w:type="spellEnd"/>
+      <w:r>
+        <w:rPr>
+          <w:rFonts w:asciiTheme="majorHAnsi" w:hAnsiTheme="majorHAnsi" w:cs="Courier New"/>
+        </w:rPr>
+        <w:t xml:space="preserve"> - studying for an exam on October 21st</w:t>
+      </w:r>
+    </w:p>
+    <w:p>
+      <w:pPr>
+        <w:autoSpaceDE w:val="0"/>
+        <w:autoSpaceDN w:val="0"/>
+        <w:adjustRightInd w:val="0"/>
+        <w:spacing w:after="0" w:line="240" w:lineRule="auto"/>
+        <w:rPr>
+          <w:rFonts w:asciiTheme="majorHAnsi" w:hAnsiTheme="majorHAnsi" w:cs="Courier New"/>
+        </w:rPr>
+      </w:pPr>
+    </w:p>
+    <w:p>
+      <w:pPr>
+        <w:autoSpaceDE w:val="0"/>
+        <w:autoSpaceDN w:val="0"/>
+        <w:adjustRightInd w:val="0"/>
+        <w:spacing w:after="0" w:line="240" w:lineRule="auto"/>
+        <w:rPr>
+          <w:rFonts w:asciiTheme="majorHAnsi" w:hAnsiTheme="majorHAnsi" w:cs="Courier New"/>
+          <w:b/>
+        </w:rPr>
+      </w:pPr>
+      <w:r>
+        <w:rPr>
+          <w:rFonts w:asciiTheme="majorHAnsi" w:hAnsiTheme="majorHAnsi" w:cs="Courier New"/>
+          <w:b/>
+        </w:rPr>
+        <w:t>Wednesday October 21st (Day 8):</w:t>
+      </w:r>
+    </w:p>
+    <w:p>
+      <w:pPr>
+        <w:autoSpaceDE w:val="0"/>
+        <w:autoSpaceDN w:val="0"/>
+        <w:adjustRightInd w:val="0"/>
+        <w:spacing w:after="0" w:line="240" w:lineRule="auto"/>
+        <w:rPr>
+          <w:rFonts w:asciiTheme="majorHAnsi" w:hAnsiTheme="majorHAnsi" w:cs="Courier New"/>
+        </w:rPr>
+      </w:pPr>
       <w:r>
         <w:rPr>
           <w:rFonts w:asciiTheme="majorHAnsi" w:hAnsiTheme="majorHAnsi" w:cs="Courier New"/>
           <w:i/>
         </w:rPr>
-        <w:t xml:space="preserve"> </w:t>
-      </w:r>
-      <w:r>
-        <w:rPr>
-          <w:rFonts w:asciiTheme="majorHAnsi" w:hAnsiTheme="majorHAnsi" w:cs="Courier New"/>
-        </w:rPr>
-        <w:t>-</w:t>
-      </w:r>
-      <w:r>
-        <w:rPr>
-          <w:rFonts w:asciiTheme="majorHAnsi" w:hAnsiTheme="majorHAnsi" w:cs="Courier New"/>
-          <w:i/>
-        </w:rPr>
-        <w:t xml:space="preserve"> </w:t>
-      </w:r>
-      <w:r>
-        <w:rPr>
-          <w:rFonts w:asciiTheme="majorHAnsi" w:hAnsiTheme="majorHAnsi" w:cs="Courier New"/>
-        </w:rPr>
-        <w:t>CSCD27 assignment due on this day</w:t>
-      </w:r>
-    </w:p>
-    <w:p>
-      <w:pPr>
-        <w:autoSpaceDE w:val="0"/>
-        <w:autoSpaceDN w:val="0"/>
-        <w:adjustRightInd w:val="0"/>
-        <w:spacing w:after="0" w:line="240" w:lineRule="auto"/>
-        <w:rPr>
-          <w:rFonts w:asciiTheme="majorHAnsi" w:hAnsiTheme="majorHAnsi" w:cs="Courier New"/>
-          <w:i/>
-        </w:rPr>
-      </w:pPr>
-    </w:p>
-    <w:p>
-      <w:pPr>
-        <w:autoSpaceDE w:val="0"/>
-        <w:autoSpaceDN w:val="0"/>
-        <w:adjustRightInd w:val="0"/>
-        <w:spacing w:after="0" w:line="240" w:lineRule="auto"/>
-        <w:rPr>
-          <w:rFonts w:asciiTheme="majorHAnsi" w:hAnsiTheme="majorHAnsi" w:cs="Courier New"/>
-          <w:b/>
-        </w:rPr>
-      </w:pPr>
-      <w:r>
-        <w:rPr>
-          <w:rFonts w:asciiTheme="majorHAnsi" w:hAnsiTheme="majorHAnsi" w:cs="Courier New"/>
-          <w:b/>
-        </w:rPr>
-        <w:t>Monday</w:t>
-      </w:r>
-      <w:r>
-        <w:rPr>
-          <w:rFonts w:asciiTheme="majorHAnsi" w:hAnsiTheme="majorHAnsi" w:cs="Courier New"/>
-          <w:b/>
-        </w:rPr>
-        <w:t xml:space="preserve"> October</w:t>
-      </w:r>
-      <w:r>
-        <w:rPr>
-          <w:rFonts w:asciiTheme="majorHAnsi" w:hAnsiTheme="majorHAnsi" w:cs="Courier New"/>
-          <w:b/>
-        </w:rPr>
-        <w:t xml:space="preserve"> 19</w:t>
-      </w:r>
-      <w:r>
-        <w:rPr>
-          <w:rFonts w:asciiTheme="majorHAnsi" w:hAnsiTheme="majorHAnsi" w:cs="Courier New"/>
-          <w:b/>
-        </w:rPr>
-        <w:t xml:space="preserve">th (Day </w:t>
-      </w:r>
-      <w:r>
-        <w:rPr>
-          <w:rFonts w:asciiTheme="majorHAnsi" w:hAnsiTheme="majorHAnsi" w:cs="Courier New"/>
-          <w:b/>
-        </w:rPr>
-        <w:t>6</w:t>
-      </w:r>
-      <w:r>
-        <w:rPr>
-          <w:rFonts w:asciiTheme="majorHAnsi" w:hAnsiTheme="majorHAnsi" w:cs="Courier New"/>
-          <w:b/>
-        </w:rPr>
-        <w:t>):</w:t>
-      </w:r>
-    </w:p>
-    <w:p>
-      <w:pPr>
-        <w:autoSpaceDE w:val="0"/>
-        <w:autoSpaceDN w:val="0"/>
-        <w:adjustRightInd w:val="0"/>
-        <w:spacing w:after="0" w:line="240" w:lineRule="auto"/>
-        <w:rPr>
-          <w:rFonts w:asciiTheme="majorHAnsi" w:hAnsiTheme="majorHAnsi" w:cs="Courier New"/>
-        </w:rPr>
-      </w:pPr>
-      <w:r>
-        <w:rPr>
-          <w:rFonts w:asciiTheme="majorHAnsi" w:hAnsiTheme="majorHAnsi" w:cs="Courier New"/>
-          <w:i/>
-        </w:rPr>
-        <w:t>Vincent</w:t>
-      </w:r>
-      <w:r>
-        <w:rPr>
-          <w:rFonts w:asciiTheme="majorHAnsi" w:hAnsiTheme="majorHAnsi" w:cs="Courier New"/>
-        </w:rPr>
-        <w:t xml:space="preserve"> </w:t>
-      </w:r>
-      <w:r>
-        <w:rPr>
-          <w:rFonts w:asciiTheme="majorHAnsi" w:hAnsiTheme="majorHAnsi" w:cs="Courier New"/>
-        </w:rPr>
-        <w:t>-</w:t>
-      </w:r>
-      <w:r>
-        <w:rPr>
-          <w:rFonts w:asciiTheme="majorHAnsi" w:hAnsiTheme="majorHAnsi" w:cs="Courier New"/>
-        </w:rPr>
-        <w:t xml:space="preserve"> </w:t>
-      </w:r>
-      <w:r>
-        <w:rPr>
-          <w:rFonts w:asciiTheme="majorHAnsi" w:hAnsiTheme="majorHAnsi" w:cs="Courier New"/>
-        </w:rPr>
-        <w:t xml:space="preserve">needed to study for </w:t>
-      </w:r>
-      <w:r>
-        <w:rPr>
-          <w:rFonts w:asciiTheme="majorHAnsi" w:hAnsiTheme="majorHAnsi" w:cs="Courier New"/>
-        </w:rPr>
-        <w:t xml:space="preserve">Exam on Wednesday </w:t>
-      </w:r>
-      <w:r>
-        <w:rPr>
-          <w:rFonts w:asciiTheme="majorHAnsi" w:hAnsiTheme="majorHAnsi" w:cs="Courier New"/>
-        </w:rPr>
-        <w:t>October 21st</w:t>
-      </w:r>
-    </w:p>
-    <w:p>
-      <w:pPr>
-        <w:autoSpaceDE w:val="0"/>
-        <w:autoSpaceDN w:val="0"/>
-        <w:adjustRightInd w:val="0"/>
-        <w:spacing w:after="0" w:line="240" w:lineRule="auto"/>
-        <w:rPr>
-          <w:rFonts w:asciiTheme="majorHAnsi" w:hAnsiTheme="majorHAnsi" w:cs="Courier New"/>
-          <w:b/>
-          <w:u w:val="single"/>
-        </w:rPr>
-      </w:pPr>
-    </w:p>
-    <w:p>
-      <w:pPr>
-        <w:autoSpaceDE w:val="0"/>
-        <w:autoSpaceDN w:val="0"/>
-        <w:adjustRightInd w:val="0"/>
-        <w:spacing w:after="0" w:line="240" w:lineRule="auto"/>
-        <w:rPr>
-          <w:rFonts w:asciiTheme="majorHAnsi" w:hAnsiTheme="majorHAnsi" w:cs="Courier New"/>
-          <w:b/>
-        </w:rPr>
-      </w:pPr>
-      <w:r>
-        <w:rPr>
-          <w:rFonts w:asciiTheme="majorHAnsi" w:hAnsiTheme="majorHAnsi" w:cs="Courier New"/>
-          <w:b/>
-        </w:rPr>
-        <w:t>Tuesday October 20th (Day 7):</w:t>
-      </w:r>
-    </w:p>
-    <w:p>
-      <w:pPr>
-        <w:autoSpaceDE w:val="0"/>
-        <w:autoSpaceDN w:val="0"/>
-        <w:adjustRightInd w:val="0"/>
-        <w:spacing w:after="0" w:line="240" w:lineRule="auto"/>
-        <w:rPr>
-          <w:rFonts w:asciiTheme="majorHAnsi" w:hAnsiTheme="majorHAnsi" w:cs="Courier New"/>
-        </w:rPr>
-      </w:pPr>
-      <w:proofErr w:type="spellStart"/>
-      <w:r>
-        <w:rPr>
-          <w:rFonts w:asciiTheme="majorHAnsi" w:hAnsiTheme="majorHAnsi" w:cs="Courier New"/>
-          <w:i/>
-        </w:rPr>
         <w:t>Dimitar</w:t>
       </w:r>
-      <w:proofErr w:type="spellEnd"/>
-      <w:r>
-        <w:rPr>
-          <w:rFonts w:asciiTheme="majorHAnsi" w:hAnsiTheme="majorHAnsi" w:cs="Courier New"/>
-        </w:rPr>
-        <w:t xml:space="preserve"> - studying for an exam on October 21st</w:t>
-      </w:r>
-    </w:p>
-    <w:p>
-      <w:pPr>
-        <w:autoSpaceDE w:val="0"/>
-        <w:autoSpaceDN w:val="0"/>
-        <w:adjustRightInd w:val="0"/>
-        <w:spacing w:after="0" w:line="240" w:lineRule="auto"/>
-        <w:rPr>
-          <w:rFonts w:asciiTheme="majorHAnsi" w:hAnsiTheme="majorHAnsi" w:cs="Courier New"/>
-        </w:rPr>
-      </w:pPr>
-    </w:p>
-    <w:p>
-      <w:pPr>
-        <w:autoSpaceDE w:val="0"/>
-        <w:autoSpaceDN w:val="0"/>
-        <w:adjustRightInd w:val="0"/>
-        <w:spacing w:after="0" w:line="240" w:lineRule="auto"/>
-        <w:rPr>
-          <w:rFonts w:asciiTheme="majorHAnsi" w:hAnsiTheme="majorHAnsi" w:cs="Courier New"/>
-          <w:b/>
-        </w:rPr>
-      </w:pPr>
-      <w:r>
-        <w:rPr>
-          <w:rFonts w:asciiTheme="majorHAnsi" w:hAnsiTheme="majorHAnsi" w:cs="Courier New"/>
-          <w:b/>
-        </w:rPr>
-        <w:t>Wednesday October 21st (Day 8):</w:t>
-      </w:r>
-    </w:p>
-    <w:p>
-      <w:pPr>
-        <w:autoSpaceDE w:val="0"/>
-        <w:autoSpaceDN w:val="0"/>
-        <w:adjustRightInd w:val="0"/>
-        <w:spacing w:after="0" w:line="240" w:lineRule="auto"/>
-        <w:rPr>
-          <w:rFonts w:asciiTheme="majorHAnsi" w:hAnsiTheme="majorHAnsi" w:cs="Courier New"/>
-        </w:rPr>
-      </w:pPr>
-      <w:proofErr w:type="spellStart"/>
-      <w:r>
-        <w:rPr>
-          <w:rFonts w:asciiTheme="majorHAnsi" w:hAnsiTheme="majorHAnsi" w:cs="Courier New"/>
-          <w:i/>
-        </w:rPr>
-        <w:t>Dimitar</w:t>
-      </w:r>
-      <w:proofErr w:type="spellEnd"/>
       <w:r>
         <w:rPr>
           <w:rFonts w:asciiTheme="majorHAnsi" w:hAnsiTheme="majorHAnsi" w:cs="Courier New"/>
@@ -7296,7 +7094,7 @@
 </file>
 
 <file path=customXml/itemProps1.xml><?xml version="1.0" encoding="utf-8"?>
-<ds:datastoreItem xmlns:ds="http://schemas.openxmlformats.org/officeDocument/2006/customXml" ds:itemID="{B04C46A9-EDD7-4946-A808-4C114EFDD7D9}">
+<ds:datastoreItem xmlns:ds="http://schemas.openxmlformats.org/officeDocument/2006/customXml" ds:itemID="{1624DB71-3F92-4594-8F63-81DE5BF82984}">
   <ds:schemaRefs>
     <ds:schemaRef ds:uri="http://schemas.openxmlformats.org/officeDocument/2006/bibliography"/>
   </ds:schemaRefs>

</xml_diff>

<commit_message>
Updated Sprint Documentation, Added new Burndown chart
Burndown chart needs Dimitar's and Robbie's hours (Unless no more to
add), Sprint Documentation needs completed burndown chart, Revised
System Design needs to be finished
</commit_message>
<xml_diff>
--- a/D3/Sprint Documentation.docx
+++ b/D3/Sprint Documentation.docx
@@ -320,73 +320,107 @@
           <w:szCs w:val="40"/>
         </w:rPr>
       </w:pPr>
+      <w:proofErr w:type="spellStart"/>
       <w:r>
         <w:rPr>
           <w:rFonts w:asciiTheme="majorHAnsi" w:hAnsiTheme="majorHAnsi" w:cs="Courier New"/>
           <w:sz w:val="40"/>
           <w:szCs w:val="40"/>
         </w:rPr>
-        <w:t xml:space="preserve">Dimitar </w:t>
-      </w:r>
+        <w:t>Dimitar</w:t>
+      </w:r>
+      <w:proofErr w:type="spellEnd"/>
       <w:r>
         <w:rPr>
           <w:rFonts w:asciiTheme="majorHAnsi" w:hAnsiTheme="majorHAnsi" w:cs="Courier New"/>
           <w:sz w:val="40"/>
           <w:szCs w:val="40"/>
         </w:rPr>
-        <w:t>Stratiev</w:t>
-      </w:r>
-    </w:p>
-    <w:p>
-      <w:pPr>
-        <w:autoSpaceDE w:val="0"/>
-        <w:autoSpaceDN w:val="0"/>
-        <w:adjustRightInd w:val="0"/>
-        <w:spacing w:after="0" w:line="240" w:lineRule="auto"/>
-        <w:jc w:val="center"/>
+        <w:t xml:space="preserve"> </w:t>
+      </w:r>
+      <w:proofErr w:type="spellStart"/>
+      <w:r>
         <w:rPr>
           <w:rFonts w:asciiTheme="majorHAnsi" w:hAnsiTheme="majorHAnsi" w:cs="Courier New"/>
           <w:sz w:val="40"/>
           <w:szCs w:val="40"/>
         </w:rPr>
-      </w:pPr>
-      <w:r>
+        <w:t>Stratiev</w:t>
+      </w:r>
+      <w:proofErr w:type="spellEnd"/>
+    </w:p>
+    <w:p>
+      <w:pPr>
+        <w:autoSpaceDE w:val="0"/>
+        <w:autoSpaceDN w:val="0"/>
+        <w:adjustRightInd w:val="0"/>
+        <w:spacing w:after="0" w:line="240" w:lineRule="auto"/>
+        <w:jc w:val="center"/>
         <w:rPr>
           <w:rFonts w:asciiTheme="majorHAnsi" w:hAnsiTheme="majorHAnsi" w:cs="Courier New"/>
           <w:sz w:val="40"/>
           <w:szCs w:val="40"/>
         </w:rPr>
-        <w:t>Kirishanth</w:t>
-      </w:r>
+      </w:pPr>
+      <w:proofErr w:type="spellStart"/>
       <w:r>
         <w:rPr>
           <w:rFonts w:asciiTheme="majorHAnsi" w:hAnsiTheme="majorHAnsi" w:cs="Courier New"/>
           <w:sz w:val="40"/>
           <w:szCs w:val="40"/>
         </w:rPr>
-        <w:t xml:space="preserve"> Ganeshamoorthy</w:t>
-      </w:r>
-    </w:p>
-    <w:p>
-      <w:pPr>
-        <w:autoSpaceDE w:val="0"/>
-        <w:autoSpaceDN w:val="0"/>
-        <w:adjustRightInd w:val="0"/>
-        <w:spacing w:after="0" w:line="240" w:lineRule="auto"/>
-        <w:jc w:val="center"/>
+        <w:t>Kirishanth</w:t>
+      </w:r>
+      <w:proofErr w:type="spellEnd"/>
+      <w:r>
         <w:rPr>
           <w:rFonts w:asciiTheme="majorHAnsi" w:hAnsiTheme="majorHAnsi" w:cs="Courier New"/>
           <w:sz w:val="40"/>
           <w:szCs w:val="40"/>
         </w:rPr>
-      </w:pPr>
+        <w:t xml:space="preserve"> </w:t>
+      </w:r>
+      <w:proofErr w:type="spellStart"/>
       <w:r>
         <w:rPr>
           <w:rFonts w:asciiTheme="majorHAnsi" w:hAnsiTheme="majorHAnsi" w:cs="Courier New"/>
           <w:sz w:val="40"/>
           <w:szCs w:val="40"/>
         </w:rPr>
-        <w:t>Xibo Rao (Robbie)</w:t>
+        <w:t>Ganeshamoorthy</w:t>
+      </w:r>
+      <w:proofErr w:type="spellEnd"/>
+    </w:p>
+    <w:p>
+      <w:pPr>
+        <w:autoSpaceDE w:val="0"/>
+        <w:autoSpaceDN w:val="0"/>
+        <w:adjustRightInd w:val="0"/>
+        <w:spacing w:after="0" w:line="240" w:lineRule="auto"/>
+        <w:jc w:val="center"/>
+        <w:rPr>
+          <w:rFonts w:asciiTheme="majorHAnsi" w:hAnsiTheme="majorHAnsi" w:cs="Courier New"/>
+          <w:sz w:val="40"/>
+          <w:szCs w:val="40"/>
+        </w:rPr>
+      </w:pPr>
+      <w:proofErr w:type="spellStart"/>
+      <w:r>
+        <w:rPr>
+          <w:rFonts w:asciiTheme="majorHAnsi" w:hAnsiTheme="majorHAnsi" w:cs="Courier New"/>
+          <w:sz w:val="40"/>
+          <w:szCs w:val="40"/>
+        </w:rPr>
+        <w:t>Xibo</w:t>
+      </w:r>
+      <w:proofErr w:type="spellEnd"/>
+      <w:r>
+        <w:rPr>
+          <w:rFonts w:asciiTheme="majorHAnsi" w:hAnsiTheme="majorHAnsi" w:cs="Courier New"/>
+          <w:sz w:val="40"/>
+          <w:szCs w:val="40"/>
+        </w:rPr>
+        <w:t xml:space="preserve"> Rao (Robbie)</w:t>
       </w:r>
     </w:p>
     <w:p>
@@ -766,8 +800,16 @@
         <w:rPr>
           <w:rFonts w:asciiTheme="majorHAnsi" w:hAnsiTheme="majorHAnsi" w:cs="Courier New"/>
         </w:rPr>
-        <w:t xml:space="preserve"> and Spring Plan..</w:t>
-      </w:r>
+        <w:t xml:space="preserve"> and Spring Plan</w:t>
+      </w:r>
+      <w:proofErr w:type="gramStart"/>
+      <w:r>
+        <w:rPr>
+          <w:rFonts w:asciiTheme="majorHAnsi" w:hAnsiTheme="majorHAnsi" w:cs="Courier New"/>
+        </w:rPr>
+        <w:t>..</w:t>
+      </w:r>
+      <w:proofErr w:type="gramEnd"/>
       <w:r>
         <w:rPr>
           <w:rFonts w:asciiTheme="majorHAnsi" w:hAnsiTheme="majorHAnsi" w:cs="Courier New"/>
@@ -856,7 +898,21 @@
         <w:rPr>
           <w:rFonts w:asciiTheme="majorHAnsi" w:hAnsiTheme="majorHAnsi" w:cs="Courier New"/>
         </w:rPr>
-        <w:t>Updated Burndown Chart</w:t>
+        <w:t xml:space="preserve">Updated </w:t>
+      </w:r>
+      <w:proofErr w:type="spellStart"/>
+      <w:r>
+        <w:rPr>
+          <w:rFonts w:asciiTheme="majorHAnsi" w:hAnsiTheme="majorHAnsi" w:cs="Courier New"/>
+        </w:rPr>
+        <w:t>Burndown</w:t>
+      </w:r>
+      <w:proofErr w:type="spellEnd"/>
+      <w:r>
+        <w:rPr>
+          <w:rFonts w:asciiTheme="majorHAnsi" w:hAnsiTheme="majorHAnsi" w:cs="Courier New"/>
+        </w:rPr>
+        <w:t xml:space="preserve"> Chart</w:t>
       </w:r>
       <w:r>
         <w:rPr>
@@ -996,11 +1052,19 @@
         </w:rPr>
         <w:t>Middle of the Week</w:t>
       </w:r>
-      <w:r>
-        <w:rPr>
-          <w:rFonts w:asciiTheme="majorHAnsi" w:hAnsiTheme="majorHAnsi" w:cs="Courier New"/>
-        </w:rPr>
-        <w:t xml:space="preserve">..……...……………………………………..…………………………………………. </w:t>
+      <w:proofErr w:type="gramStart"/>
+      <w:r>
+        <w:rPr>
+          <w:rFonts w:asciiTheme="majorHAnsi" w:hAnsiTheme="majorHAnsi" w:cs="Courier New"/>
+        </w:rPr>
+        <w:t>..</w:t>
+      </w:r>
+      <w:proofErr w:type="gramEnd"/>
+      <w:r>
+        <w:rPr>
+          <w:rFonts w:asciiTheme="majorHAnsi" w:hAnsiTheme="majorHAnsi" w:cs="Courier New"/>
+        </w:rPr>
+        <w:t xml:space="preserve">……...……………………………………..…………………………………………. </w:t>
       </w:r>
       <w:r>
         <w:rPr>
@@ -1030,11 +1094,19 @@
         </w:rPr>
         <w:t>End of the Week</w:t>
       </w:r>
-      <w:r>
-        <w:rPr>
-          <w:rFonts w:asciiTheme="majorHAnsi" w:hAnsiTheme="majorHAnsi" w:cs="Courier New"/>
-        </w:rPr>
-        <w:t xml:space="preserve">..…………...……………………………………..…………………………………………. </w:t>
+      <w:proofErr w:type="gramStart"/>
+      <w:r>
+        <w:rPr>
+          <w:rFonts w:asciiTheme="majorHAnsi" w:hAnsiTheme="majorHAnsi" w:cs="Courier New"/>
+        </w:rPr>
+        <w:t>..</w:t>
+      </w:r>
+      <w:proofErr w:type="gramEnd"/>
+      <w:r>
+        <w:rPr>
+          <w:rFonts w:asciiTheme="majorHAnsi" w:hAnsiTheme="majorHAnsi" w:cs="Courier New"/>
+        </w:rPr>
+        <w:t xml:space="preserve">…………...……………………………………..…………………………………………. </w:t>
       </w:r>
       <w:r>
         <w:rPr>
@@ -2582,7 +2654,25 @@
           <w:color w:val="000000"/>
           <w:lang w:eastAsia="zh-CN"/>
         </w:rPr>
-        <w:t>Learn Zotero’s field system</w:t>
+        <w:t xml:space="preserve">Learn </w:t>
+      </w:r>
+      <w:proofErr w:type="spellStart"/>
+      <w:r>
+        <w:rPr>
+          <w:rFonts w:asciiTheme="majorHAnsi" w:eastAsia="Times New Roman" w:hAnsiTheme="majorHAnsi" w:cs="Arial"/>
+          <w:color w:val="000000"/>
+          <w:lang w:eastAsia="zh-CN"/>
+        </w:rPr>
+        <w:t>Zotero’s</w:t>
+      </w:r>
+      <w:proofErr w:type="spellEnd"/>
+      <w:r>
+        <w:rPr>
+          <w:rFonts w:asciiTheme="majorHAnsi" w:eastAsia="Times New Roman" w:hAnsiTheme="majorHAnsi" w:cs="Arial"/>
+          <w:color w:val="000000"/>
+          <w:lang w:eastAsia="zh-CN"/>
+        </w:rPr>
+        <w:t xml:space="preserve"> field system</w:t>
       </w:r>
       <w:r>
         <w:rPr>
@@ -2687,7 +2777,25 @@
           <w:color w:val="000000"/>
           <w:lang w:eastAsia="zh-CN"/>
         </w:rPr>
-        <w:t xml:space="preserve">create XUL files for installation of our Zotero extension – SP: </w:t>
+        <w:t xml:space="preserve">create XUL files for installation of our </w:t>
+      </w:r>
+      <w:proofErr w:type="spellStart"/>
+      <w:r>
+        <w:rPr>
+          <w:rFonts w:asciiTheme="majorHAnsi" w:eastAsia="Times New Roman" w:hAnsiTheme="majorHAnsi" w:cs="Arial"/>
+          <w:color w:val="000000"/>
+          <w:lang w:eastAsia="zh-CN"/>
+        </w:rPr>
+        <w:t>Zotero</w:t>
+      </w:r>
+      <w:proofErr w:type="spellEnd"/>
+      <w:r>
+        <w:rPr>
+          <w:rFonts w:asciiTheme="majorHAnsi" w:eastAsia="Times New Roman" w:hAnsiTheme="majorHAnsi" w:cs="Arial"/>
+          <w:color w:val="000000"/>
+          <w:lang w:eastAsia="zh-CN"/>
+        </w:rPr>
+        <w:t xml:space="preserve"> extension – SP: </w:t>
       </w:r>
       <w:r>
         <w:rPr>
@@ -2750,13 +2858,23 @@
         </w:rPr>
         <w:t xml:space="preserve"> </w:t>
       </w:r>
-      <w:r>
-        <w:rPr>
-          <w:rFonts w:asciiTheme="majorHAnsi" w:eastAsia="Times New Roman" w:hAnsiTheme="majorHAnsi" w:cs="Arial"/>
-          <w:color w:val="000000"/>
-          <w:lang w:eastAsia="zh-CN"/>
-        </w:rPr>
-        <w:t>Zotero’s default field w</w:t>
+      <w:proofErr w:type="spellStart"/>
+      <w:r>
+        <w:rPr>
+          <w:rFonts w:asciiTheme="majorHAnsi" w:eastAsia="Times New Roman" w:hAnsiTheme="majorHAnsi" w:cs="Arial"/>
+          <w:color w:val="000000"/>
+          <w:lang w:eastAsia="zh-CN"/>
+        </w:rPr>
+        <w:t>Zotero’s</w:t>
+      </w:r>
+      <w:proofErr w:type="spellEnd"/>
+      <w:r>
+        <w:rPr>
+          <w:rFonts w:asciiTheme="majorHAnsi" w:eastAsia="Times New Roman" w:hAnsiTheme="majorHAnsi" w:cs="Arial"/>
+          <w:color w:val="000000"/>
+          <w:lang w:eastAsia="zh-CN"/>
+        </w:rPr>
+        <w:t xml:space="preserve"> default field w</w:t>
       </w:r>
       <w:r>
         <w:rPr>
@@ -2826,7 +2944,25 @@
           <w:color w:val="000000"/>
           <w:lang w:eastAsia="zh-CN"/>
         </w:rPr>
-        <w:t xml:space="preserve"> Implement a function to search for existing field data in local Zotero database – SP: 30</w:t>
+        <w:t xml:space="preserve"> Implement a function to search for existing field data in local </w:t>
+      </w:r>
+      <w:proofErr w:type="spellStart"/>
+      <w:r>
+        <w:rPr>
+          <w:rFonts w:asciiTheme="majorHAnsi" w:eastAsia="Times New Roman" w:hAnsiTheme="majorHAnsi" w:cs="Arial"/>
+          <w:color w:val="000000"/>
+          <w:lang w:eastAsia="zh-CN"/>
+        </w:rPr>
+        <w:t>Zotero</w:t>
+      </w:r>
+      <w:proofErr w:type="spellEnd"/>
+      <w:r>
+        <w:rPr>
+          <w:rFonts w:asciiTheme="majorHAnsi" w:eastAsia="Times New Roman" w:hAnsiTheme="majorHAnsi" w:cs="Arial"/>
+          <w:color w:val="000000"/>
+          <w:lang w:eastAsia="zh-CN"/>
+        </w:rPr>
+        <w:t xml:space="preserve"> database – SP: 30</w:t>
       </w:r>
     </w:p>
     <w:p>
@@ -2896,7 +3032,25 @@
           <w:color w:val="000000"/>
           <w:lang w:eastAsia="zh-CN"/>
         </w:rPr>
-        <w:t>custom fields into local Zotero database - SP: 2</w:t>
+        <w:t xml:space="preserve">custom fields into local </w:t>
+      </w:r>
+      <w:proofErr w:type="spellStart"/>
+      <w:r>
+        <w:rPr>
+          <w:rFonts w:asciiTheme="majorHAnsi" w:eastAsia="Times New Roman" w:hAnsiTheme="majorHAnsi" w:cs="Arial"/>
+          <w:color w:val="000000"/>
+          <w:lang w:eastAsia="zh-CN"/>
+        </w:rPr>
+        <w:t>Zotero</w:t>
+      </w:r>
+      <w:proofErr w:type="spellEnd"/>
+      <w:r>
+        <w:rPr>
+          <w:rFonts w:asciiTheme="majorHAnsi" w:eastAsia="Times New Roman" w:hAnsiTheme="majorHAnsi" w:cs="Arial"/>
+          <w:color w:val="000000"/>
+          <w:lang w:eastAsia="zh-CN"/>
+        </w:rPr>
+        <w:t xml:space="preserve"> database - SP: 2</w:t>
       </w:r>
     </w:p>
     <w:p>
@@ -2960,7 +3114,25 @@
           <w:color w:val="000000"/>
           <w:lang w:eastAsia="zh-CN"/>
         </w:rPr>
-        <w:t>Implement a function to modify existing field data into local Zotero database - SP: 2</w:t>
+        <w:t xml:space="preserve">Implement a function to modify existing field data into local </w:t>
+      </w:r>
+      <w:proofErr w:type="spellStart"/>
+      <w:r>
+        <w:rPr>
+          <w:rFonts w:asciiTheme="majorHAnsi" w:eastAsia="Times New Roman" w:hAnsiTheme="majorHAnsi" w:cs="Arial"/>
+          <w:color w:val="000000"/>
+          <w:lang w:eastAsia="zh-CN"/>
+        </w:rPr>
+        <w:t>Zotero</w:t>
+      </w:r>
+      <w:proofErr w:type="spellEnd"/>
+      <w:r>
+        <w:rPr>
+          <w:rFonts w:asciiTheme="majorHAnsi" w:eastAsia="Times New Roman" w:hAnsiTheme="majorHAnsi" w:cs="Arial"/>
+          <w:color w:val="000000"/>
+          <w:lang w:eastAsia="zh-CN"/>
+        </w:rPr>
+        <w:t xml:space="preserve"> database - SP: 2</w:t>
       </w:r>
     </w:p>
     <w:p>
@@ -2988,7 +3160,25 @@
           <w:color w:val="000000"/>
           <w:lang w:eastAsia="zh-CN"/>
         </w:rPr>
-        <w:t>: Implement a function to delete existing field data in local Zotero database - SP: 5</w:t>
+        <w:t xml:space="preserve">: Implement a function to delete existing field data in local </w:t>
+      </w:r>
+      <w:proofErr w:type="spellStart"/>
+      <w:r>
+        <w:rPr>
+          <w:rFonts w:asciiTheme="majorHAnsi" w:eastAsia="Times New Roman" w:hAnsiTheme="majorHAnsi" w:cs="Arial"/>
+          <w:color w:val="000000"/>
+          <w:lang w:eastAsia="zh-CN"/>
+        </w:rPr>
+        <w:t>Zotero</w:t>
+      </w:r>
+      <w:proofErr w:type="spellEnd"/>
+      <w:r>
+        <w:rPr>
+          <w:rFonts w:asciiTheme="majorHAnsi" w:eastAsia="Times New Roman" w:hAnsiTheme="majorHAnsi" w:cs="Arial"/>
+          <w:color w:val="000000"/>
+          <w:lang w:eastAsia="zh-CN"/>
+        </w:rPr>
+        <w:t xml:space="preserve"> database - SP: 5</w:t>
       </w:r>
     </w:p>
     <w:p>
@@ -3062,7 +3252,25 @@
           <w:color w:val="000000"/>
           <w:lang w:eastAsia="zh-CN"/>
         </w:rPr>
-        <w:t>Implement an add button on Zotero’s default field window</w:t>
+        <w:t xml:space="preserve">Implement an add button on </w:t>
+      </w:r>
+      <w:proofErr w:type="spellStart"/>
+      <w:r>
+        <w:rPr>
+          <w:rFonts w:asciiTheme="majorHAnsi" w:eastAsia="Times New Roman" w:hAnsiTheme="majorHAnsi" w:cs="Arial"/>
+          <w:color w:val="000000"/>
+          <w:lang w:eastAsia="zh-CN"/>
+        </w:rPr>
+        <w:t>Zotero’s</w:t>
+      </w:r>
+      <w:proofErr w:type="spellEnd"/>
+      <w:r>
+        <w:rPr>
+          <w:rFonts w:asciiTheme="majorHAnsi" w:eastAsia="Times New Roman" w:hAnsiTheme="majorHAnsi" w:cs="Arial"/>
+          <w:color w:val="000000"/>
+          <w:lang w:eastAsia="zh-CN"/>
+        </w:rPr>
+        <w:t xml:space="preserve"> default field window</w:t>
       </w:r>
       <w:r>
         <w:rPr>
@@ -3118,13 +3326,23 @@
         </w:rPr>
         <w:t xml:space="preserve">Implement a modify button on </w:t>
       </w:r>
-      <w:r>
-        <w:rPr>
-          <w:rFonts w:asciiTheme="majorHAnsi" w:eastAsia="Times New Roman" w:hAnsiTheme="majorHAnsi" w:cs="Arial"/>
-          <w:color w:val="000000"/>
-          <w:lang w:eastAsia="zh-CN"/>
-        </w:rPr>
-        <w:t>Zotero’s default field window</w:t>
+      <w:proofErr w:type="spellStart"/>
+      <w:r>
+        <w:rPr>
+          <w:rFonts w:asciiTheme="majorHAnsi" w:eastAsia="Times New Roman" w:hAnsiTheme="majorHAnsi" w:cs="Arial"/>
+          <w:color w:val="000000"/>
+          <w:lang w:eastAsia="zh-CN"/>
+        </w:rPr>
+        <w:t>Zotero’s</w:t>
+      </w:r>
+      <w:proofErr w:type="spellEnd"/>
+      <w:r>
+        <w:rPr>
+          <w:rFonts w:asciiTheme="majorHAnsi" w:eastAsia="Times New Roman" w:hAnsiTheme="majorHAnsi" w:cs="Arial"/>
+          <w:color w:val="000000"/>
+          <w:lang w:eastAsia="zh-CN"/>
+        </w:rPr>
+        <w:t xml:space="preserve"> default field window</w:t>
       </w:r>
       <w:r>
         <w:rPr>
@@ -3169,7 +3387,25 @@
           <w:color w:val="000000"/>
           <w:lang w:eastAsia="zh-CN"/>
         </w:rPr>
-        <w:t xml:space="preserve">Implement a save button on Zotero’s </w:t>
+        <w:t xml:space="preserve">Implement a save button on </w:t>
+      </w:r>
+      <w:proofErr w:type="spellStart"/>
+      <w:r>
+        <w:rPr>
+          <w:rFonts w:asciiTheme="majorHAnsi" w:eastAsia="Times New Roman" w:hAnsiTheme="majorHAnsi" w:cs="Arial"/>
+          <w:color w:val="000000"/>
+          <w:lang w:eastAsia="zh-CN"/>
+        </w:rPr>
+        <w:t>Zotero’s</w:t>
+      </w:r>
+      <w:proofErr w:type="spellEnd"/>
+      <w:r>
+        <w:rPr>
+          <w:rFonts w:asciiTheme="majorHAnsi" w:eastAsia="Times New Roman" w:hAnsiTheme="majorHAnsi" w:cs="Arial"/>
+          <w:color w:val="000000"/>
+          <w:lang w:eastAsia="zh-CN"/>
+        </w:rPr>
+        <w:t xml:space="preserve"> </w:t>
       </w:r>
       <w:r>
         <w:rPr>
@@ -3240,6 +3476,147 @@
         </w:rPr>
         <w:t>cumentation of functions – SP: 3</w:t>
       </w:r>
+    </w:p>
+    <w:p>
+      <w:pPr>
+        <w:spacing w:after="0" w:line="240" w:lineRule="auto"/>
+        <w:textAlignment w:val="baseline"/>
+        <w:rPr>
+          <w:rFonts w:asciiTheme="majorHAnsi" w:eastAsia="Times New Roman" w:hAnsiTheme="majorHAnsi" w:cs="Arial"/>
+          <w:color w:val="000000"/>
+          <w:lang w:eastAsia="zh-CN"/>
+        </w:rPr>
+      </w:pPr>
+      <w:r>
+        <w:rPr>
+          <w:rFonts w:asciiTheme="majorHAnsi" w:eastAsia="Times New Roman" w:hAnsiTheme="majorHAnsi" w:cs="Arial"/>
+          <w:b/>
+          <w:color w:val="000000"/>
+          <w:lang w:eastAsia="zh-CN"/>
+        </w:rPr>
+        <w:t>Task #12:</w:t>
+      </w:r>
+      <w:r>
+        <w:rPr>
+          <w:rFonts w:asciiTheme="majorHAnsi" w:eastAsia="Times New Roman" w:hAnsiTheme="majorHAnsi" w:cs="Arial"/>
+          <w:color w:val="000000"/>
+          <w:lang w:eastAsia="zh-CN"/>
+        </w:rPr>
+        <w:t xml:space="preserve"> Implement a function to search for all relevant items, given a list of tags – SP: 5</w:t>
+      </w:r>
+    </w:p>
+    <w:p>
+      <w:pPr>
+        <w:spacing w:after="0" w:line="240" w:lineRule="auto"/>
+        <w:textAlignment w:val="baseline"/>
+        <w:rPr>
+          <w:rFonts w:asciiTheme="majorHAnsi" w:eastAsia="Times New Roman" w:hAnsiTheme="majorHAnsi" w:cs="Arial"/>
+          <w:color w:val="000000"/>
+          <w:lang w:eastAsia="zh-CN"/>
+        </w:rPr>
+      </w:pPr>
+      <w:r>
+        <w:rPr>
+          <w:rFonts w:asciiTheme="majorHAnsi" w:eastAsia="Times New Roman" w:hAnsiTheme="majorHAnsi" w:cs="Arial"/>
+          <w:b/>
+          <w:color w:val="000000"/>
+          <w:lang w:eastAsia="zh-CN"/>
+        </w:rPr>
+        <w:t xml:space="preserve">Task #13: </w:t>
+      </w:r>
+      <w:r>
+        <w:rPr>
+          <w:rFonts w:asciiTheme="majorHAnsi" w:eastAsia="Times New Roman" w:hAnsiTheme="majorHAnsi" w:cs="Arial"/>
+          <w:color w:val="000000"/>
+          <w:lang w:eastAsia="zh-CN"/>
+        </w:rPr>
+        <w:t>Implement a function to delete a tag from all items containing the tag – SP: 1</w:t>
+      </w:r>
+    </w:p>
+    <w:p>
+      <w:pPr>
+        <w:spacing w:after="0" w:line="240" w:lineRule="auto"/>
+        <w:textAlignment w:val="baseline"/>
+        <w:rPr>
+          <w:rFonts w:asciiTheme="majorHAnsi" w:eastAsia="Times New Roman" w:hAnsiTheme="majorHAnsi" w:cs="Arial"/>
+          <w:b/>
+          <w:color w:val="000000"/>
+          <w:lang w:eastAsia="zh-CN"/>
+        </w:rPr>
+      </w:pPr>
+      <w:r>
+        <w:rPr>
+          <w:rFonts w:asciiTheme="majorHAnsi" w:eastAsia="Times New Roman" w:hAnsiTheme="majorHAnsi" w:cs="Arial"/>
+          <w:b/>
+          <w:color w:val="000000"/>
+          <w:lang w:eastAsia="zh-CN"/>
+        </w:rPr>
+        <w:t xml:space="preserve">Task #14: </w:t>
+      </w:r>
+      <w:r>
+        <w:rPr>
+          <w:rFonts w:asciiTheme="majorHAnsi" w:eastAsia="Times New Roman" w:hAnsiTheme="majorHAnsi" w:cs="Arial"/>
+          <w:color w:val="000000"/>
+          <w:lang w:eastAsia="zh-CN"/>
+        </w:rPr>
+        <w:t>Implement a function to add a new tag to multiple items – SP: 1</w:t>
+      </w:r>
+    </w:p>
+    <w:p>
+      <w:pPr>
+        <w:spacing w:after="0" w:line="240" w:lineRule="auto"/>
+        <w:textAlignment w:val="baseline"/>
+        <w:rPr>
+          <w:rFonts w:asciiTheme="majorHAnsi" w:eastAsia="Times New Roman" w:hAnsiTheme="majorHAnsi" w:cs="Arial"/>
+          <w:color w:val="000000"/>
+          <w:lang w:eastAsia="zh-CN"/>
+        </w:rPr>
+      </w:pPr>
+      <w:r>
+        <w:rPr>
+          <w:rFonts w:asciiTheme="majorHAnsi" w:eastAsia="Times New Roman" w:hAnsiTheme="majorHAnsi" w:cs="Arial"/>
+          <w:b/>
+          <w:color w:val="000000"/>
+          <w:lang w:eastAsia="zh-CN"/>
+        </w:rPr>
+        <w:t xml:space="preserve">Task #15: </w:t>
+      </w:r>
+      <w:r>
+        <w:rPr>
+          <w:rFonts w:asciiTheme="majorHAnsi" w:eastAsia="Times New Roman" w:hAnsiTheme="majorHAnsi" w:cs="Arial"/>
+          <w:color w:val="000000"/>
+          <w:lang w:eastAsia="zh-CN"/>
+        </w:rPr>
+        <w:t xml:space="preserve">Implement a button on </w:t>
+      </w:r>
+      <w:proofErr w:type="spellStart"/>
+      <w:r>
+        <w:rPr>
+          <w:rFonts w:asciiTheme="majorHAnsi" w:eastAsia="Times New Roman" w:hAnsiTheme="majorHAnsi" w:cs="Arial"/>
+          <w:color w:val="000000"/>
+          <w:lang w:eastAsia="zh-CN"/>
+        </w:rPr>
+        <w:t>Zotero’s</w:t>
+      </w:r>
+      <w:proofErr w:type="spellEnd"/>
+      <w:r>
+        <w:rPr>
+          <w:rFonts w:asciiTheme="majorHAnsi" w:eastAsia="Times New Roman" w:hAnsiTheme="majorHAnsi" w:cs="Arial"/>
+          <w:color w:val="000000"/>
+          <w:lang w:eastAsia="zh-CN"/>
+        </w:rPr>
+        <w:t xml:space="preserve"> default window for batch editing tags – SP</w:t>
+      </w:r>
+      <w:proofErr w:type="gramStart"/>
+      <w:r>
+        <w:rPr>
+          <w:rFonts w:asciiTheme="majorHAnsi" w:eastAsia="Times New Roman" w:hAnsiTheme="majorHAnsi" w:cs="Arial"/>
+          <w:color w:val="000000"/>
+          <w:lang w:eastAsia="zh-CN"/>
+        </w:rPr>
+        <w:t>:1</w:t>
+      </w:r>
+      <w:proofErr w:type="gramEnd"/>
     </w:p>
     <w:p>
       <w:pPr>
@@ -3328,8 +3705,9 @@
           <w:sz w:val="28"/>
           <w:szCs w:val="28"/>
         </w:rPr>
-        <w:t>Updated Bur</w:t>
-      </w:r>
+        <w:t xml:space="preserve">Updated </w:t>
+      </w:r>
+      <w:proofErr w:type="spellStart"/>
       <w:r>
         <w:rPr>
           <w:rFonts w:asciiTheme="majorHAnsi" w:hAnsiTheme="majorHAnsi"/>
@@ -3338,7 +3716,7 @@
           <w:sz w:val="28"/>
           <w:szCs w:val="28"/>
         </w:rPr>
-        <w:t>n</w:t>
+        <w:t>Bur</w:t>
       </w:r>
       <w:r>
         <w:rPr>
@@ -3348,7 +3726,7 @@
           <w:sz w:val="28"/>
           <w:szCs w:val="28"/>
         </w:rPr>
-        <w:t>down Chart</w:t>
+        <w:t>n</w:t>
       </w:r>
       <w:r>
         <w:rPr>
@@ -3358,33 +3736,33 @@
           <w:sz w:val="28"/>
           <w:szCs w:val="28"/>
         </w:rPr>
-        <w:t>:</w:t>
-      </w:r>
-    </w:p>
-    <w:p>
-      <w:pPr>
-        <w:pStyle w:val="NoSpacing"/>
-        <w:rPr>
-          <w:rFonts w:asciiTheme="majorHAnsi" w:hAnsiTheme="majorHAnsi"/>
-          <w:b/>
+        <w:t>down</w:t>
+      </w:r>
+      <w:proofErr w:type="spellEnd"/>
+      <w:r>
+        <w:rPr>
+          <w:rFonts w:asciiTheme="majorHAnsi" w:hAnsiTheme="majorHAnsi"/>
+          <w:b/>
+          <w:i/>
           <w:sz w:val="28"/>
           <w:szCs w:val="28"/>
-          <w:u w:val="single"/>
-        </w:rPr>
-      </w:pPr>
-    </w:p>
-    <w:p>
-      <w:pPr>
-        <w:pStyle w:val="NoSpacing"/>
-        <w:rPr>
-          <w:rFonts w:asciiTheme="majorHAnsi" w:hAnsiTheme="majorHAnsi"/>
-          <w:b/>
+        </w:rPr>
+        <w:t xml:space="preserve"> Chart</w:t>
+      </w:r>
+      <w:r>
+        <w:rPr>
+          <w:rFonts w:asciiTheme="majorHAnsi" w:hAnsiTheme="majorHAnsi"/>
+          <w:b/>
+          <w:i/>
           <w:sz w:val="28"/>
           <w:szCs w:val="28"/>
-          <w:u w:val="single"/>
-        </w:rPr>
-      </w:pPr>
-      <w:r>
+        </w:rPr>
+        <w:t>:</w:t>
+      </w:r>
+    </w:p>
+    <w:p>
+      <w:pPr>
+        <w:pStyle w:val="NoSpacing"/>
         <w:rPr>
           <w:rFonts w:asciiTheme="majorHAnsi" w:hAnsiTheme="majorHAnsi"/>
           <w:b/>
@@ -3392,9 +3770,11 @@
           <w:szCs w:val="28"/>
           <w:u w:val="single"/>
         </w:rPr>
-        <w:t xml:space="preserve">Task Board </w:t>
-      </w:r>
-      <w:r>
+      </w:pPr>
+    </w:p>
+    <w:p>
+      <w:pPr>
+        <w:pStyle w:val="NoSpacing"/>
         <w:rPr>
           <w:rFonts w:asciiTheme="majorHAnsi" w:hAnsiTheme="majorHAnsi"/>
           <w:b/>
@@ -3402,6 +3782,206 @@
           <w:szCs w:val="28"/>
           <w:u w:val="single"/>
         </w:rPr>
+      </w:pPr>
+    </w:p>
+    <w:p>
+      <w:pPr>
+        <w:pStyle w:val="NoSpacing"/>
+        <w:rPr>
+          <w:rFonts w:asciiTheme="majorHAnsi" w:hAnsiTheme="majorHAnsi"/>
+          <w:b/>
+          <w:sz w:val="28"/>
+          <w:szCs w:val="28"/>
+          <w:u w:val="single"/>
+        </w:rPr>
+      </w:pPr>
+    </w:p>
+    <w:p>
+      <w:pPr>
+        <w:pStyle w:val="NoSpacing"/>
+        <w:rPr>
+          <w:rFonts w:asciiTheme="majorHAnsi" w:hAnsiTheme="majorHAnsi"/>
+          <w:b/>
+          <w:sz w:val="28"/>
+          <w:szCs w:val="28"/>
+          <w:u w:val="single"/>
+        </w:rPr>
+      </w:pPr>
+    </w:p>
+    <w:p>
+      <w:pPr>
+        <w:pStyle w:val="NoSpacing"/>
+        <w:rPr>
+          <w:rFonts w:asciiTheme="majorHAnsi" w:hAnsiTheme="majorHAnsi"/>
+          <w:b/>
+          <w:sz w:val="28"/>
+          <w:szCs w:val="28"/>
+          <w:u w:val="single"/>
+        </w:rPr>
+      </w:pPr>
+    </w:p>
+    <w:p>
+      <w:pPr>
+        <w:pStyle w:val="NoSpacing"/>
+        <w:rPr>
+          <w:rFonts w:asciiTheme="majorHAnsi" w:hAnsiTheme="majorHAnsi"/>
+          <w:b/>
+          <w:sz w:val="28"/>
+          <w:szCs w:val="28"/>
+          <w:u w:val="single"/>
+        </w:rPr>
+      </w:pPr>
+    </w:p>
+    <w:p>
+      <w:pPr>
+        <w:pStyle w:val="NoSpacing"/>
+        <w:rPr>
+          <w:rFonts w:asciiTheme="majorHAnsi" w:hAnsiTheme="majorHAnsi"/>
+          <w:b/>
+          <w:sz w:val="28"/>
+          <w:szCs w:val="28"/>
+          <w:u w:val="single"/>
+        </w:rPr>
+      </w:pPr>
+    </w:p>
+    <w:p>
+      <w:pPr>
+        <w:pStyle w:val="NoSpacing"/>
+        <w:rPr>
+          <w:rFonts w:asciiTheme="majorHAnsi" w:hAnsiTheme="majorHAnsi"/>
+          <w:b/>
+          <w:sz w:val="28"/>
+          <w:szCs w:val="28"/>
+          <w:u w:val="single"/>
+        </w:rPr>
+      </w:pPr>
+    </w:p>
+    <w:p>
+      <w:pPr>
+        <w:pStyle w:val="NoSpacing"/>
+        <w:rPr>
+          <w:rFonts w:asciiTheme="majorHAnsi" w:hAnsiTheme="majorHAnsi"/>
+          <w:b/>
+          <w:sz w:val="28"/>
+          <w:szCs w:val="28"/>
+          <w:u w:val="single"/>
+        </w:rPr>
+      </w:pPr>
+    </w:p>
+    <w:p>
+      <w:pPr>
+        <w:pStyle w:val="NoSpacing"/>
+        <w:rPr>
+          <w:rFonts w:asciiTheme="majorHAnsi" w:hAnsiTheme="majorHAnsi"/>
+          <w:b/>
+          <w:sz w:val="28"/>
+          <w:szCs w:val="28"/>
+          <w:u w:val="single"/>
+        </w:rPr>
+      </w:pPr>
+    </w:p>
+    <w:p>
+      <w:pPr>
+        <w:pStyle w:val="NoSpacing"/>
+        <w:rPr>
+          <w:rFonts w:asciiTheme="majorHAnsi" w:hAnsiTheme="majorHAnsi"/>
+          <w:b/>
+          <w:sz w:val="28"/>
+          <w:szCs w:val="28"/>
+          <w:u w:val="single"/>
+        </w:rPr>
+      </w:pPr>
+    </w:p>
+    <w:p>
+      <w:pPr>
+        <w:pStyle w:val="NoSpacing"/>
+        <w:rPr>
+          <w:rFonts w:asciiTheme="majorHAnsi" w:hAnsiTheme="majorHAnsi"/>
+          <w:b/>
+          <w:sz w:val="28"/>
+          <w:szCs w:val="28"/>
+          <w:u w:val="single"/>
+        </w:rPr>
+      </w:pPr>
+    </w:p>
+    <w:p>
+      <w:pPr>
+        <w:pStyle w:val="NoSpacing"/>
+        <w:rPr>
+          <w:rFonts w:asciiTheme="majorHAnsi" w:hAnsiTheme="majorHAnsi"/>
+          <w:b/>
+          <w:sz w:val="28"/>
+          <w:szCs w:val="28"/>
+          <w:u w:val="single"/>
+        </w:rPr>
+      </w:pPr>
+    </w:p>
+    <w:p>
+      <w:pPr>
+        <w:pStyle w:val="NoSpacing"/>
+        <w:rPr>
+          <w:rFonts w:asciiTheme="majorHAnsi" w:hAnsiTheme="majorHAnsi"/>
+          <w:b/>
+          <w:sz w:val="28"/>
+          <w:szCs w:val="28"/>
+          <w:u w:val="single"/>
+        </w:rPr>
+      </w:pPr>
+    </w:p>
+    <w:p>
+      <w:pPr>
+        <w:pStyle w:val="NoSpacing"/>
+        <w:rPr>
+          <w:rFonts w:asciiTheme="majorHAnsi" w:hAnsiTheme="majorHAnsi"/>
+          <w:b/>
+          <w:sz w:val="28"/>
+          <w:szCs w:val="28"/>
+          <w:u w:val="single"/>
+        </w:rPr>
+      </w:pPr>
+    </w:p>
+    <w:p>
+      <w:pPr>
+        <w:pStyle w:val="NoSpacing"/>
+        <w:rPr>
+          <w:rFonts w:asciiTheme="majorHAnsi" w:hAnsiTheme="majorHAnsi" w:hint="eastAsia"/>
+          <w:b/>
+          <w:sz w:val="28"/>
+          <w:szCs w:val="28"/>
+          <w:u w:val="single"/>
+        </w:rPr>
+      </w:pPr>
+    </w:p>
+    <w:p>
+      <w:pPr>
+        <w:pStyle w:val="NoSpacing"/>
+        <w:rPr>
+          <w:rFonts w:asciiTheme="majorHAnsi" w:hAnsiTheme="majorHAnsi"/>
+          <w:b/>
+          <w:sz w:val="28"/>
+          <w:szCs w:val="28"/>
+          <w:u w:val="single"/>
+        </w:rPr>
+      </w:pPr>
+      <w:r>
+        <w:rPr>
+          <w:rFonts w:asciiTheme="majorHAnsi" w:hAnsiTheme="majorHAnsi"/>
+          <w:b/>
+          <w:sz w:val="28"/>
+          <w:szCs w:val="28"/>
+          <w:u w:val="single"/>
+        </w:rPr>
+        <w:lastRenderedPageBreak/>
+        <w:t xml:space="preserve">Task Board </w:t>
+      </w:r>
+      <w:r>
+        <w:rPr>
+          <w:rFonts w:asciiTheme="majorHAnsi" w:hAnsiTheme="majorHAnsi"/>
+          <w:b/>
+          <w:sz w:val="28"/>
+          <w:szCs w:val="28"/>
+          <w:u w:val="single"/>
+        </w:rPr>
         <w:t>Snapshot</w:t>
       </w:r>
     </w:p>
@@ -3438,7 +4018,6 @@
           <w:rFonts w:asciiTheme="majorHAnsi" w:hAnsiTheme="majorHAnsi"/>
           <w:b/>
           <w:noProof/>
-          <w:lang w:val="en-CA" w:eastAsia="en-CA"/>
         </w:rPr>
         <w:drawing>
           <wp:inline distT="0" distB="0" distL="0" distR="0" wp14:anchorId="66D274EF" wp14:editId="32DCDD5A">
@@ -3562,7 +4141,6 @@
         <w:rPr>
           <w:rFonts w:asciiTheme="majorHAnsi" w:hAnsiTheme="majorHAnsi"/>
           <w:noProof/>
-          <w:lang w:val="en-CA" w:eastAsia="en-CA"/>
         </w:rPr>
         <w:drawing>
           <wp:inline distT="0" distB="0" distL="0" distR="0" wp14:anchorId="5E248815" wp14:editId="3A8564EC">
@@ -3644,6 +4222,7 @@
           <w:u w:val="single"/>
           <w:lang w:eastAsia="zh-CN"/>
         </w:rPr>
+        <w:lastRenderedPageBreak/>
         <w:t>End of the Week:</w:t>
       </w:r>
     </w:p>
@@ -3652,7 +4231,7 @@
         <w:spacing w:after="0" w:line="240" w:lineRule="auto"/>
         <w:textAlignment w:val="baseline"/>
         <w:rPr>
-          <w:rFonts w:asciiTheme="majorHAnsi" w:eastAsia="Times New Roman" w:hAnsiTheme="majorHAnsi" w:cs="Arial"/>
+          <w:rFonts w:asciiTheme="majorHAnsi" w:eastAsia="SimSun" w:hAnsiTheme="majorHAnsi" w:cs="Arial"/>
           <w:color w:val="000000"/>
           <w:sz w:val="24"/>
           <w:szCs w:val="24"/>
@@ -3668,13 +4247,12 @@
           <w:sz w:val="24"/>
           <w:szCs w:val="24"/>
           <w:u w:val="single"/>
-          <w:lang w:val="en-CA" w:eastAsia="en-CA"/>
         </w:rPr>
         <w:drawing>
           <wp:inline distT="0" distB="0" distL="0" distR="0">
-            <wp:extent cx="5943600" cy="3566160"/>
+            <wp:extent cx="5943600" cy="3722370"/>
             <wp:effectExtent l="0" t="0" r="0" b="0"/>
-            <wp:docPr id="4" name="Picture 4"/>
+            <wp:docPr id="5" name="Picture 5"/>
             <wp:cNvGraphicFramePr>
               <a:graphicFrameLocks xmlns:a="http://schemas.openxmlformats.org/drawingml/2006/main" noChangeAspect="1"/>
             </wp:cNvGraphicFramePr>
@@ -3682,10 +4260,8 @@
               <a:graphicData uri="http://schemas.openxmlformats.org/drawingml/2006/picture">
                 <pic:pic xmlns:pic="http://schemas.openxmlformats.org/drawingml/2006/picture">
                   <pic:nvPicPr>
-                    <pic:cNvPr id="0" name="Picture 1"/>
-                    <pic:cNvPicPr>
-                      <a:picLocks noChangeAspect="1" noChangeArrowheads="1"/>
-                    </pic:cNvPicPr>
+                    <pic:cNvPr id="5" name="task board sp1.png"/>
+                    <pic:cNvPicPr/>
                   </pic:nvPicPr>
                   <pic:blipFill>
                     <a:blip r:embed="rId8">
@@ -3695,23 +4271,18 @@
                         </a:ext>
                       </a:extLst>
                     </a:blip>
-                    <a:srcRect/>
                     <a:stretch>
                       <a:fillRect/>
                     </a:stretch>
                   </pic:blipFill>
-                  <pic:spPr bwMode="auto">
+                  <pic:spPr>
                     <a:xfrm>
                       <a:off x="0" y="0"/>
-                      <a:ext cx="5943600" cy="3566160"/>
+                      <a:ext cx="5943600" cy="3722370"/>
                     </a:xfrm>
                     <a:prstGeom prst="rect">
                       <a:avLst/>
                     </a:prstGeom>
-                    <a:noFill/>
-                    <a:ln>
-                      <a:noFill/>
-                    </a:ln>
                   </pic:spPr>
                 </pic:pic>
               </a:graphicData>
@@ -3725,7 +4296,7 @@
         <w:spacing w:after="0" w:line="240" w:lineRule="auto"/>
         <w:textAlignment w:val="baseline"/>
         <w:rPr>
-          <w:rFonts w:asciiTheme="majorHAnsi" w:eastAsia="Times New Roman" w:hAnsiTheme="majorHAnsi" w:cs="Arial"/>
+          <w:rFonts w:asciiTheme="majorHAnsi" w:eastAsia="SimSun" w:hAnsiTheme="majorHAnsi" w:cs="Arial"/>
           <w:color w:val="000000"/>
           <w:sz w:val="24"/>
           <w:szCs w:val="24"/>
@@ -3736,6 +4307,134 @@
     </w:p>
     <w:p>
       <w:pPr>
+        <w:spacing w:after="0" w:line="240" w:lineRule="auto"/>
+        <w:textAlignment w:val="baseline"/>
+        <w:rPr>
+          <w:rFonts w:asciiTheme="majorHAnsi" w:eastAsia="SimSun" w:hAnsiTheme="majorHAnsi" w:cs="Arial"/>
+          <w:color w:val="000000"/>
+          <w:sz w:val="24"/>
+          <w:szCs w:val="24"/>
+          <w:u w:val="single"/>
+          <w:lang w:eastAsia="zh-CN"/>
+        </w:rPr>
+      </w:pPr>
+    </w:p>
+    <w:p>
+      <w:pPr>
+        <w:spacing w:after="0" w:line="240" w:lineRule="auto"/>
+        <w:textAlignment w:val="baseline"/>
+        <w:rPr>
+          <w:rFonts w:asciiTheme="majorHAnsi" w:eastAsia="SimSun" w:hAnsiTheme="majorHAnsi" w:cs="Arial"/>
+          <w:color w:val="000000"/>
+          <w:sz w:val="24"/>
+          <w:szCs w:val="24"/>
+          <w:u w:val="single"/>
+          <w:lang w:eastAsia="zh-CN"/>
+        </w:rPr>
+      </w:pPr>
+    </w:p>
+    <w:p>
+      <w:pPr>
+        <w:spacing w:after="0" w:line="240" w:lineRule="auto"/>
+        <w:textAlignment w:val="baseline"/>
+        <w:rPr>
+          <w:rFonts w:asciiTheme="majorHAnsi" w:eastAsia="SimSun" w:hAnsiTheme="majorHAnsi" w:cs="Arial"/>
+          <w:color w:val="000000"/>
+          <w:sz w:val="24"/>
+          <w:szCs w:val="24"/>
+          <w:u w:val="single"/>
+          <w:lang w:eastAsia="zh-CN"/>
+        </w:rPr>
+      </w:pPr>
+    </w:p>
+    <w:p>
+      <w:pPr>
+        <w:spacing w:after="0" w:line="240" w:lineRule="auto"/>
+        <w:textAlignment w:val="baseline"/>
+        <w:rPr>
+          <w:rFonts w:asciiTheme="majorHAnsi" w:eastAsia="SimSun" w:hAnsiTheme="majorHAnsi" w:cs="Arial"/>
+          <w:color w:val="000000"/>
+          <w:sz w:val="24"/>
+          <w:szCs w:val="24"/>
+          <w:u w:val="single"/>
+          <w:lang w:eastAsia="zh-CN"/>
+        </w:rPr>
+      </w:pPr>
+    </w:p>
+    <w:p>
+      <w:pPr>
+        <w:spacing w:after="0" w:line="240" w:lineRule="auto"/>
+        <w:textAlignment w:val="baseline"/>
+        <w:rPr>
+          <w:rFonts w:asciiTheme="majorHAnsi" w:eastAsia="SimSun" w:hAnsiTheme="majorHAnsi" w:cs="Arial"/>
+          <w:color w:val="000000"/>
+          <w:sz w:val="24"/>
+          <w:szCs w:val="24"/>
+          <w:u w:val="single"/>
+          <w:lang w:eastAsia="zh-CN"/>
+        </w:rPr>
+      </w:pPr>
+    </w:p>
+    <w:p>
+      <w:pPr>
+        <w:spacing w:after="0" w:line="240" w:lineRule="auto"/>
+        <w:textAlignment w:val="baseline"/>
+        <w:rPr>
+          <w:rFonts w:asciiTheme="majorHAnsi" w:eastAsia="SimSun" w:hAnsiTheme="majorHAnsi" w:cs="Arial"/>
+          <w:color w:val="000000"/>
+          <w:sz w:val="24"/>
+          <w:szCs w:val="24"/>
+          <w:u w:val="single"/>
+          <w:lang w:eastAsia="zh-CN"/>
+        </w:rPr>
+      </w:pPr>
+    </w:p>
+    <w:p>
+      <w:pPr>
+        <w:spacing w:after="0" w:line="240" w:lineRule="auto"/>
+        <w:textAlignment w:val="baseline"/>
+        <w:rPr>
+          <w:rFonts w:asciiTheme="majorHAnsi" w:eastAsia="SimSun" w:hAnsiTheme="majorHAnsi" w:cs="Arial"/>
+          <w:color w:val="000000"/>
+          <w:sz w:val="24"/>
+          <w:szCs w:val="24"/>
+          <w:u w:val="single"/>
+          <w:lang w:eastAsia="zh-CN"/>
+        </w:rPr>
+      </w:pPr>
+    </w:p>
+    <w:p>
+      <w:pPr>
+        <w:spacing w:after="0" w:line="240" w:lineRule="auto"/>
+        <w:textAlignment w:val="baseline"/>
+        <w:rPr>
+          <w:rFonts w:asciiTheme="majorHAnsi" w:eastAsia="SimSun" w:hAnsiTheme="majorHAnsi" w:cs="Arial"/>
+          <w:color w:val="000000"/>
+          <w:sz w:val="24"/>
+          <w:szCs w:val="24"/>
+          <w:u w:val="single"/>
+          <w:lang w:eastAsia="zh-CN"/>
+        </w:rPr>
+      </w:pPr>
+    </w:p>
+    <w:p>
+      <w:pPr>
+        <w:spacing w:after="0" w:line="240" w:lineRule="auto"/>
+        <w:textAlignment w:val="baseline"/>
+        <w:rPr>
+          <w:rFonts w:asciiTheme="majorHAnsi" w:eastAsia="SimSun" w:hAnsiTheme="majorHAnsi" w:cs="Arial" w:hint="eastAsia"/>
+          <w:color w:val="000000"/>
+          <w:sz w:val="24"/>
+          <w:szCs w:val="24"/>
+          <w:u w:val="single"/>
+          <w:lang w:eastAsia="zh-CN"/>
+        </w:rPr>
+      </w:pPr>
+      <w:bookmarkStart w:id="0" w:name="_GoBack"/>
+      <w:bookmarkEnd w:id="0"/>
+    </w:p>
+    <w:p>
+      <w:pPr>
         <w:pStyle w:val="NoSpacing"/>
         <w:rPr>
           <w:rFonts w:asciiTheme="majorHAnsi" w:hAnsiTheme="majorHAnsi"/>
@@ -3753,7 +4452,6 @@
           <w:szCs w:val="36"/>
           <w:u w:val="single"/>
         </w:rPr>
-        <w:lastRenderedPageBreak/>
         <w:t>State of Project</w:t>
       </w:r>
     </w:p>
@@ -3873,7 +4571,21 @@
         <w:rPr>
           <w:rFonts w:asciiTheme="majorHAnsi" w:hAnsiTheme="majorHAnsi"/>
         </w:rPr>
-        <w:t>plugin on Zotero Standalone</w:t>
+        <w:t xml:space="preserve">plugin on </w:t>
+      </w:r>
+      <w:proofErr w:type="spellStart"/>
+      <w:r>
+        <w:rPr>
+          <w:rFonts w:asciiTheme="majorHAnsi" w:hAnsiTheme="majorHAnsi"/>
+        </w:rPr>
+        <w:t>Zotero</w:t>
+      </w:r>
+      <w:proofErr w:type="spellEnd"/>
+      <w:r>
+        <w:rPr>
+          <w:rFonts w:asciiTheme="majorHAnsi" w:hAnsiTheme="majorHAnsi"/>
+        </w:rPr>
+        <w:t xml:space="preserve"> Standalone</w:t>
       </w:r>
       <w:r>
         <w:rPr>
@@ -4114,6 +4826,7 @@
           <w:sz w:val="28"/>
           <w:szCs w:val="28"/>
         </w:rPr>
+        <w:lastRenderedPageBreak/>
         <w:t>Reason for lack of progress:</w:t>
       </w:r>
     </w:p>
@@ -4244,12 +4957,21 @@
           <w:rFonts w:asciiTheme="majorHAnsi" w:hAnsiTheme="majorHAnsi" w:cs="Courier New"/>
         </w:rPr>
       </w:pPr>
+      <w:proofErr w:type="spellStart"/>
       <w:r>
         <w:rPr>
           <w:rFonts w:asciiTheme="majorHAnsi" w:hAnsiTheme="majorHAnsi" w:cs="Courier New"/>
           <w:i/>
         </w:rPr>
-        <w:t xml:space="preserve">Dimitar </w:t>
+        <w:t>Dimitar</w:t>
+      </w:r>
+      <w:proofErr w:type="spellEnd"/>
+      <w:r>
+        <w:rPr>
+          <w:rFonts w:asciiTheme="majorHAnsi" w:hAnsiTheme="majorHAnsi" w:cs="Courier New"/>
+          <w:i/>
+        </w:rPr>
+        <w:t xml:space="preserve"> </w:t>
       </w:r>
       <w:r>
         <w:rPr>
@@ -4281,6 +5003,7 @@
           <w:rFonts w:asciiTheme="majorHAnsi" w:hAnsiTheme="majorHAnsi" w:cs="Courier New"/>
         </w:rPr>
       </w:pPr>
+      <w:proofErr w:type="spellStart"/>
       <w:r>
         <w:rPr>
           <w:rFonts w:asciiTheme="majorHAnsi" w:hAnsiTheme="majorHAnsi" w:cs="Courier New"/>
@@ -4288,17 +5011,12 @@
         </w:rPr>
         <w:t>Kirisanth</w:t>
       </w:r>
-      <w:r>
-        <w:rPr>
-          <w:rFonts w:asciiTheme="majorHAnsi" w:hAnsiTheme="majorHAnsi" w:cs="Courier New"/>
-        </w:rPr>
-        <w:t xml:space="preserve"> –</w:t>
-      </w:r>
-      <w:r>
-        <w:rPr>
-          <w:rFonts w:asciiTheme="majorHAnsi" w:hAnsiTheme="majorHAnsi" w:cs="Courier New"/>
-        </w:rPr>
-        <w:t xml:space="preserve"> Working on project for Anya most of the week</w:t>
+      <w:proofErr w:type="spellEnd"/>
+      <w:r>
+        <w:rPr>
+          <w:rFonts w:asciiTheme="majorHAnsi" w:hAnsiTheme="majorHAnsi" w:cs="Courier New"/>
+        </w:rPr>
+        <w:t xml:space="preserve"> – Working on project for Anya most of the week</w:t>
       </w:r>
     </w:p>
     <w:p>
@@ -4463,6 +5181,7 @@
           <w:rFonts w:asciiTheme="majorHAnsi" w:hAnsiTheme="majorHAnsi" w:cs="Courier New"/>
         </w:rPr>
       </w:pPr>
+      <w:proofErr w:type="spellStart"/>
       <w:r>
         <w:rPr>
           <w:rFonts w:asciiTheme="majorHAnsi" w:hAnsiTheme="majorHAnsi" w:cs="Courier New"/>
@@ -4470,6 +5189,7 @@
         </w:rPr>
         <w:t>Dimitar</w:t>
       </w:r>
+      <w:proofErr w:type="spellEnd"/>
       <w:r>
         <w:rPr>
           <w:rFonts w:asciiTheme="majorHAnsi" w:hAnsiTheme="majorHAnsi" w:cs="Courier New"/>
@@ -4494,6 +5214,7 @@
           <w:rFonts w:asciiTheme="majorHAnsi" w:hAnsiTheme="majorHAnsi" w:cs="Courier New"/>
         </w:rPr>
       </w:pPr>
+      <w:proofErr w:type="spellStart"/>
       <w:r>
         <w:rPr>
           <w:rFonts w:asciiTheme="majorHAnsi" w:hAnsiTheme="majorHAnsi" w:cs="Courier New"/>
@@ -4501,17 +5222,12 @@
         </w:rPr>
         <w:t>Kirisanth</w:t>
       </w:r>
-      <w:r>
-        <w:rPr>
-          <w:rFonts w:asciiTheme="majorHAnsi" w:hAnsiTheme="majorHAnsi" w:cs="Courier New"/>
-        </w:rPr>
-        <w:t xml:space="preserve"> – CSCC8</w:t>
-      </w:r>
-      <w:r>
-        <w:rPr>
-          <w:rFonts w:asciiTheme="majorHAnsi" w:hAnsiTheme="majorHAnsi" w:cs="Courier New"/>
-        </w:rPr>
-        <w:t>5 working on lab</w:t>
+      <w:proofErr w:type="spellEnd"/>
+      <w:r>
+        <w:rPr>
+          <w:rFonts w:asciiTheme="majorHAnsi" w:hAnsiTheme="majorHAnsi" w:cs="Courier New"/>
+        </w:rPr>
+        <w:t xml:space="preserve"> – CSCC85 working on lab</w:t>
       </w:r>
     </w:p>
     <w:p>
@@ -4554,6 +5270,7 @@
           <w:rFonts w:asciiTheme="majorHAnsi" w:hAnsiTheme="majorHAnsi" w:cs="Courier New"/>
         </w:rPr>
       </w:pPr>
+      <w:proofErr w:type="spellStart"/>
       <w:r>
         <w:rPr>
           <w:rFonts w:asciiTheme="majorHAnsi" w:hAnsiTheme="majorHAnsi" w:cs="Courier New"/>
@@ -4561,6 +5278,7 @@
         </w:rPr>
         <w:t>Dimitar</w:t>
       </w:r>
+      <w:proofErr w:type="spellEnd"/>
       <w:r>
         <w:rPr>
           <w:rFonts w:asciiTheme="majorHAnsi" w:hAnsiTheme="majorHAnsi" w:cs="Courier New"/>
@@ -4608,6 +5326,7 @@
           <w:rFonts w:asciiTheme="majorHAnsi" w:hAnsiTheme="majorHAnsi" w:cs="Courier New"/>
         </w:rPr>
       </w:pPr>
+      <w:proofErr w:type="spellStart"/>
       <w:r>
         <w:rPr>
           <w:rFonts w:asciiTheme="majorHAnsi" w:hAnsiTheme="majorHAnsi" w:cs="Courier New"/>
@@ -4615,6 +5334,7 @@
         </w:rPr>
         <w:t>Kirisanth</w:t>
       </w:r>
+      <w:proofErr w:type="spellEnd"/>
       <w:r>
         <w:rPr>
           <w:rFonts w:asciiTheme="majorHAnsi" w:hAnsiTheme="majorHAnsi" w:cs="Courier New"/>
@@ -4674,6 +5394,49 @@
     </w:p>
     <w:p>
       <w:pPr>
+        <w:rPr>
+          <w:rFonts w:asciiTheme="majorHAnsi" w:hAnsiTheme="majorHAnsi" w:cs="Courier New" w:hint="eastAsia"/>
+        </w:rPr>
+      </w:pPr>
+      <w:r>
+        <w:rPr>
+          <w:rFonts w:asciiTheme="majorHAnsi" w:hAnsiTheme="majorHAnsi" w:cs="Courier New"/>
+          <w:b/>
+        </w:rPr>
+        <w:t>Friday October 23rd, 2015 (Day 10)</w:t>
+      </w:r>
+      <w:proofErr w:type="gramStart"/>
+      <w:r>
+        <w:rPr>
+          <w:rFonts w:asciiTheme="majorHAnsi" w:hAnsiTheme="majorHAnsi" w:cs="Courier New"/>
+          <w:b/>
+        </w:rPr>
+        <w:t>:</w:t>
+      </w:r>
+      <w:proofErr w:type="gramEnd"/>
+      <w:r>
+        <w:rPr>
+          <w:rFonts w:asciiTheme="majorHAnsi" w:hAnsiTheme="majorHAnsi" w:cs="Courier New"/>
+          <w:b/>
+        </w:rPr>
+        <w:br/>
+      </w:r>
+      <w:r>
+        <w:rPr>
+          <w:rFonts w:asciiTheme="majorHAnsi" w:hAnsiTheme="majorHAnsi" w:cs="Courier New"/>
+          <w:i/>
+        </w:rPr>
+        <w:t>Nanson</w:t>
+      </w:r>
+      <w:r>
+        <w:rPr>
+          <w:rFonts w:asciiTheme="majorHAnsi" w:hAnsiTheme="majorHAnsi" w:cs="Courier New"/>
+        </w:rPr>
+        <w:t xml:space="preserve"> – CSCC85 Project</w:t>
+      </w:r>
+    </w:p>
+    <w:p>
+      <w:pPr>
         <w:pStyle w:val="NoSpacing"/>
         <w:rPr>
           <w:rFonts w:asciiTheme="majorHAnsi" w:hAnsiTheme="majorHAnsi"/>
@@ -4737,6 +5500,7 @@
           <w:rFonts w:asciiTheme="majorHAnsi" w:hAnsiTheme="majorHAnsi" w:cs="Courier New"/>
         </w:rPr>
       </w:pPr>
+      <w:proofErr w:type="spellStart"/>
       <w:r>
         <w:rPr>
           <w:rFonts w:asciiTheme="majorHAnsi" w:hAnsiTheme="majorHAnsi" w:cs="Courier New"/>
@@ -4744,29 +5508,12 @@
         </w:rPr>
         <w:t>Kirisanth</w:t>
       </w:r>
-      <w:r>
-        <w:rPr>
-          <w:rFonts w:asciiTheme="majorHAnsi" w:hAnsiTheme="majorHAnsi" w:cs="Courier New"/>
-        </w:rPr>
-        <w:t xml:space="preserve"> – </w:t>
-      </w:r>
-      <w:r>
-        <w:rPr>
-          <w:rFonts w:asciiTheme="majorHAnsi" w:hAnsiTheme="majorHAnsi" w:cs="Courier New"/>
-        </w:rPr>
-        <w:t xml:space="preserve">Working on </w:t>
-      </w:r>
-      <w:r>
-        <w:rPr>
-          <w:rFonts w:asciiTheme="majorHAnsi" w:hAnsiTheme="majorHAnsi" w:cs="Courier New"/>
-        </w:rPr>
-        <w:t>CSCC8</w:t>
-      </w:r>
-      <w:r>
-        <w:rPr>
-          <w:rFonts w:asciiTheme="majorHAnsi" w:hAnsiTheme="majorHAnsi" w:cs="Courier New"/>
-        </w:rPr>
-        <w:t xml:space="preserve">5 Assignment </w:t>
+      <w:proofErr w:type="spellEnd"/>
+      <w:r>
+        <w:rPr>
+          <w:rFonts w:asciiTheme="majorHAnsi" w:hAnsiTheme="majorHAnsi" w:cs="Courier New"/>
+        </w:rPr>
+        <w:t xml:space="preserve"> – Working on CSCC85 Assignment </w:t>
       </w:r>
     </w:p>
     <w:p>
@@ -4821,9 +5568,10 @@
         <w:adjustRightInd w:val="0"/>
         <w:spacing w:after="0" w:line="240" w:lineRule="auto"/>
         <w:rPr>
-          <w:rFonts w:asciiTheme="majorHAnsi" w:hAnsiTheme="majorHAnsi" w:cs="Courier New"/>
-        </w:rPr>
-      </w:pPr>
+          <w:rFonts w:asciiTheme="majorHAnsi" w:hAnsiTheme="majorHAnsi" w:cs="Courier New" w:hint="eastAsia"/>
+        </w:rPr>
+      </w:pPr>
+      <w:proofErr w:type="spellStart"/>
       <w:r>
         <w:rPr>
           <w:rFonts w:asciiTheme="majorHAnsi" w:hAnsiTheme="majorHAnsi" w:cs="Courier New"/>
@@ -4831,52 +5579,13 @@
         </w:rPr>
         <w:t>Kirisanth</w:t>
       </w:r>
-      <w:r>
-        <w:rPr>
-          <w:rFonts w:asciiTheme="majorHAnsi" w:hAnsiTheme="majorHAnsi" w:cs="Courier New"/>
-        </w:rPr>
-        <w:t xml:space="preserve"> – CSCC8</w:t>
-      </w:r>
-      <w:r>
-        <w:rPr>
-          <w:rFonts w:asciiTheme="majorHAnsi" w:hAnsiTheme="majorHAnsi" w:cs="Courier New"/>
-        </w:rPr>
-        <w:t>5 Assignment was due</w:t>
-      </w:r>
-      <w:bookmarkStart w:id="0" w:name="_GoBack"/>
-      <w:bookmarkEnd w:id="0"/>
-    </w:p>
-    <w:p>
-      <w:pPr>
-        <w:pStyle w:val="NoSpacing"/>
-        <w:rPr>
-          <w:rFonts w:asciiTheme="majorHAnsi" w:hAnsiTheme="majorHAnsi"/>
-        </w:rPr>
-      </w:pPr>
-    </w:p>
-    <w:p>
-      <w:pPr>
-        <w:pStyle w:val="NoSpacing"/>
-        <w:rPr>
-          <w:rFonts w:asciiTheme="majorHAnsi" w:hAnsiTheme="majorHAnsi"/>
-        </w:rPr>
-      </w:pPr>
-    </w:p>
-    <w:p>
-      <w:pPr>
-        <w:pStyle w:val="NoSpacing"/>
-        <w:rPr>
-          <w:rFonts w:asciiTheme="majorHAnsi" w:hAnsiTheme="majorHAnsi"/>
-        </w:rPr>
-      </w:pPr>
-    </w:p>
-    <w:p>
-      <w:pPr>
-        <w:pStyle w:val="NoSpacing"/>
-        <w:rPr>
-          <w:rFonts w:asciiTheme="majorHAnsi" w:hAnsiTheme="majorHAnsi"/>
-        </w:rPr>
-      </w:pPr>
+      <w:proofErr w:type="spellEnd"/>
+      <w:r>
+        <w:rPr>
+          <w:rFonts w:asciiTheme="majorHAnsi" w:hAnsiTheme="majorHAnsi" w:cs="Courier New"/>
+        </w:rPr>
+        <w:t xml:space="preserve"> – CSCC85 Assignment was due</w:t>
+      </w:r>
     </w:p>
     <w:sectPr>
       <w:pgSz w:w="12240" w:h="15840"/>
@@ -7257,7 +7966,7 @@
 </file>
 
 <file path=customXml/itemProps1.xml><?xml version="1.0" encoding="utf-8"?>
-<ds:datastoreItem xmlns:ds="http://schemas.openxmlformats.org/officeDocument/2006/customXml" ds:itemID="{92D24516-CC17-4FD3-8E50-5813585D091A}">
+<ds:datastoreItem xmlns:ds="http://schemas.openxmlformats.org/officeDocument/2006/customXml" ds:itemID="{1C17E2D8-29E6-4B5A-9596-81A04BEB8C43}">
   <ds:schemaRefs>
     <ds:schemaRef ds:uri="http://schemas.openxmlformats.org/officeDocument/2006/bibliography"/>
   </ds:schemaRefs>

</xml_diff>

<commit_message>
merged Dimitar's GUI plugin with my plugin, updated Spring Documentation
</commit_message>
<xml_diff>
--- a/D3/Sprint Documentation.docx
+++ b/D3/Sprint Documentation.docx
@@ -320,107 +320,73 @@
           <w:szCs w:val="40"/>
         </w:rPr>
       </w:pPr>
-      <w:proofErr w:type="spellStart"/>
       <w:r>
         <w:rPr>
           <w:rFonts w:asciiTheme="majorHAnsi" w:hAnsiTheme="majorHAnsi" w:cs="Courier New"/>
           <w:sz w:val="40"/>
           <w:szCs w:val="40"/>
         </w:rPr>
-        <w:t>Dimitar</w:t>
-      </w:r>
-      <w:proofErr w:type="spellEnd"/>
+        <w:t xml:space="preserve">Dimitar </w:t>
+      </w:r>
       <w:r>
         <w:rPr>
           <w:rFonts w:asciiTheme="majorHAnsi" w:hAnsiTheme="majorHAnsi" w:cs="Courier New"/>
           <w:sz w:val="40"/>
           <w:szCs w:val="40"/>
         </w:rPr>
-        <w:t xml:space="preserve"> </w:t>
-      </w:r>
-      <w:proofErr w:type="spellStart"/>
-      <w:r>
+        <w:t>Stratiev</w:t>
+      </w:r>
+    </w:p>
+    <w:p>
+      <w:pPr>
+        <w:autoSpaceDE w:val="0"/>
+        <w:autoSpaceDN w:val="0"/>
+        <w:adjustRightInd w:val="0"/>
+        <w:spacing w:after="0" w:line="240" w:lineRule="auto"/>
+        <w:jc w:val="center"/>
         <w:rPr>
           <w:rFonts w:asciiTheme="majorHAnsi" w:hAnsiTheme="majorHAnsi" w:cs="Courier New"/>
           <w:sz w:val="40"/>
           <w:szCs w:val="40"/>
         </w:rPr>
-        <w:t>Stratiev</w:t>
-      </w:r>
-      <w:proofErr w:type="spellEnd"/>
-    </w:p>
-    <w:p>
-      <w:pPr>
-        <w:autoSpaceDE w:val="0"/>
-        <w:autoSpaceDN w:val="0"/>
-        <w:adjustRightInd w:val="0"/>
-        <w:spacing w:after="0" w:line="240" w:lineRule="auto"/>
-        <w:jc w:val="center"/>
+      </w:pPr>
+      <w:r>
         <w:rPr>
           <w:rFonts w:asciiTheme="majorHAnsi" w:hAnsiTheme="majorHAnsi" w:cs="Courier New"/>
           <w:sz w:val="40"/>
           <w:szCs w:val="40"/>
         </w:rPr>
-      </w:pPr>
-      <w:proofErr w:type="spellStart"/>
+        <w:t>Kirishanth</w:t>
+      </w:r>
       <w:r>
         <w:rPr>
           <w:rFonts w:asciiTheme="majorHAnsi" w:hAnsiTheme="majorHAnsi" w:cs="Courier New"/>
           <w:sz w:val="40"/>
           <w:szCs w:val="40"/>
         </w:rPr>
-        <w:t>Kirishanth</w:t>
-      </w:r>
-      <w:proofErr w:type="spellEnd"/>
-      <w:r>
+        <w:t xml:space="preserve"> Ganeshamoorthy</w:t>
+      </w:r>
+    </w:p>
+    <w:p>
+      <w:pPr>
+        <w:autoSpaceDE w:val="0"/>
+        <w:autoSpaceDN w:val="0"/>
+        <w:adjustRightInd w:val="0"/>
+        <w:spacing w:after="0" w:line="240" w:lineRule="auto"/>
+        <w:jc w:val="center"/>
         <w:rPr>
           <w:rFonts w:asciiTheme="majorHAnsi" w:hAnsiTheme="majorHAnsi" w:cs="Courier New"/>
           <w:sz w:val="40"/>
           <w:szCs w:val="40"/>
         </w:rPr>
-        <w:t xml:space="preserve"> </w:t>
-      </w:r>
-      <w:proofErr w:type="spellStart"/>
+      </w:pPr>
       <w:r>
         <w:rPr>
           <w:rFonts w:asciiTheme="majorHAnsi" w:hAnsiTheme="majorHAnsi" w:cs="Courier New"/>
           <w:sz w:val="40"/>
           <w:szCs w:val="40"/>
         </w:rPr>
-        <w:t>Ganeshamoorthy</w:t>
-      </w:r>
-      <w:proofErr w:type="spellEnd"/>
-    </w:p>
-    <w:p>
-      <w:pPr>
-        <w:autoSpaceDE w:val="0"/>
-        <w:autoSpaceDN w:val="0"/>
-        <w:adjustRightInd w:val="0"/>
-        <w:spacing w:after="0" w:line="240" w:lineRule="auto"/>
-        <w:jc w:val="center"/>
-        <w:rPr>
-          <w:rFonts w:asciiTheme="majorHAnsi" w:hAnsiTheme="majorHAnsi" w:cs="Courier New"/>
-          <w:sz w:val="40"/>
-          <w:szCs w:val="40"/>
-        </w:rPr>
-      </w:pPr>
-      <w:proofErr w:type="spellStart"/>
-      <w:r>
-        <w:rPr>
-          <w:rFonts w:asciiTheme="majorHAnsi" w:hAnsiTheme="majorHAnsi" w:cs="Courier New"/>
-          <w:sz w:val="40"/>
-          <w:szCs w:val="40"/>
-        </w:rPr>
-        <w:t>Xibo</w:t>
-      </w:r>
-      <w:proofErr w:type="spellEnd"/>
-      <w:r>
-        <w:rPr>
-          <w:rFonts w:asciiTheme="majorHAnsi" w:hAnsiTheme="majorHAnsi" w:cs="Courier New"/>
-          <w:sz w:val="40"/>
-          <w:szCs w:val="40"/>
-        </w:rPr>
-        <w:t xml:space="preserve"> Rao (Robbie)</w:t>
+        <w:t>Xibo Rao (Robbie)</w:t>
       </w:r>
     </w:p>
     <w:p>
@@ -800,16 +766,8 @@
         <w:rPr>
           <w:rFonts w:asciiTheme="majorHAnsi" w:hAnsiTheme="majorHAnsi" w:cs="Courier New"/>
         </w:rPr>
-        <w:t xml:space="preserve"> and Spring Plan</w:t>
-      </w:r>
-      <w:proofErr w:type="gramStart"/>
-      <w:r>
-        <w:rPr>
-          <w:rFonts w:asciiTheme="majorHAnsi" w:hAnsiTheme="majorHAnsi" w:cs="Courier New"/>
-        </w:rPr>
-        <w:t>..</w:t>
-      </w:r>
-      <w:proofErr w:type="gramEnd"/>
+        <w:t xml:space="preserve"> and Spring Plan..</w:t>
+      </w:r>
       <w:r>
         <w:rPr>
           <w:rFonts w:asciiTheme="majorHAnsi" w:hAnsiTheme="majorHAnsi" w:cs="Courier New"/>
@@ -898,27 +856,13 @@
         <w:rPr>
           <w:rFonts w:asciiTheme="majorHAnsi" w:hAnsiTheme="majorHAnsi" w:cs="Courier New"/>
         </w:rPr>
-        <w:t xml:space="preserve">Updated </w:t>
-      </w:r>
-      <w:proofErr w:type="spellStart"/>
-      <w:r>
-        <w:rPr>
-          <w:rFonts w:asciiTheme="majorHAnsi" w:hAnsiTheme="majorHAnsi" w:cs="Courier New"/>
-        </w:rPr>
-        <w:t>Burndown</w:t>
-      </w:r>
-      <w:proofErr w:type="spellEnd"/>
-      <w:r>
-        <w:rPr>
-          <w:rFonts w:asciiTheme="majorHAnsi" w:hAnsiTheme="majorHAnsi" w:cs="Courier New"/>
-        </w:rPr>
-        <w:t xml:space="preserve"> Chart</w:t>
-      </w:r>
-      <w:r>
-        <w:rPr>
-          <w:rFonts w:asciiTheme="majorHAnsi" w:hAnsiTheme="majorHAnsi" w:cs="Courier New"/>
-        </w:rPr>
-        <w:t>…………...……………………………………..…………………………………………. 2</w:t>
+        <w:t>Updated System Design...…………...……………………………………..………………………………………….</w:t>
+      </w:r>
+      <w:r>
+        <w:rPr>
+          <w:rFonts w:asciiTheme="majorHAnsi" w:hAnsiTheme="majorHAnsi" w:cs="Courier New"/>
+        </w:rPr>
+        <w:t xml:space="preserve"> 2</w:t>
       </w:r>
     </w:p>
     <w:p>
@@ -940,6 +884,40 @@
         <w:rPr>
           <w:rFonts w:asciiTheme="majorHAnsi" w:hAnsiTheme="majorHAnsi" w:cs="Courier New"/>
         </w:rPr>
+        <w:t>Updated Burndown Chart</w:t>
+      </w:r>
+      <w:r>
+        <w:rPr>
+          <w:rFonts w:asciiTheme="majorHAnsi" w:hAnsiTheme="majorHAnsi" w:cs="Courier New"/>
+        </w:rPr>
+        <w:t>…………...………</w:t>
+      </w:r>
+      <w:r>
+        <w:rPr>
+          <w:rFonts w:asciiTheme="majorHAnsi" w:hAnsiTheme="majorHAnsi" w:cs="Courier New"/>
+        </w:rPr>
+        <w:t>……………………………..…………………………………………. 2</w:t>
+      </w:r>
+    </w:p>
+    <w:p>
+      <w:pPr>
+        <w:pStyle w:val="ListParagraph"/>
+        <w:numPr>
+          <w:ilvl w:val="1"/>
+          <w:numId w:val="10"/>
+        </w:numPr>
+        <w:autoSpaceDE w:val="0"/>
+        <w:autoSpaceDN w:val="0"/>
+        <w:adjustRightInd w:val="0"/>
+        <w:spacing w:after="0" w:line="240" w:lineRule="auto"/>
+        <w:rPr>
+          <w:rFonts w:asciiTheme="majorHAnsi" w:hAnsiTheme="majorHAnsi" w:cs="Courier New"/>
+        </w:rPr>
+      </w:pPr>
+      <w:r>
+        <w:rPr>
+          <w:rFonts w:asciiTheme="majorHAnsi" w:hAnsiTheme="majorHAnsi" w:cs="Courier New"/>
+        </w:rPr>
         <w:t>Task</w:t>
       </w:r>
       <w:r>
@@ -972,6 +950,8 @@
         </w:rPr>
         <w:t>3</w:t>
       </w:r>
+      <w:bookmarkStart w:id="0" w:name="_GoBack"/>
+      <w:bookmarkEnd w:id="0"/>
     </w:p>
     <w:p>
       <w:pPr>
@@ -1052,19 +1032,11 @@
         </w:rPr>
         <w:t>Middle of the Week</w:t>
       </w:r>
-      <w:proofErr w:type="gramStart"/>
-      <w:r>
-        <w:rPr>
-          <w:rFonts w:asciiTheme="majorHAnsi" w:hAnsiTheme="majorHAnsi" w:cs="Courier New"/>
-        </w:rPr>
-        <w:t>..</w:t>
-      </w:r>
-      <w:proofErr w:type="gramEnd"/>
-      <w:r>
-        <w:rPr>
-          <w:rFonts w:asciiTheme="majorHAnsi" w:hAnsiTheme="majorHAnsi" w:cs="Courier New"/>
-        </w:rPr>
-        <w:t xml:space="preserve">……...……………………………………..…………………………………………. </w:t>
+      <w:r>
+        <w:rPr>
+          <w:rFonts w:asciiTheme="majorHAnsi" w:hAnsiTheme="majorHAnsi" w:cs="Courier New"/>
+        </w:rPr>
+        <w:t xml:space="preserve">..……...……………………………………..…………………………………………. </w:t>
       </w:r>
       <w:r>
         <w:rPr>
@@ -1094,19 +1066,11 @@
         </w:rPr>
         <w:t>End of the Week</w:t>
       </w:r>
-      <w:proofErr w:type="gramStart"/>
-      <w:r>
-        <w:rPr>
-          <w:rFonts w:asciiTheme="majorHAnsi" w:hAnsiTheme="majorHAnsi" w:cs="Courier New"/>
-        </w:rPr>
-        <w:t>..</w:t>
-      </w:r>
-      <w:proofErr w:type="gramEnd"/>
-      <w:r>
-        <w:rPr>
-          <w:rFonts w:asciiTheme="majorHAnsi" w:hAnsiTheme="majorHAnsi" w:cs="Courier New"/>
-        </w:rPr>
-        <w:t xml:space="preserve">…………...……………………………………..…………………………………………. </w:t>
+      <w:r>
+        <w:rPr>
+          <w:rFonts w:asciiTheme="majorHAnsi" w:hAnsiTheme="majorHAnsi" w:cs="Courier New"/>
+        </w:rPr>
+        <w:t xml:space="preserve">..…………...……………………………………..…………………………………………. </w:t>
       </w:r>
       <w:r>
         <w:rPr>
@@ -1620,18 +1584,6 @@
         <w:autoSpaceDN w:val="0"/>
         <w:adjustRightInd w:val="0"/>
         <w:spacing w:after="0" w:line="240" w:lineRule="auto"/>
-        <w:ind w:left="720"/>
-        <w:rPr>
-          <w:rFonts w:asciiTheme="majorHAnsi" w:hAnsiTheme="majorHAnsi" w:cs="Courier New"/>
-        </w:rPr>
-      </w:pPr>
-    </w:p>
-    <w:p>
-      <w:pPr>
-        <w:autoSpaceDE w:val="0"/>
-        <w:autoSpaceDN w:val="0"/>
-        <w:adjustRightInd w:val="0"/>
-        <w:spacing w:after="0" w:line="240" w:lineRule="auto"/>
         <w:rPr>
           <w:rFonts w:asciiTheme="majorHAnsi" w:hAnsiTheme="majorHAnsi" w:cs="Courier New"/>
         </w:rPr>
@@ -2654,25 +2606,7 @@
           <w:color w:val="000000"/>
           <w:lang w:eastAsia="zh-CN"/>
         </w:rPr>
-        <w:t xml:space="preserve">Learn </w:t>
-      </w:r>
-      <w:proofErr w:type="spellStart"/>
-      <w:r>
-        <w:rPr>
-          <w:rFonts w:asciiTheme="majorHAnsi" w:eastAsia="Times New Roman" w:hAnsiTheme="majorHAnsi" w:cs="Arial"/>
-          <w:color w:val="000000"/>
-          <w:lang w:eastAsia="zh-CN"/>
-        </w:rPr>
-        <w:t>Zotero’s</w:t>
-      </w:r>
-      <w:proofErr w:type="spellEnd"/>
-      <w:r>
-        <w:rPr>
-          <w:rFonts w:asciiTheme="majorHAnsi" w:eastAsia="Times New Roman" w:hAnsiTheme="majorHAnsi" w:cs="Arial"/>
-          <w:color w:val="000000"/>
-          <w:lang w:eastAsia="zh-CN"/>
-        </w:rPr>
-        <w:t xml:space="preserve"> field system</w:t>
+        <w:t>Learn Zotero’s field system</w:t>
       </w:r>
       <w:r>
         <w:rPr>
@@ -2777,25 +2711,7 @@
           <w:color w:val="000000"/>
           <w:lang w:eastAsia="zh-CN"/>
         </w:rPr>
-        <w:t xml:space="preserve">create XUL files for installation of our </w:t>
-      </w:r>
-      <w:proofErr w:type="spellStart"/>
-      <w:r>
-        <w:rPr>
-          <w:rFonts w:asciiTheme="majorHAnsi" w:eastAsia="Times New Roman" w:hAnsiTheme="majorHAnsi" w:cs="Arial"/>
-          <w:color w:val="000000"/>
-          <w:lang w:eastAsia="zh-CN"/>
-        </w:rPr>
-        <w:t>Zotero</w:t>
-      </w:r>
-      <w:proofErr w:type="spellEnd"/>
-      <w:r>
-        <w:rPr>
-          <w:rFonts w:asciiTheme="majorHAnsi" w:eastAsia="Times New Roman" w:hAnsiTheme="majorHAnsi" w:cs="Arial"/>
-          <w:color w:val="000000"/>
-          <w:lang w:eastAsia="zh-CN"/>
-        </w:rPr>
-        <w:t xml:space="preserve"> extension – SP: </w:t>
+        <w:t xml:space="preserve">create XUL files for installation of our Zotero extension – SP: </w:t>
       </w:r>
       <w:r>
         <w:rPr>
@@ -2858,23 +2774,13 @@
         </w:rPr>
         <w:t xml:space="preserve"> </w:t>
       </w:r>
-      <w:proofErr w:type="spellStart"/>
-      <w:r>
-        <w:rPr>
-          <w:rFonts w:asciiTheme="majorHAnsi" w:eastAsia="Times New Roman" w:hAnsiTheme="majorHAnsi" w:cs="Arial"/>
-          <w:color w:val="000000"/>
-          <w:lang w:eastAsia="zh-CN"/>
-        </w:rPr>
-        <w:t>Zotero’s</w:t>
-      </w:r>
-      <w:proofErr w:type="spellEnd"/>
-      <w:r>
-        <w:rPr>
-          <w:rFonts w:asciiTheme="majorHAnsi" w:eastAsia="Times New Roman" w:hAnsiTheme="majorHAnsi" w:cs="Arial"/>
-          <w:color w:val="000000"/>
-          <w:lang w:eastAsia="zh-CN"/>
-        </w:rPr>
-        <w:t xml:space="preserve"> default field w</w:t>
+      <w:r>
+        <w:rPr>
+          <w:rFonts w:asciiTheme="majorHAnsi" w:eastAsia="Times New Roman" w:hAnsiTheme="majorHAnsi" w:cs="Arial"/>
+          <w:color w:val="000000"/>
+          <w:lang w:eastAsia="zh-CN"/>
+        </w:rPr>
+        <w:t>Zotero’s default field w</w:t>
       </w:r>
       <w:r>
         <w:rPr>
@@ -2944,25 +2850,7 @@
           <w:color w:val="000000"/>
           <w:lang w:eastAsia="zh-CN"/>
         </w:rPr>
-        <w:t xml:space="preserve"> Implement a function to search for existing field data in local </w:t>
-      </w:r>
-      <w:proofErr w:type="spellStart"/>
-      <w:r>
-        <w:rPr>
-          <w:rFonts w:asciiTheme="majorHAnsi" w:eastAsia="Times New Roman" w:hAnsiTheme="majorHAnsi" w:cs="Arial"/>
-          <w:color w:val="000000"/>
-          <w:lang w:eastAsia="zh-CN"/>
-        </w:rPr>
-        <w:t>Zotero</w:t>
-      </w:r>
-      <w:proofErr w:type="spellEnd"/>
-      <w:r>
-        <w:rPr>
-          <w:rFonts w:asciiTheme="majorHAnsi" w:eastAsia="Times New Roman" w:hAnsiTheme="majorHAnsi" w:cs="Arial"/>
-          <w:color w:val="000000"/>
-          <w:lang w:eastAsia="zh-CN"/>
-        </w:rPr>
-        <w:t xml:space="preserve"> database – SP: 30</w:t>
+        <w:t xml:space="preserve"> Implement a function to search for existing field data in local Zotero database – SP: 30</w:t>
       </w:r>
     </w:p>
     <w:p>
@@ -3032,25 +2920,7 @@
           <w:color w:val="000000"/>
           <w:lang w:eastAsia="zh-CN"/>
         </w:rPr>
-        <w:t xml:space="preserve">custom fields into local </w:t>
-      </w:r>
-      <w:proofErr w:type="spellStart"/>
-      <w:r>
-        <w:rPr>
-          <w:rFonts w:asciiTheme="majorHAnsi" w:eastAsia="Times New Roman" w:hAnsiTheme="majorHAnsi" w:cs="Arial"/>
-          <w:color w:val="000000"/>
-          <w:lang w:eastAsia="zh-CN"/>
-        </w:rPr>
-        <w:t>Zotero</w:t>
-      </w:r>
-      <w:proofErr w:type="spellEnd"/>
-      <w:r>
-        <w:rPr>
-          <w:rFonts w:asciiTheme="majorHAnsi" w:eastAsia="Times New Roman" w:hAnsiTheme="majorHAnsi" w:cs="Arial"/>
-          <w:color w:val="000000"/>
-          <w:lang w:eastAsia="zh-CN"/>
-        </w:rPr>
-        <w:t xml:space="preserve"> database - SP: 2</w:t>
+        <w:t>custom fields into local Zotero database - SP: 2</w:t>
       </w:r>
     </w:p>
     <w:p>
@@ -3114,25 +2984,7 @@
           <w:color w:val="000000"/>
           <w:lang w:eastAsia="zh-CN"/>
         </w:rPr>
-        <w:t xml:space="preserve">Implement a function to modify existing field data into local </w:t>
-      </w:r>
-      <w:proofErr w:type="spellStart"/>
-      <w:r>
-        <w:rPr>
-          <w:rFonts w:asciiTheme="majorHAnsi" w:eastAsia="Times New Roman" w:hAnsiTheme="majorHAnsi" w:cs="Arial"/>
-          <w:color w:val="000000"/>
-          <w:lang w:eastAsia="zh-CN"/>
-        </w:rPr>
-        <w:t>Zotero</w:t>
-      </w:r>
-      <w:proofErr w:type="spellEnd"/>
-      <w:r>
-        <w:rPr>
-          <w:rFonts w:asciiTheme="majorHAnsi" w:eastAsia="Times New Roman" w:hAnsiTheme="majorHAnsi" w:cs="Arial"/>
-          <w:color w:val="000000"/>
-          <w:lang w:eastAsia="zh-CN"/>
-        </w:rPr>
-        <w:t xml:space="preserve"> database - SP: 2</w:t>
+        <w:t>Implement a function to modify existing field data into local Zotero database - SP: 2</w:t>
       </w:r>
     </w:p>
     <w:p>
@@ -3160,25 +3012,7 @@
           <w:color w:val="000000"/>
           <w:lang w:eastAsia="zh-CN"/>
         </w:rPr>
-        <w:t xml:space="preserve">: Implement a function to delete existing field data in local </w:t>
-      </w:r>
-      <w:proofErr w:type="spellStart"/>
-      <w:r>
-        <w:rPr>
-          <w:rFonts w:asciiTheme="majorHAnsi" w:eastAsia="Times New Roman" w:hAnsiTheme="majorHAnsi" w:cs="Arial"/>
-          <w:color w:val="000000"/>
-          <w:lang w:eastAsia="zh-CN"/>
-        </w:rPr>
-        <w:t>Zotero</w:t>
-      </w:r>
-      <w:proofErr w:type="spellEnd"/>
-      <w:r>
-        <w:rPr>
-          <w:rFonts w:asciiTheme="majorHAnsi" w:eastAsia="Times New Roman" w:hAnsiTheme="majorHAnsi" w:cs="Arial"/>
-          <w:color w:val="000000"/>
-          <w:lang w:eastAsia="zh-CN"/>
-        </w:rPr>
-        <w:t xml:space="preserve"> database - SP: 5</w:t>
+        <w:t>: Implement a function to delete existing field data in local Zotero database - SP: 5</w:t>
       </w:r>
     </w:p>
     <w:p>
@@ -3252,25 +3086,7 @@
           <w:color w:val="000000"/>
           <w:lang w:eastAsia="zh-CN"/>
         </w:rPr>
-        <w:t xml:space="preserve">Implement an add button on </w:t>
-      </w:r>
-      <w:proofErr w:type="spellStart"/>
-      <w:r>
-        <w:rPr>
-          <w:rFonts w:asciiTheme="majorHAnsi" w:eastAsia="Times New Roman" w:hAnsiTheme="majorHAnsi" w:cs="Arial"/>
-          <w:color w:val="000000"/>
-          <w:lang w:eastAsia="zh-CN"/>
-        </w:rPr>
-        <w:t>Zotero’s</w:t>
-      </w:r>
-      <w:proofErr w:type="spellEnd"/>
-      <w:r>
-        <w:rPr>
-          <w:rFonts w:asciiTheme="majorHAnsi" w:eastAsia="Times New Roman" w:hAnsiTheme="majorHAnsi" w:cs="Arial"/>
-          <w:color w:val="000000"/>
-          <w:lang w:eastAsia="zh-CN"/>
-        </w:rPr>
-        <w:t xml:space="preserve"> default field window</w:t>
+        <w:t>Implement an add button on Zotero’s default field window</w:t>
       </w:r>
       <w:r>
         <w:rPr>
@@ -3326,23 +3142,13 @@
         </w:rPr>
         <w:t xml:space="preserve">Implement a modify button on </w:t>
       </w:r>
-      <w:proofErr w:type="spellStart"/>
-      <w:r>
-        <w:rPr>
-          <w:rFonts w:asciiTheme="majorHAnsi" w:eastAsia="Times New Roman" w:hAnsiTheme="majorHAnsi" w:cs="Arial"/>
-          <w:color w:val="000000"/>
-          <w:lang w:eastAsia="zh-CN"/>
-        </w:rPr>
-        <w:t>Zotero’s</w:t>
-      </w:r>
-      <w:proofErr w:type="spellEnd"/>
-      <w:r>
-        <w:rPr>
-          <w:rFonts w:asciiTheme="majorHAnsi" w:eastAsia="Times New Roman" w:hAnsiTheme="majorHAnsi" w:cs="Arial"/>
-          <w:color w:val="000000"/>
-          <w:lang w:eastAsia="zh-CN"/>
-        </w:rPr>
-        <w:t xml:space="preserve"> default field window</w:t>
+      <w:r>
+        <w:rPr>
+          <w:rFonts w:asciiTheme="majorHAnsi" w:eastAsia="Times New Roman" w:hAnsiTheme="majorHAnsi" w:cs="Arial"/>
+          <w:color w:val="000000"/>
+          <w:lang w:eastAsia="zh-CN"/>
+        </w:rPr>
+        <w:t>Zotero’s default field window</w:t>
       </w:r>
       <w:r>
         <w:rPr>
@@ -3387,25 +3193,7 @@
           <w:color w:val="000000"/>
           <w:lang w:eastAsia="zh-CN"/>
         </w:rPr>
-        <w:t xml:space="preserve">Implement a save button on </w:t>
-      </w:r>
-      <w:proofErr w:type="spellStart"/>
-      <w:r>
-        <w:rPr>
-          <w:rFonts w:asciiTheme="majorHAnsi" w:eastAsia="Times New Roman" w:hAnsiTheme="majorHAnsi" w:cs="Arial"/>
-          <w:color w:val="000000"/>
-          <w:lang w:eastAsia="zh-CN"/>
-        </w:rPr>
-        <w:t>Zotero’s</w:t>
-      </w:r>
-      <w:proofErr w:type="spellEnd"/>
-      <w:r>
-        <w:rPr>
-          <w:rFonts w:asciiTheme="majorHAnsi" w:eastAsia="Times New Roman" w:hAnsiTheme="majorHAnsi" w:cs="Arial"/>
-          <w:color w:val="000000"/>
-          <w:lang w:eastAsia="zh-CN"/>
-        </w:rPr>
-        <w:t xml:space="preserve"> </w:t>
+        <w:t xml:space="preserve">Implement a save button on Zotero’s </w:t>
       </w:r>
       <w:r>
         <w:rPr>
@@ -3587,36 +3375,8 @@
           <w:color w:val="000000"/>
           <w:lang w:eastAsia="zh-CN"/>
         </w:rPr>
-        <w:t xml:space="preserve">Implement a button on </w:t>
-      </w:r>
-      <w:proofErr w:type="spellStart"/>
-      <w:r>
-        <w:rPr>
-          <w:rFonts w:asciiTheme="majorHAnsi" w:eastAsia="Times New Roman" w:hAnsiTheme="majorHAnsi" w:cs="Arial"/>
-          <w:color w:val="000000"/>
-          <w:lang w:eastAsia="zh-CN"/>
-        </w:rPr>
-        <w:t>Zotero’s</w:t>
-      </w:r>
-      <w:proofErr w:type="spellEnd"/>
-      <w:r>
-        <w:rPr>
-          <w:rFonts w:asciiTheme="majorHAnsi" w:eastAsia="Times New Roman" w:hAnsiTheme="majorHAnsi" w:cs="Arial"/>
-          <w:color w:val="000000"/>
-          <w:lang w:eastAsia="zh-CN"/>
-        </w:rPr>
-        <w:t xml:space="preserve"> default window for batch editing tags – SP</w:t>
-      </w:r>
-      <w:proofErr w:type="gramStart"/>
-      <w:r>
-        <w:rPr>
-          <w:rFonts w:asciiTheme="majorHAnsi" w:eastAsia="Times New Roman" w:hAnsiTheme="majorHAnsi" w:cs="Arial"/>
-          <w:color w:val="000000"/>
-          <w:lang w:eastAsia="zh-CN"/>
-        </w:rPr>
-        <w:t>:1</w:t>
-      </w:r>
-      <w:proofErr w:type="gramEnd"/>
+        <w:t>Implement a button on Zotero’s default window for batch editing tags – SP:1</w:t>
+      </w:r>
     </w:p>
     <w:p>
       <w:pPr>
@@ -3659,22 +3419,13 @@
         <w:pStyle w:val="NoSpacing"/>
         <w:rPr>
           <w:rFonts w:asciiTheme="majorHAnsi" w:hAnsiTheme="majorHAnsi"/>
-          <w:b/>
-        </w:rPr>
-      </w:pPr>
-      <w:r>
-        <w:rPr>
-          <w:rFonts w:asciiTheme="majorHAnsi" w:hAnsiTheme="majorHAnsi"/>
-          <w:b/>
-        </w:rPr>
-        <w:t>Please</w:t>
-      </w:r>
-      <w:r>
-        <w:rPr>
-          <w:rFonts w:asciiTheme="majorHAnsi" w:hAnsiTheme="majorHAnsi"/>
-          <w:b/>
-        </w:rPr>
-        <w:t xml:space="preserve"> refer to “Sprint #1 – Sprint Backlog.xlsx” for updated (and previous) Spring Backlog</w:t>
+        </w:rPr>
+      </w:pPr>
+      <w:r>
+        <w:rPr>
+          <w:rFonts w:asciiTheme="majorHAnsi" w:hAnsiTheme="majorHAnsi"/>
+        </w:rPr>
+        <w:t>Please refer to “Sprint #1 – Sprint Backlog.xlsx” for updated (and previous) Spring Backlog</w:t>
       </w:r>
     </w:p>
     <w:p>
@@ -3705,10 +3456,48 @@
           <w:sz w:val="28"/>
           <w:szCs w:val="28"/>
         </w:rPr>
-        <w:t xml:space="preserve">Updated </w:t>
-      </w:r>
-      <w:proofErr w:type="spellStart"/>
-      <w:r>
+        <w:t>Updated System Design:</w:t>
+      </w:r>
+    </w:p>
+    <w:p>
+      <w:pPr>
+        <w:spacing w:after="0" w:line="240" w:lineRule="auto"/>
+        <w:textAlignment w:val="baseline"/>
+        <w:rPr>
+          <w:rFonts w:asciiTheme="majorHAnsi" w:eastAsia="SimSun" w:hAnsiTheme="majorHAnsi" w:cs="Arial"/>
+          <w:color w:val="000000"/>
+          <w:lang w:eastAsia="zh-CN"/>
+        </w:rPr>
+      </w:pPr>
+      <w:r>
+        <w:rPr>
+          <w:rFonts w:asciiTheme="majorHAnsi" w:eastAsia="SimSun" w:hAnsiTheme="majorHAnsi" w:cs="Arial"/>
+          <w:color w:val="000000"/>
+          <w:lang w:eastAsia="zh-CN"/>
+        </w:rPr>
+        <w:t>Please refer to “Revised Design Prototype.png”</w:t>
+      </w:r>
+      <w:r>
+        <w:rPr>
+          <w:rFonts w:asciiTheme="majorHAnsi" w:eastAsia="SimSun" w:hAnsiTheme="majorHAnsi" w:cs="Arial"/>
+          <w:color w:val="000000"/>
+          <w:lang w:eastAsia="zh-CN"/>
+        </w:rPr>
+        <w:t xml:space="preserve"> for updated System Design</w:t>
+      </w:r>
+    </w:p>
+    <w:p>
+      <w:pPr>
+        <w:pStyle w:val="NoSpacing"/>
+        <w:rPr>
+          <w:rFonts w:asciiTheme="majorHAnsi" w:hAnsiTheme="majorHAnsi"/>
+          <w:b/>
+        </w:rPr>
+      </w:pPr>
+    </w:p>
+    <w:p>
+      <w:pPr>
+        <w:pStyle w:val="NoSpacing"/>
         <w:rPr>
           <w:rFonts w:asciiTheme="majorHAnsi" w:hAnsiTheme="majorHAnsi"/>
           <w:b/>
@@ -3716,8 +3505,7 @@
           <w:sz w:val="28"/>
           <w:szCs w:val="28"/>
         </w:rPr>
-        <w:t>Bur</w:t>
-      </w:r>
+      </w:pPr>
       <w:r>
         <w:rPr>
           <w:rFonts w:asciiTheme="majorHAnsi" w:hAnsiTheme="majorHAnsi"/>
@@ -3726,7 +3514,7 @@
           <w:sz w:val="28"/>
           <w:szCs w:val="28"/>
         </w:rPr>
-        <w:t>n</w:t>
+        <w:t>Updated Bur</w:t>
       </w:r>
       <w:r>
         <w:rPr>
@@ -3736,9 +3524,8 @@
           <w:sz w:val="28"/>
           <w:szCs w:val="28"/>
         </w:rPr>
-        <w:t>down</w:t>
-      </w:r>
-      <w:proofErr w:type="spellEnd"/>
+        <w:t>n</w:t>
+      </w:r>
       <w:r>
         <w:rPr>
           <w:rFonts w:asciiTheme="majorHAnsi" w:hAnsiTheme="majorHAnsi"/>
@@ -3747,7 +3534,7 @@
           <w:sz w:val="28"/>
           <w:szCs w:val="28"/>
         </w:rPr>
-        <w:t xml:space="preserve"> Chart</w:t>
+        <w:t>down Chart</w:t>
       </w:r>
       <w:r>
         <w:rPr>
@@ -3771,6 +3558,39 @@
           <w:u w:val="single"/>
         </w:rPr>
       </w:pPr>
+      <w:r>
+        <w:rPr>
+          <w:noProof/>
+          <w:lang w:eastAsia="zh-CN"/>
+        </w:rPr>
+        <w:drawing>
+          <wp:inline distT="0" distB="0" distL="0" distR="0" wp14:anchorId="1A01A2BE" wp14:editId="343A7A0E">
+            <wp:extent cx="5943600" cy="2661285"/>
+            <wp:effectExtent l="0" t="0" r="0" b="5715"/>
+            <wp:docPr id="3" name="Chart 3"/>
+            <wp:cNvGraphicFramePr/>
+            <a:graphic xmlns:a="http://schemas.openxmlformats.org/drawingml/2006/main">
+              <a:graphicData uri="http://schemas.openxmlformats.org/drawingml/2006/chart">
+                <c:chart xmlns:c="http://schemas.openxmlformats.org/drawingml/2006/chart" xmlns:r="http://schemas.openxmlformats.org/officeDocument/2006/relationships" r:id="rId6"/>
+              </a:graphicData>
+            </a:graphic>
+          </wp:inline>
+        </w:drawing>
+      </w:r>
+    </w:p>
+    <w:p>
+      <w:pPr>
+        <w:pStyle w:val="NoSpacing"/>
+        <w:rPr>
+          <w:rFonts w:asciiTheme="majorHAnsi" w:hAnsiTheme="majorHAnsi"/>
+        </w:rPr>
+      </w:pPr>
+      <w:r>
+        <w:rPr>
+          <w:rFonts w:asciiTheme="majorHAnsi" w:hAnsiTheme="majorHAnsi"/>
+        </w:rPr>
+        <w:t>Please refer to “Sprint #1 Burndown Chart.xlsx” for details</w:t>
+      </w:r>
     </w:p>
     <w:p>
       <w:pPr>
@@ -3790,197 +3610,29 @@
         <w:rPr>
           <w:rFonts w:asciiTheme="majorHAnsi" w:hAnsiTheme="majorHAnsi"/>
           <w:b/>
+          <w:i/>
           <w:sz w:val="28"/>
           <w:szCs w:val="28"/>
-          <w:u w:val="single"/>
-        </w:rPr>
-      </w:pPr>
-    </w:p>
-    <w:p>
-      <w:pPr>
-        <w:pStyle w:val="NoSpacing"/>
-        <w:rPr>
-          <w:rFonts w:asciiTheme="majorHAnsi" w:hAnsiTheme="majorHAnsi"/>
-          <w:b/>
+        </w:rPr>
+      </w:pPr>
+      <w:r>
+        <w:rPr>
+          <w:rFonts w:asciiTheme="majorHAnsi" w:hAnsiTheme="majorHAnsi"/>
+          <w:b/>
+          <w:i/>
           <w:sz w:val="28"/>
           <w:szCs w:val="28"/>
-          <w:u w:val="single"/>
-        </w:rPr>
-      </w:pPr>
-    </w:p>
-    <w:p>
-      <w:pPr>
-        <w:pStyle w:val="NoSpacing"/>
-        <w:rPr>
-          <w:rFonts w:asciiTheme="majorHAnsi" w:hAnsiTheme="majorHAnsi"/>
-          <w:b/>
+        </w:rPr>
+        <w:lastRenderedPageBreak/>
+        <w:t xml:space="preserve">Task Board </w:t>
+      </w:r>
+      <w:r>
+        <w:rPr>
+          <w:rFonts w:asciiTheme="majorHAnsi" w:hAnsiTheme="majorHAnsi"/>
+          <w:b/>
+          <w:i/>
           <w:sz w:val="28"/>
           <w:szCs w:val="28"/>
-          <w:u w:val="single"/>
-        </w:rPr>
-      </w:pPr>
-    </w:p>
-    <w:p>
-      <w:pPr>
-        <w:pStyle w:val="NoSpacing"/>
-        <w:rPr>
-          <w:rFonts w:asciiTheme="majorHAnsi" w:hAnsiTheme="majorHAnsi"/>
-          <w:b/>
-          <w:sz w:val="28"/>
-          <w:szCs w:val="28"/>
-          <w:u w:val="single"/>
-        </w:rPr>
-      </w:pPr>
-    </w:p>
-    <w:p>
-      <w:pPr>
-        <w:pStyle w:val="NoSpacing"/>
-        <w:rPr>
-          <w:rFonts w:asciiTheme="majorHAnsi" w:hAnsiTheme="majorHAnsi"/>
-          <w:b/>
-          <w:sz w:val="28"/>
-          <w:szCs w:val="28"/>
-          <w:u w:val="single"/>
-        </w:rPr>
-      </w:pPr>
-    </w:p>
-    <w:p>
-      <w:pPr>
-        <w:pStyle w:val="NoSpacing"/>
-        <w:rPr>
-          <w:rFonts w:asciiTheme="majorHAnsi" w:hAnsiTheme="majorHAnsi"/>
-          <w:b/>
-          <w:sz w:val="28"/>
-          <w:szCs w:val="28"/>
-          <w:u w:val="single"/>
-        </w:rPr>
-      </w:pPr>
-    </w:p>
-    <w:p>
-      <w:pPr>
-        <w:pStyle w:val="NoSpacing"/>
-        <w:rPr>
-          <w:rFonts w:asciiTheme="majorHAnsi" w:hAnsiTheme="majorHAnsi"/>
-          <w:b/>
-          <w:sz w:val="28"/>
-          <w:szCs w:val="28"/>
-          <w:u w:val="single"/>
-        </w:rPr>
-      </w:pPr>
-    </w:p>
-    <w:p>
-      <w:pPr>
-        <w:pStyle w:val="NoSpacing"/>
-        <w:rPr>
-          <w:rFonts w:asciiTheme="majorHAnsi" w:hAnsiTheme="majorHAnsi"/>
-          <w:b/>
-          <w:sz w:val="28"/>
-          <w:szCs w:val="28"/>
-          <w:u w:val="single"/>
-        </w:rPr>
-      </w:pPr>
-    </w:p>
-    <w:p>
-      <w:pPr>
-        <w:pStyle w:val="NoSpacing"/>
-        <w:rPr>
-          <w:rFonts w:asciiTheme="majorHAnsi" w:hAnsiTheme="majorHAnsi"/>
-          <w:b/>
-          <w:sz w:val="28"/>
-          <w:szCs w:val="28"/>
-          <w:u w:val="single"/>
-        </w:rPr>
-      </w:pPr>
-    </w:p>
-    <w:p>
-      <w:pPr>
-        <w:pStyle w:val="NoSpacing"/>
-        <w:rPr>
-          <w:rFonts w:asciiTheme="majorHAnsi" w:hAnsiTheme="majorHAnsi"/>
-          <w:b/>
-          <w:sz w:val="28"/>
-          <w:szCs w:val="28"/>
-          <w:u w:val="single"/>
-        </w:rPr>
-      </w:pPr>
-    </w:p>
-    <w:p>
-      <w:pPr>
-        <w:pStyle w:val="NoSpacing"/>
-        <w:rPr>
-          <w:rFonts w:asciiTheme="majorHAnsi" w:hAnsiTheme="majorHAnsi"/>
-          <w:b/>
-          <w:sz w:val="28"/>
-          <w:szCs w:val="28"/>
-          <w:u w:val="single"/>
-        </w:rPr>
-      </w:pPr>
-    </w:p>
-    <w:p>
-      <w:pPr>
-        <w:pStyle w:val="NoSpacing"/>
-        <w:rPr>
-          <w:rFonts w:asciiTheme="majorHAnsi" w:hAnsiTheme="majorHAnsi"/>
-          <w:b/>
-          <w:sz w:val="28"/>
-          <w:szCs w:val="28"/>
-          <w:u w:val="single"/>
-        </w:rPr>
-      </w:pPr>
-    </w:p>
-    <w:p>
-      <w:pPr>
-        <w:pStyle w:val="NoSpacing"/>
-        <w:rPr>
-          <w:rFonts w:asciiTheme="majorHAnsi" w:hAnsiTheme="majorHAnsi"/>
-          <w:b/>
-          <w:sz w:val="28"/>
-          <w:szCs w:val="28"/>
-          <w:u w:val="single"/>
-        </w:rPr>
-      </w:pPr>
-    </w:p>
-    <w:p>
-      <w:pPr>
-        <w:pStyle w:val="NoSpacing"/>
-        <w:rPr>
-          <w:rFonts w:asciiTheme="majorHAnsi" w:hAnsiTheme="majorHAnsi" w:hint="eastAsia"/>
-          <w:b/>
-          <w:sz w:val="28"/>
-          <w:szCs w:val="28"/>
-          <w:u w:val="single"/>
-        </w:rPr>
-      </w:pPr>
-    </w:p>
-    <w:p>
-      <w:pPr>
-        <w:pStyle w:val="NoSpacing"/>
-        <w:rPr>
-          <w:rFonts w:asciiTheme="majorHAnsi" w:hAnsiTheme="majorHAnsi"/>
-          <w:b/>
-          <w:sz w:val="28"/>
-          <w:szCs w:val="28"/>
-          <w:u w:val="single"/>
-        </w:rPr>
-      </w:pPr>
-      <w:r>
-        <w:rPr>
-          <w:rFonts w:asciiTheme="majorHAnsi" w:hAnsiTheme="majorHAnsi"/>
-          <w:b/>
-          <w:sz w:val="28"/>
-          <w:szCs w:val="28"/>
-          <w:u w:val="single"/>
-        </w:rPr>
-        <w:lastRenderedPageBreak/>
-        <w:t xml:space="preserve">Task Board </w:t>
-      </w:r>
-      <w:r>
-        <w:rPr>
-          <w:rFonts w:asciiTheme="majorHAnsi" w:hAnsiTheme="majorHAnsi"/>
-          <w:b/>
-          <w:sz w:val="28"/>
-          <w:szCs w:val="28"/>
-          <w:u w:val="single"/>
         </w:rPr>
         <w:t>Snapshot</w:t>
       </w:r>
@@ -4018,6 +3670,7 @@
           <w:rFonts w:asciiTheme="majorHAnsi" w:hAnsiTheme="majorHAnsi"/>
           <w:b/>
           <w:noProof/>
+          <w:lang w:eastAsia="zh-CN"/>
         </w:rPr>
         <w:drawing>
           <wp:inline distT="0" distB="0" distL="0" distR="0" wp14:anchorId="66D274EF" wp14:editId="32DCDD5A">
@@ -4037,7 +3690,7 @@
                     </pic:cNvPicPr>
                   </pic:nvPicPr>
                   <pic:blipFill>
-                    <a:blip r:embed="rId6">
+                    <a:blip r:embed="rId7">
                       <a:extLst>
                         <a:ext uri="{28A0092B-C50C-407E-A947-70E740481C1C}">
                           <a14:useLocalDpi xmlns:a14="http://schemas.microsoft.com/office/drawing/2010/main" val="0"/>
@@ -4074,39 +3727,6 @@
         <w:pStyle w:val="NoSpacing"/>
         <w:rPr>
           <w:rFonts w:asciiTheme="majorHAnsi" w:hAnsiTheme="majorHAnsi"/>
-          <w:b/>
-        </w:rPr>
-      </w:pPr>
-    </w:p>
-    <w:p>
-      <w:pPr>
-        <w:pStyle w:val="NoSpacing"/>
-        <w:rPr>
-          <w:rFonts w:asciiTheme="majorHAnsi" w:hAnsiTheme="majorHAnsi"/>
-        </w:rPr>
-      </w:pPr>
-    </w:p>
-    <w:p>
-      <w:pPr>
-        <w:pStyle w:val="NoSpacing"/>
-        <w:rPr>
-          <w:rFonts w:asciiTheme="majorHAnsi" w:hAnsiTheme="majorHAnsi"/>
-        </w:rPr>
-      </w:pPr>
-    </w:p>
-    <w:p>
-      <w:pPr>
-        <w:pStyle w:val="NoSpacing"/>
-        <w:rPr>
-          <w:rFonts w:asciiTheme="majorHAnsi" w:hAnsiTheme="majorHAnsi"/>
-        </w:rPr>
-      </w:pPr>
-    </w:p>
-    <w:p>
-      <w:pPr>
-        <w:pStyle w:val="NoSpacing"/>
-        <w:rPr>
-          <w:rFonts w:asciiTheme="majorHAnsi" w:hAnsiTheme="majorHAnsi"/>
         </w:rPr>
       </w:pPr>
     </w:p>
@@ -4141,6 +3761,7 @@
         <w:rPr>
           <w:rFonts w:asciiTheme="majorHAnsi" w:hAnsiTheme="majorHAnsi"/>
           <w:noProof/>
+          <w:lang w:eastAsia="zh-CN"/>
         </w:rPr>
         <w:drawing>
           <wp:inline distT="0" distB="0" distL="0" distR="0" wp14:anchorId="5E248815" wp14:editId="3A8564EC">
@@ -4160,7 +3781,7 @@
                     </pic:cNvPicPr>
                   </pic:nvPicPr>
                   <pic:blipFill>
-                    <a:blip r:embed="rId7">
+                    <a:blip r:embed="rId8">
                       <a:extLst>
                         <a:ext uri="{28A0092B-C50C-407E-A947-70E740481C1C}">
                           <a14:useLocalDpi xmlns:a14="http://schemas.microsoft.com/office/drawing/2010/main" val="0"/>
@@ -4202,6 +3823,38 @@
     </w:p>
     <w:p>
       <w:pPr>
+        <w:pStyle w:val="NoSpacing"/>
+        <w:rPr>
+          <w:rFonts w:asciiTheme="majorHAnsi" w:hAnsiTheme="majorHAnsi"/>
+        </w:rPr>
+      </w:pPr>
+    </w:p>
+    <w:p>
+      <w:pPr>
+        <w:pStyle w:val="NoSpacing"/>
+        <w:rPr>
+          <w:rFonts w:asciiTheme="majorHAnsi" w:hAnsiTheme="majorHAnsi"/>
+        </w:rPr>
+      </w:pPr>
+    </w:p>
+    <w:p>
+      <w:pPr>
+        <w:pStyle w:val="NoSpacing"/>
+        <w:rPr>
+          <w:rFonts w:asciiTheme="majorHAnsi" w:hAnsiTheme="majorHAnsi"/>
+        </w:rPr>
+      </w:pPr>
+    </w:p>
+    <w:p>
+      <w:pPr>
+        <w:pStyle w:val="NoSpacing"/>
+        <w:rPr>
+          <w:rFonts w:asciiTheme="majorHAnsi" w:hAnsiTheme="majorHAnsi"/>
+        </w:rPr>
+      </w:pPr>
+    </w:p>
+    <w:p>
+      <w:pPr>
         <w:spacing w:after="0" w:line="240" w:lineRule="auto"/>
         <w:textAlignment w:val="baseline"/>
         <w:rPr>
@@ -4247,6 +3900,7 @@
           <w:sz w:val="24"/>
           <w:szCs w:val="24"/>
           <w:u w:val="single"/>
+          <w:lang w:eastAsia="zh-CN"/>
         </w:rPr>
         <w:drawing>
           <wp:inline distT="0" distB="0" distL="0" distR="0">
@@ -4264,7 +3918,7 @@
                     <pic:cNvPicPr/>
                   </pic:nvPicPr>
                   <pic:blipFill>
-                    <a:blip r:embed="rId8">
+                    <a:blip r:embed="rId9">
                       <a:extLst>
                         <a:ext uri="{28A0092B-C50C-407E-A947-70E740481C1C}">
                           <a14:useLocalDpi xmlns:a14="http://schemas.microsoft.com/office/drawing/2010/main" val="0"/>
@@ -4307,134 +3961,6 @@
     </w:p>
     <w:p>
       <w:pPr>
-        <w:spacing w:after="0" w:line="240" w:lineRule="auto"/>
-        <w:textAlignment w:val="baseline"/>
-        <w:rPr>
-          <w:rFonts w:asciiTheme="majorHAnsi" w:eastAsia="SimSun" w:hAnsiTheme="majorHAnsi" w:cs="Arial"/>
-          <w:color w:val="000000"/>
-          <w:sz w:val="24"/>
-          <w:szCs w:val="24"/>
-          <w:u w:val="single"/>
-          <w:lang w:eastAsia="zh-CN"/>
-        </w:rPr>
-      </w:pPr>
-    </w:p>
-    <w:p>
-      <w:pPr>
-        <w:spacing w:after="0" w:line="240" w:lineRule="auto"/>
-        <w:textAlignment w:val="baseline"/>
-        <w:rPr>
-          <w:rFonts w:asciiTheme="majorHAnsi" w:eastAsia="SimSun" w:hAnsiTheme="majorHAnsi" w:cs="Arial"/>
-          <w:color w:val="000000"/>
-          <w:sz w:val="24"/>
-          <w:szCs w:val="24"/>
-          <w:u w:val="single"/>
-          <w:lang w:eastAsia="zh-CN"/>
-        </w:rPr>
-      </w:pPr>
-    </w:p>
-    <w:p>
-      <w:pPr>
-        <w:spacing w:after="0" w:line="240" w:lineRule="auto"/>
-        <w:textAlignment w:val="baseline"/>
-        <w:rPr>
-          <w:rFonts w:asciiTheme="majorHAnsi" w:eastAsia="SimSun" w:hAnsiTheme="majorHAnsi" w:cs="Arial"/>
-          <w:color w:val="000000"/>
-          <w:sz w:val="24"/>
-          <w:szCs w:val="24"/>
-          <w:u w:val="single"/>
-          <w:lang w:eastAsia="zh-CN"/>
-        </w:rPr>
-      </w:pPr>
-    </w:p>
-    <w:p>
-      <w:pPr>
-        <w:spacing w:after="0" w:line="240" w:lineRule="auto"/>
-        <w:textAlignment w:val="baseline"/>
-        <w:rPr>
-          <w:rFonts w:asciiTheme="majorHAnsi" w:eastAsia="SimSun" w:hAnsiTheme="majorHAnsi" w:cs="Arial"/>
-          <w:color w:val="000000"/>
-          <w:sz w:val="24"/>
-          <w:szCs w:val="24"/>
-          <w:u w:val="single"/>
-          <w:lang w:eastAsia="zh-CN"/>
-        </w:rPr>
-      </w:pPr>
-    </w:p>
-    <w:p>
-      <w:pPr>
-        <w:spacing w:after="0" w:line="240" w:lineRule="auto"/>
-        <w:textAlignment w:val="baseline"/>
-        <w:rPr>
-          <w:rFonts w:asciiTheme="majorHAnsi" w:eastAsia="SimSun" w:hAnsiTheme="majorHAnsi" w:cs="Arial"/>
-          <w:color w:val="000000"/>
-          <w:sz w:val="24"/>
-          <w:szCs w:val="24"/>
-          <w:u w:val="single"/>
-          <w:lang w:eastAsia="zh-CN"/>
-        </w:rPr>
-      </w:pPr>
-    </w:p>
-    <w:p>
-      <w:pPr>
-        <w:spacing w:after="0" w:line="240" w:lineRule="auto"/>
-        <w:textAlignment w:val="baseline"/>
-        <w:rPr>
-          <w:rFonts w:asciiTheme="majorHAnsi" w:eastAsia="SimSun" w:hAnsiTheme="majorHAnsi" w:cs="Arial"/>
-          <w:color w:val="000000"/>
-          <w:sz w:val="24"/>
-          <w:szCs w:val="24"/>
-          <w:u w:val="single"/>
-          <w:lang w:eastAsia="zh-CN"/>
-        </w:rPr>
-      </w:pPr>
-    </w:p>
-    <w:p>
-      <w:pPr>
-        <w:spacing w:after="0" w:line="240" w:lineRule="auto"/>
-        <w:textAlignment w:val="baseline"/>
-        <w:rPr>
-          <w:rFonts w:asciiTheme="majorHAnsi" w:eastAsia="SimSun" w:hAnsiTheme="majorHAnsi" w:cs="Arial"/>
-          <w:color w:val="000000"/>
-          <w:sz w:val="24"/>
-          <w:szCs w:val="24"/>
-          <w:u w:val="single"/>
-          <w:lang w:eastAsia="zh-CN"/>
-        </w:rPr>
-      </w:pPr>
-    </w:p>
-    <w:p>
-      <w:pPr>
-        <w:spacing w:after="0" w:line="240" w:lineRule="auto"/>
-        <w:textAlignment w:val="baseline"/>
-        <w:rPr>
-          <w:rFonts w:asciiTheme="majorHAnsi" w:eastAsia="SimSun" w:hAnsiTheme="majorHAnsi" w:cs="Arial"/>
-          <w:color w:val="000000"/>
-          <w:sz w:val="24"/>
-          <w:szCs w:val="24"/>
-          <w:u w:val="single"/>
-          <w:lang w:eastAsia="zh-CN"/>
-        </w:rPr>
-      </w:pPr>
-    </w:p>
-    <w:p>
-      <w:pPr>
-        <w:spacing w:after="0" w:line="240" w:lineRule="auto"/>
-        <w:textAlignment w:val="baseline"/>
-        <w:rPr>
-          <w:rFonts w:asciiTheme="majorHAnsi" w:eastAsia="SimSun" w:hAnsiTheme="majorHAnsi" w:cs="Arial" w:hint="eastAsia"/>
-          <w:color w:val="000000"/>
-          <w:sz w:val="24"/>
-          <w:szCs w:val="24"/>
-          <w:u w:val="single"/>
-          <w:lang w:eastAsia="zh-CN"/>
-        </w:rPr>
-      </w:pPr>
-      <w:bookmarkStart w:id="0" w:name="_GoBack"/>
-      <w:bookmarkEnd w:id="0"/>
-    </w:p>
-    <w:p>
-      <w:pPr>
         <w:pStyle w:val="NoSpacing"/>
         <w:rPr>
           <w:rFonts w:asciiTheme="majorHAnsi" w:hAnsiTheme="majorHAnsi"/>
@@ -4571,21 +4097,7 @@
         <w:rPr>
           <w:rFonts w:asciiTheme="majorHAnsi" w:hAnsiTheme="majorHAnsi"/>
         </w:rPr>
-        <w:t xml:space="preserve">plugin on </w:t>
-      </w:r>
-      <w:proofErr w:type="spellStart"/>
-      <w:r>
-        <w:rPr>
-          <w:rFonts w:asciiTheme="majorHAnsi" w:hAnsiTheme="majorHAnsi"/>
-        </w:rPr>
-        <w:t>Zotero</w:t>
-      </w:r>
-      <w:proofErr w:type="spellEnd"/>
-      <w:r>
-        <w:rPr>
-          <w:rFonts w:asciiTheme="majorHAnsi" w:hAnsiTheme="majorHAnsi"/>
-        </w:rPr>
-        <w:t xml:space="preserve"> Standalone</w:t>
+        <w:t>plugin on Zotero Standalone</w:t>
       </w:r>
       <w:r>
         <w:rPr>
@@ -4633,7 +4145,19 @@
         <w:rPr>
           <w:rFonts w:asciiTheme="majorHAnsi" w:hAnsiTheme="majorHAnsi"/>
         </w:rPr>
-        <w:t xml:space="preserve"> two </w:t>
+        <w:t xml:space="preserve"> </w:t>
+      </w:r>
+      <w:r>
+        <w:rPr>
+          <w:rFonts w:asciiTheme="majorHAnsi" w:hAnsiTheme="majorHAnsi"/>
+        </w:rPr>
+        <w:t>all four</w:t>
+      </w:r>
+      <w:r>
+        <w:rPr>
+          <w:rFonts w:asciiTheme="majorHAnsi" w:hAnsiTheme="majorHAnsi"/>
+        </w:rPr>
+        <w:t xml:space="preserve"> </w:t>
       </w:r>
       <w:r>
         <w:rPr>
@@ -4681,7 +4205,25 @@
         <w:rPr>
           <w:rFonts w:asciiTheme="majorHAnsi" w:hAnsiTheme="majorHAnsi"/>
         </w:rPr>
-        <w:t xml:space="preserve"> (User Story </w:t>
+        <w:t xml:space="preserve"> (u</w:t>
+      </w:r>
+      <w:r>
+        <w:rPr>
+          <w:rFonts w:asciiTheme="majorHAnsi" w:hAnsiTheme="majorHAnsi"/>
+        </w:rPr>
+        <w:t xml:space="preserve">ser </w:t>
+      </w:r>
+      <w:r>
+        <w:rPr>
+          <w:rFonts w:asciiTheme="majorHAnsi" w:hAnsiTheme="majorHAnsi"/>
+        </w:rPr>
+        <w:t>s</w:t>
+      </w:r>
+      <w:r>
+        <w:rPr>
+          <w:rFonts w:asciiTheme="majorHAnsi" w:hAnsiTheme="majorHAnsi"/>
+        </w:rPr>
+        <w:t xml:space="preserve">tory </w:t>
       </w:r>
       <w:r>
         <w:rPr>
@@ -4693,13 +4235,7 @@
         <w:rPr>
           <w:rFonts w:asciiTheme="majorHAnsi" w:hAnsiTheme="majorHAnsi"/>
         </w:rPr>
-        <w:t xml:space="preserve">. If we have enough time after implementing the custom forms, we will implement her second most wanted feature </w:t>
-      </w:r>
-      <w:r>
-        <w:rPr>
-          <w:rFonts w:asciiTheme="majorHAnsi" w:hAnsiTheme="majorHAnsi"/>
-        </w:rPr>
-        <w:t xml:space="preserve">of duplicate replacement. </w:t>
+        <w:t xml:space="preserve"> and the tag manipulation (user story 2a, 2b, 2c). </w:t>
       </w:r>
     </w:p>
     <w:p>
@@ -4826,82 +4362,338 @@
           <w:sz w:val="28"/>
           <w:szCs w:val="28"/>
         </w:rPr>
+        <w:t>Reason for lack of progress:</w:t>
+      </w:r>
+    </w:p>
+    <w:p>
+      <w:pPr>
+        <w:autoSpaceDE w:val="0"/>
+        <w:autoSpaceDN w:val="0"/>
+        <w:adjustRightInd w:val="0"/>
+        <w:spacing w:after="0" w:line="240" w:lineRule="auto"/>
+        <w:rPr>
+          <w:rFonts w:asciiTheme="majorHAnsi" w:hAnsiTheme="majorHAnsi" w:cs="Courier New"/>
+        </w:rPr>
+      </w:pPr>
+      <w:r>
+        <w:rPr>
+          <w:rFonts w:asciiTheme="majorHAnsi" w:hAnsiTheme="majorHAnsi" w:cs="Courier New"/>
+          <w:b/>
+        </w:rPr>
+        <w:t>Note</w:t>
+      </w:r>
+      <w:r>
+        <w:rPr>
+          <w:rFonts w:asciiTheme="majorHAnsi" w:hAnsiTheme="majorHAnsi" w:cs="Courier New"/>
+          <w:b/>
+        </w:rPr>
+        <w:t>:</w:t>
+      </w:r>
+      <w:r>
+        <w:rPr>
+          <w:rFonts w:asciiTheme="majorHAnsi" w:hAnsiTheme="majorHAnsi" w:cs="Courier New"/>
+        </w:rPr>
+        <w:t xml:space="preserve"> The plugin as of Friday 23rd does not have any working functionality, most of the time was spent trying to get </w:t>
+      </w:r>
+      <w:r>
+        <w:rPr>
+          <w:rFonts w:asciiTheme="majorHAnsi" w:hAnsiTheme="majorHAnsi" w:cs="Courier New"/>
+        </w:rPr>
+        <w:t>the plugin to install properly.</w:t>
+      </w:r>
+    </w:p>
+    <w:p>
+      <w:pPr>
+        <w:autoSpaceDE w:val="0"/>
+        <w:autoSpaceDN w:val="0"/>
+        <w:adjustRightInd w:val="0"/>
+        <w:spacing w:after="0" w:line="240" w:lineRule="auto"/>
+        <w:rPr>
+          <w:rFonts w:asciiTheme="majorHAnsi" w:hAnsiTheme="majorHAnsi" w:cs="Courier New"/>
+        </w:rPr>
+      </w:pPr>
+    </w:p>
+    <w:p>
+      <w:pPr>
+        <w:autoSpaceDE w:val="0"/>
+        <w:autoSpaceDN w:val="0"/>
+        <w:adjustRightInd w:val="0"/>
+        <w:spacing w:after="0" w:line="240" w:lineRule="auto"/>
+        <w:rPr>
+          <w:rFonts w:asciiTheme="majorHAnsi" w:hAnsiTheme="majorHAnsi" w:cs="Courier New"/>
+          <w:b/>
+        </w:rPr>
+      </w:pPr>
+      <w:r>
+        <w:rPr>
+          <w:rFonts w:asciiTheme="majorHAnsi" w:hAnsiTheme="majorHAnsi" w:cs="Courier New"/>
+          <w:b/>
+        </w:rPr>
+        <w:t>Wednesday</w:t>
+      </w:r>
+      <w:r>
+        <w:rPr>
+          <w:rFonts w:asciiTheme="majorHAnsi" w:hAnsiTheme="majorHAnsi" w:cs="Courier New"/>
+          <w:b/>
+        </w:rPr>
+        <w:t xml:space="preserve"> October 14 (Day 3):</w:t>
+      </w:r>
+    </w:p>
+    <w:p>
+      <w:pPr>
+        <w:autoSpaceDE w:val="0"/>
+        <w:autoSpaceDN w:val="0"/>
+        <w:adjustRightInd w:val="0"/>
+        <w:spacing w:after="0" w:line="240" w:lineRule="auto"/>
+        <w:rPr>
+          <w:rFonts w:asciiTheme="majorHAnsi" w:hAnsiTheme="majorHAnsi" w:cs="Courier New"/>
+        </w:rPr>
+      </w:pPr>
+      <w:r>
+        <w:rPr>
+          <w:rFonts w:asciiTheme="majorHAnsi" w:hAnsiTheme="majorHAnsi" w:cs="Courier New"/>
+          <w:i/>
+        </w:rPr>
+        <w:t>Vincent</w:t>
+      </w:r>
+      <w:r>
+        <w:rPr>
+          <w:rFonts w:asciiTheme="majorHAnsi" w:hAnsiTheme="majorHAnsi" w:cs="Courier New"/>
+        </w:rPr>
+        <w:t xml:space="preserve"> </w:t>
+      </w:r>
+      <w:r>
+        <w:rPr>
+          <w:rFonts w:asciiTheme="majorHAnsi" w:hAnsiTheme="majorHAnsi" w:cs="Courier New"/>
+        </w:rPr>
+        <w:t>–</w:t>
+      </w:r>
+      <w:r>
+        <w:rPr>
+          <w:rFonts w:asciiTheme="majorHAnsi" w:hAnsiTheme="majorHAnsi" w:cs="Courier New"/>
+          <w:i/>
+        </w:rPr>
+        <w:t xml:space="preserve"> </w:t>
+      </w:r>
+      <w:r>
+        <w:rPr>
+          <w:rFonts w:asciiTheme="majorHAnsi" w:hAnsiTheme="majorHAnsi" w:cs="Courier New"/>
+        </w:rPr>
+        <w:t>CSCD27 assignment due on this day</w:t>
+      </w:r>
+    </w:p>
+    <w:p>
+      <w:pPr>
+        <w:autoSpaceDE w:val="0"/>
+        <w:autoSpaceDN w:val="0"/>
+        <w:adjustRightInd w:val="0"/>
+        <w:spacing w:after="0" w:line="240" w:lineRule="auto"/>
+        <w:rPr>
+          <w:rFonts w:asciiTheme="majorHAnsi" w:hAnsiTheme="majorHAnsi" w:cs="Courier New"/>
+        </w:rPr>
+      </w:pPr>
+      <w:r>
+        <w:rPr>
+          <w:rFonts w:asciiTheme="majorHAnsi" w:hAnsiTheme="majorHAnsi" w:cs="Courier New"/>
+          <w:i/>
+        </w:rPr>
+        <w:t xml:space="preserve">Dimitar </w:t>
+      </w:r>
+      <w:r>
+        <w:rPr>
+          <w:rFonts w:asciiTheme="majorHAnsi" w:hAnsiTheme="majorHAnsi" w:cs="Courier New"/>
+        </w:rPr>
+        <w:t>-</w:t>
+      </w:r>
+      <w:r>
+        <w:rPr>
+          <w:rFonts w:asciiTheme="majorHAnsi" w:hAnsiTheme="majorHAnsi" w:cs="Courier New"/>
+          <w:i/>
+        </w:rPr>
+        <w:t xml:space="preserve"> </w:t>
+      </w:r>
+      <w:r>
+        <w:rPr>
+          <w:rFonts w:asciiTheme="majorHAnsi" w:hAnsiTheme="majorHAnsi" w:cs="Courier New"/>
+        </w:rPr>
+        <w:t>CSCD27 assignment due on this day</w:t>
+      </w:r>
+    </w:p>
+    <w:p>
+      <w:pPr>
+        <w:autoSpaceDE w:val="0"/>
+        <w:autoSpaceDN w:val="0"/>
+        <w:adjustRightInd w:val="0"/>
+        <w:spacing w:after="0" w:line="240" w:lineRule="auto"/>
+        <w:rPr>
+          <w:rFonts w:asciiTheme="majorHAnsi" w:hAnsiTheme="majorHAnsi" w:cs="Courier New"/>
+        </w:rPr>
+      </w:pPr>
+      <w:r>
+        <w:rPr>
+          <w:rFonts w:asciiTheme="majorHAnsi" w:hAnsiTheme="majorHAnsi" w:cs="Courier New"/>
+          <w:i/>
+        </w:rPr>
+        <w:t>Kirisanth</w:t>
+      </w:r>
+      <w:r>
+        <w:rPr>
+          <w:rFonts w:asciiTheme="majorHAnsi" w:hAnsiTheme="majorHAnsi" w:cs="Courier New"/>
+        </w:rPr>
+        <w:t xml:space="preserve"> – Working on project for Anya most of the week</w:t>
+      </w:r>
+    </w:p>
+    <w:p>
+      <w:pPr>
+        <w:autoSpaceDE w:val="0"/>
+        <w:autoSpaceDN w:val="0"/>
+        <w:adjustRightInd w:val="0"/>
+        <w:spacing w:after="0" w:line="240" w:lineRule="auto"/>
+        <w:rPr>
+          <w:rFonts w:asciiTheme="majorHAnsi" w:hAnsiTheme="majorHAnsi" w:cs="Courier New"/>
+          <w:i/>
+        </w:rPr>
+      </w:pPr>
+    </w:p>
+    <w:p>
+      <w:pPr>
+        <w:autoSpaceDE w:val="0"/>
+        <w:autoSpaceDN w:val="0"/>
+        <w:adjustRightInd w:val="0"/>
+        <w:spacing w:after="0" w:line="240" w:lineRule="auto"/>
+        <w:rPr>
+          <w:rFonts w:asciiTheme="majorHAnsi" w:hAnsiTheme="majorHAnsi" w:cs="Courier New"/>
+          <w:b/>
+        </w:rPr>
+      </w:pPr>
+      <w:r>
+        <w:rPr>
+          <w:rFonts w:asciiTheme="majorHAnsi" w:hAnsiTheme="majorHAnsi" w:cs="Courier New"/>
+          <w:b/>
+        </w:rPr>
+        <w:t>Monday</w:t>
+      </w:r>
+      <w:r>
+        <w:rPr>
+          <w:rFonts w:asciiTheme="majorHAnsi" w:hAnsiTheme="majorHAnsi" w:cs="Courier New"/>
+          <w:b/>
+        </w:rPr>
+        <w:t xml:space="preserve"> October</w:t>
+      </w:r>
+      <w:r>
+        <w:rPr>
+          <w:rFonts w:asciiTheme="majorHAnsi" w:hAnsiTheme="majorHAnsi" w:cs="Courier New"/>
+          <w:b/>
+        </w:rPr>
+        <w:t xml:space="preserve"> 19</w:t>
+      </w:r>
+      <w:r>
+        <w:rPr>
+          <w:rFonts w:asciiTheme="majorHAnsi" w:hAnsiTheme="majorHAnsi" w:cs="Courier New"/>
+          <w:b/>
+        </w:rPr>
+        <w:t xml:space="preserve">th (Day </w:t>
+      </w:r>
+      <w:r>
+        <w:rPr>
+          <w:rFonts w:asciiTheme="majorHAnsi" w:hAnsiTheme="majorHAnsi" w:cs="Courier New"/>
+          <w:b/>
+        </w:rPr>
+        <w:t>6</w:t>
+      </w:r>
+      <w:r>
+        <w:rPr>
+          <w:rFonts w:asciiTheme="majorHAnsi" w:hAnsiTheme="majorHAnsi" w:cs="Courier New"/>
+          <w:b/>
+        </w:rPr>
+        <w:t>):</w:t>
+      </w:r>
+    </w:p>
+    <w:p>
+      <w:pPr>
+        <w:autoSpaceDE w:val="0"/>
+        <w:autoSpaceDN w:val="0"/>
+        <w:adjustRightInd w:val="0"/>
+        <w:spacing w:after="0" w:line="240" w:lineRule="auto"/>
+        <w:rPr>
+          <w:rFonts w:asciiTheme="majorHAnsi" w:hAnsiTheme="majorHAnsi" w:cs="Courier New"/>
+        </w:rPr>
+      </w:pPr>
+      <w:r>
+        <w:rPr>
+          <w:rFonts w:asciiTheme="majorHAnsi" w:hAnsiTheme="majorHAnsi" w:cs="Courier New"/>
+          <w:i/>
+        </w:rPr>
         <w:lastRenderedPageBreak/>
-        <w:t>Reason for lack of progress:</w:t>
-      </w:r>
-    </w:p>
-    <w:p>
-      <w:pPr>
-        <w:autoSpaceDE w:val="0"/>
-        <w:autoSpaceDN w:val="0"/>
-        <w:adjustRightInd w:val="0"/>
-        <w:spacing w:after="0" w:line="240" w:lineRule="auto"/>
-        <w:rPr>
-          <w:rFonts w:asciiTheme="majorHAnsi" w:hAnsiTheme="majorHAnsi" w:cs="Courier New"/>
-        </w:rPr>
-      </w:pPr>
-      <w:r>
-        <w:rPr>
-          <w:rFonts w:asciiTheme="majorHAnsi" w:hAnsiTheme="majorHAnsi" w:cs="Courier New"/>
-          <w:b/>
-        </w:rPr>
-        <w:t>Note</w:t>
-      </w:r>
-      <w:r>
-        <w:rPr>
-          <w:rFonts w:asciiTheme="majorHAnsi" w:hAnsiTheme="majorHAnsi" w:cs="Courier New"/>
-          <w:b/>
-        </w:rPr>
-        <w:t>:</w:t>
-      </w:r>
-      <w:r>
-        <w:rPr>
-          <w:rFonts w:asciiTheme="majorHAnsi" w:hAnsiTheme="majorHAnsi" w:cs="Courier New"/>
-        </w:rPr>
-        <w:t xml:space="preserve"> The plugin as of Friday 23rd does not have any working functionality, most of the time was spent trying to get </w:t>
-      </w:r>
-      <w:r>
-        <w:rPr>
-          <w:rFonts w:asciiTheme="majorHAnsi" w:hAnsiTheme="majorHAnsi" w:cs="Courier New"/>
-        </w:rPr>
-        <w:t>the plugin to install properly.</w:t>
-      </w:r>
-    </w:p>
-    <w:p>
-      <w:pPr>
-        <w:autoSpaceDE w:val="0"/>
-        <w:autoSpaceDN w:val="0"/>
-        <w:adjustRightInd w:val="0"/>
-        <w:spacing w:after="0" w:line="240" w:lineRule="auto"/>
-        <w:rPr>
-          <w:rFonts w:asciiTheme="majorHAnsi" w:hAnsiTheme="majorHAnsi" w:cs="Courier New"/>
-        </w:rPr>
-      </w:pPr>
-    </w:p>
-    <w:p>
-      <w:pPr>
-        <w:autoSpaceDE w:val="0"/>
-        <w:autoSpaceDN w:val="0"/>
-        <w:adjustRightInd w:val="0"/>
-        <w:spacing w:after="0" w:line="240" w:lineRule="auto"/>
-        <w:rPr>
-          <w:rFonts w:asciiTheme="majorHAnsi" w:hAnsiTheme="majorHAnsi" w:cs="Courier New"/>
-          <w:b/>
-        </w:rPr>
-      </w:pPr>
-      <w:r>
-        <w:rPr>
-          <w:rFonts w:asciiTheme="majorHAnsi" w:hAnsiTheme="majorHAnsi" w:cs="Courier New"/>
-          <w:b/>
-        </w:rPr>
-        <w:t>Wednesday</w:t>
-      </w:r>
-      <w:r>
-        <w:rPr>
-          <w:rFonts w:asciiTheme="majorHAnsi" w:hAnsiTheme="majorHAnsi" w:cs="Courier New"/>
-          <w:b/>
-        </w:rPr>
-        <w:t xml:space="preserve"> October 14 (Day 3):</w:t>
+        <w:t>Vincent</w:t>
+      </w:r>
+      <w:r>
+        <w:rPr>
+          <w:rFonts w:asciiTheme="majorHAnsi" w:hAnsiTheme="majorHAnsi" w:cs="Courier New"/>
+        </w:rPr>
+        <w:t xml:space="preserve"> </w:t>
+      </w:r>
+      <w:r>
+        <w:rPr>
+          <w:rFonts w:asciiTheme="majorHAnsi" w:hAnsiTheme="majorHAnsi" w:cs="Courier New"/>
+        </w:rPr>
+        <w:t>-</w:t>
+      </w:r>
+      <w:r>
+        <w:rPr>
+          <w:rFonts w:asciiTheme="majorHAnsi" w:hAnsiTheme="majorHAnsi" w:cs="Courier New"/>
+        </w:rPr>
+        <w:t xml:space="preserve"> </w:t>
+      </w:r>
+      <w:r>
+        <w:rPr>
+          <w:rFonts w:asciiTheme="majorHAnsi" w:hAnsiTheme="majorHAnsi" w:cs="Courier New"/>
+        </w:rPr>
+        <w:t xml:space="preserve">needed to study for </w:t>
+      </w:r>
+      <w:r>
+        <w:rPr>
+          <w:rFonts w:asciiTheme="majorHAnsi" w:hAnsiTheme="majorHAnsi" w:cs="Courier New"/>
+        </w:rPr>
+        <w:t xml:space="preserve">Exam on Wednesday </w:t>
+      </w:r>
+      <w:r>
+        <w:rPr>
+          <w:rFonts w:asciiTheme="majorHAnsi" w:hAnsiTheme="majorHAnsi" w:cs="Courier New"/>
+        </w:rPr>
+        <w:t>October 21st</w:t>
+      </w:r>
+    </w:p>
+    <w:p>
+      <w:pPr>
+        <w:autoSpaceDE w:val="0"/>
+        <w:autoSpaceDN w:val="0"/>
+        <w:adjustRightInd w:val="0"/>
+        <w:spacing w:after="0" w:line="240" w:lineRule="auto"/>
+        <w:rPr>
+          <w:rFonts w:asciiTheme="majorHAnsi" w:hAnsiTheme="majorHAnsi" w:cs="Courier New"/>
+          <w:b/>
+          <w:u w:val="single"/>
+        </w:rPr>
+      </w:pPr>
+    </w:p>
+    <w:p>
+      <w:pPr>
+        <w:autoSpaceDE w:val="0"/>
+        <w:autoSpaceDN w:val="0"/>
+        <w:adjustRightInd w:val="0"/>
+        <w:spacing w:after="0" w:line="240" w:lineRule="auto"/>
+        <w:rPr>
+          <w:rFonts w:asciiTheme="majorHAnsi" w:hAnsiTheme="majorHAnsi" w:cs="Courier New"/>
+          <w:b/>
+        </w:rPr>
+      </w:pPr>
+      <w:r>
+        <w:rPr>
+          <w:rFonts w:asciiTheme="majorHAnsi" w:hAnsiTheme="majorHAnsi" w:cs="Courier New"/>
+          <w:b/>
+        </w:rPr>
+        <w:t>Tuesday October 20th (Day 7):</w:t>
       </w:r>
     </w:p>
     <w:p>
@@ -4919,672 +4711,444 @@
           <w:rFonts w:asciiTheme="majorHAnsi" w:hAnsiTheme="majorHAnsi" w:cs="Courier New"/>
           <w:i/>
         </w:rPr>
+        <w:t>Dimitar</w:t>
+      </w:r>
+      <w:r>
+        <w:rPr>
+          <w:rFonts w:asciiTheme="majorHAnsi" w:hAnsiTheme="majorHAnsi" w:cs="Courier New"/>
+        </w:rPr>
+        <w:t xml:space="preserve"> - studying for an exam on October 21</w:t>
+      </w:r>
+      <w:r>
+        <w:rPr>
+          <w:rFonts w:asciiTheme="majorHAnsi" w:hAnsiTheme="majorHAnsi" w:cs="Courier New"/>
+          <w:vertAlign w:val="superscript"/>
+        </w:rPr>
+        <w:t>st</w:t>
+      </w:r>
+    </w:p>
+    <w:p>
+      <w:pPr>
+        <w:autoSpaceDE w:val="0"/>
+        <w:autoSpaceDN w:val="0"/>
+        <w:adjustRightInd w:val="0"/>
+        <w:spacing w:after="0" w:line="240" w:lineRule="auto"/>
+        <w:rPr>
+          <w:rFonts w:asciiTheme="majorHAnsi" w:hAnsiTheme="majorHAnsi" w:cs="Courier New"/>
+        </w:rPr>
+      </w:pPr>
+      <w:r>
+        <w:rPr>
+          <w:rFonts w:asciiTheme="majorHAnsi" w:hAnsiTheme="majorHAnsi" w:cs="Courier New"/>
+          <w:i/>
+        </w:rPr>
+        <w:t>Kirisanth</w:t>
+      </w:r>
+      <w:r>
+        <w:rPr>
+          <w:rFonts w:asciiTheme="majorHAnsi" w:hAnsiTheme="majorHAnsi" w:cs="Courier New"/>
+        </w:rPr>
+        <w:t xml:space="preserve"> – CSCC85 working on lab</w:t>
+      </w:r>
+    </w:p>
+    <w:p>
+      <w:pPr>
+        <w:autoSpaceDE w:val="0"/>
+        <w:autoSpaceDN w:val="0"/>
+        <w:adjustRightInd w:val="0"/>
+        <w:spacing w:after="0" w:line="240" w:lineRule="auto"/>
+        <w:rPr>
+          <w:rFonts w:asciiTheme="majorHAnsi" w:hAnsiTheme="majorHAnsi" w:cs="Courier New"/>
+        </w:rPr>
+      </w:pPr>
+    </w:p>
+    <w:p>
+      <w:pPr>
+        <w:autoSpaceDE w:val="0"/>
+        <w:autoSpaceDN w:val="0"/>
+        <w:adjustRightInd w:val="0"/>
+        <w:spacing w:after="0" w:line="240" w:lineRule="auto"/>
+        <w:rPr>
+          <w:rFonts w:asciiTheme="majorHAnsi" w:hAnsiTheme="majorHAnsi" w:cs="Courier New"/>
+          <w:b/>
+        </w:rPr>
+      </w:pPr>
+      <w:r>
+        <w:rPr>
+          <w:rFonts w:asciiTheme="majorHAnsi" w:hAnsiTheme="majorHAnsi" w:cs="Courier New"/>
+          <w:b/>
+        </w:rPr>
+        <w:t>Wednesday October 21st (Day 8):</w:t>
+      </w:r>
+    </w:p>
+    <w:p>
+      <w:pPr>
+        <w:autoSpaceDE w:val="0"/>
+        <w:autoSpaceDN w:val="0"/>
+        <w:adjustRightInd w:val="0"/>
+        <w:spacing w:after="0" w:line="240" w:lineRule="auto"/>
+        <w:rPr>
+          <w:rFonts w:asciiTheme="majorHAnsi" w:hAnsiTheme="majorHAnsi" w:cs="Courier New"/>
+        </w:rPr>
+      </w:pPr>
+      <w:r>
+        <w:rPr>
+          <w:rFonts w:asciiTheme="majorHAnsi" w:hAnsiTheme="majorHAnsi" w:cs="Courier New"/>
+          <w:i/>
+        </w:rPr>
+        <w:t>Dimitar</w:t>
+      </w:r>
+      <w:r>
+        <w:rPr>
+          <w:rFonts w:asciiTheme="majorHAnsi" w:hAnsiTheme="majorHAnsi" w:cs="Courier New"/>
+        </w:rPr>
+        <w:t xml:space="preserve"> - at school the entire day + evening exam</w:t>
+      </w:r>
+    </w:p>
+    <w:p>
+      <w:pPr>
+        <w:autoSpaceDE w:val="0"/>
+        <w:autoSpaceDN w:val="0"/>
+        <w:adjustRightInd w:val="0"/>
+        <w:spacing w:after="0" w:line="240" w:lineRule="auto"/>
+        <w:rPr>
+          <w:rFonts w:asciiTheme="majorHAnsi" w:hAnsiTheme="majorHAnsi" w:cs="Courier New"/>
+        </w:rPr>
+      </w:pPr>
+      <w:r>
+        <w:rPr>
+          <w:rFonts w:asciiTheme="majorHAnsi" w:hAnsiTheme="majorHAnsi" w:cs="Courier New"/>
+          <w:i/>
+        </w:rPr>
         <w:t>Vincent</w:t>
       </w:r>
       <w:r>
         <w:rPr>
           <w:rFonts w:asciiTheme="majorHAnsi" w:hAnsiTheme="majorHAnsi" w:cs="Courier New"/>
         </w:rPr>
+        <w:t xml:space="preserve"> - Class until 9, also had MGMC30</w:t>
+      </w:r>
+      <w:r>
+        <w:rPr>
+          <w:rFonts w:asciiTheme="majorHAnsi" w:hAnsiTheme="majorHAnsi" w:cs="Courier New"/>
+        </w:rPr>
+        <w:t xml:space="preserve"> exam</w:t>
+      </w:r>
+    </w:p>
+    <w:p>
+      <w:pPr>
+        <w:autoSpaceDE w:val="0"/>
+        <w:autoSpaceDN w:val="0"/>
+        <w:adjustRightInd w:val="0"/>
+        <w:spacing w:after="0" w:line="240" w:lineRule="auto"/>
+        <w:rPr>
+          <w:rFonts w:asciiTheme="majorHAnsi" w:hAnsiTheme="majorHAnsi" w:cs="Courier New"/>
+        </w:rPr>
+      </w:pPr>
+      <w:r>
+        <w:rPr>
+          <w:rFonts w:asciiTheme="majorHAnsi" w:hAnsiTheme="majorHAnsi" w:cs="Courier New"/>
+          <w:i/>
+        </w:rPr>
+        <w:t>Kirisanth</w:t>
+      </w:r>
+      <w:r>
+        <w:rPr>
+          <w:rFonts w:asciiTheme="majorHAnsi" w:hAnsiTheme="majorHAnsi" w:cs="Courier New"/>
+        </w:rPr>
+        <w:t xml:space="preserve"> – CSCC85 Lab due, worked all day</w:t>
+      </w:r>
+    </w:p>
+    <w:p>
+      <w:pPr>
+        <w:autoSpaceDE w:val="0"/>
+        <w:autoSpaceDN w:val="0"/>
+        <w:adjustRightInd w:val="0"/>
+        <w:spacing w:after="0" w:line="240" w:lineRule="auto"/>
+        <w:rPr>
+          <w:rFonts w:asciiTheme="majorHAnsi" w:hAnsiTheme="majorHAnsi" w:cs="Courier New"/>
+        </w:rPr>
+      </w:pPr>
+    </w:p>
+    <w:p>
+      <w:pPr>
+        <w:autoSpaceDE w:val="0"/>
+        <w:autoSpaceDN w:val="0"/>
+        <w:adjustRightInd w:val="0"/>
+        <w:spacing w:after="0" w:line="240" w:lineRule="auto"/>
+        <w:rPr>
+          <w:rFonts w:asciiTheme="majorHAnsi" w:hAnsiTheme="majorHAnsi" w:cs="Courier New"/>
+          <w:b/>
+        </w:rPr>
+      </w:pPr>
+      <w:r>
+        <w:rPr>
+          <w:rFonts w:asciiTheme="majorHAnsi" w:hAnsiTheme="majorHAnsi" w:cs="Courier New"/>
+          <w:b/>
+        </w:rPr>
+        <w:t>Thursday October 22nd (Day 9):</w:t>
+      </w:r>
+    </w:p>
+    <w:p>
+      <w:pPr>
+        <w:rPr>
+          <w:rFonts w:asciiTheme="majorHAnsi" w:hAnsiTheme="majorHAnsi" w:cs="Courier New"/>
+        </w:rPr>
+      </w:pPr>
+      <w:r>
+        <w:rPr>
+          <w:rFonts w:asciiTheme="majorHAnsi" w:hAnsiTheme="majorHAnsi" w:cs="Courier New"/>
+          <w:i/>
+        </w:rPr>
+        <w:t>Vincent</w:t>
+      </w:r>
+      <w:r>
+        <w:rPr>
+          <w:rFonts w:asciiTheme="majorHAnsi" w:hAnsiTheme="majorHAnsi" w:cs="Courier New"/>
+        </w:rPr>
+        <w:t xml:space="preserve"> - Working on assignments from other class</w:t>
+      </w:r>
+    </w:p>
+    <w:p>
+      <w:pPr>
+        <w:rPr>
+          <w:rFonts w:asciiTheme="majorHAnsi" w:hAnsiTheme="majorHAnsi" w:cs="Courier New"/>
+        </w:rPr>
+      </w:pPr>
+      <w:r>
+        <w:rPr>
+          <w:rFonts w:asciiTheme="majorHAnsi" w:hAnsiTheme="majorHAnsi" w:cs="Courier New"/>
+          <w:b/>
+        </w:rPr>
+        <w:t>Friday October 23rd, 2015 (Day 10):</w:t>
+      </w:r>
+      <w:r>
+        <w:rPr>
+          <w:rFonts w:asciiTheme="majorHAnsi" w:hAnsiTheme="majorHAnsi" w:cs="Courier New"/>
+          <w:b/>
+        </w:rPr>
+        <w:br/>
+      </w:r>
+      <w:r>
+        <w:rPr>
+          <w:rFonts w:asciiTheme="majorHAnsi" w:hAnsiTheme="majorHAnsi" w:cs="Courier New"/>
+          <w:i/>
+        </w:rPr>
+        <w:t>Nanson</w:t>
+      </w:r>
+      <w:r>
+        <w:rPr>
+          <w:rFonts w:asciiTheme="majorHAnsi" w:hAnsiTheme="majorHAnsi" w:cs="Courier New"/>
+        </w:rPr>
+        <w:t xml:space="preserve"> – CSCC85 Project</w:t>
+      </w:r>
+    </w:p>
+    <w:p>
+      <w:pPr>
+        <w:pStyle w:val="NoSpacing"/>
+        <w:rPr>
+          <w:rFonts w:asciiTheme="majorHAnsi" w:hAnsiTheme="majorHAnsi"/>
+          <w:b/>
+        </w:rPr>
+      </w:pPr>
+      <w:r>
+        <w:rPr>
+          <w:rFonts w:asciiTheme="majorHAnsi" w:hAnsiTheme="majorHAnsi"/>
+          <w:b/>
+        </w:rPr>
+        <w:t>Saturday October 24 (day 11):</w:t>
+      </w:r>
+    </w:p>
+    <w:p>
+      <w:pPr>
+        <w:pStyle w:val="NoSpacing"/>
+        <w:rPr>
+          <w:rFonts w:asciiTheme="majorHAnsi" w:hAnsiTheme="majorHAnsi"/>
+        </w:rPr>
+      </w:pPr>
+      <w:r>
+        <w:rPr>
+          <w:rFonts w:asciiTheme="majorHAnsi" w:hAnsiTheme="majorHAnsi"/>
+          <w:i/>
+        </w:rPr>
+        <w:t>Vincent</w:t>
+      </w:r>
+      <w:r>
+        <w:rPr>
+          <w:rFonts w:asciiTheme="majorHAnsi" w:hAnsiTheme="majorHAnsi"/>
+        </w:rPr>
         <w:t xml:space="preserve"> </w:t>
       </w:r>
       <w:r>
         <w:rPr>
-          <w:rFonts w:asciiTheme="majorHAnsi" w:hAnsiTheme="majorHAnsi" w:cs="Courier New"/>
-        </w:rPr>
-        <w:t>–</w:t>
-      </w:r>
+          <w:rFonts w:asciiTheme="majorHAnsi" w:hAnsiTheme="majorHAnsi"/>
+        </w:rPr>
+        <w:t>-</w:t>
+      </w:r>
+      <w:r>
+        <w:rPr>
+          <w:rFonts w:asciiTheme="majorHAnsi" w:hAnsiTheme="majorHAnsi"/>
+        </w:rPr>
+        <w:t xml:space="preserve"> </w:t>
+      </w:r>
+      <w:r>
+        <w:rPr>
+          <w:rFonts w:asciiTheme="majorHAnsi" w:hAnsiTheme="majorHAnsi"/>
+        </w:rPr>
+        <w:t>Working on assignment from CSCD03 (took the whole day)</w:t>
+      </w:r>
+    </w:p>
+    <w:p>
+      <w:pPr>
+        <w:autoSpaceDE w:val="0"/>
+        <w:autoSpaceDN w:val="0"/>
+        <w:adjustRightInd w:val="0"/>
+        <w:spacing w:after="0" w:line="240" w:lineRule="auto"/>
+        <w:rPr>
+          <w:rFonts w:asciiTheme="majorHAnsi" w:hAnsiTheme="majorHAnsi" w:cs="Courier New"/>
+        </w:rPr>
+      </w:pPr>
       <w:r>
         <w:rPr>
           <w:rFonts w:asciiTheme="majorHAnsi" w:hAnsiTheme="majorHAnsi" w:cs="Courier New"/>
           <w:i/>
         </w:rPr>
-        <w:t xml:space="preserve"> </w:t>
-      </w:r>
-      <w:r>
-        <w:rPr>
-          <w:rFonts w:asciiTheme="majorHAnsi" w:hAnsiTheme="majorHAnsi" w:cs="Courier New"/>
-        </w:rPr>
-        <w:t>CSCD27 assignment due on this day</w:t>
-      </w:r>
-    </w:p>
-    <w:p>
-      <w:pPr>
-        <w:autoSpaceDE w:val="0"/>
-        <w:autoSpaceDN w:val="0"/>
-        <w:adjustRightInd w:val="0"/>
-        <w:spacing w:after="0" w:line="240" w:lineRule="auto"/>
-        <w:rPr>
-          <w:rFonts w:asciiTheme="majorHAnsi" w:hAnsiTheme="majorHAnsi" w:cs="Courier New"/>
-        </w:rPr>
-      </w:pPr>
-      <w:proofErr w:type="spellStart"/>
-      <w:r>
-        <w:rPr>
-          <w:rFonts w:asciiTheme="majorHAnsi" w:hAnsiTheme="majorHAnsi" w:cs="Courier New"/>
+        <w:t>Kirisanth</w:t>
+      </w:r>
+      <w:r>
+        <w:rPr>
+          <w:rFonts w:asciiTheme="majorHAnsi" w:hAnsiTheme="majorHAnsi" w:cs="Courier New"/>
+        </w:rPr>
+        <w:t xml:space="preserve"> – Working on CSCC85 Assignment </w:t>
+      </w:r>
+    </w:p>
+    <w:p>
+      <w:pPr>
+        <w:pStyle w:val="NoSpacing"/>
+        <w:rPr>
+          <w:rFonts w:asciiTheme="majorHAnsi" w:hAnsiTheme="majorHAnsi"/>
+        </w:rPr>
+      </w:pPr>
+    </w:p>
+    <w:p>
+      <w:pPr>
+        <w:pStyle w:val="NoSpacing"/>
+        <w:rPr>
+          <w:rFonts w:asciiTheme="majorHAnsi" w:hAnsiTheme="majorHAnsi"/>
+          <w:b/>
+        </w:rPr>
+      </w:pPr>
+      <w:r>
+        <w:rPr>
+          <w:rFonts w:asciiTheme="majorHAnsi" w:hAnsiTheme="majorHAnsi"/>
+          <w:b/>
+        </w:rPr>
+        <w:t>Sunday October 25 (day 12):</w:t>
+      </w:r>
+    </w:p>
+    <w:p>
+      <w:pPr>
+        <w:pStyle w:val="NoSpacing"/>
+        <w:rPr>
+          <w:rFonts w:asciiTheme="majorHAnsi" w:hAnsiTheme="majorHAnsi"/>
+        </w:rPr>
+      </w:pPr>
+      <w:r>
+        <w:rPr>
+          <w:rFonts w:asciiTheme="majorHAnsi" w:hAnsiTheme="majorHAnsi"/>
           <w:i/>
         </w:rPr>
-        <w:t>Dimitar</w:t>
-      </w:r>
-      <w:proofErr w:type="spellEnd"/>
+        <w:t xml:space="preserve">Vincent </w:t>
+      </w:r>
+      <w:r>
+        <w:rPr>
+          <w:rFonts w:asciiTheme="majorHAnsi" w:hAnsiTheme="majorHAnsi"/>
+        </w:rPr>
+        <w:t>– Studying for MGHB12 exam on Monday October 26</w:t>
+      </w:r>
+    </w:p>
+    <w:p>
+      <w:pPr>
+        <w:autoSpaceDE w:val="0"/>
+        <w:autoSpaceDN w:val="0"/>
+        <w:adjustRightInd w:val="0"/>
+        <w:spacing w:after="0" w:line="240" w:lineRule="auto"/>
+        <w:rPr>
+          <w:rFonts w:asciiTheme="majorHAnsi" w:hAnsiTheme="majorHAnsi" w:cs="Courier New"/>
+        </w:rPr>
+      </w:pPr>
       <w:r>
         <w:rPr>
           <w:rFonts w:asciiTheme="majorHAnsi" w:hAnsiTheme="majorHAnsi" w:cs="Courier New"/>
           <w:i/>
         </w:rPr>
-        <w:t xml:space="preserve"> </w:t>
-      </w:r>
-      <w:r>
-        <w:rPr>
-          <w:rFonts w:asciiTheme="majorHAnsi" w:hAnsiTheme="majorHAnsi" w:cs="Courier New"/>
-        </w:rPr>
-        <w:t>-</w:t>
-      </w:r>
+        <w:t>Kirisanth</w:t>
+      </w:r>
+      <w:r>
+        <w:rPr>
+          <w:rFonts w:asciiTheme="majorHAnsi" w:hAnsiTheme="majorHAnsi" w:cs="Courier New"/>
+        </w:rPr>
+        <w:t xml:space="preserve"> – CSCC85 Assignment was due</w:t>
+      </w:r>
+    </w:p>
+    <w:p>
+      <w:pPr>
+        <w:autoSpaceDE w:val="0"/>
+        <w:autoSpaceDN w:val="0"/>
+        <w:adjustRightInd w:val="0"/>
+        <w:spacing w:after="0" w:line="240" w:lineRule="auto"/>
+        <w:rPr>
+          <w:rFonts w:asciiTheme="majorHAnsi" w:hAnsiTheme="majorHAnsi" w:cs="Courier New"/>
+        </w:rPr>
+      </w:pPr>
+    </w:p>
+    <w:p>
+      <w:pPr>
+        <w:autoSpaceDE w:val="0"/>
+        <w:autoSpaceDN w:val="0"/>
+        <w:adjustRightInd w:val="0"/>
+        <w:spacing w:after="0" w:line="240" w:lineRule="auto"/>
+        <w:rPr>
+          <w:rFonts w:asciiTheme="majorHAnsi" w:hAnsiTheme="majorHAnsi" w:cs="Courier New"/>
+          <w:b/>
+        </w:rPr>
+      </w:pPr>
+      <w:r>
+        <w:rPr>
+          <w:rFonts w:asciiTheme="majorHAnsi" w:hAnsiTheme="majorHAnsi" w:cs="Courier New"/>
+          <w:b/>
+        </w:rPr>
+        <w:t xml:space="preserve">Monday October 26 (day 13): </w:t>
+      </w:r>
+    </w:p>
+    <w:p>
+      <w:pPr>
+        <w:autoSpaceDE w:val="0"/>
+        <w:autoSpaceDN w:val="0"/>
+        <w:adjustRightInd w:val="0"/>
+        <w:spacing w:after="0" w:line="240" w:lineRule="auto"/>
+        <w:rPr>
+          <w:rFonts w:asciiTheme="majorHAnsi" w:hAnsiTheme="majorHAnsi" w:cs="Courier New"/>
+        </w:rPr>
+      </w:pPr>
       <w:r>
         <w:rPr>
           <w:rFonts w:asciiTheme="majorHAnsi" w:hAnsiTheme="majorHAnsi" w:cs="Courier New"/>
           <w:i/>
         </w:rPr>
-        <w:t xml:space="preserve"> </w:t>
-      </w:r>
-      <w:r>
-        <w:rPr>
-          <w:rFonts w:asciiTheme="majorHAnsi" w:hAnsiTheme="majorHAnsi" w:cs="Courier New"/>
-        </w:rPr>
-        <w:t>CSCD27 assignment due on this day</w:t>
-      </w:r>
-    </w:p>
-    <w:p>
-      <w:pPr>
-        <w:autoSpaceDE w:val="0"/>
-        <w:autoSpaceDN w:val="0"/>
-        <w:adjustRightInd w:val="0"/>
-        <w:spacing w:after="0" w:line="240" w:lineRule="auto"/>
-        <w:rPr>
-          <w:rFonts w:asciiTheme="majorHAnsi" w:hAnsiTheme="majorHAnsi" w:cs="Courier New"/>
-        </w:rPr>
-      </w:pPr>
-      <w:proofErr w:type="spellStart"/>
-      <w:r>
-        <w:rPr>
-          <w:rFonts w:asciiTheme="majorHAnsi" w:hAnsiTheme="majorHAnsi" w:cs="Courier New"/>
-          <w:i/>
-        </w:rPr>
-        <w:t>Kirisanth</w:t>
-      </w:r>
-      <w:proofErr w:type="spellEnd"/>
-      <w:r>
-        <w:rPr>
-          <w:rFonts w:asciiTheme="majorHAnsi" w:hAnsiTheme="majorHAnsi" w:cs="Courier New"/>
-        </w:rPr>
-        <w:t xml:space="preserve"> – Working on project for Anya most of the week</w:t>
-      </w:r>
-    </w:p>
-    <w:p>
-      <w:pPr>
-        <w:autoSpaceDE w:val="0"/>
-        <w:autoSpaceDN w:val="0"/>
-        <w:adjustRightInd w:val="0"/>
-        <w:spacing w:after="0" w:line="240" w:lineRule="auto"/>
-        <w:rPr>
-          <w:rFonts w:asciiTheme="majorHAnsi" w:hAnsiTheme="majorHAnsi" w:cs="Courier New"/>
-          <w:i/>
-        </w:rPr>
-      </w:pPr>
-    </w:p>
-    <w:p>
-      <w:pPr>
-        <w:autoSpaceDE w:val="0"/>
-        <w:autoSpaceDN w:val="0"/>
-        <w:adjustRightInd w:val="0"/>
-        <w:spacing w:after="0" w:line="240" w:lineRule="auto"/>
-        <w:rPr>
-          <w:rFonts w:asciiTheme="majorHAnsi" w:hAnsiTheme="majorHAnsi" w:cs="Courier New"/>
-          <w:b/>
-        </w:rPr>
-      </w:pPr>
-      <w:r>
-        <w:rPr>
-          <w:rFonts w:asciiTheme="majorHAnsi" w:hAnsiTheme="majorHAnsi" w:cs="Courier New"/>
-          <w:b/>
-        </w:rPr>
-        <w:t>Monday</w:t>
-      </w:r>
-      <w:r>
-        <w:rPr>
-          <w:rFonts w:asciiTheme="majorHAnsi" w:hAnsiTheme="majorHAnsi" w:cs="Courier New"/>
-          <w:b/>
-        </w:rPr>
-        <w:t xml:space="preserve"> October</w:t>
-      </w:r>
-      <w:r>
-        <w:rPr>
-          <w:rFonts w:asciiTheme="majorHAnsi" w:hAnsiTheme="majorHAnsi" w:cs="Courier New"/>
-          <w:b/>
-        </w:rPr>
-        <w:t xml:space="preserve"> 19</w:t>
-      </w:r>
-      <w:r>
-        <w:rPr>
-          <w:rFonts w:asciiTheme="majorHAnsi" w:hAnsiTheme="majorHAnsi" w:cs="Courier New"/>
-          <w:b/>
-        </w:rPr>
-        <w:t xml:space="preserve">th (Day </w:t>
-      </w:r>
-      <w:r>
-        <w:rPr>
-          <w:rFonts w:asciiTheme="majorHAnsi" w:hAnsiTheme="majorHAnsi" w:cs="Courier New"/>
-          <w:b/>
-        </w:rPr>
-        <w:t>6</w:t>
-      </w:r>
-      <w:r>
-        <w:rPr>
-          <w:rFonts w:asciiTheme="majorHAnsi" w:hAnsiTheme="majorHAnsi" w:cs="Courier New"/>
-          <w:b/>
-        </w:rPr>
-        <w:t>):</w:t>
-      </w:r>
-    </w:p>
-    <w:p>
-      <w:pPr>
-        <w:autoSpaceDE w:val="0"/>
-        <w:autoSpaceDN w:val="0"/>
-        <w:adjustRightInd w:val="0"/>
-        <w:spacing w:after="0" w:line="240" w:lineRule="auto"/>
-        <w:rPr>
-          <w:rFonts w:asciiTheme="majorHAnsi" w:hAnsiTheme="majorHAnsi" w:cs="Courier New"/>
-        </w:rPr>
-      </w:pPr>
-      <w:r>
-        <w:rPr>
-          <w:rFonts w:asciiTheme="majorHAnsi" w:hAnsiTheme="majorHAnsi" w:cs="Courier New"/>
-          <w:i/>
-        </w:rPr>
         <w:t>Vincent</w:t>
       </w:r>
       <w:r>
         <w:rPr>
           <w:rFonts w:asciiTheme="majorHAnsi" w:hAnsiTheme="majorHAnsi" w:cs="Courier New"/>
         </w:rPr>
-        <w:t xml:space="preserve"> </w:t>
-      </w:r>
-      <w:r>
-        <w:rPr>
-          <w:rFonts w:asciiTheme="majorHAnsi" w:hAnsiTheme="majorHAnsi" w:cs="Courier New"/>
-        </w:rPr>
-        <w:t>-</w:t>
-      </w:r>
-      <w:r>
-        <w:rPr>
-          <w:rFonts w:asciiTheme="majorHAnsi" w:hAnsiTheme="majorHAnsi" w:cs="Courier New"/>
-        </w:rPr>
-        <w:t xml:space="preserve"> </w:t>
-      </w:r>
-      <w:r>
-        <w:rPr>
-          <w:rFonts w:asciiTheme="majorHAnsi" w:hAnsiTheme="majorHAnsi" w:cs="Courier New"/>
-        </w:rPr>
-        <w:t xml:space="preserve">needed to study for </w:t>
-      </w:r>
-      <w:r>
-        <w:rPr>
-          <w:rFonts w:asciiTheme="majorHAnsi" w:hAnsiTheme="majorHAnsi" w:cs="Courier New"/>
-        </w:rPr>
-        <w:t xml:space="preserve">Exam on Wednesday </w:t>
-      </w:r>
-      <w:r>
-        <w:rPr>
-          <w:rFonts w:asciiTheme="majorHAnsi" w:hAnsiTheme="majorHAnsi" w:cs="Courier New"/>
-        </w:rPr>
-        <w:t>October 21st</w:t>
-      </w:r>
-    </w:p>
-    <w:p>
-      <w:pPr>
-        <w:autoSpaceDE w:val="0"/>
-        <w:autoSpaceDN w:val="0"/>
-        <w:adjustRightInd w:val="0"/>
-        <w:spacing w:after="0" w:line="240" w:lineRule="auto"/>
-        <w:rPr>
-          <w:rFonts w:asciiTheme="majorHAnsi" w:hAnsiTheme="majorHAnsi" w:cs="Courier New"/>
-          <w:b/>
-          <w:u w:val="single"/>
-        </w:rPr>
-      </w:pPr>
-    </w:p>
-    <w:p>
-      <w:pPr>
-        <w:autoSpaceDE w:val="0"/>
-        <w:autoSpaceDN w:val="0"/>
-        <w:adjustRightInd w:val="0"/>
-        <w:spacing w:after="0" w:line="240" w:lineRule="auto"/>
-        <w:rPr>
-          <w:rFonts w:asciiTheme="majorHAnsi" w:hAnsiTheme="majorHAnsi" w:cs="Courier New"/>
-          <w:b/>
-        </w:rPr>
-      </w:pPr>
-      <w:r>
-        <w:rPr>
-          <w:rFonts w:asciiTheme="majorHAnsi" w:hAnsiTheme="majorHAnsi" w:cs="Courier New"/>
-          <w:b/>
-        </w:rPr>
-        <w:t>Tuesday October 20th (Day 7):</w:t>
-      </w:r>
-    </w:p>
-    <w:p>
-      <w:pPr>
-        <w:autoSpaceDE w:val="0"/>
-        <w:autoSpaceDN w:val="0"/>
-        <w:adjustRightInd w:val="0"/>
-        <w:spacing w:after="0" w:line="240" w:lineRule="auto"/>
-        <w:rPr>
-          <w:rFonts w:asciiTheme="majorHAnsi" w:hAnsiTheme="majorHAnsi" w:cs="Courier New"/>
-        </w:rPr>
-      </w:pPr>
-      <w:proofErr w:type="spellStart"/>
-      <w:r>
-        <w:rPr>
-          <w:rFonts w:asciiTheme="majorHAnsi" w:hAnsiTheme="majorHAnsi" w:cs="Courier New"/>
-          <w:i/>
-        </w:rPr>
-        <w:t>Dimitar</w:t>
-      </w:r>
-      <w:proofErr w:type="spellEnd"/>
-      <w:r>
-        <w:rPr>
-          <w:rFonts w:asciiTheme="majorHAnsi" w:hAnsiTheme="majorHAnsi" w:cs="Courier New"/>
-        </w:rPr>
-        <w:t xml:space="preserve"> - studying for an exam on October 21</w:t>
-      </w:r>
-      <w:r>
-        <w:rPr>
-          <w:rFonts w:asciiTheme="majorHAnsi" w:hAnsiTheme="majorHAnsi" w:cs="Courier New"/>
-          <w:vertAlign w:val="superscript"/>
-        </w:rPr>
-        <w:t>st</w:t>
-      </w:r>
-    </w:p>
-    <w:p>
-      <w:pPr>
-        <w:autoSpaceDE w:val="0"/>
-        <w:autoSpaceDN w:val="0"/>
-        <w:adjustRightInd w:val="0"/>
-        <w:spacing w:after="0" w:line="240" w:lineRule="auto"/>
-        <w:rPr>
-          <w:rFonts w:asciiTheme="majorHAnsi" w:hAnsiTheme="majorHAnsi" w:cs="Courier New"/>
-        </w:rPr>
-      </w:pPr>
-      <w:proofErr w:type="spellStart"/>
-      <w:r>
-        <w:rPr>
-          <w:rFonts w:asciiTheme="majorHAnsi" w:hAnsiTheme="majorHAnsi" w:cs="Courier New"/>
-          <w:i/>
-        </w:rPr>
-        <w:t>Kirisanth</w:t>
-      </w:r>
-      <w:proofErr w:type="spellEnd"/>
-      <w:r>
-        <w:rPr>
-          <w:rFonts w:asciiTheme="majorHAnsi" w:hAnsiTheme="majorHAnsi" w:cs="Courier New"/>
-        </w:rPr>
-        <w:t xml:space="preserve"> – CSCC85 working on lab</w:t>
-      </w:r>
-    </w:p>
-    <w:p>
-      <w:pPr>
-        <w:autoSpaceDE w:val="0"/>
-        <w:autoSpaceDN w:val="0"/>
-        <w:adjustRightInd w:val="0"/>
-        <w:spacing w:after="0" w:line="240" w:lineRule="auto"/>
-        <w:rPr>
-          <w:rFonts w:asciiTheme="majorHAnsi" w:hAnsiTheme="majorHAnsi" w:cs="Courier New"/>
-        </w:rPr>
-      </w:pPr>
-    </w:p>
-    <w:p>
-      <w:pPr>
-        <w:autoSpaceDE w:val="0"/>
-        <w:autoSpaceDN w:val="0"/>
-        <w:adjustRightInd w:val="0"/>
-        <w:spacing w:after="0" w:line="240" w:lineRule="auto"/>
-        <w:rPr>
-          <w:rFonts w:asciiTheme="majorHAnsi" w:hAnsiTheme="majorHAnsi" w:cs="Courier New"/>
-          <w:b/>
-        </w:rPr>
-      </w:pPr>
-      <w:r>
-        <w:rPr>
-          <w:rFonts w:asciiTheme="majorHAnsi" w:hAnsiTheme="majorHAnsi" w:cs="Courier New"/>
-          <w:b/>
-        </w:rPr>
-        <w:t>Wednesday October 21st (Day 8):</w:t>
-      </w:r>
-    </w:p>
-    <w:p>
-      <w:pPr>
-        <w:autoSpaceDE w:val="0"/>
-        <w:autoSpaceDN w:val="0"/>
-        <w:adjustRightInd w:val="0"/>
-        <w:spacing w:after="0" w:line="240" w:lineRule="auto"/>
-        <w:rPr>
-          <w:rFonts w:asciiTheme="majorHAnsi" w:hAnsiTheme="majorHAnsi" w:cs="Courier New"/>
-        </w:rPr>
-      </w:pPr>
-      <w:proofErr w:type="spellStart"/>
-      <w:r>
-        <w:rPr>
-          <w:rFonts w:asciiTheme="majorHAnsi" w:hAnsiTheme="majorHAnsi" w:cs="Courier New"/>
-          <w:i/>
-        </w:rPr>
-        <w:t>Dimitar</w:t>
-      </w:r>
-      <w:proofErr w:type="spellEnd"/>
-      <w:r>
-        <w:rPr>
-          <w:rFonts w:asciiTheme="majorHAnsi" w:hAnsiTheme="majorHAnsi" w:cs="Courier New"/>
-        </w:rPr>
-        <w:t xml:space="preserve"> - at school the entire day + evening exam</w:t>
-      </w:r>
-    </w:p>
-    <w:p>
-      <w:pPr>
-        <w:autoSpaceDE w:val="0"/>
-        <w:autoSpaceDN w:val="0"/>
-        <w:adjustRightInd w:val="0"/>
-        <w:spacing w:after="0" w:line="240" w:lineRule="auto"/>
-        <w:rPr>
-          <w:rFonts w:asciiTheme="majorHAnsi" w:hAnsiTheme="majorHAnsi" w:cs="Courier New"/>
-        </w:rPr>
-      </w:pPr>
-      <w:r>
-        <w:rPr>
-          <w:rFonts w:asciiTheme="majorHAnsi" w:hAnsiTheme="majorHAnsi" w:cs="Courier New"/>
-          <w:i/>
-        </w:rPr>
-        <w:t>Vincent</w:t>
-      </w:r>
-      <w:r>
-        <w:rPr>
-          <w:rFonts w:asciiTheme="majorHAnsi" w:hAnsiTheme="majorHAnsi" w:cs="Courier New"/>
-        </w:rPr>
-        <w:t xml:space="preserve"> - Class until 9, also had MGMC30</w:t>
-      </w:r>
-      <w:r>
-        <w:rPr>
-          <w:rFonts w:asciiTheme="majorHAnsi" w:hAnsiTheme="majorHAnsi" w:cs="Courier New"/>
-        </w:rPr>
-        <w:t xml:space="preserve"> exam</w:t>
-      </w:r>
-    </w:p>
-    <w:p>
-      <w:pPr>
-        <w:autoSpaceDE w:val="0"/>
-        <w:autoSpaceDN w:val="0"/>
-        <w:adjustRightInd w:val="0"/>
-        <w:spacing w:after="0" w:line="240" w:lineRule="auto"/>
-        <w:rPr>
-          <w:rFonts w:asciiTheme="majorHAnsi" w:hAnsiTheme="majorHAnsi" w:cs="Courier New"/>
-        </w:rPr>
-      </w:pPr>
-      <w:proofErr w:type="spellStart"/>
-      <w:r>
-        <w:rPr>
-          <w:rFonts w:asciiTheme="majorHAnsi" w:hAnsiTheme="majorHAnsi" w:cs="Courier New"/>
-          <w:i/>
-        </w:rPr>
-        <w:t>Kirisanth</w:t>
-      </w:r>
-      <w:proofErr w:type="spellEnd"/>
-      <w:r>
-        <w:rPr>
-          <w:rFonts w:asciiTheme="majorHAnsi" w:hAnsiTheme="majorHAnsi" w:cs="Courier New"/>
-        </w:rPr>
-        <w:t xml:space="preserve"> – CSCC85 Lab due, worked all day</w:t>
-      </w:r>
-    </w:p>
-    <w:p>
-      <w:pPr>
-        <w:autoSpaceDE w:val="0"/>
-        <w:autoSpaceDN w:val="0"/>
-        <w:adjustRightInd w:val="0"/>
-        <w:spacing w:after="0" w:line="240" w:lineRule="auto"/>
-        <w:rPr>
-          <w:rFonts w:asciiTheme="majorHAnsi" w:hAnsiTheme="majorHAnsi" w:cs="Courier New"/>
-        </w:rPr>
-      </w:pPr>
-    </w:p>
-    <w:p>
-      <w:pPr>
-        <w:autoSpaceDE w:val="0"/>
-        <w:autoSpaceDN w:val="0"/>
-        <w:adjustRightInd w:val="0"/>
-        <w:spacing w:after="0" w:line="240" w:lineRule="auto"/>
-        <w:rPr>
-          <w:rFonts w:asciiTheme="majorHAnsi" w:hAnsiTheme="majorHAnsi" w:cs="Courier New"/>
-          <w:b/>
-        </w:rPr>
-      </w:pPr>
-      <w:r>
-        <w:rPr>
-          <w:rFonts w:asciiTheme="majorHAnsi" w:hAnsiTheme="majorHAnsi" w:cs="Courier New"/>
-          <w:b/>
-        </w:rPr>
-        <w:t>Thursday October 22nd (Day 9):</w:t>
-      </w:r>
-    </w:p>
-    <w:p>
-      <w:pPr>
-        <w:rPr>
-          <w:rFonts w:asciiTheme="majorHAnsi" w:hAnsiTheme="majorHAnsi" w:cs="Courier New"/>
-        </w:rPr>
-      </w:pPr>
-      <w:r>
-        <w:rPr>
-          <w:rFonts w:asciiTheme="majorHAnsi" w:hAnsiTheme="majorHAnsi" w:cs="Courier New"/>
-          <w:i/>
-        </w:rPr>
-        <w:t>Vincent</w:t>
-      </w:r>
-      <w:r>
-        <w:rPr>
-          <w:rFonts w:asciiTheme="majorHAnsi" w:hAnsiTheme="majorHAnsi" w:cs="Courier New"/>
-        </w:rPr>
-        <w:t xml:space="preserve"> - Working on assignments from other class</w:t>
-      </w:r>
-    </w:p>
-    <w:p>
-      <w:pPr>
-        <w:rPr>
-          <w:rFonts w:asciiTheme="majorHAnsi" w:hAnsiTheme="majorHAnsi" w:cs="Courier New" w:hint="eastAsia"/>
-        </w:rPr>
-      </w:pPr>
-      <w:r>
-        <w:rPr>
-          <w:rFonts w:asciiTheme="majorHAnsi" w:hAnsiTheme="majorHAnsi" w:cs="Courier New"/>
-          <w:b/>
-        </w:rPr>
-        <w:t>Friday October 23rd, 2015 (Day 10)</w:t>
-      </w:r>
-      <w:proofErr w:type="gramStart"/>
-      <w:r>
-        <w:rPr>
-          <w:rFonts w:asciiTheme="majorHAnsi" w:hAnsiTheme="majorHAnsi" w:cs="Courier New"/>
-          <w:b/>
-        </w:rPr>
-        <w:t>:</w:t>
-      </w:r>
-      <w:proofErr w:type="gramEnd"/>
-      <w:r>
-        <w:rPr>
-          <w:rFonts w:asciiTheme="majorHAnsi" w:hAnsiTheme="majorHAnsi" w:cs="Courier New"/>
-          <w:b/>
-        </w:rPr>
-        <w:br/>
-      </w:r>
-      <w:r>
-        <w:rPr>
-          <w:rFonts w:asciiTheme="majorHAnsi" w:hAnsiTheme="majorHAnsi" w:cs="Courier New"/>
-          <w:i/>
-        </w:rPr>
-        <w:t>Nanson</w:t>
-      </w:r>
-      <w:r>
-        <w:rPr>
-          <w:rFonts w:asciiTheme="majorHAnsi" w:hAnsiTheme="majorHAnsi" w:cs="Courier New"/>
-        </w:rPr>
-        <w:t xml:space="preserve"> – CSCC85 Project</w:t>
-      </w:r>
-    </w:p>
-    <w:p>
-      <w:pPr>
-        <w:pStyle w:val="NoSpacing"/>
-        <w:rPr>
-          <w:rFonts w:asciiTheme="majorHAnsi" w:hAnsiTheme="majorHAnsi"/>
-          <w:b/>
-        </w:rPr>
-      </w:pPr>
-      <w:r>
-        <w:rPr>
-          <w:rFonts w:asciiTheme="majorHAnsi" w:hAnsiTheme="majorHAnsi"/>
-          <w:b/>
-        </w:rPr>
-        <w:t>Saturday October 24 (day 11):</w:t>
-      </w:r>
-    </w:p>
-    <w:p>
-      <w:pPr>
-        <w:pStyle w:val="NoSpacing"/>
-        <w:rPr>
-          <w:rFonts w:asciiTheme="majorHAnsi" w:hAnsiTheme="majorHAnsi"/>
-        </w:rPr>
-      </w:pPr>
-      <w:r>
-        <w:rPr>
-          <w:rFonts w:asciiTheme="majorHAnsi" w:hAnsiTheme="majorHAnsi"/>
-          <w:i/>
-        </w:rPr>
-        <w:t>Vincent</w:t>
-      </w:r>
-      <w:r>
-        <w:rPr>
-          <w:rFonts w:asciiTheme="majorHAnsi" w:hAnsiTheme="majorHAnsi"/>
-        </w:rPr>
-        <w:t xml:space="preserve"> </w:t>
-      </w:r>
-      <w:r>
-        <w:rPr>
-          <w:rFonts w:asciiTheme="majorHAnsi" w:hAnsiTheme="majorHAnsi"/>
-        </w:rPr>
-        <w:t>-</w:t>
-      </w:r>
-      <w:r>
-        <w:rPr>
-          <w:rFonts w:asciiTheme="majorHAnsi" w:hAnsiTheme="majorHAnsi"/>
-        </w:rPr>
-        <w:t xml:space="preserve"> </w:t>
-      </w:r>
-      <w:r>
-        <w:rPr>
-          <w:rFonts w:asciiTheme="majorHAnsi" w:hAnsiTheme="majorHAnsi"/>
-        </w:rPr>
-        <w:t>Working on assignment from CSCD03 (took the whole day)</w:t>
-      </w:r>
-    </w:p>
-    <w:p>
-      <w:pPr>
-        <w:autoSpaceDE w:val="0"/>
-        <w:autoSpaceDN w:val="0"/>
-        <w:adjustRightInd w:val="0"/>
-        <w:spacing w:after="0" w:line="240" w:lineRule="auto"/>
-        <w:rPr>
-          <w:rFonts w:asciiTheme="majorHAnsi" w:hAnsiTheme="majorHAnsi" w:cs="Courier New"/>
-        </w:rPr>
-      </w:pPr>
-      <w:proofErr w:type="spellStart"/>
-      <w:r>
-        <w:rPr>
-          <w:rFonts w:asciiTheme="majorHAnsi" w:hAnsiTheme="majorHAnsi" w:cs="Courier New"/>
-          <w:i/>
-        </w:rPr>
-        <w:t>Kirisanth</w:t>
-      </w:r>
-      <w:proofErr w:type="spellEnd"/>
-      <w:r>
-        <w:rPr>
-          <w:rFonts w:asciiTheme="majorHAnsi" w:hAnsiTheme="majorHAnsi" w:cs="Courier New"/>
-        </w:rPr>
-        <w:t xml:space="preserve"> – Working on CSCC85 Assignment </w:t>
-      </w:r>
-    </w:p>
-    <w:p>
-      <w:pPr>
-        <w:pStyle w:val="NoSpacing"/>
-        <w:rPr>
-          <w:rFonts w:asciiTheme="majorHAnsi" w:hAnsiTheme="majorHAnsi"/>
-        </w:rPr>
-      </w:pPr>
-    </w:p>
-    <w:p>
-      <w:pPr>
-        <w:pStyle w:val="NoSpacing"/>
-        <w:rPr>
-          <w:rFonts w:asciiTheme="majorHAnsi" w:hAnsiTheme="majorHAnsi"/>
-          <w:b/>
-        </w:rPr>
-      </w:pPr>
-      <w:r>
-        <w:rPr>
-          <w:rFonts w:asciiTheme="majorHAnsi" w:hAnsiTheme="majorHAnsi"/>
-          <w:b/>
-        </w:rPr>
-        <w:t>Sunday October 25 (day 12):</w:t>
-      </w:r>
-    </w:p>
-    <w:p>
-      <w:pPr>
-        <w:pStyle w:val="NoSpacing"/>
-        <w:rPr>
-          <w:rFonts w:asciiTheme="majorHAnsi" w:hAnsiTheme="majorHAnsi"/>
-        </w:rPr>
-      </w:pPr>
-      <w:r>
-        <w:rPr>
-          <w:rFonts w:asciiTheme="majorHAnsi" w:hAnsiTheme="majorHAnsi"/>
-          <w:i/>
-        </w:rPr>
-        <w:t xml:space="preserve">Vincent </w:t>
-      </w:r>
-      <w:r>
-        <w:rPr>
-          <w:rFonts w:asciiTheme="majorHAnsi" w:hAnsiTheme="majorHAnsi"/>
-        </w:rPr>
-        <w:t>– Studying for MGHB12 exam on Monday October 26</w:t>
-      </w:r>
-    </w:p>
-    <w:p>
-      <w:pPr>
-        <w:autoSpaceDE w:val="0"/>
-        <w:autoSpaceDN w:val="0"/>
-        <w:adjustRightInd w:val="0"/>
-        <w:spacing w:after="0" w:line="240" w:lineRule="auto"/>
-        <w:rPr>
-          <w:rFonts w:asciiTheme="majorHAnsi" w:hAnsiTheme="majorHAnsi" w:cs="Courier New" w:hint="eastAsia"/>
-        </w:rPr>
-      </w:pPr>
-      <w:proofErr w:type="spellStart"/>
-      <w:r>
-        <w:rPr>
-          <w:rFonts w:asciiTheme="majorHAnsi" w:hAnsiTheme="majorHAnsi" w:cs="Courier New"/>
-          <w:i/>
-        </w:rPr>
-        <w:t>Kirisanth</w:t>
-      </w:r>
-      <w:proofErr w:type="spellEnd"/>
-      <w:r>
-        <w:rPr>
-          <w:rFonts w:asciiTheme="majorHAnsi" w:hAnsiTheme="majorHAnsi" w:cs="Courier New"/>
-        </w:rPr>
-        <w:t xml:space="preserve"> – CSCC85 Assignment was due</w:t>
+        <w:t xml:space="preserve"> –</w:t>
+      </w:r>
+      <w:r>
+        <w:rPr>
+          <w:rFonts w:asciiTheme="majorHAnsi" w:hAnsiTheme="majorHAnsi" w:cs="Courier New"/>
+        </w:rPr>
+        <w:t xml:space="preserve"> Class until 9, exam for MGHB12</w:t>
       </w:r>
     </w:p>
     <w:sectPr>
@@ -7700,6 +7264,1234 @@
 </w:styles>
 </file>
 
+<file path=word/charts/chart1.xml><?xml version="1.0" encoding="utf-8"?>
+<c:chartSpace xmlns:c="http://schemas.openxmlformats.org/drawingml/2006/chart" xmlns:a="http://schemas.openxmlformats.org/drawingml/2006/main" xmlns:r="http://schemas.openxmlformats.org/officeDocument/2006/relationships">
+  <c:date1904 val="0"/>
+  <c:lang val="en-US"/>
+  <c:roundedCorners val="0"/>
+  <mc:AlternateContent xmlns:mc="http://schemas.openxmlformats.org/markup-compatibility/2006">
+    <mc:Choice xmlns:c14="http://schemas.microsoft.com/office/drawing/2007/8/2/chart" Requires="c14">
+      <c14:style val="102"/>
+    </mc:Choice>
+    <mc:Fallback>
+      <c:style val="2"/>
+    </mc:Fallback>
+  </mc:AlternateContent>
+  <c:chart>
+    <c:title>
+      <c:tx>
+        <c:rich>
+          <a:bodyPr rot="0" spcFirstLastPara="1" vertOverflow="ellipsis" vert="horz" wrap="square" anchor="ctr" anchorCtr="1"/>
+          <a:lstStyle/>
+          <a:p>
+            <a:pPr>
+              <a:defRPr sz="1400" b="0" i="0" u="none" strike="noStrike" kern="1200" spc="0" baseline="0">
+                <a:solidFill>
+                  <a:schemeClr val="tx1">
+                    <a:lumMod val="65000"/>
+                    <a:lumOff val="35000"/>
+                  </a:schemeClr>
+                </a:solidFill>
+                <a:latin typeface="+mn-lt"/>
+                <a:ea typeface="+mn-ea"/>
+                <a:cs typeface="+mn-cs"/>
+              </a:defRPr>
+            </a:pPr>
+            <a:r>
+              <a:rPr lang="en-CA" altLang="ja-JP"/>
+              <a:t>Sprint #1</a:t>
+            </a:r>
+            <a:r>
+              <a:rPr lang="en-CA" altLang="ja-JP" baseline="0"/>
+              <a:t> Burndown Chart</a:t>
+            </a:r>
+            <a:endParaRPr lang="en-CA" altLang="ja-JP"/>
+          </a:p>
+        </c:rich>
+      </c:tx>
+      <c:overlay val="0"/>
+      <c:spPr>
+        <a:noFill/>
+        <a:ln>
+          <a:noFill/>
+        </a:ln>
+        <a:effectLst/>
+      </c:spPr>
+      <c:txPr>
+        <a:bodyPr rot="0" spcFirstLastPara="1" vertOverflow="ellipsis" vert="horz" wrap="square" anchor="ctr" anchorCtr="1"/>
+        <a:lstStyle/>
+        <a:p>
+          <a:pPr>
+            <a:defRPr sz="1400" b="0" i="0" u="none" strike="noStrike" kern="1200" spc="0" baseline="0">
+              <a:solidFill>
+                <a:schemeClr val="tx1">
+                  <a:lumMod val="65000"/>
+                  <a:lumOff val="35000"/>
+                </a:schemeClr>
+              </a:solidFill>
+              <a:latin typeface="+mn-lt"/>
+              <a:ea typeface="+mn-ea"/>
+              <a:cs typeface="+mn-cs"/>
+            </a:defRPr>
+          </a:pPr>
+          <a:endParaRPr lang="en-US"/>
+        </a:p>
+      </c:txPr>
+    </c:title>
+    <c:autoTitleDeleted val="0"/>
+    <c:plotArea>
+      <c:layout/>
+      <c:lineChart>
+        <c:grouping val="standard"/>
+        <c:varyColors val="0"/>
+        <c:ser>
+          <c:idx val="0"/>
+          <c:order val="0"/>
+          <c:tx>
+            <c:strRef>
+              <c:f>Sheet1!$B$1</c:f>
+              <c:strCache>
+                <c:ptCount val="1"/>
+                <c:pt idx="0">
+                  <c:v>Planned Effort</c:v>
+                </c:pt>
+              </c:strCache>
+            </c:strRef>
+          </c:tx>
+          <c:spPr>
+            <a:ln w="28575" cap="rnd">
+              <a:solidFill>
+                <a:schemeClr val="accent1"/>
+              </a:solidFill>
+              <a:round/>
+            </a:ln>
+            <a:effectLst/>
+          </c:spPr>
+          <c:marker>
+            <c:symbol val="circle"/>
+            <c:size val="5"/>
+            <c:spPr>
+              <a:solidFill>
+                <a:schemeClr val="accent1"/>
+              </a:solidFill>
+              <a:ln w="9525">
+                <a:solidFill>
+                  <a:schemeClr val="accent1"/>
+                </a:solidFill>
+              </a:ln>
+              <a:effectLst/>
+            </c:spPr>
+          </c:marker>
+          <c:cat>
+            <c:numRef>
+              <c:f>Sheet1!$A$2:$A$16</c:f>
+              <c:numCache>
+                <c:formatCode>General</c:formatCode>
+                <c:ptCount val="15"/>
+                <c:pt idx="0">
+                  <c:v>0</c:v>
+                </c:pt>
+                <c:pt idx="1">
+                  <c:v>1</c:v>
+                </c:pt>
+                <c:pt idx="2">
+                  <c:v>2</c:v>
+                </c:pt>
+                <c:pt idx="3">
+                  <c:v>3</c:v>
+                </c:pt>
+                <c:pt idx="4">
+                  <c:v>4</c:v>
+                </c:pt>
+                <c:pt idx="5">
+                  <c:v>5</c:v>
+                </c:pt>
+                <c:pt idx="6">
+                  <c:v>6</c:v>
+                </c:pt>
+                <c:pt idx="7">
+                  <c:v>7</c:v>
+                </c:pt>
+                <c:pt idx="8">
+                  <c:v>8</c:v>
+                </c:pt>
+                <c:pt idx="9">
+                  <c:v>9</c:v>
+                </c:pt>
+                <c:pt idx="10">
+                  <c:v>10</c:v>
+                </c:pt>
+                <c:pt idx="11">
+                  <c:v>11</c:v>
+                </c:pt>
+                <c:pt idx="12">
+                  <c:v>12</c:v>
+                </c:pt>
+                <c:pt idx="13">
+                  <c:v>13</c:v>
+                </c:pt>
+                <c:pt idx="14">
+                  <c:v>14</c:v>
+                </c:pt>
+              </c:numCache>
+            </c:numRef>
+          </c:cat>
+          <c:val>
+            <c:numRef>
+              <c:f>Sheet1!$B$2:$B$16</c:f>
+              <c:numCache>
+                <c:formatCode>General</c:formatCode>
+                <c:ptCount val="15"/>
+                <c:pt idx="0">
+                  <c:v>104</c:v>
+                </c:pt>
+                <c:pt idx="1">
+                  <c:v>96.571428571428569</c:v>
+                </c:pt>
+                <c:pt idx="2">
+                  <c:v>89.142857142857139</c:v>
+                </c:pt>
+                <c:pt idx="3">
+                  <c:v>81.714285714285722</c:v>
+                </c:pt>
+                <c:pt idx="4">
+                  <c:v>74.285714285714292</c:v>
+                </c:pt>
+                <c:pt idx="5">
+                  <c:v>66.857142857142861</c:v>
+                </c:pt>
+                <c:pt idx="6">
+                  <c:v>59.428571428571431</c:v>
+                </c:pt>
+                <c:pt idx="7">
+                  <c:v>52</c:v>
+                </c:pt>
+                <c:pt idx="8">
+                  <c:v>44.571428571428569</c:v>
+                </c:pt>
+                <c:pt idx="9">
+                  <c:v>37.142857142857146</c:v>
+                </c:pt>
+                <c:pt idx="10">
+                  <c:v>29.714285714285715</c:v>
+                </c:pt>
+                <c:pt idx="11">
+                  <c:v>22.285714285714285</c:v>
+                </c:pt>
+                <c:pt idx="12">
+                  <c:v>14.857142857142858</c:v>
+                </c:pt>
+                <c:pt idx="13">
+                  <c:v>7.4285714285714288</c:v>
+                </c:pt>
+                <c:pt idx="14">
+                  <c:v>0</c:v>
+                </c:pt>
+              </c:numCache>
+            </c:numRef>
+          </c:val>
+          <c:smooth val="0"/>
+        </c:ser>
+        <c:ser>
+          <c:idx val="1"/>
+          <c:order val="1"/>
+          <c:tx>
+            <c:strRef>
+              <c:f>Sheet1!$C$1</c:f>
+              <c:strCache>
+                <c:ptCount val="1"/>
+                <c:pt idx="0">
+                  <c:v>Actual Work</c:v>
+                </c:pt>
+              </c:strCache>
+            </c:strRef>
+          </c:tx>
+          <c:spPr>
+            <a:ln w="28575" cap="rnd">
+              <a:solidFill>
+                <a:schemeClr val="accent2"/>
+              </a:solidFill>
+              <a:round/>
+            </a:ln>
+            <a:effectLst/>
+          </c:spPr>
+          <c:marker>
+            <c:symbol val="circle"/>
+            <c:size val="5"/>
+            <c:spPr>
+              <a:solidFill>
+                <a:schemeClr val="accent2"/>
+              </a:solidFill>
+              <a:ln w="9525">
+                <a:solidFill>
+                  <a:schemeClr val="accent2"/>
+                </a:solidFill>
+              </a:ln>
+              <a:effectLst/>
+            </c:spPr>
+          </c:marker>
+          <c:cat>
+            <c:numRef>
+              <c:f>Sheet1!$A$2:$A$16</c:f>
+              <c:numCache>
+                <c:formatCode>General</c:formatCode>
+                <c:ptCount val="15"/>
+                <c:pt idx="0">
+                  <c:v>0</c:v>
+                </c:pt>
+                <c:pt idx="1">
+                  <c:v>1</c:v>
+                </c:pt>
+                <c:pt idx="2">
+                  <c:v>2</c:v>
+                </c:pt>
+                <c:pt idx="3">
+                  <c:v>3</c:v>
+                </c:pt>
+                <c:pt idx="4">
+                  <c:v>4</c:v>
+                </c:pt>
+                <c:pt idx="5">
+                  <c:v>5</c:v>
+                </c:pt>
+                <c:pt idx="6">
+                  <c:v>6</c:v>
+                </c:pt>
+                <c:pt idx="7">
+                  <c:v>7</c:v>
+                </c:pt>
+                <c:pt idx="8">
+                  <c:v>8</c:v>
+                </c:pt>
+                <c:pt idx="9">
+                  <c:v>9</c:v>
+                </c:pt>
+                <c:pt idx="10">
+                  <c:v>10</c:v>
+                </c:pt>
+                <c:pt idx="11">
+                  <c:v>11</c:v>
+                </c:pt>
+                <c:pt idx="12">
+                  <c:v>12</c:v>
+                </c:pt>
+                <c:pt idx="13">
+                  <c:v>13</c:v>
+                </c:pt>
+                <c:pt idx="14">
+                  <c:v>14</c:v>
+                </c:pt>
+              </c:numCache>
+            </c:numRef>
+          </c:cat>
+          <c:val>
+            <c:numRef>
+              <c:f>Sheet1!$C$2:$C$16</c:f>
+              <c:numCache>
+                <c:formatCode>General</c:formatCode>
+                <c:ptCount val="15"/>
+                <c:pt idx="0">
+                  <c:v>104</c:v>
+                </c:pt>
+                <c:pt idx="1">
+                  <c:v>101</c:v>
+                </c:pt>
+                <c:pt idx="2">
+                  <c:v>97</c:v>
+                </c:pt>
+                <c:pt idx="3">
+                  <c:v>92.5</c:v>
+                </c:pt>
+                <c:pt idx="4">
+                  <c:v>90.5</c:v>
+                </c:pt>
+                <c:pt idx="5">
+                  <c:v>85.5</c:v>
+                </c:pt>
+                <c:pt idx="6">
+                  <c:v>82.5</c:v>
+                </c:pt>
+                <c:pt idx="7">
+                  <c:v>79.5</c:v>
+                </c:pt>
+                <c:pt idx="8">
+                  <c:v>75.5</c:v>
+                </c:pt>
+                <c:pt idx="9">
+                  <c:v>72.5</c:v>
+                </c:pt>
+                <c:pt idx="10">
+                  <c:v>69.5</c:v>
+                </c:pt>
+                <c:pt idx="11">
+                  <c:v>67</c:v>
+                </c:pt>
+                <c:pt idx="12">
+                  <c:v>67</c:v>
+                </c:pt>
+                <c:pt idx="13">
+                  <c:v>67</c:v>
+                </c:pt>
+                <c:pt idx="14">
+                  <c:v>64</c:v>
+                </c:pt>
+              </c:numCache>
+            </c:numRef>
+          </c:val>
+          <c:smooth val="0"/>
+        </c:ser>
+        <c:dLbls>
+          <c:showLegendKey val="0"/>
+          <c:showVal val="0"/>
+          <c:showCatName val="0"/>
+          <c:showSerName val="0"/>
+          <c:showPercent val="0"/>
+          <c:showBubbleSize val="0"/>
+        </c:dLbls>
+        <c:marker val="1"/>
+        <c:smooth val="0"/>
+        <c:axId val="372087328"/>
+        <c:axId val="372085648"/>
+      </c:lineChart>
+      <c:catAx>
+        <c:axId val="372087328"/>
+        <c:scaling>
+          <c:orientation val="minMax"/>
+        </c:scaling>
+        <c:delete val="0"/>
+        <c:axPos val="b"/>
+        <c:title>
+          <c:tx>
+            <c:rich>
+              <a:bodyPr rot="0" spcFirstLastPara="1" vertOverflow="ellipsis" vert="horz" wrap="square" anchor="ctr" anchorCtr="1"/>
+              <a:lstStyle/>
+              <a:p>
+                <a:pPr>
+                  <a:defRPr sz="1000" b="0" i="0" u="none" strike="noStrike" kern="1200" baseline="0">
+                    <a:solidFill>
+                      <a:schemeClr val="tx1">
+                        <a:lumMod val="65000"/>
+                        <a:lumOff val="35000"/>
+                      </a:schemeClr>
+                    </a:solidFill>
+                    <a:latin typeface="+mn-lt"/>
+                    <a:ea typeface="+mn-ea"/>
+                    <a:cs typeface="+mn-cs"/>
+                  </a:defRPr>
+                </a:pPr>
+                <a:r>
+                  <a:rPr lang="en-CA" altLang="ja-JP"/>
+                  <a:t>Time (Working Days)</a:t>
+                </a:r>
+              </a:p>
+            </c:rich>
+          </c:tx>
+          <c:overlay val="0"/>
+          <c:spPr>
+            <a:noFill/>
+            <a:ln>
+              <a:noFill/>
+            </a:ln>
+            <a:effectLst/>
+          </c:spPr>
+          <c:txPr>
+            <a:bodyPr rot="0" spcFirstLastPara="1" vertOverflow="ellipsis" vert="horz" wrap="square" anchor="ctr" anchorCtr="1"/>
+            <a:lstStyle/>
+            <a:p>
+              <a:pPr>
+                <a:defRPr sz="1000" b="0" i="0" u="none" strike="noStrike" kern="1200" baseline="0">
+                  <a:solidFill>
+                    <a:schemeClr val="tx1">
+                      <a:lumMod val="65000"/>
+                      <a:lumOff val="35000"/>
+                    </a:schemeClr>
+                  </a:solidFill>
+                  <a:latin typeface="+mn-lt"/>
+                  <a:ea typeface="+mn-ea"/>
+                  <a:cs typeface="+mn-cs"/>
+                </a:defRPr>
+              </a:pPr>
+              <a:endParaRPr lang="en-US"/>
+            </a:p>
+          </c:txPr>
+        </c:title>
+        <c:numFmt formatCode="General" sourceLinked="1"/>
+        <c:majorTickMark val="none"/>
+        <c:minorTickMark val="none"/>
+        <c:tickLblPos val="nextTo"/>
+        <c:spPr>
+          <a:noFill/>
+          <a:ln w="9525" cap="flat" cmpd="sng" algn="ctr">
+            <a:solidFill>
+              <a:schemeClr val="tx1">
+                <a:lumMod val="15000"/>
+                <a:lumOff val="85000"/>
+              </a:schemeClr>
+            </a:solidFill>
+            <a:round/>
+          </a:ln>
+          <a:effectLst/>
+        </c:spPr>
+        <c:txPr>
+          <a:bodyPr rot="-60000000" spcFirstLastPara="1" vertOverflow="ellipsis" vert="horz" wrap="square" anchor="ctr" anchorCtr="1"/>
+          <a:lstStyle/>
+          <a:p>
+            <a:pPr>
+              <a:defRPr sz="900" b="0" i="0" u="none" strike="noStrike" kern="1200" baseline="0">
+                <a:solidFill>
+                  <a:schemeClr val="tx1">
+                    <a:lumMod val="65000"/>
+                    <a:lumOff val="35000"/>
+                  </a:schemeClr>
+                </a:solidFill>
+                <a:latin typeface="+mn-lt"/>
+                <a:ea typeface="+mn-ea"/>
+                <a:cs typeface="+mn-cs"/>
+              </a:defRPr>
+            </a:pPr>
+            <a:endParaRPr lang="en-US"/>
+          </a:p>
+        </c:txPr>
+        <c:crossAx val="372085648"/>
+        <c:crosses val="autoZero"/>
+        <c:auto val="1"/>
+        <c:lblAlgn val="ctr"/>
+        <c:lblOffset val="100"/>
+        <c:noMultiLvlLbl val="0"/>
+      </c:catAx>
+      <c:valAx>
+        <c:axId val="372085648"/>
+        <c:scaling>
+          <c:orientation val="minMax"/>
+        </c:scaling>
+        <c:delete val="0"/>
+        <c:axPos val="l"/>
+        <c:majorGridlines>
+          <c:spPr>
+            <a:ln w="9525" cap="flat" cmpd="sng" algn="ctr">
+              <a:solidFill>
+                <a:schemeClr val="tx1">
+                  <a:lumMod val="15000"/>
+                  <a:lumOff val="85000"/>
+                </a:schemeClr>
+              </a:solidFill>
+              <a:round/>
+            </a:ln>
+            <a:effectLst/>
+          </c:spPr>
+        </c:majorGridlines>
+        <c:title>
+          <c:tx>
+            <c:rich>
+              <a:bodyPr rot="-5400000" spcFirstLastPara="1" vertOverflow="ellipsis" vert="horz" wrap="square" anchor="ctr" anchorCtr="1"/>
+              <a:lstStyle/>
+              <a:p>
+                <a:pPr>
+                  <a:defRPr sz="1000" b="0" i="0" u="none" strike="noStrike" kern="1200" baseline="0">
+                    <a:solidFill>
+                      <a:schemeClr val="tx1">
+                        <a:lumMod val="65000"/>
+                        <a:lumOff val="35000"/>
+                      </a:schemeClr>
+                    </a:solidFill>
+                    <a:latin typeface="+mn-lt"/>
+                    <a:ea typeface="+mn-ea"/>
+                    <a:cs typeface="+mn-cs"/>
+                  </a:defRPr>
+                </a:pPr>
+                <a:r>
+                  <a:rPr lang="en-CA" altLang="ja-JP"/>
+                  <a:t>Story</a:t>
+                </a:r>
+                <a:r>
+                  <a:rPr lang="en-CA" altLang="ja-JP" baseline="0"/>
+                  <a:t> Points (Dev Hours)</a:t>
+                </a:r>
+                <a:endParaRPr lang="en-CA" altLang="ja-JP"/>
+              </a:p>
+            </c:rich>
+          </c:tx>
+          <c:overlay val="0"/>
+          <c:spPr>
+            <a:noFill/>
+            <a:ln>
+              <a:noFill/>
+            </a:ln>
+            <a:effectLst/>
+          </c:spPr>
+          <c:txPr>
+            <a:bodyPr rot="-5400000" spcFirstLastPara="1" vertOverflow="ellipsis" vert="horz" wrap="square" anchor="ctr" anchorCtr="1"/>
+            <a:lstStyle/>
+            <a:p>
+              <a:pPr>
+                <a:defRPr sz="1000" b="0" i="0" u="none" strike="noStrike" kern="1200" baseline="0">
+                  <a:solidFill>
+                    <a:schemeClr val="tx1">
+                      <a:lumMod val="65000"/>
+                      <a:lumOff val="35000"/>
+                    </a:schemeClr>
+                  </a:solidFill>
+                  <a:latin typeface="+mn-lt"/>
+                  <a:ea typeface="+mn-ea"/>
+                  <a:cs typeface="+mn-cs"/>
+                </a:defRPr>
+              </a:pPr>
+              <a:endParaRPr lang="en-US"/>
+            </a:p>
+          </c:txPr>
+        </c:title>
+        <c:numFmt formatCode="General" sourceLinked="1"/>
+        <c:majorTickMark val="none"/>
+        <c:minorTickMark val="none"/>
+        <c:tickLblPos val="nextTo"/>
+        <c:spPr>
+          <a:noFill/>
+          <a:ln>
+            <a:noFill/>
+          </a:ln>
+          <a:effectLst/>
+        </c:spPr>
+        <c:txPr>
+          <a:bodyPr rot="-60000000" spcFirstLastPara="1" vertOverflow="ellipsis" vert="horz" wrap="square" anchor="ctr" anchorCtr="1"/>
+          <a:lstStyle/>
+          <a:p>
+            <a:pPr>
+              <a:defRPr sz="900" b="0" i="0" u="none" strike="noStrike" kern="1200" baseline="0">
+                <a:solidFill>
+                  <a:schemeClr val="tx1">
+                    <a:lumMod val="65000"/>
+                    <a:lumOff val="35000"/>
+                  </a:schemeClr>
+                </a:solidFill>
+                <a:latin typeface="+mn-lt"/>
+                <a:ea typeface="+mn-ea"/>
+                <a:cs typeface="+mn-cs"/>
+              </a:defRPr>
+            </a:pPr>
+            <a:endParaRPr lang="en-US"/>
+          </a:p>
+        </c:txPr>
+        <c:crossAx val="372087328"/>
+        <c:crosses val="autoZero"/>
+        <c:crossBetween val="between"/>
+      </c:valAx>
+      <c:spPr>
+        <a:noFill/>
+        <a:ln>
+          <a:noFill/>
+        </a:ln>
+        <a:effectLst/>
+      </c:spPr>
+    </c:plotArea>
+    <c:legend>
+      <c:legendPos val="r"/>
+      <c:overlay val="0"/>
+      <c:spPr>
+        <a:noFill/>
+        <a:ln>
+          <a:noFill/>
+        </a:ln>
+        <a:effectLst/>
+      </c:spPr>
+      <c:txPr>
+        <a:bodyPr rot="0" spcFirstLastPara="1" vertOverflow="ellipsis" vert="horz" wrap="square" anchor="ctr" anchorCtr="1"/>
+        <a:lstStyle/>
+        <a:p>
+          <a:pPr>
+            <a:defRPr sz="900" b="0" i="0" u="none" strike="noStrike" kern="1200" baseline="0">
+              <a:solidFill>
+                <a:schemeClr val="tx1">
+                  <a:lumMod val="65000"/>
+                  <a:lumOff val="35000"/>
+                </a:schemeClr>
+              </a:solidFill>
+              <a:latin typeface="+mn-lt"/>
+              <a:ea typeface="+mn-ea"/>
+              <a:cs typeface="+mn-cs"/>
+            </a:defRPr>
+          </a:pPr>
+          <a:endParaRPr lang="en-US"/>
+        </a:p>
+      </c:txPr>
+    </c:legend>
+    <c:plotVisOnly val="1"/>
+    <c:dispBlanksAs val="gap"/>
+    <c:showDLblsOverMax val="0"/>
+  </c:chart>
+  <c:spPr>
+    <a:solidFill>
+      <a:schemeClr val="bg1"/>
+    </a:solidFill>
+    <a:ln w="9525" cap="flat" cmpd="sng" algn="ctr">
+      <a:solidFill>
+        <a:schemeClr val="tx1">
+          <a:lumMod val="15000"/>
+          <a:lumOff val="85000"/>
+        </a:schemeClr>
+      </a:solidFill>
+      <a:round/>
+    </a:ln>
+    <a:effectLst/>
+  </c:spPr>
+  <c:txPr>
+    <a:bodyPr/>
+    <a:lstStyle/>
+    <a:p>
+      <a:pPr>
+        <a:defRPr/>
+      </a:pPr>
+      <a:endParaRPr lang="en-US"/>
+    </a:p>
+  </c:txPr>
+  <c:externalData r:id="rId3">
+    <c:autoUpdate val="0"/>
+  </c:externalData>
+</c:chartSpace>
+</file>
+
+<file path=word/charts/colors1.xml><?xml version="1.0" encoding="utf-8"?>
+<cs:colorStyle xmlns:cs="http://schemas.microsoft.com/office/drawing/2012/chartStyle" xmlns:a="http://schemas.openxmlformats.org/drawingml/2006/main" meth="cycle" id="10">
+  <a:schemeClr val="accent1"/>
+  <a:schemeClr val="accent2"/>
+  <a:schemeClr val="accent3"/>
+  <a:schemeClr val="accent4"/>
+  <a:schemeClr val="accent5"/>
+  <a:schemeClr val="accent6"/>
+  <cs:variation/>
+  <cs:variation>
+    <a:lumMod val="60000"/>
+  </cs:variation>
+  <cs:variation>
+    <a:lumMod val="80000"/>
+    <a:lumOff val="20000"/>
+  </cs:variation>
+  <cs:variation>
+    <a:lumMod val="80000"/>
+  </cs:variation>
+  <cs:variation>
+    <a:lumMod val="60000"/>
+    <a:lumOff val="40000"/>
+  </cs:variation>
+  <cs:variation>
+    <a:lumMod val="50000"/>
+  </cs:variation>
+  <cs:variation>
+    <a:lumMod val="70000"/>
+    <a:lumOff val="30000"/>
+  </cs:variation>
+  <cs:variation>
+    <a:lumMod val="70000"/>
+  </cs:variation>
+  <cs:variation>
+    <a:lumMod val="50000"/>
+    <a:lumOff val="50000"/>
+  </cs:variation>
+</cs:colorStyle>
+</file>
+
+<file path=word/charts/style1.xml><?xml version="1.0" encoding="utf-8"?>
+<cs:chartStyle xmlns:cs="http://schemas.microsoft.com/office/drawing/2012/chartStyle" xmlns:a="http://schemas.openxmlformats.org/drawingml/2006/main" id="332">
+  <cs:axisTitle>
+    <cs:lnRef idx="0"/>
+    <cs:fillRef idx="0"/>
+    <cs:effectRef idx="0"/>
+    <cs:fontRef idx="minor">
+      <a:schemeClr val="tx1">
+        <a:lumMod val="65000"/>
+        <a:lumOff val="35000"/>
+      </a:schemeClr>
+    </cs:fontRef>
+    <cs:defRPr sz="1000" kern="1200"/>
+  </cs:axisTitle>
+  <cs:categoryAxis>
+    <cs:lnRef idx="0"/>
+    <cs:fillRef idx="0"/>
+    <cs:effectRef idx="0"/>
+    <cs:fontRef idx="minor">
+      <a:schemeClr val="tx1">
+        <a:lumMod val="65000"/>
+        <a:lumOff val="35000"/>
+      </a:schemeClr>
+    </cs:fontRef>
+    <cs:spPr>
+      <a:ln w="9525" cap="flat" cmpd="sng" algn="ctr">
+        <a:solidFill>
+          <a:schemeClr val="tx1">
+            <a:lumMod val="15000"/>
+            <a:lumOff val="85000"/>
+          </a:schemeClr>
+        </a:solidFill>
+        <a:round/>
+      </a:ln>
+    </cs:spPr>
+    <cs:defRPr sz="900" kern="1200"/>
+  </cs:categoryAxis>
+  <cs:chartArea mods="allowNoFillOverride allowNoLineOverride">
+    <cs:lnRef idx="0"/>
+    <cs:fillRef idx="0"/>
+    <cs:effectRef idx="0"/>
+    <cs:fontRef idx="minor">
+      <a:schemeClr val="tx1"/>
+    </cs:fontRef>
+    <cs:spPr>
+      <a:solidFill>
+        <a:schemeClr val="bg1"/>
+      </a:solidFill>
+      <a:ln w="9525" cap="flat" cmpd="sng" algn="ctr">
+        <a:solidFill>
+          <a:schemeClr val="tx1">
+            <a:lumMod val="15000"/>
+            <a:lumOff val="85000"/>
+          </a:schemeClr>
+        </a:solidFill>
+        <a:round/>
+      </a:ln>
+    </cs:spPr>
+    <cs:defRPr sz="1000" kern="1200"/>
+  </cs:chartArea>
+  <cs:dataLabel>
+    <cs:lnRef idx="0"/>
+    <cs:fillRef idx="0"/>
+    <cs:effectRef idx="0"/>
+    <cs:fontRef idx="minor">
+      <a:schemeClr val="tx1">
+        <a:lumMod val="75000"/>
+        <a:lumOff val="25000"/>
+      </a:schemeClr>
+    </cs:fontRef>
+    <cs:defRPr sz="900" kern="1200"/>
+  </cs:dataLabel>
+  <cs:dataLabelCallout>
+    <cs:lnRef idx="0"/>
+    <cs:fillRef idx="0"/>
+    <cs:effectRef idx="0"/>
+    <cs:fontRef idx="minor">
+      <a:schemeClr val="dk1">
+        <a:lumMod val="65000"/>
+        <a:lumOff val="35000"/>
+      </a:schemeClr>
+    </cs:fontRef>
+    <cs:spPr>
+      <a:solidFill>
+        <a:schemeClr val="lt1"/>
+      </a:solidFill>
+      <a:ln>
+        <a:solidFill>
+          <a:schemeClr val="dk1">
+            <a:lumMod val="25000"/>
+            <a:lumOff val="75000"/>
+          </a:schemeClr>
+        </a:solidFill>
+      </a:ln>
+    </cs:spPr>
+    <cs:defRPr sz="900" kern="1200"/>
+    <cs:bodyPr rot="0" spcFirstLastPara="1" vertOverflow="clip" horzOverflow="clip" vert="horz" wrap="square" lIns="36576" tIns="18288" rIns="36576" bIns="18288" anchor="ctr" anchorCtr="1">
+      <a:spAutoFit/>
+    </cs:bodyPr>
+  </cs:dataLabelCallout>
+  <cs:dataPoint>
+    <cs:lnRef idx="0"/>
+    <cs:fillRef idx="1">
+      <cs:styleClr val="auto"/>
+    </cs:fillRef>
+    <cs:effectRef idx="0"/>
+    <cs:fontRef idx="minor">
+      <a:schemeClr val="tx1"/>
+    </cs:fontRef>
+  </cs:dataPoint>
+  <cs:dataPoint3D>
+    <cs:lnRef idx="0"/>
+    <cs:fillRef idx="1">
+      <cs:styleClr val="auto"/>
+    </cs:fillRef>
+    <cs:effectRef idx="0"/>
+    <cs:fontRef idx="minor">
+      <a:schemeClr val="tx1"/>
+    </cs:fontRef>
+  </cs:dataPoint3D>
+  <cs:dataPointLine>
+    <cs:lnRef idx="0">
+      <cs:styleClr val="auto"/>
+    </cs:lnRef>
+    <cs:fillRef idx="1"/>
+    <cs:effectRef idx="0"/>
+    <cs:fontRef idx="minor">
+      <a:schemeClr val="tx1"/>
+    </cs:fontRef>
+    <cs:spPr>
+      <a:ln w="28575" cap="rnd">
+        <a:solidFill>
+          <a:schemeClr val="phClr"/>
+        </a:solidFill>
+        <a:round/>
+      </a:ln>
+    </cs:spPr>
+  </cs:dataPointLine>
+  <cs:dataPointMarker>
+    <cs:lnRef idx="0">
+      <cs:styleClr val="auto"/>
+    </cs:lnRef>
+    <cs:fillRef idx="1">
+      <cs:styleClr val="auto"/>
+    </cs:fillRef>
+    <cs:effectRef idx="0"/>
+    <cs:fontRef idx="minor">
+      <a:schemeClr val="tx1"/>
+    </cs:fontRef>
+    <cs:spPr>
+      <a:ln w="9525">
+        <a:solidFill>
+          <a:schemeClr val="phClr"/>
+        </a:solidFill>
+      </a:ln>
+    </cs:spPr>
+  </cs:dataPointMarker>
+  <cs:dataPointMarkerLayout symbol="circle" size="5"/>
+  <cs:dataPointWireframe>
+    <cs:lnRef idx="0">
+      <cs:styleClr val="auto"/>
+    </cs:lnRef>
+    <cs:fillRef idx="1"/>
+    <cs:effectRef idx="0"/>
+    <cs:fontRef idx="minor">
+      <a:schemeClr val="tx1"/>
+    </cs:fontRef>
+    <cs:spPr>
+      <a:ln w="9525" cap="rnd">
+        <a:solidFill>
+          <a:schemeClr val="phClr"/>
+        </a:solidFill>
+        <a:round/>
+      </a:ln>
+    </cs:spPr>
+  </cs:dataPointWireframe>
+  <cs:dataTable>
+    <cs:lnRef idx="0"/>
+    <cs:fillRef idx="0"/>
+    <cs:effectRef idx="0"/>
+    <cs:fontRef idx="minor">
+      <a:schemeClr val="tx1">
+        <a:lumMod val="65000"/>
+        <a:lumOff val="35000"/>
+      </a:schemeClr>
+    </cs:fontRef>
+    <cs:spPr>
+      <a:noFill/>
+      <a:ln w="9525" cap="flat" cmpd="sng" algn="ctr">
+        <a:solidFill>
+          <a:schemeClr val="tx1">
+            <a:lumMod val="15000"/>
+            <a:lumOff val="85000"/>
+          </a:schemeClr>
+        </a:solidFill>
+        <a:round/>
+      </a:ln>
+    </cs:spPr>
+    <cs:defRPr sz="900" kern="1200"/>
+  </cs:dataTable>
+  <cs:downBar>
+    <cs:lnRef idx="0"/>
+    <cs:fillRef idx="0"/>
+    <cs:effectRef idx="0"/>
+    <cs:fontRef idx="minor">
+      <a:schemeClr val="dk1"/>
+    </cs:fontRef>
+    <cs:spPr>
+      <a:solidFill>
+        <a:schemeClr val="dk1">
+          <a:lumMod val="65000"/>
+          <a:lumOff val="35000"/>
+        </a:schemeClr>
+      </a:solidFill>
+      <a:ln w="9525">
+        <a:solidFill>
+          <a:schemeClr val="tx1">
+            <a:lumMod val="65000"/>
+            <a:lumOff val="35000"/>
+          </a:schemeClr>
+        </a:solidFill>
+      </a:ln>
+    </cs:spPr>
+  </cs:downBar>
+  <cs:dropLine>
+    <cs:lnRef idx="0"/>
+    <cs:fillRef idx="0"/>
+    <cs:effectRef idx="0"/>
+    <cs:fontRef idx="minor">
+      <a:schemeClr val="tx1"/>
+    </cs:fontRef>
+    <cs:spPr>
+      <a:ln w="9525" cap="flat" cmpd="sng" algn="ctr">
+        <a:solidFill>
+          <a:schemeClr val="tx1">
+            <a:lumMod val="35000"/>
+            <a:lumOff val="65000"/>
+          </a:schemeClr>
+        </a:solidFill>
+        <a:round/>
+      </a:ln>
+    </cs:spPr>
+  </cs:dropLine>
+  <cs:errorBar>
+    <cs:lnRef idx="0"/>
+    <cs:fillRef idx="0"/>
+    <cs:effectRef idx="0"/>
+    <cs:fontRef idx="minor">
+      <a:schemeClr val="tx1"/>
+    </cs:fontRef>
+    <cs:spPr>
+      <a:ln w="9525" cap="flat" cmpd="sng" algn="ctr">
+        <a:solidFill>
+          <a:schemeClr val="tx1">
+            <a:lumMod val="65000"/>
+            <a:lumOff val="35000"/>
+          </a:schemeClr>
+        </a:solidFill>
+        <a:round/>
+      </a:ln>
+    </cs:spPr>
+  </cs:errorBar>
+  <cs:floor>
+    <cs:lnRef idx="0"/>
+    <cs:fillRef idx="0"/>
+    <cs:effectRef idx="0"/>
+    <cs:fontRef idx="minor">
+      <a:schemeClr val="tx1"/>
+    </cs:fontRef>
+    <cs:spPr>
+      <a:noFill/>
+      <a:ln>
+        <a:noFill/>
+      </a:ln>
+    </cs:spPr>
+  </cs:floor>
+  <cs:gridlineMajor>
+    <cs:lnRef idx="0"/>
+    <cs:fillRef idx="0"/>
+    <cs:effectRef idx="0"/>
+    <cs:fontRef idx="minor">
+      <a:schemeClr val="tx1"/>
+    </cs:fontRef>
+    <cs:spPr>
+      <a:ln w="9525" cap="flat" cmpd="sng" algn="ctr">
+        <a:solidFill>
+          <a:schemeClr val="tx1">
+            <a:lumMod val="15000"/>
+            <a:lumOff val="85000"/>
+          </a:schemeClr>
+        </a:solidFill>
+        <a:round/>
+      </a:ln>
+    </cs:spPr>
+  </cs:gridlineMajor>
+  <cs:gridlineMinor>
+    <cs:lnRef idx="0"/>
+    <cs:fillRef idx="0"/>
+    <cs:effectRef idx="0"/>
+    <cs:fontRef idx="minor">
+      <a:schemeClr val="tx1"/>
+    </cs:fontRef>
+    <cs:spPr>
+      <a:ln w="9525" cap="flat" cmpd="sng" algn="ctr">
+        <a:solidFill>
+          <a:schemeClr val="tx1">
+            <a:lumMod val="5000"/>
+            <a:lumOff val="95000"/>
+          </a:schemeClr>
+        </a:solidFill>
+        <a:round/>
+      </a:ln>
+    </cs:spPr>
+  </cs:gridlineMinor>
+  <cs:hiLoLine>
+    <cs:lnRef idx="0"/>
+    <cs:fillRef idx="0"/>
+    <cs:effectRef idx="0"/>
+    <cs:fontRef idx="minor">
+      <a:schemeClr val="tx1"/>
+    </cs:fontRef>
+    <cs:spPr>
+      <a:ln w="9525" cap="flat" cmpd="sng" algn="ctr">
+        <a:solidFill>
+          <a:schemeClr val="tx1">
+            <a:lumMod val="75000"/>
+            <a:lumOff val="25000"/>
+          </a:schemeClr>
+        </a:solidFill>
+        <a:round/>
+      </a:ln>
+    </cs:spPr>
+  </cs:hiLoLine>
+  <cs:leaderLine>
+    <cs:lnRef idx="0"/>
+    <cs:fillRef idx="0"/>
+    <cs:effectRef idx="0"/>
+    <cs:fontRef idx="minor">
+      <a:schemeClr val="tx1"/>
+    </cs:fontRef>
+    <cs:spPr>
+      <a:ln w="9525" cap="flat" cmpd="sng" algn="ctr">
+        <a:solidFill>
+          <a:schemeClr val="tx1">
+            <a:lumMod val="35000"/>
+            <a:lumOff val="65000"/>
+          </a:schemeClr>
+        </a:solidFill>
+        <a:round/>
+      </a:ln>
+    </cs:spPr>
+  </cs:leaderLine>
+  <cs:legend>
+    <cs:lnRef idx="0"/>
+    <cs:fillRef idx="0"/>
+    <cs:effectRef idx="0"/>
+    <cs:fontRef idx="minor">
+      <a:schemeClr val="tx1">
+        <a:lumMod val="65000"/>
+        <a:lumOff val="35000"/>
+      </a:schemeClr>
+    </cs:fontRef>
+    <cs:defRPr sz="900" kern="1200"/>
+  </cs:legend>
+  <cs:plotArea mods="allowNoFillOverride allowNoLineOverride">
+    <cs:lnRef idx="0"/>
+    <cs:fillRef idx="0"/>
+    <cs:effectRef idx="0"/>
+    <cs:fontRef idx="minor">
+      <a:schemeClr val="tx1"/>
+    </cs:fontRef>
+  </cs:plotArea>
+  <cs:plotArea3D mods="allowNoFillOverride allowNoLineOverride">
+    <cs:lnRef idx="0"/>
+    <cs:fillRef idx="0"/>
+    <cs:effectRef idx="0"/>
+    <cs:fontRef idx="minor">
+      <a:schemeClr val="tx1"/>
+    </cs:fontRef>
+  </cs:plotArea3D>
+  <cs:seriesAxis>
+    <cs:lnRef idx="0"/>
+    <cs:fillRef idx="0"/>
+    <cs:effectRef idx="0"/>
+    <cs:fontRef idx="minor">
+      <a:schemeClr val="tx1">
+        <a:lumMod val="65000"/>
+        <a:lumOff val="35000"/>
+      </a:schemeClr>
+    </cs:fontRef>
+    <cs:defRPr sz="900" kern="1200"/>
+  </cs:seriesAxis>
+  <cs:seriesLine>
+    <cs:lnRef idx="0"/>
+    <cs:fillRef idx="0"/>
+    <cs:effectRef idx="0"/>
+    <cs:fontRef idx="minor">
+      <a:schemeClr val="tx1"/>
+    </cs:fontRef>
+    <cs:spPr>
+      <a:ln w="9525" cap="flat" cmpd="sng" algn="ctr">
+        <a:solidFill>
+          <a:schemeClr val="tx1">
+            <a:lumMod val="35000"/>
+            <a:lumOff val="65000"/>
+          </a:schemeClr>
+        </a:solidFill>
+        <a:round/>
+      </a:ln>
+    </cs:spPr>
+  </cs:seriesLine>
+  <cs:title>
+    <cs:lnRef idx="0"/>
+    <cs:fillRef idx="0"/>
+    <cs:effectRef idx="0"/>
+    <cs:fontRef idx="minor">
+      <a:schemeClr val="tx1">
+        <a:lumMod val="65000"/>
+        <a:lumOff val="35000"/>
+      </a:schemeClr>
+    </cs:fontRef>
+    <cs:defRPr sz="1400" b="0" kern="1200" spc="0" baseline="0"/>
+  </cs:title>
+  <cs:trendline>
+    <cs:lnRef idx="0">
+      <cs:styleClr val="auto"/>
+    </cs:lnRef>
+    <cs:fillRef idx="0"/>
+    <cs:effectRef idx="0"/>
+    <cs:fontRef idx="minor">
+      <a:schemeClr val="tx1"/>
+    </cs:fontRef>
+    <cs:spPr>
+      <a:ln w="19050" cap="rnd">
+        <a:solidFill>
+          <a:schemeClr val="phClr"/>
+        </a:solidFill>
+        <a:prstDash val="sysDot"/>
+      </a:ln>
+    </cs:spPr>
+  </cs:trendline>
+  <cs:trendlineLabel>
+    <cs:lnRef idx="0"/>
+    <cs:fillRef idx="0"/>
+    <cs:effectRef idx="0"/>
+    <cs:fontRef idx="minor">
+      <a:schemeClr val="tx1">
+        <a:lumMod val="65000"/>
+        <a:lumOff val="35000"/>
+      </a:schemeClr>
+    </cs:fontRef>
+    <cs:defRPr sz="900" kern="1200"/>
+  </cs:trendlineLabel>
+  <cs:upBar>
+    <cs:lnRef idx="0"/>
+    <cs:fillRef idx="0"/>
+    <cs:effectRef idx="0"/>
+    <cs:fontRef idx="minor">
+      <a:schemeClr val="dk1"/>
+    </cs:fontRef>
+    <cs:spPr>
+      <a:solidFill>
+        <a:schemeClr val="lt1"/>
+      </a:solidFill>
+      <a:ln w="9525">
+        <a:solidFill>
+          <a:schemeClr val="tx1">
+            <a:lumMod val="15000"/>
+            <a:lumOff val="85000"/>
+          </a:schemeClr>
+        </a:solidFill>
+      </a:ln>
+    </cs:spPr>
+  </cs:upBar>
+  <cs:valueAxis>
+    <cs:lnRef idx="0"/>
+    <cs:fillRef idx="0"/>
+    <cs:effectRef idx="0"/>
+    <cs:fontRef idx="minor">
+      <a:schemeClr val="tx1">
+        <a:lumMod val="65000"/>
+        <a:lumOff val="35000"/>
+      </a:schemeClr>
+    </cs:fontRef>
+    <cs:defRPr sz="900" kern="1200"/>
+  </cs:valueAxis>
+  <cs:wall>
+    <cs:lnRef idx="0"/>
+    <cs:fillRef idx="0"/>
+    <cs:effectRef idx="0"/>
+    <cs:fontRef idx="minor">
+      <a:schemeClr val="tx1"/>
+    </cs:fontRef>
+    <cs:spPr>
+      <a:noFill/>
+      <a:ln>
+        <a:noFill/>
+      </a:ln>
+    </cs:spPr>
+  </cs:wall>
+</cs:chartStyle>
+</file>
+
 <file path=word/theme/theme1.xml><?xml version="1.0" encoding="utf-8"?>
 <a:theme xmlns:a="http://schemas.openxmlformats.org/drawingml/2006/main" name="Office Theme">
   <a:themeElements>
@@ -7966,7 +8758,7 @@
 </file>
 
 <file path=customXml/itemProps1.xml><?xml version="1.0" encoding="utf-8"?>
-<ds:datastoreItem xmlns:ds="http://schemas.openxmlformats.org/officeDocument/2006/customXml" ds:itemID="{1C17E2D8-29E6-4B5A-9596-81A04BEB8C43}">
+<ds:datastoreItem xmlns:ds="http://schemas.openxmlformats.org/officeDocument/2006/customXml" ds:itemID="{6727F945-3DD1-4A59-A176-9EC339AAE9DE}">
   <ds:schemaRefs>
     <ds:schemaRef ds:uri="http://schemas.openxmlformats.org/officeDocument/2006/bibliography"/>
   </ds:schemaRefs>

</xml_diff>

<commit_message>
updated Sprint Documentation for change in system design
</commit_message>
<xml_diff>
--- a/D3/Sprint Documentation.docx
+++ b/D3/Sprint Documentation.docx
@@ -296,76 +296,76 @@
           <w:sz w:val="40"/>
           <w:szCs w:val="40"/>
         </w:rPr>
-        <w:t xml:space="preserve">Yuan Zan </w:t>
-      </w:r>
+        <w:t xml:space="preserve">Yuan </w:t>
+      </w:r>
+      <w:proofErr w:type="spellStart"/>
       <w:r>
         <w:rPr>
           <w:rFonts w:asciiTheme="majorHAnsi" w:hAnsiTheme="majorHAnsi" w:cs="Courier New"/>
           <w:sz w:val="40"/>
           <w:szCs w:val="40"/>
         </w:rPr>
-        <w:t>Zheng</w:t>
-      </w:r>
-    </w:p>
-    <w:p>
-      <w:pPr>
-        <w:autoSpaceDE w:val="0"/>
-        <w:autoSpaceDN w:val="0"/>
-        <w:adjustRightInd w:val="0"/>
-        <w:spacing w:after="0" w:line="240" w:lineRule="auto"/>
-        <w:jc w:val="center"/>
+        <w:t>Zan</w:t>
+      </w:r>
+      <w:proofErr w:type="spellEnd"/>
+      <w:r>
         <w:rPr>
           <w:rFonts w:asciiTheme="majorHAnsi" w:hAnsiTheme="majorHAnsi" w:cs="Courier New"/>
           <w:sz w:val="40"/>
           <w:szCs w:val="40"/>
         </w:rPr>
-      </w:pPr>
+        <w:t xml:space="preserve"> </w:t>
+      </w:r>
       <w:r>
         <w:rPr>
           <w:rFonts w:asciiTheme="majorHAnsi" w:hAnsiTheme="majorHAnsi" w:cs="Courier New"/>
           <w:sz w:val="40"/>
           <w:szCs w:val="40"/>
         </w:rPr>
-        <w:t xml:space="preserve">Dimitar </w:t>
-      </w:r>
-      <w:r>
+        <w:t>Zheng</w:t>
+      </w:r>
+    </w:p>
+    <w:p>
+      <w:pPr>
+        <w:autoSpaceDE w:val="0"/>
+        <w:autoSpaceDN w:val="0"/>
+        <w:adjustRightInd w:val="0"/>
+        <w:spacing w:after="0" w:line="240" w:lineRule="auto"/>
+        <w:jc w:val="center"/>
         <w:rPr>
           <w:rFonts w:asciiTheme="majorHAnsi" w:hAnsiTheme="majorHAnsi" w:cs="Courier New"/>
           <w:sz w:val="40"/>
           <w:szCs w:val="40"/>
         </w:rPr>
-        <w:t>Stratiev</w:t>
-      </w:r>
-    </w:p>
-    <w:p>
-      <w:pPr>
-        <w:autoSpaceDE w:val="0"/>
-        <w:autoSpaceDN w:val="0"/>
-        <w:adjustRightInd w:val="0"/>
-        <w:spacing w:after="0" w:line="240" w:lineRule="auto"/>
-        <w:jc w:val="center"/>
+      </w:pPr>
+      <w:proofErr w:type="spellStart"/>
+      <w:r>
         <w:rPr>
           <w:rFonts w:asciiTheme="majorHAnsi" w:hAnsiTheme="majorHAnsi" w:cs="Courier New"/>
           <w:sz w:val="40"/>
           <w:szCs w:val="40"/>
         </w:rPr>
-      </w:pPr>
+        <w:t>Dimitar</w:t>
+      </w:r>
+      <w:proofErr w:type="spellEnd"/>
       <w:r>
         <w:rPr>
           <w:rFonts w:asciiTheme="majorHAnsi" w:hAnsiTheme="majorHAnsi" w:cs="Courier New"/>
           <w:sz w:val="40"/>
           <w:szCs w:val="40"/>
         </w:rPr>
-        <w:t>Kirishanth</w:t>
-      </w:r>
+        <w:t xml:space="preserve"> </w:t>
+      </w:r>
+      <w:proofErr w:type="spellStart"/>
       <w:r>
         <w:rPr>
           <w:rFonts w:asciiTheme="majorHAnsi" w:hAnsiTheme="majorHAnsi" w:cs="Courier New"/>
           <w:sz w:val="40"/>
           <w:szCs w:val="40"/>
         </w:rPr>
-        <w:t xml:space="preserve"> Ganeshamoorthy</w:t>
-      </w:r>
+        <w:t>Stratiev</w:t>
+      </w:r>
+      <w:proofErr w:type="spellEnd"/>
     </w:p>
     <w:p>
       <w:pPr>
@@ -380,13 +380,65 @@
           <w:szCs w:val="40"/>
         </w:rPr>
       </w:pPr>
+      <w:proofErr w:type="spellStart"/>
       <w:r>
         <w:rPr>
           <w:rFonts w:asciiTheme="majorHAnsi" w:hAnsiTheme="majorHAnsi" w:cs="Courier New"/>
           <w:sz w:val="40"/>
           <w:szCs w:val="40"/>
         </w:rPr>
-        <w:t>Xibo Rao (Robbie)</w:t>
+        <w:t>Kirishanth</w:t>
+      </w:r>
+      <w:proofErr w:type="spellEnd"/>
+      <w:r>
+        <w:rPr>
+          <w:rFonts w:asciiTheme="majorHAnsi" w:hAnsiTheme="majorHAnsi" w:cs="Courier New"/>
+          <w:sz w:val="40"/>
+          <w:szCs w:val="40"/>
+        </w:rPr>
+        <w:t xml:space="preserve"> </w:t>
+      </w:r>
+      <w:proofErr w:type="spellStart"/>
+      <w:r>
+        <w:rPr>
+          <w:rFonts w:asciiTheme="majorHAnsi" w:hAnsiTheme="majorHAnsi" w:cs="Courier New"/>
+          <w:sz w:val="40"/>
+          <w:szCs w:val="40"/>
+        </w:rPr>
+        <w:t>Ganeshamoorthy</w:t>
+      </w:r>
+      <w:proofErr w:type="spellEnd"/>
+    </w:p>
+    <w:p>
+      <w:pPr>
+        <w:autoSpaceDE w:val="0"/>
+        <w:autoSpaceDN w:val="0"/>
+        <w:adjustRightInd w:val="0"/>
+        <w:spacing w:after="0" w:line="240" w:lineRule="auto"/>
+        <w:jc w:val="center"/>
+        <w:rPr>
+          <w:rFonts w:asciiTheme="majorHAnsi" w:hAnsiTheme="majorHAnsi" w:cs="Courier New"/>
+          <w:sz w:val="40"/>
+          <w:szCs w:val="40"/>
+        </w:rPr>
+      </w:pPr>
+      <w:proofErr w:type="spellStart"/>
+      <w:r>
+        <w:rPr>
+          <w:rFonts w:asciiTheme="majorHAnsi" w:hAnsiTheme="majorHAnsi" w:cs="Courier New"/>
+          <w:sz w:val="40"/>
+          <w:szCs w:val="40"/>
+        </w:rPr>
+        <w:t>Xibo</w:t>
+      </w:r>
+      <w:proofErr w:type="spellEnd"/>
+      <w:r>
+        <w:rPr>
+          <w:rFonts w:asciiTheme="majorHAnsi" w:hAnsiTheme="majorHAnsi" w:cs="Courier New"/>
+          <w:sz w:val="40"/>
+          <w:szCs w:val="40"/>
+        </w:rPr>
+        <w:t xml:space="preserve"> Rao (Robbie)</w:t>
       </w:r>
     </w:p>
     <w:p>
@@ -766,8 +818,16 @@
         <w:rPr>
           <w:rFonts w:asciiTheme="majorHAnsi" w:hAnsiTheme="majorHAnsi" w:cs="Courier New"/>
         </w:rPr>
-        <w:t xml:space="preserve"> and Spring Plan..</w:t>
-      </w:r>
+        <w:t xml:space="preserve"> and Spring Plan</w:t>
+      </w:r>
+      <w:proofErr w:type="gramStart"/>
+      <w:r>
+        <w:rPr>
+          <w:rFonts w:asciiTheme="majorHAnsi" w:hAnsiTheme="majorHAnsi" w:cs="Courier New"/>
+        </w:rPr>
+        <w:t>..</w:t>
+      </w:r>
+      <w:proofErr w:type="gramEnd"/>
       <w:r>
         <w:rPr>
           <w:rFonts w:asciiTheme="majorHAnsi" w:hAnsiTheme="majorHAnsi" w:cs="Courier New"/>
@@ -884,7 +944,21 @@
         <w:rPr>
           <w:rFonts w:asciiTheme="majorHAnsi" w:hAnsiTheme="majorHAnsi" w:cs="Courier New"/>
         </w:rPr>
-        <w:t>Updated Burndown Chart</w:t>
+        <w:t xml:space="preserve">Updated </w:t>
+      </w:r>
+      <w:proofErr w:type="spellStart"/>
+      <w:r>
+        <w:rPr>
+          <w:rFonts w:asciiTheme="majorHAnsi" w:hAnsiTheme="majorHAnsi" w:cs="Courier New"/>
+        </w:rPr>
+        <w:t>Burndown</w:t>
+      </w:r>
+      <w:proofErr w:type="spellEnd"/>
+      <w:r>
+        <w:rPr>
+          <w:rFonts w:asciiTheme="majorHAnsi" w:hAnsiTheme="majorHAnsi" w:cs="Courier New"/>
+        </w:rPr>
+        <w:t xml:space="preserve"> Chart</w:t>
       </w:r>
       <w:r>
         <w:rPr>
@@ -950,8 +1024,6 @@
         </w:rPr>
         <w:t>3</w:t>
       </w:r>
-      <w:bookmarkStart w:id="0" w:name="_GoBack"/>
-      <w:bookmarkEnd w:id="0"/>
     </w:p>
     <w:p>
       <w:pPr>
@@ -1032,11 +1104,19 @@
         </w:rPr>
         <w:t>Middle of the Week</w:t>
       </w:r>
-      <w:r>
-        <w:rPr>
-          <w:rFonts w:asciiTheme="majorHAnsi" w:hAnsiTheme="majorHAnsi" w:cs="Courier New"/>
-        </w:rPr>
-        <w:t xml:space="preserve">..……...……………………………………..…………………………………………. </w:t>
+      <w:proofErr w:type="gramStart"/>
+      <w:r>
+        <w:rPr>
+          <w:rFonts w:asciiTheme="majorHAnsi" w:hAnsiTheme="majorHAnsi" w:cs="Courier New"/>
+        </w:rPr>
+        <w:t>..</w:t>
+      </w:r>
+      <w:proofErr w:type="gramEnd"/>
+      <w:r>
+        <w:rPr>
+          <w:rFonts w:asciiTheme="majorHAnsi" w:hAnsiTheme="majorHAnsi" w:cs="Courier New"/>
+        </w:rPr>
+        <w:t xml:space="preserve">……...……………………………………..…………………………………………. </w:t>
       </w:r>
       <w:r>
         <w:rPr>
@@ -1066,11 +1146,19 @@
         </w:rPr>
         <w:t>End of the Week</w:t>
       </w:r>
-      <w:r>
-        <w:rPr>
-          <w:rFonts w:asciiTheme="majorHAnsi" w:hAnsiTheme="majorHAnsi" w:cs="Courier New"/>
-        </w:rPr>
-        <w:t xml:space="preserve">..…………...……………………………………..…………………………………………. </w:t>
+      <w:proofErr w:type="gramStart"/>
+      <w:r>
+        <w:rPr>
+          <w:rFonts w:asciiTheme="majorHAnsi" w:hAnsiTheme="majorHAnsi" w:cs="Courier New"/>
+        </w:rPr>
+        <w:t>..</w:t>
+      </w:r>
+      <w:proofErr w:type="gramEnd"/>
+      <w:r>
+        <w:rPr>
+          <w:rFonts w:asciiTheme="majorHAnsi" w:hAnsiTheme="majorHAnsi" w:cs="Courier New"/>
+        </w:rPr>
+        <w:t xml:space="preserve">…………...……………………………………..…………………………………………. </w:t>
       </w:r>
       <w:r>
         <w:rPr>
@@ -2606,7 +2694,25 @@
           <w:color w:val="000000"/>
           <w:lang w:eastAsia="zh-CN"/>
         </w:rPr>
-        <w:t>Learn Zotero’s field system</w:t>
+        <w:t xml:space="preserve">Learn </w:t>
+      </w:r>
+      <w:proofErr w:type="spellStart"/>
+      <w:r>
+        <w:rPr>
+          <w:rFonts w:asciiTheme="majorHAnsi" w:eastAsia="Times New Roman" w:hAnsiTheme="majorHAnsi" w:cs="Arial"/>
+          <w:color w:val="000000"/>
+          <w:lang w:eastAsia="zh-CN"/>
+        </w:rPr>
+        <w:t>Zotero’s</w:t>
+      </w:r>
+      <w:proofErr w:type="spellEnd"/>
+      <w:r>
+        <w:rPr>
+          <w:rFonts w:asciiTheme="majorHAnsi" w:eastAsia="Times New Roman" w:hAnsiTheme="majorHAnsi" w:cs="Arial"/>
+          <w:color w:val="000000"/>
+          <w:lang w:eastAsia="zh-CN"/>
+        </w:rPr>
+        <w:t xml:space="preserve"> field system</w:t>
       </w:r>
       <w:r>
         <w:rPr>
@@ -2711,7 +2817,25 @@
           <w:color w:val="000000"/>
           <w:lang w:eastAsia="zh-CN"/>
         </w:rPr>
-        <w:t xml:space="preserve">create XUL files for installation of our Zotero extension – SP: </w:t>
+        <w:t xml:space="preserve">create XUL files for installation of our </w:t>
+      </w:r>
+      <w:proofErr w:type="spellStart"/>
+      <w:r>
+        <w:rPr>
+          <w:rFonts w:asciiTheme="majorHAnsi" w:eastAsia="Times New Roman" w:hAnsiTheme="majorHAnsi" w:cs="Arial"/>
+          <w:color w:val="000000"/>
+          <w:lang w:eastAsia="zh-CN"/>
+        </w:rPr>
+        <w:t>Zotero</w:t>
+      </w:r>
+      <w:proofErr w:type="spellEnd"/>
+      <w:r>
+        <w:rPr>
+          <w:rFonts w:asciiTheme="majorHAnsi" w:eastAsia="Times New Roman" w:hAnsiTheme="majorHAnsi" w:cs="Arial"/>
+          <w:color w:val="000000"/>
+          <w:lang w:eastAsia="zh-CN"/>
+        </w:rPr>
+        <w:t xml:space="preserve"> extension – SP: </w:t>
       </w:r>
       <w:r>
         <w:rPr>
@@ -2774,13 +2898,23 @@
         </w:rPr>
         <w:t xml:space="preserve"> </w:t>
       </w:r>
-      <w:r>
-        <w:rPr>
-          <w:rFonts w:asciiTheme="majorHAnsi" w:eastAsia="Times New Roman" w:hAnsiTheme="majorHAnsi" w:cs="Arial"/>
-          <w:color w:val="000000"/>
-          <w:lang w:eastAsia="zh-CN"/>
-        </w:rPr>
-        <w:t>Zotero’s default field w</w:t>
+      <w:proofErr w:type="spellStart"/>
+      <w:r>
+        <w:rPr>
+          <w:rFonts w:asciiTheme="majorHAnsi" w:eastAsia="Times New Roman" w:hAnsiTheme="majorHAnsi" w:cs="Arial"/>
+          <w:color w:val="000000"/>
+          <w:lang w:eastAsia="zh-CN"/>
+        </w:rPr>
+        <w:t>Zotero’s</w:t>
+      </w:r>
+      <w:proofErr w:type="spellEnd"/>
+      <w:r>
+        <w:rPr>
+          <w:rFonts w:asciiTheme="majorHAnsi" w:eastAsia="Times New Roman" w:hAnsiTheme="majorHAnsi" w:cs="Arial"/>
+          <w:color w:val="000000"/>
+          <w:lang w:eastAsia="zh-CN"/>
+        </w:rPr>
+        <w:t xml:space="preserve"> default field w</w:t>
       </w:r>
       <w:r>
         <w:rPr>
@@ -2850,7 +2984,25 @@
           <w:color w:val="000000"/>
           <w:lang w:eastAsia="zh-CN"/>
         </w:rPr>
-        <w:t xml:space="preserve"> Implement a function to search for existing field data in local Zotero database – SP: 30</w:t>
+        <w:t xml:space="preserve"> Implement a function to search for existing field data in local </w:t>
+      </w:r>
+      <w:proofErr w:type="spellStart"/>
+      <w:r>
+        <w:rPr>
+          <w:rFonts w:asciiTheme="majorHAnsi" w:eastAsia="Times New Roman" w:hAnsiTheme="majorHAnsi" w:cs="Arial"/>
+          <w:color w:val="000000"/>
+          <w:lang w:eastAsia="zh-CN"/>
+        </w:rPr>
+        <w:t>Zotero</w:t>
+      </w:r>
+      <w:proofErr w:type="spellEnd"/>
+      <w:r>
+        <w:rPr>
+          <w:rFonts w:asciiTheme="majorHAnsi" w:eastAsia="Times New Roman" w:hAnsiTheme="majorHAnsi" w:cs="Arial"/>
+          <w:color w:val="000000"/>
+          <w:lang w:eastAsia="zh-CN"/>
+        </w:rPr>
+        <w:t xml:space="preserve"> database – SP: 30</w:t>
       </w:r>
     </w:p>
     <w:p>
@@ -2920,7 +3072,25 @@
           <w:color w:val="000000"/>
           <w:lang w:eastAsia="zh-CN"/>
         </w:rPr>
-        <w:t>custom fields into local Zotero database - SP: 2</w:t>
+        <w:t xml:space="preserve">custom fields into local </w:t>
+      </w:r>
+      <w:proofErr w:type="spellStart"/>
+      <w:r>
+        <w:rPr>
+          <w:rFonts w:asciiTheme="majorHAnsi" w:eastAsia="Times New Roman" w:hAnsiTheme="majorHAnsi" w:cs="Arial"/>
+          <w:color w:val="000000"/>
+          <w:lang w:eastAsia="zh-CN"/>
+        </w:rPr>
+        <w:t>Zotero</w:t>
+      </w:r>
+      <w:proofErr w:type="spellEnd"/>
+      <w:r>
+        <w:rPr>
+          <w:rFonts w:asciiTheme="majorHAnsi" w:eastAsia="Times New Roman" w:hAnsiTheme="majorHAnsi" w:cs="Arial"/>
+          <w:color w:val="000000"/>
+          <w:lang w:eastAsia="zh-CN"/>
+        </w:rPr>
+        <w:t xml:space="preserve"> database - SP: 2</w:t>
       </w:r>
     </w:p>
     <w:p>
@@ -2984,7 +3154,25 @@
           <w:color w:val="000000"/>
           <w:lang w:eastAsia="zh-CN"/>
         </w:rPr>
-        <w:t>Implement a function to modify existing field data into local Zotero database - SP: 2</w:t>
+        <w:t xml:space="preserve">Implement a function to modify existing field data into local </w:t>
+      </w:r>
+      <w:proofErr w:type="spellStart"/>
+      <w:r>
+        <w:rPr>
+          <w:rFonts w:asciiTheme="majorHAnsi" w:eastAsia="Times New Roman" w:hAnsiTheme="majorHAnsi" w:cs="Arial"/>
+          <w:color w:val="000000"/>
+          <w:lang w:eastAsia="zh-CN"/>
+        </w:rPr>
+        <w:t>Zotero</w:t>
+      </w:r>
+      <w:proofErr w:type="spellEnd"/>
+      <w:r>
+        <w:rPr>
+          <w:rFonts w:asciiTheme="majorHAnsi" w:eastAsia="Times New Roman" w:hAnsiTheme="majorHAnsi" w:cs="Arial"/>
+          <w:color w:val="000000"/>
+          <w:lang w:eastAsia="zh-CN"/>
+        </w:rPr>
+        <w:t xml:space="preserve"> database - SP: 2</w:t>
       </w:r>
     </w:p>
     <w:p>
@@ -3012,7 +3200,25 @@
           <w:color w:val="000000"/>
           <w:lang w:eastAsia="zh-CN"/>
         </w:rPr>
-        <w:t>: Implement a function to delete existing field data in local Zotero database - SP: 5</w:t>
+        <w:t xml:space="preserve">: Implement a function to delete existing field data in local </w:t>
+      </w:r>
+      <w:proofErr w:type="spellStart"/>
+      <w:r>
+        <w:rPr>
+          <w:rFonts w:asciiTheme="majorHAnsi" w:eastAsia="Times New Roman" w:hAnsiTheme="majorHAnsi" w:cs="Arial"/>
+          <w:color w:val="000000"/>
+          <w:lang w:eastAsia="zh-CN"/>
+        </w:rPr>
+        <w:t>Zotero</w:t>
+      </w:r>
+      <w:proofErr w:type="spellEnd"/>
+      <w:r>
+        <w:rPr>
+          <w:rFonts w:asciiTheme="majorHAnsi" w:eastAsia="Times New Roman" w:hAnsiTheme="majorHAnsi" w:cs="Arial"/>
+          <w:color w:val="000000"/>
+          <w:lang w:eastAsia="zh-CN"/>
+        </w:rPr>
+        <w:t xml:space="preserve"> database - SP: 5</w:t>
       </w:r>
     </w:p>
     <w:p>
@@ -3086,7 +3292,25 @@
           <w:color w:val="000000"/>
           <w:lang w:eastAsia="zh-CN"/>
         </w:rPr>
-        <w:t>Implement an add button on Zotero’s default field window</w:t>
+        <w:t xml:space="preserve">Implement an add button on </w:t>
+      </w:r>
+      <w:proofErr w:type="spellStart"/>
+      <w:r>
+        <w:rPr>
+          <w:rFonts w:asciiTheme="majorHAnsi" w:eastAsia="Times New Roman" w:hAnsiTheme="majorHAnsi" w:cs="Arial"/>
+          <w:color w:val="000000"/>
+          <w:lang w:eastAsia="zh-CN"/>
+        </w:rPr>
+        <w:t>Zotero’s</w:t>
+      </w:r>
+      <w:proofErr w:type="spellEnd"/>
+      <w:r>
+        <w:rPr>
+          <w:rFonts w:asciiTheme="majorHAnsi" w:eastAsia="Times New Roman" w:hAnsiTheme="majorHAnsi" w:cs="Arial"/>
+          <w:color w:val="000000"/>
+          <w:lang w:eastAsia="zh-CN"/>
+        </w:rPr>
+        <w:t xml:space="preserve"> default field window</w:t>
       </w:r>
       <w:r>
         <w:rPr>
@@ -3142,13 +3366,23 @@
         </w:rPr>
         <w:t xml:space="preserve">Implement a modify button on </w:t>
       </w:r>
-      <w:r>
-        <w:rPr>
-          <w:rFonts w:asciiTheme="majorHAnsi" w:eastAsia="Times New Roman" w:hAnsiTheme="majorHAnsi" w:cs="Arial"/>
-          <w:color w:val="000000"/>
-          <w:lang w:eastAsia="zh-CN"/>
-        </w:rPr>
-        <w:t>Zotero’s default field window</w:t>
+      <w:proofErr w:type="spellStart"/>
+      <w:r>
+        <w:rPr>
+          <w:rFonts w:asciiTheme="majorHAnsi" w:eastAsia="Times New Roman" w:hAnsiTheme="majorHAnsi" w:cs="Arial"/>
+          <w:color w:val="000000"/>
+          <w:lang w:eastAsia="zh-CN"/>
+        </w:rPr>
+        <w:t>Zotero’s</w:t>
+      </w:r>
+      <w:proofErr w:type="spellEnd"/>
+      <w:r>
+        <w:rPr>
+          <w:rFonts w:asciiTheme="majorHAnsi" w:eastAsia="Times New Roman" w:hAnsiTheme="majorHAnsi" w:cs="Arial"/>
+          <w:color w:val="000000"/>
+          <w:lang w:eastAsia="zh-CN"/>
+        </w:rPr>
+        <w:t xml:space="preserve"> default field window</w:t>
       </w:r>
       <w:r>
         <w:rPr>
@@ -3193,7 +3427,25 @@
           <w:color w:val="000000"/>
           <w:lang w:eastAsia="zh-CN"/>
         </w:rPr>
-        <w:t xml:space="preserve">Implement a save button on Zotero’s </w:t>
+        <w:t xml:space="preserve">Implement a save button on </w:t>
+      </w:r>
+      <w:proofErr w:type="spellStart"/>
+      <w:r>
+        <w:rPr>
+          <w:rFonts w:asciiTheme="majorHAnsi" w:eastAsia="Times New Roman" w:hAnsiTheme="majorHAnsi" w:cs="Arial"/>
+          <w:color w:val="000000"/>
+          <w:lang w:eastAsia="zh-CN"/>
+        </w:rPr>
+        <w:t>Zotero’s</w:t>
+      </w:r>
+      <w:proofErr w:type="spellEnd"/>
+      <w:r>
+        <w:rPr>
+          <w:rFonts w:asciiTheme="majorHAnsi" w:eastAsia="Times New Roman" w:hAnsiTheme="majorHAnsi" w:cs="Arial"/>
+          <w:color w:val="000000"/>
+          <w:lang w:eastAsia="zh-CN"/>
+        </w:rPr>
+        <w:t xml:space="preserve"> </w:t>
       </w:r>
       <w:r>
         <w:rPr>
@@ -3375,8 +3627,36 @@
           <w:color w:val="000000"/>
           <w:lang w:eastAsia="zh-CN"/>
         </w:rPr>
-        <w:t>Implement a button on Zotero’s default window for batch editing tags – SP:1</w:t>
-      </w:r>
+        <w:t xml:space="preserve">Implement a button on </w:t>
+      </w:r>
+      <w:proofErr w:type="spellStart"/>
+      <w:r>
+        <w:rPr>
+          <w:rFonts w:asciiTheme="majorHAnsi" w:eastAsia="Times New Roman" w:hAnsiTheme="majorHAnsi" w:cs="Arial"/>
+          <w:color w:val="000000"/>
+          <w:lang w:eastAsia="zh-CN"/>
+        </w:rPr>
+        <w:t>Zotero’s</w:t>
+      </w:r>
+      <w:proofErr w:type="spellEnd"/>
+      <w:r>
+        <w:rPr>
+          <w:rFonts w:asciiTheme="majorHAnsi" w:eastAsia="Times New Roman" w:hAnsiTheme="majorHAnsi" w:cs="Arial"/>
+          <w:color w:val="000000"/>
+          <w:lang w:eastAsia="zh-CN"/>
+        </w:rPr>
+        <w:t xml:space="preserve"> default window for batch editing tags – SP</w:t>
+      </w:r>
+      <w:proofErr w:type="gramStart"/>
+      <w:r>
+        <w:rPr>
+          <w:rFonts w:asciiTheme="majorHAnsi" w:eastAsia="Times New Roman" w:hAnsiTheme="majorHAnsi" w:cs="Arial"/>
+          <w:color w:val="000000"/>
+          <w:lang w:eastAsia="zh-CN"/>
+        </w:rPr>
+        <w:t>:1</w:t>
+      </w:r>
+      <w:proofErr w:type="gramEnd"/>
     </w:p>
     <w:p>
       <w:pPr>
@@ -3475,7 +3755,41 @@
           <w:color w:val="000000"/>
           <w:lang w:eastAsia="zh-CN"/>
         </w:rPr>
-        <w:t>Please refer to “Revised Design Prototype.png”</w:t>
+        <w:t>Please refer to “</w:t>
+      </w:r>
+      <w:r>
+        <w:rPr>
+          <w:rFonts w:asciiTheme="majorHAnsi" w:eastAsia="SimSun" w:hAnsiTheme="majorHAnsi" w:cs="Arial"/>
+          <w:color w:val="000000"/>
+          <w:lang w:eastAsia="zh-CN"/>
+        </w:rPr>
+        <w:t xml:space="preserve">System </w:t>
+      </w:r>
+      <w:r>
+        <w:rPr>
+          <w:rFonts w:asciiTheme="majorHAnsi" w:eastAsia="SimSun" w:hAnsiTheme="majorHAnsi" w:cs="Arial"/>
+          <w:color w:val="000000"/>
+          <w:lang w:eastAsia="zh-CN"/>
+        </w:rPr>
+        <w:t xml:space="preserve">Design </w:t>
+      </w:r>
+      <w:r>
+        <w:rPr>
+          <w:rFonts w:asciiTheme="majorHAnsi" w:eastAsia="SimSun" w:hAnsiTheme="majorHAnsi" w:cs="Arial"/>
+          <w:color w:val="000000"/>
+          <w:lang w:eastAsia="zh-CN"/>
+        </w:rPr>
+        <w:t>Revised</w:t>
+      </w:r>
+      <w:bookmarkStart w:id="0" w:name="_GoBack"/>
+      <w:bookmarkEnd w:id="0"/>
+      <w:r>
+        <w:rPr>
+          <w:rFonts w:asciiTheme="majorHAnsi" w:eastAsia="SimSun" w:hAnsiTheme="majorHAnsi" w:cs="Arial"/>
+          <w:color w:val="000000"/>
+          <w:lang w:eastAsia="zh-CN"/>
+        </w:rPr>
+        <w:t>.png”</w:t>
       </w:r>
       <w:r>
         <w:rPr>
@@ -3514,8 +3828,9 @@
           <w:sz w:val="28"/>
           <w:szCs w:val="28"/>
         </w:rPr>
-        <w:t>Updated Bur</w:t>
-      </w:r>
+        <w:t xml:space="preserve">Updated </w:t>
+      </w:r>
+      <w:proofErr w:type="spellStart"/>
       <w:r>
         <w:rPr>
           <w:rFonts w:asciiTheme="majorHAnsi" w:hAnsiTheme="majorHAnsi"/>
@@ -3524,7 +3839,7 @@
           <w:sz w:val="28"/>
           <w:szCs w:val="28"/>
         </w:rPr>
-        <w:t>n</w:t>
+        <w:t>Bur</w:t>
       </w:r>
       <w:r>
         <w:rPr>
@@ -3534,7 +3849,28 @@
           <w:sz w:val="28"/>
           <w:szCs w:val="28"/>
         </w:rPr>
-        <w:t>down Chart</w:t>
+        <w:t>n</w:t>
+      </w:r>
+      <w:r>
+        <w:rPr>
+          <w:rFonts w:asciiTheme="majorHAnsi" w:hAnsiTheme="majorHAnsi"/>
+          <w:b/>
+          <w:i/>
+          <w:sz w:val="28"/>
+          <w:szCs w:val="28"/>
+        </w:rPr>
+        <w:t>down</w:t>
+      </w:r>
+      <w:proofErr w:type="spellEnd"/>
+      <w:r>
+        <w:rPr>
+          <w:rFonts w:asciiTheme="majorHAnsi" w:hAnsiTheme="majorHAnsi"/>
+          <w:b/>
+          <w:i/>
+          <w:sz w:val="28"/>
+          <w:szCs w:val="28"/>
+        </w:rPr>
+        <w:t xml:space="preserve"> Chart</w:t>
       </w:r>
       <w:r>
         <w:rPr>
@@ -3589,7 +3925,21 @@
         <w:rPr>
           <w:rFonts w:asciiTheme="majorHAnsi" w:hAnsiTheme="majorHAnsi"/>
         </w:rPr>
-        <w:t>Please refer to “Sprint #1 Burndown Chart.xlsx” for details</w:t>
+        <w:t xml:space="preserve">Please refer to “Sprint #1 </w:t>
+      </w:r>
+      <w:proofErr w:type="spellStart"/>
+      <w:r>
+        <w:rPr>
+          <w:rFonts w:asciiTheme="majorHAnsi" w:hAnsiTheme="majorHAnsi"/>
+        </w:rPr>
+        <w:t>Burndown</w:t>
+      </w:r>
+      <w:proofErr w:type="spellEnd"/>
+      <w:r>
+        <w:rPr>
+          <w:rFonts w:asciiTheme="majorHAnsi" w:hAnsiTheme="majorHAnsi"/>
+        </w:rPr>
+        <w:t xml:space="preserve"> Chart.xlsx” for details</w:t>
       </w:r>
     </w:p>
     <w:p>
@@ -4097,7 +4447,21 @@
         <w:rPr>
           <w:rFonts w:asciiTheme="majorHAnsi" w:hAnsiTheme="majorHAnsi"/>
         </w:rPr>
-        <w:t>plugin on Zotero Standalone</w:t>
+        <w:t xml:space="preserve">plugin on </w:t>
+      </w:r>
+      <w:proofErr w:type="spellStart"/>
+      <w:r>
+        <w:rPr>
+          <w:rFonts w:asciiTheme="majorHAnsi" w:hAnsiTheme="majorHAnsi"/>
+        </w:rPr>
+        <w:t>Zotero</w:t>
+      </w:r>
+      <w:proofErr w:type="spellEnd"/>
+      <w:r>
+        <w:rPr>
+          <w:rFonts w:asciiTheme="majorHAnsi" w:hAnsiTheme="majorHAnsi"/>
+        </w:rPr>
+        <w:t xml:space="preserve"> Standalone</w:t>
       </w:r>
       <w:r>
         <w:rPr>
@@ -4492,12 +4856,21 @@
           <w:rFonts w:asciiTheme="majorHAnsi" w:hAnsiTheme="majorHAnsi" w:cs="Courier New"/>
         </w:rPr>
       </w:pPr>
+      <w:proofErr w:type="spellStart"/>
       <w:r>
         <w:rPr>
           <w:rFonts w:asciiTheme="majorHAnsi" w:hAnsiTheme="majorHAnsi" w:cs="Courier New"/>
           <w:i/>
         </w:rPr>
-        <w:t xml:space="preserve">Dimitar </w:t>
+        <w:t>Dimitar</w:t>
+      </w:r>
+      <w:proofErr w:type="spellEnd"/>
+      <w:r>
+        <w:rPr>
+          <w:rFonts w:asciiTheme="majorHAnsi" w:hAnsiTheme="majorHAnsi" w:cs="Courier New"/>
+          <w:i/>
+        </w:rPr>
+        <w:t xml:space="preserve"> </w:t>
       </w:r>
       <w:r>
         <w:rPr>
@@ -4529,6 +4902,7 @@
           <w:rFonts w:asciiTheme="majorHAnsi" w:hAnsiTheme="majorHAnsi" w:cs="Courier New"/>
         </w:rPr>
       </w:pPr>
+      <w:proofErr w:type="spellStart"/>
       <w:r>
         <w:rPr>
           <w:rFonts w:asciiTheme="majorHAnsi" w:hAnsiTheme="majorHAnsi" w:cs="Courier New"/>
@@ -4536,6 +4910,7 @@
         </w:rPr>
         <w:t>Kirisanth</w:t>
       </w:r>
+      <w:proofErr w:type="spellEnd"/>
       <w:r>
         <w:rPr>
           <w:rFonts w:asciiTheme="majorHAnsi" w:hAnsiTheme="majorHAnsi" w:cs="Courier New"/>
@@ -4706,6 +5081,7 @@
           <w:rFonts w:asciiTheme="majorHAnsi" w:hAnsiTheme="majorHAnsi" w:cs="Courier New"/>
         </w:rPr>
       </w:pPr>
+      <w:proofErr w:type="spellStart"/>
       <w:r>
         <w:rPr>
           <w:rFonts w:asciiTheme="majorHAnsi" w:hAnsiTheme="majorHAnsi" w:cs="Courier New"/>
@@ -4713,6 +5089,7 @@
         </w:rPr>
         <w:t>Dimitar</w:t>
       </w:r>
+      <w:proofErr w:type="spellEnd"/>
       <w:r>
         <w:rPr>
           <w:rFonts w:asciiTheme="majorHAnsi" w:hAnsiTheme="majorHAnsi" w:cs="Courier New"/>
@@ -4737,6 +5114,7 @@
           <w:rFonts w:asciiTheme="majorHAnsi" w:hAnsiTheme="majorHAnsi" w:cs="Courier New"/>
         </w:rPr>
       </w:pPr>
+      <w:proofErr w:type="spellStart"/>
       <w:r>
         <w:rPr>
           <w:rFonts w:asciiTheme="majorHAnsi" w:hAnsiTheme="majorHAnsi" w:cs="Courier New"/>
@@ -4744,6 +5122,7 @@
         </w:rPr>
         <w:t>Kirisanth</w:t>
       </w:r>
+      <w:proofErr w:type="spellEnd"/>
       <w:r>
         <w:rPr>
           <w:rFonts w:asciiTheme="majorHAnsi" w:hAnsiTheme="majorHAnsi" w:cs="Courier New"/>
@@ -4791,6 +5170,7 @@
           <w:rFonts w:asciiTheme="majorHAnsi" w:hAnsiTheme="majorHAnsi" w:cs="Courier New"/>
         </w:rPr>
       </w:pPr>
+      <w:proofErr w:type="spellStart"/>
       <w:r>
         <w:rPr>
           <w:rFonts w:asciiTheme="majorHAnsi" w:hAnsiTheme="majorHAnsi" w:cs="Courier New"/>
@@ -4798,6 +5178,7 @@
         </w:rPr>
         <w:t>Dimitar</w:t>
       </w:r>
+      <w:proofErr w:type="spellEnd"/>
       <w:r>
         <w:rPr>
           <w:rFonts w:asciiTheme="majorHAnsi" w:hAnsiTheme="majorHAnsi" w:cs="Courier New"/>
@@ -4845,6 +5226,7 @@
           <w:rFonts w:asciiTheme="majorHAnsi" w:hAnsiTheme="majorHAnsi" w:cs="Courier New"/>
         </w:rPr>
       </w:pPr>
+      <w:proofErr w:type="spellStart"/>
       <w:r>
         <w:rPr>
           <w:rFonts w:asciiTheme="majorHAnsi" w:hAnsiTheme="majorHAnsi" w:cs="Courier New"/>
@@ -4852,6 +5234,7 @@
         </w:rPr>
         <w:t>Kirisanth</w:t>
       </w:r>
+      <w:proofErr w:type="spellEnd"/>
       <w:r>
         <w:rPr>
           <w:rFonts w:asciiTheme="majorHAnsi" w:hAnsiTheme="majorHAnsi" w:cs="Courier New"/>
@@ -4920,8 +5303,17 @@
           <w:rFonts w:asciiTheme="majorHAnsi" w:hAnsiTheme="majorHAnsi" w:cs="Courier New"/>
           <w:b/>
         </w:rPr>
-        <w:t>Friday October 23rd, 2015 (Day 10):</w:t>
-      </w:r>
+        <w:t>Friday October 23rd, 2015 (Day 10)</w:t>
+      </w:r>
+      <w:proofErr w:type="gramStart"/>
+      <w:r>
+        <w:rPr>
+          <w:rFonts w:asciiTheme="majorHAnsi" w:hAnsiTheme="majorHAnsi" w:cs="Courier New"/>
+          <w:b/>
+        </w:rPr>
+        <w:t>:</w:t>
+      </w:r>
+      <w:proofErr w:type="gramEnd"/>
       <w:r>
         <w:rPr>
           <w:rFonts w:asciiTheme="majorHAnsi" w:hAnsiTheme="majorHAnsi" w:cs="Courier New"/>
@@ -5008,6 +5400,7 @@
           <w:rFonts w:asciiTheme="majorHAnsi" w:hAnsiTheme="majorHAnsi" w:cs="Courier New"/>
         </w:rPr>
       </w:pPr>
+      <w:proofErr w:type="spellStart"/>
       <w:r>
         <w:rPr>
           <w:rFonts w:asciiTheme="majorHAnsi" w:hAnsiTheme="majorHAnsi" w:cs="Courier New"/>
@@ -5015,6 +5408,7 @@
         </w:rPr>
         <w:t>Kirisanth</w:t>
       </w:r>
+      <w:proofErr w:type="spellEnd"/>
       <w:r>
         <w:rPr>
           <w:rFonts w:asciiTheme="majorHAnsi" w:hAnsiTheme="majorHAnsi" w:cs="Courier New"/>
@@ -5077,6 +5471,7 @@
           <w:rFonts w:asciiTheme="majorHAnsi" w:hAnsiTheme="majorHAnsi" w:cs="Courier New"/>
         </w:rPr>
       </w:pPr>
+      <w:proofErr w:type="spellStart"/>
       <w:r>
         <w:rPr>
           <w:rFonts w:asciiTheme="majorHAnsi" w:hAnsiTheme="majorHAnsi" w:cs="Courier New"/>
@@ -5084,6 +5479,7 @@
         </w:rPr>
         <w:t>Kirisanth</w:t>
       </w:r>
+      <w:proofErr w:type="spellEnd"/>
       <w:r>
         <w:rPr>
           <w:rFonts w:asciiTheme="majorHAnsi" w:hAnsiTheme="majorHAnsi" w:cs="Courier New"/>
@@ -7650,11 +8046,11 @@
         </c:dLbls>
         <c:marker val="1"/>
         <c:smooth val="0"/>
-        <c:axId val="372087328"/>
-        <c:axId val="372085648"/>
+        <c:axId val="286746032"/>
+        <c:axId val="287733008"/>
       </c:lineChart>
       <c:catAx>
-        <c:axId val="372087328"/>
+        <c:axId val="286746032"/>
         <c:scaling>
           <c:orientation val="minMax"/>
         </c:scaling>
@@ -7752,7 +8148,7 @@
             <a:endParaRPr lang="en-US"/>
           </a:p>
         </c:txPr>
-        <c:crossAx val="372085648"/>
+        <c:crossAx val="287733008"/>
         <c:crosses val="autoZero"/>
         <c:auto val="1"/>
         <c:lblAlgn val="ctr"/>
@@ -7760,7 +8156,7 @@
         <c:noMultiLvlLbl val="0"/>
       </c:catAx>
       <c:valAx>
-        <c:axId val="372085648"/>
+        <c:axId val="287733008"/>
         <c:scaling>
           <c:orientation val="minMax"/>
         </c:scaling>
@@ -7871,7 +8267,7 @@
             <a:endParaRPr lang="en-US"/>
           </a:p>
         </c:txPr>
-        <c:crossAx val="372087328"/>
+        <c:crossAx val="286746032"/>
         <c:crosses val="autoZero"/>
         <c:crossBetween val="between"/>
       </c:valAx>
@@ -8758,7 +9154,7 @@
 </file>
 
 <file path=customXml/itemProps1.xml><?xml version="1.0" encoding="utf-8"?>
-<ds:datastoreItem xmlns:ds="http://schemas.openxmlformats.org/officeDocument/2006/customXml" ds:itemID="{6727F945-3DD1-4A59-A176-9EC339AAE9DE}">
+<ds:datastoreItem xmlns:ds="http://schemas.openxmlformats.org/officeDocument/2006/customXml" ds:itemID="{59D8B8A7-3D0B-46E1-8DC4-550E0AC5AB1E}">
   <ds:schemaRefs>
     <ds:schemaRef ds:uri="http://schemas.openxmlformats.org/officeDocument/2006/bibliography"/>
   </ds:schemaRefs>

</xml_diff>

<commit_message>
Updated Sprint Backlog, Burndown Chart, Documentation
</commit_message>
<xml_diff>
--- a/D3/Sprint Documentation.docx
+++ b/D3/Sprint Documentation.docx
@@ -296,25 +296,7 @@
           <w:sz w:val="40"/>
           <w:szCs w:val="40"/>
         </w:rPr>
-        <w:t xml:space="preserve">Yuan </w:t>
-      </w:r>
-      <w:proofErr w:type="spellStart"/>
-      <w:r>
-        <w:rPr>
-          <w:rFonts w:asciiTheme="majorHAnsi" w:hAnsiTheme="majorHAnsi" w:cs="Courier New"/>
-          <w:sz w:val="40"/>
-          <w:szCs w:val="40"/>
-        </w:rPr>
-        <w:t>Zan</w:t>
-      </w:r>
-      <w:proofErr w:type="spellEnd"/>
-      <w:r>
-        <w:rPr>
-          <w:rFonts w:asciiTheme="majorHAnsi" w:hAnsiTheme="majorHAnsi" w:cs="Courier New"/>
-          <w:sz w:val="40"/>
-          <w:szCs w:val="40"/>
-        </w:rPr>
-        <w:t xml:space="preserve"> </w:t>
+        <w:t xml:space="preserve">Yuan Zan </w:t>
       </w:r>
       <w:r>
         <w:rPr>
@@ -3781,8 +3763,6 @@
         </w:rPr>
         <w:t>Revised</w:t>
       </w:r>
-      <w:bookmarkStart w:id="0" w:name="_GoBack"/>
-      <w:bookmarkEnd w:id="0"/>
       <w:r>
         <w:rPr>
           <w:rFonts w:asciiTheme="majorHAnsi" w:eastAsia="SimSun" w:hAnsiTheme="majorHAnsi" w:cs="Arial"/>
@@ -3897,7 +3877,6 @@
       <w:r>
         <w:rPr>
           <w:noProof/>
-          <w:lang w:eastAsia="zh-CN"/>
         </w:rPr>
         <w:drawing>
           <wp:inline distT="0" distB="0" distL="0" distR="0" wp14:anchorId="1A01A2BE" wp14:editId="343A7A0E">
@@ -3913,6 +3892,8 @@
           </wp:inline>
         </w:drawing>
       </w:r>
+      <w:bookmarkStart w:id="0" w:name="_GoBack"/>
+      <w:bookmarkEnd w:id="0"/>
     </w:p>
     <w:p>
       <w:pPr>
@@ -4020,7 +4001,6 @@
           <w:rFonts w:asciiTheme="majorHAnsi" w:hAnsiTheme="majorHAnsi"/>
           <w:b/>
           <w:noProof/>
-          <w:lang w:eastAsia="zh-CN"/>
         </w:rPr>
         <w:drawing>
           <wp:inline distT="0" distB="0" distL="0" distR="0" wp14:anchorId="66D274EF" wp14:editId="32DCDD5A">
@@ -4111,7 +4091,6 @@
         <w:rPr>
           <w:rFonts w:asciiTheme="majorHAnsi" w:hAnsiTheme="majorHAnsi"/>
           <w:noProof/>
-          <w:lang w:eastAsia="zh-CN"/>
         </w:rPr>
         <w:drawing>
           <wp:inline distT="0" distB="0" distL="0" distR="0" wp14:anchorId="5E248815" wp14:editId="3A8564EC">
@@ -4250,7 +4229,6 @@
           <w:sz w:val="24"/>
           <w:szCs w:val="24"/>
           <w:u w:val="single"/>
-          <w:lang w:eastAsia="zh-CN"/>
         </w:rPr>
         <w:drawing>
           <wp:inline distT="0" distB="0" distL="0" distR="0">
@@ -7730,7 +7708,7 @@
               <a:cs typeface="+mn-cs"/>
             </a:defRPr>
           </a:pPr>
-          <a:endParaRPr lang="en-US"/>
+          <a:endParaRPr lang="ja-JP"/>
         </a:p>
       </c:txPr>
     </c:title>
@@ -8029,7 +8007,7 @@
                   <c:v>67</c:v>
                 </c:pt>
                 <c:pt idx="14">
-                  <c:v>64</c:v>
+                  <c:v>56.5</c:v>
                 </c:pt>
               </c:numCache>
             </c:numRef>
@@ -8046,11 +8024,11 @@
         </c:dLbls>
         <c:marker val="1"/>
         <c:smooth val="0"/>
-        <c:axId val="286746032"/>
-        <c:axId val="287733008"/>
+        <c:axId val="550229952"/>
+        <c:axId val="550230736"/>
       </c:lineChart>
       <c:catAx>
-        <c:axId val="286746032"/>
+        <c:axId val="550229952"/>
         <c:scaling>
           <c:orientation val="minMax"/>
         </c:scaling>
@@ -8107,7 +8085,7 @@
                   <a:cs typeface="+mn-cs"/>
                 </a:defRPr>
               </a:pPr>
-              <a:endParaRPr lang="en-US"/>
+              <a:endParaRPr lang="ja-JP"/>
             </a:p>
           </c:txPr>
         </c:title>
@@ -8145,10 +8123,10 @@
                 <a:cs typeface="+mn-cs"/>
               </a:defRPr>
             </a:pPr>
-            <a:endParaRPr lang="en-US"/>
+            <a:endParaRPr lang="ja-JP"/>
           </a:p>
         </c:txPr>
-        <c:crossAx val="287733008"/>
+        <c:crossAx val="550230736"/>
         <c:crosses val="autoZero"/>
         <c:auto val="1"/>
         <c:lblAlgn val="ctr"/>
@@ -8156,7 +8134,7 @@
         <c:noMultiLvlLbl val="0"/>
       </c:catAx>
       <c:valAx>
-        <c:axId val="287733008"/>
+        <c:axId val="550230736"/>
         <c:scaling>
           <c:orientation val="minMax"/>
         </c:scaling>
@@ -8232,7 +8210,7 @@
                   <a:cs typeface="+mn-cs"/>
                 </a:defRPr>
               </a:pPr>
-              <a:endParaRPr lang="en-US"/>
+              <a:endParaRPr lang="ja-JP"/>
             </a:p>
           </c:txPr>
         </c:title>
@@ -8264,16 +8242,16 @@
                 <a:cs typeface="+mn-cs"/>
               </a:defRPr>
             </a:pPr>
-            <a:endParaRPr lang="en-US"/>
+            <a:endParaRPr lang="ja-JP"/>
           </a:p>
         </c:txPr>
-        <c:crossAx val="286746032"/>
+        <c:crossAx val="550229952"/>
         <c:crosses val="autoZero"/>
         <c:crossBetween val="between"/>
       </c:valAx>
       <c:spPr>
         <a:noFill/>
-        <a:ln>
+        <a:ln w="25400">
           <a:noFill/>
         </a:ln>
         <a:effectLst/>
@@ -8306,7 +8284,7 @@
               <a:cs typeface="+mn-cs"/>
             </a:defRPr>
           </a:pPr>
-          <a:endParaRPr lang="en-US"/>
+          <a:endParaRPr lang="ja-JP"/>
         </a:p>
       </c:txPr>
     </c:legend>
@@ -8336,7 +8314,7 @@
       <a:pPr>
         <a:defRPr/>
       </a:pPr>
-      <a:endParaRPr lang="en-US"/>
+      <a:endParaRPr lang="ja-JP"/>
     </a:p>
   </c:txPr>
   <c:externalData r:id="rId3">
@@ -9154,7 +9132,7 @@
 </file>
 
 <file path=customXml/itemProps1.xml><?xml version="1.0" encoding="utf-8"?>
-<ds:datastoreItem xmlns:ds="http://schemas.openxmlformats.org/officeDocument/2006/customXml" ds:itemID="{59D8B8A7-3D0B-46E1-8DC4-550E0AC5AB1E}">
+<ds:datastoreItem xmlns:ds="http://schemas.openxmlformats.org/officeDocument/2006/customXml" ds:itemID="{BA02D1F8-C0B9-4415-AF7C-D5CB6093AD9E}">
   <ds:schemaRefs>
     <ds:schemaRef ds:uri="http://schemas.openxmlformats.org/officeDocument/2006/bibliography"/>
   </ds:schemaRefs>

</xml_diff>

<commit_message>
attempted to incorporate Kiwi's JavaScript function, updated Spring Documentation
</commit_message>
<xml_diff>
--- a/D3/Sprint Documentation.docx
+++ b/D3/Sprint Documentation.docx
@@ -320,107 +320,73 @@
           <w:szCs w:val="40"/>
         </w:rPr>
       </w:pPr>
-      <w:proofErr w:type="spellStart"/>
       <w:r>
         <w:rPr>
           <w:rFonts w:asciiTheme="majorHAnsi" w:hAnsiTheme="majorHAnsi" w:cs="Courier New"/>
           <w:sz w:val="40"/>
           <w:szCs w:val="40"/>
         </w:rPr>
-        <w:t>Dimitar</w:t>
-      </w:r>
-      <w:proofErr w:type="spellEnd"/>
+        <w:t xml:space="preserve">Dimitar </w:t>
+      </w:r>
       <w:r>
         <w:rPr>
           <w:rFonts w:asciiTheme="majorHAnsi" w:hAnsiTheme="majorHAnsi" w:cs="Courier New"/>
           <w:sz w:val="40"/>
           <w:szCs w:val="40"/>
         </w:rPr>
-        <w:t xml:space="preserve"> </w:t>
-      </w:r>
-      <w:proofErr w:type="spellStart"/>
-      <w:r>
+        <w:t>Stratiev</w:t>
+      </w:r>
+    </w:p>
+    <w:p>
+      <w:pPr>
+        <w:autoSpaceDE w:val="0"/>
+        <w:autoSpaceDN w:val="0"/>
+        <w:adjustRightInd w:val="0"/>
+        <w:spacing w:after="0" w:line="240" w:lineRule="auto"/>
+        <w:jc w:val="center"/>
         <w:rPr>
           <w:rFonts w:asciiTheme="majorHAnsi" w:hAnsiTheme="majorHAnsi" w:cs="Courier New"/>
           <w:sz w:val="40"/>
           <w:szCs w:val="40"/>
         </w:rPr>
-        <w:t>Stratiev</w:t>
-      </w:r>
-      <w:proofErr w:type="spellEnd"/>
-    </w:p>
-    <w:p>
-      <w:pPr>
-        <w:autoSpaceDE w:val="0"/>
-        <w:autoSpaceDN w:val="0"/>
-        <w:adjustRightInd w:val="0"/>
-        <w:spacing w:after="0" w:line="240" w:lineRule="auto"/>
-        <w:jc w:val="center"/>
+      </w:pPr>
+      <w:r>
         <w:rPr>
           <w:rFonts w:asciiTheme="majorHAnsi" w:hAnsiTheme="majorHAnsi" w:cs="Courier New"/>
           <w:sz w:val="40"/>
           <w:szCs w:val="40"/>
         </w:rPr>
-      </w:pPr>
-      <w:proofErr w:type="spellStart"/>
+        <w:t>Kirishanth</w:t>
+      </w:r>
       <w:r>
         <w:rPr>
           <w:rFonts w:asciiTheme="majorHAnsi" w:hAnsiTheme="majorHAnsi" w:cs="Courier New"/>
           <w:sz w:val="40"/>
           <w:szCs w:val="40"/>
         </w:rPr>
-        <w:t>Kirishanth</w:t>
-      </w:r>
-      <w:proofErr w:type="spellEnd"/>
-      <w:r>
+        <w:t xml:space="preserve"> Ganeshamoorthy</w:t>
+      </w:r>
+    </w:p>
+    <w:p>
+      <w:pPr>
+        <w:autoSpaceDE w:val="0"/>
+        <w:autoSpaceDN w:val="0"/>
+        <w:adjustRightInd w:val="0"/>
+        <w:spacing w:after="0" w:line="240" w:lineRule="auto"/>
+        <w:jc w:val="center"/>
         <w:rPr>
           <w:rFonts w:asciiTheme="majorHAnsi" w:hAnsiTheme="majorHAnsi" w:cs="Courier New"/>
           <w:sz w:val="40"/>
           <w:szCs w:val="40"/>
         </w:rPr>
-        <w:t xml:space="preserve"> </w:t>
-      </w:r>
-      <w:proofErr w:type="spellStart"/>
+      </w:pPr>
       <w:r>
         <w:rPr>
           <w:rFonts w:asciiTheme="majorHAnsi" w:hAnsiTheme="majorHAnsi" w:cs="Courier New"/>
           <w:sz w:val="40"/>
           <w:szCs w:val="40"/>
         </w:rPr>
-        <w:t>Ganeshamoorthy</w:t>
-      </w:r>
-      <w:proofErr w:type="spellEnd"/>
-    </w:p>
-    <w:p>
-      <w:pPr>
-        <w:autoSpaceDE w:val="0"/>
-        <w:autoSpaceDN w:val="0"/>
-        <w:adjustRightInd w:val="0"/>
-        <w:spacing w:after="0" w:line="240" w:lineRule="auto"/>
-        <w:jc w:val="center"/>
-        <w:rPr>
-          <w:rFonts w:asciiTheme="majorHAnsi" w:hAnsiTheme="majorHAnsi" w:cs="Courier New"/>
-          <w:sz w:val="40"/>
-          <w:szCs w:val="40"/>
-        </w:rPr>
-      </w:pPr>
-      <w:proofErr w:type="spellStart"/>
-      <w:r>
-        <w:rPr>
-          <w:rFonts w:asciiTheme="majorHAnsi" w:hAnsiTheme="majorHAnsi" w:cs="Courier New"/>
-          <w:sz w:val="40"/>
-          <w:szCs w:val="40"/>
-        </w:rPr>
-        <w:t>Xibo</w:t>
-      </w:r>
-      <w:proofErr w:type="spellEnd"/>
-      <w:r>
-        <w:rPr>
-          <w:rFonts w:asciiTheme="majorHAnsi" w:hAnsiTheme="majorHAnsi" w:cs="Courier New"/>
-          <w:sz w:val="40"/>
-          <w:szCs w:val="40"/>
-        </w:rPr>
-        <w:t xml:space="preserve"> Rao (Robbie)</w:t>
+        <w:t>Xibo Rao (Robbie)</w:t>
       </w:r>
     </w:p>
     <w:p>
@@ -800,16 +766,8 @@
         <w:rPr>
           <w:rFonts w:asciiTheme="majorHAnsi" w:hAnsiTheme="majorHAnsi" w:cs="Courier New"/>
         </w:rPr>
-        <w:t xml:space="preserve"> and Spring Plan</w:t>
-      </w:r>
-      <w:proofErr w:type="gramStart"/>
-      <w:r>
-        <w:rPr>
-          <w:rFonts w:asciiTheme="majorHAnsi" w:hAnsiTheme="majorHAnsi" w:cs="Courier New"/>
-        </w:rPr>
-        <w:t>..</w:t>
-      </w:r>
-      <w:proofErr w:type="gramEnd"/>
+        <w:t xml:space="preserve"> and Spring Plan..</w:t>
+      </w:r>
       <w:r>
         <w:rPr>
           <w:rFonts w:asciiTheme="majorHAnsi" w:hAnsiTheme="majorHAnsi" w:cs="Courier New"/>
@@ -926,21 +884,7 @@
         <w:rPr>
           <w:rFonts w:asciiTheme="majorHAnsi" w:hAnsiTheme="majorHAnsi" w:cs="Courier New"/>
         </w:rPr>
-        <w:t xml:space="preserve">Updated </w:t>
-      </w:r>
-      <w:proofErr w:type="spellStart"/>
-      <w:r>
-        <w:rPr>
-          <w:rFonts w:asciiTheme="majorHAnsi" w:hAnsiTheme="majorHAnsi" w:cs="Courier New"/>
-        </w:rPr>
-        <w:t>Burndown</w:t>
-      </w:r>
-      <w:proofErr w:type="spellEnd"/>
-      <w:r>
-        <w:rPr>
-          <w:rFonts w:asciiTheme="majorHAnsi" w:hAnsiTheme="majorHAnsi" w:cs="Courier New"/>
-        </w:rPr>
-        <w:t xml:space="preserve"> Chart</w:t>
+        <w:t>Updated Burndown Chart</w:t>
       </w:r>
       <w:r>
         <w:rPr>
@@ -1086,19 +1030,11 @@
         </w:rPr>
         <w:t>Middle of the Week</w:t>
       </w:r>
-      <w:proofErr w:type="gramStart"/>
-      <w:r>
-        <w:rPr>
-          <w:rFonts w:asciiTheme="majorHAnsi" w:hAnsiTheme="majorHAnsi" w:cs="Courier New"/>
-        </w:rPr>
-        <w:t>..</w:t>
-      </w:r>
-      <w:proofErr w:type="gramEnd"/>
-      <w:r>
-        <w:rPr>
-          <w:rFonts w:asciiTheme="majorHAnsi" w:hAnsiTheme="majorHAnsi" w:cs="Courier New"/>
-        </w:rPr>
-        <w:t xml:space="preserve">……...……………………………………..…………………………………………. </w:t>
+      <w:r>
+        <w:rPr>
+          <w:rFonts w:asciiTheme="majorHAnsi" w:hAnsiTheme="majorHAnsi" w:cs="Courier New"/>
+        </w:rPr>
+        <w:t xml:space="preserve">..……...……………………………………..…………………………………………. </w:t>
       </w:r>
       <w:r>
         <w:rPr>
@@ -1128,19 +1064,11 @@
         </w:rPr>
         <w:t>End of the Week</w:t>
       </w:r>
-      <w:proofErr w:type="gramStart"/>
-      <w:r>
-        <w:rPr>
-          <w:rFonts w:asciiTheme="majorHAnsi" w:hAnsiTheme="majorHAnsi" w:cs="Courier New"/>
-        </w:rPr>
-        <w:t>..</w:t>
-      </w:r>
-      <w:proofErr w:type="gramEnd"/>
-      <w:r>
-        <w:rPr>
-          <w:rFonts w:asciiTheme="majorHAnsi" w:hAnsiTheme="majorHAnsi" w:cs="Courier New"/>
-        </w:rPr>
-        <w:t xml:space="preserve">…………...……………………………………..…………………………………………. </w:t>
+      <w:r>
+        <w:rPr>
+          <w:rFonts w:asciiTheme="majorHAnsi" w:hAnsiTheme="majorHAnsi" w:cs="Courier New"/>
+        </w:rPr>
+        <w:t xml:space="preserve">..…………...……………………………………..…………………………………………. </w:t>
       </w:r>
       <w:r>
         <w:rPr>
@@ -1709,16 +1637,6 @@
           <w:sz w:val="28"/>
           <w:szCs w:val="28"/>
         </w:rPr>
-        <w:t xml:space="preserve">Updated </w:t>
-      </w:r>
-      <w:r>
-        <w:rPr>
-          <w:rFonts w:asciiTheme="majorHAnsi" w:hAnsiTheme="majorHAnsi" w:cs="Courier New"/>
-          <w:b/>
-          <w:i/>
-          <w:sz w:val="28"/>
-          <w:szCs w:val="28"/>
-        </w:rPr>
         <w:t>Product Backlog:</w:t>
       </w:r>
     </w:p>
@@ -2665,6 +2583,68 @@
       <w:r>
         <w:rPr>
           <w:rFonts w:asciiTheme="majorHAnsi" w:eastAsia="Times New Roman" w:hAnsiTheme="majorHAnsi" w:cs="Arial"/>
+          <w:b/>
+          <w:color w:val="000000"/>
+          <w:lang w:eastAsia="zh-CN"/>
+        </w:rPr>
+        <w:t>:</w:t>
+      </w:r>
+      <w:r>
+        <w:rPr>
+          <w:rFonts w:asciiTheme="majorHAnsi" w:eastAsia="Times New Roman" w:hAnsiTheme="majorHAnsi" w:cs="Arial"/>
+          <w:color w:val="000000"/>
+          <w:lang w:eastAsia="zh-CN"/>
+        </w:rPr>
+        <w:t xml:space="preserve"> </w:t>
+      </w:r>
+      <w:r>
+        <w:rPr>
+          <w:rFonts w:asciiTheme="majorHAnsi" w:eastAsia="Times New Roman" w:hAnsiTheme="majorHAnsi" w:cs="Arial"/>
+          <w:color w:val="000000"/>
+          <w:lang w:eastAsia="zh-CN"/>
+        </w:rPr>
+        <w:t>Learn JavaScript</w:t>
+      </w:r>
+      <w:r>
+        <w:rPr>
+          <w:rFonts w:asciiTheme="majorHAnsi" w:eastAsia="Times New Roman" w:hAnsiTheme="majorHAnsi" w:cs="Arial"/>
+          <w:color w:val="000000"/>
+          <w:lang w:eastAsia="zh-CN"/>
+        </w:rPr>
+        <w:t xml:space="preserve"> – SP:</w:t>
+      </w:r>
+      <w:r>
+        <w:rPr>
+          <w:rFonts w:asciiTheme="majorHAnsi" w:eastAsia="Times New Roman" w:hAnsiTheme="majorHAnsi" w:cs="Arial"/>
+          <w:color w:val="000000"/>
+          <w:lang w:eastAsia="zh-CN"/>
+        </w:rPr>
+        <w:t xml:space="preserve"> 17</w:t>
+      </w:r>
+    </w:p>
+    <w:p>
+      <w:pPr>
+        <w:spacing w:after="0" w:line="240" w:lineRule="auto"/>
+        <w:textAlignment w:val="baseline"/>
+        <w:rPr>
+          <w:rFonts w:asciiTheme="majorHAnsi" w:eastAsia="Times New Roman" w:hAnsiTheme="majorHAnsi" w:cs="Arial"/>
+          <w:color w:val="000000"/>
+          <w:lang w:eastAsia="zh-CN"/>
+        </w:rPr>
+      </w:pPr>
+      <w:r>
+        <w:rPr>
+          <w:rFonts w:asciiTheme="majorHAnsi" w:eastAsia="Times New Roman" w:hAnsiTheme="majorHAnsi" w:cs="Arial"/>
+          <w:b/>
+          <w:color w:val="000000"/>
+          <w:lang w:eastAsia="zh-CN"/>
+        </w:rPr>
+        <w:t>Task #1</w:t>
+      </w:r>
+      <w:r>
+        <w:rPr>
+          <w:rFonts w:asciiTheme="majorHAnsi" w:eastAsia="Times New Roman" w:hAnsiTheme="majorHAnsi" w:cs="Arial"/>
+          <w:b/>
           <w:color w:val="000000"/>
           <w:lang w:eastAsia="zh-CN"/>
         </w:rPr>
@@ -2676,41 +2656,15 @@
           <w:color w:val="000000"/>
           <w:lang w:eastAsia="zh-CN"/>
         </w:rPr>
-        <w:t xml:space="preserve">Learn </w:t>
-      </w:r>
-      <w:proofErr w:type="spellStart"/>
-      <w:r>
-        <w:rPr>
-          <w:rFonts w:asciiTheme="majorHAnsi" w:eastAsia="Times New Roman" w:hAnsiTheme="majorHAnsi" w:cs="Arial"/>
-          <w:color w:val="000000"/>
-          <w:lang w:eastAsia="zh-CN"/>
-        </w:rPr>
-        <w:t>Zotero’s</w:t>
-      </w:r>
-      <w:proofErr w:type="spellEnd"/>
-      <w:r>
-        <w:rPr>
-          <w:rFonts w:asciiTheme="majorHAnsi" w:eastAsia="Times New Roman" w:hAnsiTheme="majorHAnsi" w:cs="Arial"/>
-          <w:color w:val="000000"/>
-          <w:lang w:eastAsia="zh-CN"/>
-        </w:rPr>
-        <w:t xml:space="preserve"> field system</w:t>
-      </w:r>
-      <w:r>
-        <w:rPr>
-          <w:rFonts w:asciiTheme="majorHAnsi" w:eastAsia="Times New Roman" w:hAnsiTheme="majorHAnsi" w:cs="Arial"/>
-          <w:color w:val="000000"/>
-          <w:lang w:eastAsia="zh-CN"/>
-        </w:rPr>
-        <w:t xml:space="preserve"> – SP: </w:t>
-      </w:r>
-      <w:r>
-        <w:rPr>
-          <w:rFonts w:asciiTheme="majorHAnsi" w:eastAsia="Times New Roman" w:hAnsiTheme="majorHAnsi" w:cs="Arial"/>
-          <w:color w:val="000000"/>
-          <w:lang w:eastAsia="zh-CN"/>
-        </w:rPr>
-        <w:t>15</w:t>
+        <w:t xml:space="preserve">create XUL files for installation of our Zotero extension – SP: </w:t>
+      </w:r>
+      <w:r>
+        <w:rPr>
+          <w:rFonts w:asciiTheme="majorHAnsi" w:eastAsia="Times New Roman" w:hAnsiTheme="majorHAnsi" w:cs="Arial"/>
+          <w:color w:val="000000"/>
+          <w:lang w:eastAsia="zh-CN"/>
+        </w:rPr>
+        <w:t>2</w:t>
       </w:r>
     </w:p>
     <w:p>
@@ -2730,7 +2684,181 @@
           <w:color w:val="000000"/>
           <w:lang w:eastAsia="zh-CN"/>
         </w:rPr>
-        <w:t>Spike #2:</w:t>
+        <w:t>Task #2</w:t>
+      </w:r>
+      <w:r>
+        <w:rPr>
+          <w:rFonts w:asciiTheme="majorHAnsi" w:eastAsia="Times New Roman" w:hAnsiTheme="majorHAnsi" w:cs="Arial"/>
+          <w:b/>
+          <w:color w:val="000000"/>
+          <w:lang w:eastAsia="zh-CN"/>
+        </w:rPr>
+        <w:t xml:space="preserve">: </w:t>
+      </w:r>
+      <w:r>
+        <w:rPr>
+          <w:rFonts w:asciiTheme="majorHAnsi" w:eastAsia="Times New Roman" w:hAnsiTheme="majorHAnsi" w:cs="Arial"/>
+          <w:color w:val="000000"/>
+          <w:lang w:eastAsia="zh-CN"/>
+        </w:rPr>
+        <w:t>do</w:t>
+      </w:r>
+      <w:r>
+        <w:rPr>
+          <w:rFonts w:asciiTheme="majorHAnsi" w:eastAsia="Times New Roman" w:hAnsiTheme="majorHAnsi" w:cs="Arial"/>
+          <w:color w:val="000000"/>
+          <w:lang w:eastAsia="zh-CN"/>
+        </w:rPr>
+        <w:t>cumentation of functions – SP: 3</w:t>
+      </w:r>
+    </w:p>
+    <w:p>
+      <w:pPr>
+        <w:spacing w:after="0" w:line="240" w:lineRule="auto"/>
+        <w:textAlignment w:val="baseline"/>
+        <w:rPr>
+          <w:rFonts w:asciiTheme="majorHAnsi" w:eastAsia="Times New Roman" w:hAnsiTheme="majorHAnsi" w:cs="Arial"/>
+          <w:color w:val="000000"/>
+          <w:lang w:eastAsia="zh-CN"/>
+        </w:rPr>
+      </w:pPr>
+      <w:r>
+        <w:rPr>
+          <w:rFonts w:asciiTheme="majorHAnsi" w:eastAsia="Times New Roman" w:hAnsiTheme="majorHAnsi" w:cs="Arial"/>
+          <w:b/>
+          <w:color w:val="000000"/>
+          <w:lang w:eastAsia="zh-CN"/>
+        </w:rPr>
+        <w:t>Task #3</w:t>
+      </w:r>
+      <w:r>
+        <w:rPr>
+          <w:rFonts w:asciiTheme="majorHAnsi" w:eastAsia="Times New Roman" w:hAnsiTheme="majorHAnsi" w:cs="Arial"/>
+          <w:b/>
+          <w:color w:val="000000"/>
+          <w:lang w:eastAsia="zh-CN"/>
+        </w:rPr>
+        <w:t>:</w:t>
+      </w:r>
+      <w:r>
+        <w:rPr>
+          <w:rFonts w:asciiTheme="majorHAnsi" w:eastAsia="Times New Roman" w:hAnsiTheme="majorHAnsi" w:cs="Arial"/>
+          <w:color w:val="000000"/>
+          <w:lang w:eastAsia="zh-CN"/>
+        </w:rPr>
+        <w:t xml:space="preserve"> Implement a function to search for all relevant items, given a list of tags – SP: 5</w:t>
+      </w:r>
+    </w:p>
+    <w:p>
+      <w:pPr>
+        <w:spacing w:after="0" w:line="240" w:lineRule="auto"/>
+        <w:textAlignment w:val="baseline"/>
+        <w:rPr>
+          <w:rFonts w:asciiTheme="majorHAnsi" w:eastAsia="Times New Roman" w:hAnsiTheme="majorHAnsi" w:cs="Arial"/>
+          <w:color w:val="000000"/>
+          <w:lang w:eastAsia="zh-CN"/>
+        </w:rPr>
+      </w:pPr>
+      <w:r>
+        <w:rPr>
+          <w:rFonts w:asciiTheme="majorHAnsi" w:eastAsia="Times New Roman" w:hAnsiTheme="majorHAnsi" w:cs="Arial"/>
+          <w:b/>
+          <w:color w:val="000000"/>
+          <w:lang w:eastAsia="zh-CN"/>
+        </w:rPr>
+        <w:t>Task #4</w:t>
+      </w:r>
+      <w:r>
+        <w:rPr>
+          <w:rFonts w:asciiTheme="majorHAnsi" w:eastAsia="Times New Roman" w:hAnsiTheme="majorHAnsi" w:cs="Arial"/>
+          <w:b/>
+          <w:color w:val="000000"/>
+          <w:lang w:eastAsia="zh-CN"/>
+        </w:rPr>
+        <w:t xml:space="preserve">: </w:t>
+      </w:r>
+      <w:r>
+        <w:rPr>
+          <w:rFonts w:asciiTheme="majorHAnsi" w:eastAsia="Times New Roman" w:hAnsiTheme="majorHAnsi" w:cs="Arial"/>
+          <w:color w:val="000000"/>
+          <w:lang w:eastAsia="zh-CN"/>
+        </w:rPr>
+        <w:t>Implement a function to delete a tag from all items containing the tag – SP: 1</w:t>
+      </w:r>
+    </w:p>
+    <w:p>
+      <w:pPr>
+        <w:spacing w:after="0" w:line="240" w:lineRule="auto"/>
+        <w:textAlignment w:val="baseline"/>
+        <w:rPr>
+          <w:rFonts w:asciiTheme="majorHAnsi" w:eastAsia="Times New Roman" w:hAnsiTheme="majorHAnsi" w:cs="Arial"/>
+          <w:b/>
+          <w:color w:val="000000"/>
+          <w:lang w:eastAsia="zh-CN"/>
+        </w:rPr>
+      </w:pPr>
+      <w:r>
+        <w:rPr>
+          <w:rFonts w:asciiTheme="majorHAnsi" w:eastAsia="Times New Roman" w:hAnsiTheme="majorHAnsi" w:cs="Arial"/>
+          <w:b/>
+          <w:color w:val="000000"/>
+          <w:lang w:eastAsia="zh-CN"/>
+        </w:rPr>
+        <w:t>Task #5</w:t>
+      </w:r>
+      <w:r>
+        <w:rPr>
+          <w:rFonts w:asciiTheme="majorHAnsi" w:eastAsia="Times New Roman" w:hAnsiTheme="majorHAnsi" w:cs="Arial"/>
+          <w:b/>
+          <w:color w:val="000000"/>
+          <w:lang w:eastAsia="zh-CN"/>
+        </w:rPr>
+        <w:t xml:space="preserve">: </w:t>
+      </w:r>
+      <w:r>
+        <w:rPr>
+          <w:rFonts w:asciiTheme="majorHAnsi" w:eastAsia="Times New Roman" w:hAnsiTheme="majorHAnsi" w:cs="Arial"/>
+          <w:color w:val="000000"/>
+          <w:lang w:eastAsia="zh-CN"/>
+        </w:rPr>
+        <w:t>Implement a function to add a new tag to multiple items – SP: 1</w:t>
+      </w:r>
+    </w:p>
+    <w:p>
+      <w:pPr>
+        <w:spacing w:after="0" w:line="240" w:lineRule="auto"/>
+        <w:textAlignment w:val="baseline"/>
+        <w:rPr>
+          <w:rFonts w:asciiTheme="majorHAnsi" w:eastAsia="Times New Roman" w:hAnsiTheme="majorHAnsi" w:cs="Arial"/>
+          <w:color w:val="000000"/>
+          <w:lang w:eastAsia="zh-CN"/>
+        </w:rPr>
+      </w:pPr>
+      <w:r>
+        <w:rPr>
+          <w:rFonts w:asciiTheme="majorHAnsi" w:eastAsia="Times New Roman" w:hAnsiTheme="majorHAnsi" w:cs="Arial"/>
+          <w:b/>
+          <w:color w:val="000000"/>
+          <w:lang w:eastAsia="zh-CN"/>
+        </w:rPr>
+        <w:t>Task #6</w:t>
+      </w:r>
+      <w:r>
+        <w:rPr>
+          <w:rFonts w:asciiTheme="majorHAnsi" w:eastAsia="Times New Roman" w:hAnsiTheme="majorHAnsi" w:cs="Arial"/>
+          <w:b/>
+          <w:color w:val="000000"/>
+          <w:lang w:eastAsia="zh-CN"/>
+        </w:rPr>
+        <w:t xml:space="preserve">: </w:t>
+      </w:r>
+      <w:r>
+        <w:rPr>
+          <w:rFonts w:asciiTheme="majorHAnsi" w:eastAsia="Times New Roman" w:hAnsiTheme="majorHAnsi" w:cs="Arial"/>
+          <w:color w:val="000000"/>
+          <w:lang w:eastAsia="zh-CN"/>
+        </w:rPr>
+        <w:t>Implement a button on Zotero’s default window for batch editing tags – SP:</w:t>
       </w:r>
       <w:r>
         <w:rPr>
@@ -2746,899 +2874,8 @@
           <w:color w:val="000000"/>
           <w:lang w:eastAsia="zh-CN"/>
         </w:rPr>
-        <w:t>Learn JavaScript</w:t>
-      </w:r>
-      <w:r>
-        <w:rPr>
-          <w:rFonts w:asciiTheme="majorHAnsi" w:eastAsia="Times New Roman" w:hAnsiTheme="majorHAnsi" w:cs="Arial"/>
-          <w:color w:val="000000"/>
-          <w:lang w:eastAsia="zh-CN"/>
-        </w:rPr>
-        <w:t xml:space="preserve"> – SP:</w:t>
-      </w:r>
-      <w:r>
-        <w:rPr>
-          <w:rFonts w:asciiTheme="majorHAnsi" w:eastAsia="Times New Roman" w:hAnsiTheme="majorHAnsi" w:cs="Arial"/>
-          <w:color w:val="000000"/>
-          <w:lang w:eastAsia="zh-CN"/>
-        </w:rPr>
-        <w:t xml:space="preserve"> 17</w:t>
-      </w:r>
-    </w:p>
-    <w:p>
-      <w:pPr>
-        <w:spacing w:after="0" w:line="240" w:lineRule="auto"/>
-        <w:textAlignment w:val="baseline"/>
-        <w:rPr>
-          <w:rFonts w:asciiTheme="majorHAnsi" w:eastAsia="Times New Roman" w:hAnsiTheme="majorHAnsi" w:cs="Arial"/>
-          <w:color w:val="000000"/>
-          <w:lang w:eastAsia="zh-CN"/>
-        </w:rPr>
-      </w:pPr>
-      <w:r>
-        <w:rPr>
-          <w:rFonts w:asciiTheme="majorHAnsi" w:eastAsia="Times New Roman" w:hAnsiTheme="majorHAnsi" w:cs="Arial"/>
-          <w:b/>
-          <w:color w:val="000000"/>
-          <w:lang w:eastAsia="zh-CN"/>
-        </w:rPr>
-        <w:t>Task #1</w:t>
-      </w:r>
-      <w:r>
-        <w:rPr>
-          <w:rFonts w:asciiTheme="majorHAnsi" w:eastAsia="Times New Roman" w:hAnsiTheme="majorHAnsi" w:cs="Arial"/>
-          <w:b/>
-          <w:color w:val="000000"/>
-          <w:lang w:eastAsia="zh-CN"/>
-        </w:rPr>
-        <w:t xml:space="preserve">: </w:t>
-      </w:r>
-      <w:r>
-        <w:rPr>
-          <w:rFonts w:asciiTheme="majorHAnsi" w:eastAsia="Times New Roman" w:hAnsiTheme="majorHAnsi" w:cs="Arial"/>
-          <w:color w:val="000000"/>
-          <w:lang w:eastAsia="zh-CN"/>
-        </w:rPr>
-        <w:t xml:space="preserve">create XUL files for installation of our </w:t>
-      </w:r>
-      <w:proofErr w:type="spellStart"/>
-      <w:r>
-        <w:rPr>
-          <w:rFonts w:asciiTheme="majorHAnsi" w:eastAsia="Times New Roman" w:hAnsiTheme="majorHAnsi" w:cs="Arial"/>
-          <w:color w:val="000000"/>
-          <w:lang w:eastAsia="zh-CN"/>
-        </w:rPr>
-        <w:t>Zotero</w:t>
-      </w:r>
-      <w:proofErr w:type="spellEnd"/>
-      <w:r>
-        <w:rPr>
-          <w:rFonts w:asciiTheme="majorHAnsi" w:eastAsia="Times New Roman" w:hAnsiTheme="majorHAnsi" w:cs="Arial"/>
-          <w:color w:val="000000"/>
-          <w:lang w:eastAsia="zh-CN"/>
-        </w:rPr>
-        <w:t xml:space="preserve"> extension – SP: </w:t>
-      </w:r>
-      <w:r>
-        <w:rPr>
-          <w:rFonts w:asciiTheme="majorHAnsi" w:eastAsia="Times New Roman" w:hAnsiTheme="majorHAnsi" w:cs="Arial"/>
-          <w:color w:val="000000"/>
-          <w:lang w:eastAsia="zh-CN"/>
-        </w:rPr>
-        <w:t>2</w:t>
-      </w:r>
-    </w:p>
-    <w:p>
-      <w:pPr>
-        <w:spacing w:after="0" w:line="240" w:lineRule="auto"/>
-        <w:textAlignment w:val="baseline"/>
-        <w:rPr>
-          <w:rFonts w:asciiTheme="majorHAnsi" w:eastAsia="Times New Roman" w:hAnsiTheme="majorHAnsi" w:cs="Arial"/>
-          <w:color w:val="000000"/>
-          <w:lang w:eastAsia="zh-CN"/>
-        </w:rPr>
-      </w:pPr>
-      <w:r>
-        <w:rPr>
-          <w:rFonts w:asciiTheme="majorHAnsi" w:eastAsia="Times New Roman" w:hAnsiTheme="majorHAnsi" w:cs="Arial"/>
-          <w:b/>
-          <w:color w:val="000000"/>
-          <w:lang w:eastAsia="zh-CN"/>
-        </w:rPr>
-        <w:t>Task #2</w:t>
-      </w:r>
-      <w:r>
-        <w:rPr>
-          <w:rFonts w:asciiTheme="majorHAnsi" w:eastAsia="Times New Roman" w:hAnsiTheme="majorHAnsi" w:cs="Arial"/>
-          <w:b/>
-          <w:color w:val="000000"/>
-          <w:lang w:eastAsia="zh-CN"/>
-        </w:rPr>
-        <w:t xml:space="preserve">: </w:t>
-      </w:r>
-      <w:r>
-        <w:rPr>
-          <w:rFonts w:asciiTheme="majorHAnsi" w:eastAsia="Times New Roman" w:hAnsiTheme="majorHAnsi" w:cs="Arial"/>
-          <w:color w:val="000000"/>
-          <w:lang w:eastAsia="zh-CN"/>
-        </w:rPr>
-        <w:t>Implement</w:t>
-      </w:r>
-      <w:r>
-        <w:rPr>
-          <w:rFonts w:asciiTheme="majorHAnsi" w:eastAsia="Times New Roman" w:hAnsiTheme="majorHAnsi" w:cs="Arial"/>
-          <w:color w:val="000000"/>
-          <w:lang w:eastAsia="zh-CN"/>
-        </w:rPr>
-        <w:t xml:space="preserve"> a remove button on</w:t>
-      </w:r>
-      <w:r>
-        <w:rPr>
-          <w:rFonts w:asciiTheme="majorHAnsi" w:eastAsia="Times New Roman" w:hAnsiTheme="majorHAnsi" w:cs="Arial"/>
-          <w:color w:val="000000"/>
-          <w:lang w:eastAsia="zh-CN"/>
-        </w:rPr>
-        <w:t xml:space="preserve"> </w:t>
-      </w:r>
-      <w:proofErr w:type="spellStart"/>
-      <w:r>
-        <w:rPr>
-          <w:rFonts w:asciiTheme="majorHAnsi" w:eastAsia="Times New Roman" w:hAnsiTheme="majorHAnsi" w:cs="Arial"/>
-          <w:color w:val="000000"/>
-          <w:lang w:eastAsia="zh-CN"/>
-        </w:rPr>
-        <w:t>Zotero’s</w:t>
-      </w:r>
-      <w:proofErr w:type="spellEnd"/>
-      <w:r>
-        <w:rPr>
-          <w:rFonts w:asciiTheme="majorHAnsi" w:eastAsia="Times New Roman" w:hAnsiTheme="majorHAnsi" w:cs="Arial"/>
-          <w:color w:val="000000"/>
-          <w:lang w:eastAsia="zh-CN"/>
-        </w:rPr>
-        <w:t xml:space="preserve"> default field w</w:t>
-      </w:r>
-      <w:r>
-        <w:rPr>
-          <w:rFonts w:asciiTheme="majorHAnsi" w:eastAsia="Times New Roman" w:hAnsiTheme="majorHAnsi" w:cs="Arial"/>
-          <w:color w:val="000000"/>
-          <w:lang w:eastAsia="zh-CN"/>
-        </w:rPr>
-        <w:t xml:space="preserve">indow </w:t>
-      </w:r>
-      <w:r>
-        <w:rPr>
-          <w:rFonts w:asciiTheme="majorHAnsi" w:eastAsia="Times New Roman" w:hAnsiTheme="majorHAnsi" w:cs="Arial"/>
-          <w:color w:val="000000"/>
-          <w:lang w:eastAsia="zh-CN"/>
-        </w:rPr>
-        <w:t xml:space="preserve">– SP: </w:t>
-      </w:r>
-      <w:r>
-        <w:rPr>
-          <w:rFonts w:asciiTheme="majorHAnsi" w:eastAsia="Times New Roman" w:hAnsiTheme="majorHAnsi" w:cs="Arial"/>
-          <w:color w:val="000000"/>
-          <w:lang w:eastAsia="zh-CN"/>
-        </w:rPr>
-        <w:t>15</w:t>
-      </w:r>
-    </w:p>
-    <w:p>
-      <w:pPr>
-        <w:spacing w:after="0" w:line="240" w:lineRule="auto"/>
-        <w:textAlignment w:val="baseline"/>
-        <w:rPr>
-          <w:rFonts w:asciiTheme="majorHAnsi" w:eastAsia="Times New Roman" w:hAnsiTheme="majorHAnsi" w:cs="Arial"/>
-          <w:color w:val="000000"/>
-          <w:lang w:eastAsia="zh-CN"/>
-        </w:rPr>
-      </w:pPr>
-      <w:r>
-        <w:rPr>
-          <w:rFonts w:asciiTheme="majorHAnsi" w:eastAsia="Times New Roman" w:hAnsiTheme="majorHAnsi" w:cs="Arial"/>
-          <w:b/>
-          <w:color w:val="000000"/>
-          <w:lang w:eastAsia="zh-CN"/>
-        </w:rPr>
-        <w:t>Task #</w:t>
-      </w:r>
-      <w:r>
-        <w:rPr>
-          <w:rFonts w:asciiTheme="majorHAnsi" w:eastAsia="Times New Roman" w:hAnsiTheme="majorHAnsi" w:cs="Arial"/>
-          <w:b/>
-          <w:color w:val="000000"/>
-          <w:lang w:eastAsia="zh-CN"/>
-        </w:rPr>
-        <w:t>3</w:t>
-      </w:r>
-      <w:r>
-        <w:rPr>
-          <w:rFonts w:asciiTheme="majorHAnsi" w:eastAsia="Times New Roman" w:hAnsiTheme="majorHAnsi" w:cs="Arial"/>
-          <w:b/>
-          <w:color w:val="000000"/>
-          <w:lang w:eastAsia="zh-CN"/>
-        </w:rPr>
-        <w:t>:</w:t>
-      </w:r>
-      <w:r>
-        <w:rPr>
-          <w:rFonts w:asciiTheme="majorHAnsi" w:eastAsia="Times New Roman" w:hAnsiTheme="majorHAnsi" w:cs="Arial"/>
-          <w:color w:val="000000"/>
-          <w:lang w:eastAsia="zh-CN"/>
-        </w:rPr>
-        <w:t xml:space="preserve"> Implement a function to search for existing field data in local </w:t>
-      </w:r>
-      <w:proofErr w:type="spellStart"/>
-      <w:r>
-        <w:rPr>
-          <w:rFonts w:asciiTheme="majorHAnsi" w:eastAsia="Times New Roman" w:hAnsiTheme="majorHAnsi" w:cs="Arial"/>
-          <w:color w:val="000000"/>
-          <w:lang w:eastAsia="zh-CN"/>
-        </w:rPr>
-        <w:t>Zotero</w:t>
-      </w:r>
-      <w:proofErr w:type="spellEnd"/>
-      <w:r>
-        <w:rPr>
-          <w:rFonts w:asciiTheme="majorHAnsi" w:eastAsia="Times New Roman" w:hAnsiTheme="majorHAnsi" w:cs="Arial"/>
-          <w:color w:val="000000"/>
-          <w:lang w:eastAsia="zh-CN"/>
-        </w:rPr>
-        <w:t xml:space="preserve"> database – SP: 30</w:t>
-      </w:r>
-    </w:p>
-    <w:p>
-      <w:pPr>
-        <w:spacing w:after="0" w:line="240" w:lineRule="auto"/>
-        <w:textAlignment w:val="baseline"/>
-        <w:rPr>
-          <w:rFonts w:asciiTheme="majorHAnsi" w:eastAsia="Times New Roman" w:hAnsiTheme="majorHAnsi" w:cs="Arial"/>
-          <w:color w:val="000000"/>
-          <w:lang w:eastAsia="zh-CN"/>
-        </w:rPr>
-      </w:pPr>
-      <w:r>
-        <w:rPr>
-          <w:rFonts w:asciiTheme="majorHAnsi" w:eastAsia="Times New Roman" w:hAnsiTheme="majorHAnsi" w:cs="Arial"/>
-          <w:b/>
-          <w:color w:val="000000"/>
-          <w:lang w:eastAsia="zh-CN"/>
-        </w:rPr>
-        <w:t>Task #</w:t>
-      </w:r>
-      <w:r>
-        <w:rPr>
-          <w:rFonts w:asciiTheme="majorHAnsi" w:eastAsia="Times New Roman" w:hAnsiTheme="majorHAnsi" w:cs="Arial"/>
-          <w:b/>
-          <w:color w:val="000000"/>
-          <w:lang w:eastAsia="zh-CN"/>
-        </w:rPr>
-        <w:t>4</w:t>
-      </w:r>
-      <w:r>
-        <w:rPr>
-          <w:rFonts w:asciiTheme="majorHAnsi" w:eastAsia="Times New Roman" w:hAnsiTheme="majorHAnsi" w:cs="Arial"/>
-          <w:b/>
-          <w:color w:val="000000"/>
-          <w:lang w:eastAsia="zh-CN"/>
-        </w:rPr>
-        <w:t xml:space="preserve">: </w:t>
-      </w:r>
-      <w:r>
-        <w:rPr>
-          <w:rFonts w:asciiTheme="majorHAnsi" w:eastAsia="Times New Roman" w:hAnsiTheme="majorHAnsi" w:cs="Arial"/>
-          <w:color w:val="000000"/>
-          <w:lang w:eastAsia="zh-CN"/>
-        </w:rPr>
-        <w:t xml:space="preserve">Implement </w:t>
-      </w:r>
-      <w:r>
-        <w:rPr>
-          <w:rFonts w:asciiTheme="majorHAnsi" w:eastAsia="Times New Roman" w:hAnsiTheme="majorHAnsi" w:cs="Arial"/>
-          <w:color w:val="000000"/>
-          <w:lang w:eastAsia="zh-CN"/>
-        </w:rPr>
-        <w:t>a function to i</w:t>
-      </w:r>
-      <w:r>
-        <w:rPr>
-          <w:rFonts w:asciiTheme="majorHAnsi" w:eastAsia="Times New Roman" w:hAnsiTheme="majorHAnsi" w:cs="Arial"/>
-          <w:color w:val="000000"/>
-          <w:lang w:eastAsia="zh-CN"/>
-        </w:rPr>
-        <w:t xml:space="preserve">nsert </w:t>
-      </w:r>
-      <w:r>
-        <w:rPr>
-          <w:rFonts w:asciiTheme="majorHAnsi" w:eastAsia="Times New Roman" w:hAnsiTheme="majorHAnsi" w:cs="Arial"/>
-          <w:color w:val="000000"/>
-          <w:lang w:eastAsia="zh-CN"/>
-        </w:rPr>
-        <w:t xml:space="preserve">custom fields into local </w:t>
-      </w:r>
-      <w:proofErr w:type="spellStart"/>
-      <w:r>
-        <w:rPr>
-          <w:rFonts w:asciiTheme="majorHAnsi" w:eastAsia="Times New Roman" w:hAnsiTheme="majorHAnsi" w:cs="Arial"/>
-          <w:color w:val="000000"/>
-          <w:lang w:eastAsia="zh-CN"/>
-        </w:rPr>
-        <w:t>Zotero</w:t>
-      </w:r>
-      <w:proofErr w:type="spellEnd"/>
-      <w:r>
-        <w:rPr>
-          <w:rFonts w:asciiTheme="majorHAnsi" w:eastAsia="Times New Roman" w:hAnsiTheme="majorHAnsi" w:cs="Arial"/>
-          <w:color w:val="000000"/>
-          <w:lang w:eastAsia="zh-CN"/>
-        </w:rPr>
-        <w:t xml:space="preserve"> database - SP: 2</w:t>
-      </w:r>
-    </w:p>
-    <w:p>
-      <w:pPr>
-        <w:spacing w:after="0" w:line="240" w:lineRule="auto"/>
-        <w:textAlignment w:val="baseline"/>
-        <w:rPr>
-          <w:rFonts w:asciiTheme="majorHAnsi" w:eastAsia="Times New Roman" w:hAnsiTheme="majorHAnsi" w:cs="Arial"/>
-          <w:color w:val="000000"/>
-          <w:lang w:eastAsia="zh-CN"/>
-        </w:rPr>
-      </w:pPr>
-      <w:r>
-        <w:rPr>
-          <w:rFonts w:asciiTheme="majorHAnsi" w:eastAsia="Times New Roman" w:hAnsiTheme="majorHAnsi" w:cs="Arial"/>
-          <w:b/>
-          <w:color w:val="000000"/>
-          <w:lang w:eastAsia="zh-CN"/>
-        </w:rPr>
-        <w:t xml:space="preserve">Task </w:t>
-      </w:r>
-      <w:r>
-        <w:rPr>
-          <w:rFonts w:asciiTheme="majorHAnsi" w:eastAsia="Times New Roman" w:hAnsiTheme="majorHAnsi" w:cs="Arial"/>
-          <w:b/>
-          <w:color w:val="000000"/>
-          <w:lang w:eastAsia="zh-CN"/>
-        </w:rPr>
-        <w:t>#</w:t>
-      </w:r>
-      <w:r>
-        <w:rPr>
-          <w:rFonts w:asciiTheme="majorHAnsi" w:eastAsia="Times New Roman" w:hAnsiTheme="majorHAnsi" w:cs="Arial"/>
-          <w:b/>
-          <w:color w:val="000000"/>
-          <w:lang w:eastAsia="zh-CN"/>
-        </w:rPr>
-        <w:t>5</w:t>
-      </w:r>
-      <w:r>
-        <w:rPr>
-          <w:rFonts w:asciiTheme="majorHAnsi" w:eastAsia="Times New Roman" w:hAnsiTheme="majorHAnsi" w:cs="Arial"/>
-          <w:b/>
-          <w:color w:val="000000"/>
-          <w:lang w:eastAsia="zh-CN"/>
-        </w:rPr>
-        <w:t>:</w:t>
-      </w:r>
-      <w:r>
-        <w:rPr>
-          <w:rFonts w:asciiTheme="majorHAnsi" w:eastAsia="Times New Roman" w:hAnsiTheme="majorHAnsi" w:cs="Arial"/>
-          <w:b/>
-          <w:color w:val="000000"/>
-          <w:lang w:eastAsia="zh-CN"/>
-        </w:rPr>
-        <w:t xml:space="preserve"> </w:t>
-      </w:r>
-      <w:r>
-        <w:rPr>
-          <w:rFonts w:asciiTheme="majorHAnsi" w:eastAsia="Times New Roman" w:hAnsiTheme="majorHAnsi" w:cs="Arial"/>
-          <w:color w:val="000000"/>
-          <w:lang w:eastAsia="zh-CN"/>
-        </w:rPr>
-        <w:t xml:space="preserve">Implement a function to modify existing field data into local </w:t>
-      </w:r>
-      <w:proofErr w:type="spellStart"/>
-      <w:r>
-        <w:rPr>
-          <w:rFonts w:asciiTheme="majorHAnsi" w:eastAsia="Times New Roman" w:hAnsiTheme="majorHAnsi" w:cs="Arial"/>
-          <w:color w:val="000000"/>
-          <w:lang w:eastAsia="zh-CN"/>
-        </w:rPr>
-        <w:t>Zotero</w:t>
-      </w:r>
-      <w:proofErr w:type="spellEnd"/>
-      <w:r>
-        <w:rPr>
-          <w:rFonts w:asciiTheme="majorHAnsi" w:eastAsia="Times New Roman" w:hAnsiTheme="majorHAnsi" w:cs="Arial"/>
-          <w:color w:val="000000"/>
-          <w:lang w:eastAsia="zh-CN"/>
-        </w:rPr>
-        <w:t xml:space="preserve"> database - SP: 2</w:t>
-      </w:r>
-    </w:p>
-    <w:p>
-      <w:pPr>
-        <w:spacing w:after="0" w:line="240" w:lineRule="auto"/>
-        <w:textAlignment w:val="baseline"/>
-        <w:rPr>
-          <w:rFonts w:asciiTheme="majorHAnsi" w:eastAsia="Times New Roman" w:hAnsiTheme="majorHAnsi" w:cs="Arial"/>
-          <w:color w:val="000000"/>
-          <w:lang w:eastAsia="zh-CN"/>
-        </w:rPr>
-      </w:pPr>
-      <w:r>
-        <w:rPr>
-          <w:rFonts w:asciiTheme="majorHAnsi" w:eastAsia="Times New Roman" w:hAnsiTheme="majorHAnsi" w:cs="Arial"/>
-          <w:b/>
-          <w:color w:val="000000"/>
-          <w:lang w:eastAsia="zh-CN"/>
-        </w:rPr>
-        <w:t>Task #6</w:t>
-      </w:r>
-      <w:r>
-        <w:rPr>
-          <w:rFonts w:asciiTheme="majorHAnsi" w:eastAsia="Times New Roman" w:hAnsiTheme="majorHAnsi" w:cs="Arial"/>
-          <w:color w:val="000000"/>
-          <w:lang w:eastAsia="zh-CN"/>
-        </w:rPr>
-        <w:t xml:space="preserve">: Implement a function to delete existing field data in local </w:t>
-      </w:r>
-      <w:proofErr w:type="spellStart"/>
-      <w:r>
-        <w:rPr>
-          <w:rFonts w:asciiTheme="majorHAnsi" w:eastAsia="Times New Roman" w:hAnsiTheme="majorHAnsi" w:cs="Arial"/>
-          <w:color w:val="000000"/>
-          <w:lang w:eastAsia="zh-CN"/>
-        </w:rPr>
-        <w:t>Zotero</w:t>
-      </w:r>
-      <w:proofErr w:type="spellEnd"/>
-      <w:r>
-        <w:rPr>
-          <w:rFonts w:asciiTheme="majorHAnsi" w:eastAsia="Times New Roman" w:hAnsiTheme="majorHAnsi" w:cs="Arial"/>
-          <w:color w:val="000000"/>
-          <w:lang w:eastAsia="zh-CN"/>
-        </w:rPr>
-        <w:t xml:space="preserve"> database - SP: 5</w:t>
-      </w:r>
-    </w:p>
-    <w:p>
-      <w:pPr>
-        <w:spacing w:after="0" w:line="240" w:lineRule="auto"/>
-        <w:textAlignment w:val="baseline"/>
-        <w:rPr>
-          <w:rFonts w:asciiTheme="majorHAnsi" w:eastAsia="Times New Roman" w:hAnsiTheme="majorHAnsi" w:cs="Arial"/>
-          <w:color w:val="000000"/>
-          <w:lang w:eastAsia="zh-CN"/>
-        </w:rPr>
-      </w:pPr>
-      <w:r>
-        <w:rPr>
-          <w:rFonts w:asciiTheme="majorHAnsi" w:eastAsia="Times New Roman" w:hAnsiTheme="majorHAnsi" w:cs="Arial"/>
-          <w:b/>
-          <w:color w:val="000000"/>
-          <w:lang w:eastAsia="zh-CN"/>
-        </w:rPr>
-        <w:t>Task #7</w:t>
-      </w:r>
-      <w:r>
-        <w:rPr>
-          <w:rFonts w:asciiTheme="majorHAnsi" w:eastAsia="Times New Roman" w:hAnsiTheme="majorHAnsi" w:cs="Arial"/>
-          <w:b/>
-          <w:color w:val="000000"/>
-          <w:lang w:eastAsia="zh-CN"/>
-        </w:rPr>
-        <w:t xml:space="preserve">: </w:t>
-      </w:r>
-      <w:r>
-        <w:rPr>
-          <w:rFonts w:asciiTheme="majorHAnsi" w:eastAsia="Times New Roman" w:hAnsiTheme="majorHAnsi" w:cs="Arial"/>
-          <w:color w:val="000000"/>
-          <w:lang w:eastAsia="zh-CN"/>
-        </w:rPr>
-        <w:t>Implement file I/O to save custom forms – SP: 10</w:t>
-      </w:r>
-    </w:p>
-    <w:p>
-      <w:pPr>
-        <w:spacing w:after="0" w:line="240" w:lineRule="auto"/>
-        <w:textAlignment w:val="baseline"/>
-        <w:rPr>
-          <w:rFonts w:asciiTheme="majorHAnsi" w:eastAsia="Times New Roman" w:hAnsiTheme="majorHAnsi" w:cs="Arial"/>
-          <w:color w:val="000000"/>
-          <w:lang w:eastAsia="zh-CN"/>
-        </w:rPr>
-      </w:pPr>
-      <w:r>
-        <w:rPr>
-          <w:rFonts w:asciiTheme="majorHAnsi" w:eastAsia="Times New Roman" w:hAnsiTheme="majorHAnsi" w:cs="Arial"/>
-          <w:b/>
-          <w:color w:val="000000"/>
-          <w:lang w:eastAsia="zh-CN"/>
-        </w:rPr>
-        <w:t>Task #8</w:t>
-      </w:r>
-      <w:r>
-        <w:rPr>
-          <w:rFonts w:asciiTheme="majorHAnsi" w:eastAsia="Times New Roman" w:hAnsiTheme="majorHAnsi" w:cs="Arial"/>
-          <w:b/>
-          <w:color w:val="000000"/>
-          <w:lang w:eastAsia="zh-CN"/>
-        </w:rPr>
-        <w:t xml:space="preserve">: </w:t>
-      </w:r>
-      <w:r>
-        <w:rPr>
-          <w:rFonts w:asciiTheme="majorHAnsi" w:eastAsia="Times New Roman" w:hAnsiTheme="majorHAnsi" w:cs="Arial"/>
-          <w:color w:val="000000"/>
-          <w:lang w:eastAsia="zh-CN"/>
-        </w:rPr>
-        <w:t xml:space="preserve">Implement an add button on </w:t>
-      </w:r>
-      <w:proofErr w:type="spellStart"/>
-      <w:r>
-        <w:rPr>
-          <w:rFonts w:asciiTheme="majorHAnsi" w:eastAsia="Times New Roman" w:hAnsiTheme="majorHAnsi" w:cs="Arial"/>
-          <w:color w:val="000000"/>
-          <w:lang w:eastAsia="zh-CN"/>
-        </w:rPr>
-        <w:t>Zotero’s</w:t>
-      </w:r>
-      <w:proofErr w:type="spellEnd"/>
-      <w:r>
-        <w:rPr>
-          <w:rFonts w:asciiTheme="majorHAnsi" w:eastAsia="Times New Roman" w:hAnsiTheme="majorHAnsi" w:cs="Arial"/>
-          <w:color w:val="000000"/>
-          <w:lang w:eastAsia="zh-CN"/>
-        </w:rPr>
-        <w:t xml:space="preserve"> default field window</w:t>
-      </w:r>
-      <w:r>
-        <w:rPr>
-          <w:rFonts w:asciiTheme="majorHAnsi" w:eastAsia="Times New Roman" w:hAnsiTheme="majorHAnsi" w:cs="Arial"/>
-          <w:color w:val="000000"/>
-          <w:lang w:eastAsia="zh-CN"/>
-        </w:rPr>
-        <w:t xml:space="preserve"> – SP: 1</w:t>
-      </w:r>
-    </w:p>
-    <w:p>
-      <w:pPr>
-        <w:spacing w:after="0" w:line="240" w:lineRule="auto"/>
-        <w:textAlignment w:val="baseline"/>
-        <w:rPr>
-          <w:rFonts w:asciiTheme="majorHAnsi" w:eastAsia="Times New Roman" w:hAnsiTheme="majorHAnsi" w:cs="Arial"/>
-          <w:color w:val="000000"/>
-          <w:lang w:eastAsia="zh-CN"/>
-        </w:rPr>
-      </w:pPr>
-      <w:r>
-        <w:rPr>
-          <w:rFonts w:asciiTheme="majorHAnsi" w:eastAsia="Times New Roman" w:hAnsiTheme="majorHAnsi" w:cs="Arial"/>
-          <w:b/>
-          <w:color w:val="000000"/>
-          <w:lang w:eastAsia="zh-CN"/>
-        </w:rPr>
-        <w:t>Task #9</w:t>
-      </w:r>
-      <w:r>
-        <w:rPr>
-          <w:rFonts w:asciiTheme="majorHAnsi" w:eastAsia="Times New Roman" w:hAnsiTheme="majorHAnsi" w:cs="Arial"/>
-          <w:b/>
-          <w:color w:val="000000"/>
-          <w:lang w:eastAsia="zh-CN"/>
-        </w:rPr>
-        <w:t>:</w:t>
-      </w:r>
-      <w:r>
-        <w:rPr>
-          <w:rFonts w:asciiTheme="majorHAnsi" w:eastAsia="Times New Roman" w:hAnsiTheme="majorHAnsi" w:cs="Arial"/>
-          <w:b/>
-          <w:color w:val="000000"/>
-          <w:lang w:eastAsia="zh-CN"/>
-        </w:rPr>
-        <w:t xml:space="preserve"> </w:t>
-      </w:r>
-      <w:r>
-        <w:rPr>
-          <w:rFonts w:asciiTheme="majorHAnsi" w:eastAsia="Times New Roman" w:hAnsiTheme="majorHAnsi" w:cs="Arial"/>
-          <w:color w:val="000000"/>
-          <w:lang w:eastAsia="zh-CN"/>
-        </w:rPr>
-        <w:t xml:space="preserve">Implement a modify button on </w:t>
-      </w:r>
-      <w:proofErr w:type="spellStart"/>
-      <w:r>
-        <w:rPr>
-          <w:rFonts w:asciiTheme="majorHAnsi" w:eastAsia="Times New Roman" w:hAnsiTheme="majorHAnsi" w:cs="Arial"/>
-          <w:color w:val="000000"/>
-          <w:lang w:eastAsia="zh-CN"/>
-        </w:rPr>
-        <w:t>Zotero’s</w:t>
-      </w:r>
-      <w:proofErr w:type="spellEnd"/>
-      <w:r>
-        <w:rPr>
-          <w:rFonts w:asciiTheme="majorHAnsi" w:eastAsia="Times New Roman" w:hAnsiTheme="majorHAnsi" w:cs="Arial"/>
-          <w:color w:val="000000"/>
-          <w:lang w:eastAsia="zh-CN"/>
-        </w:rPr>
-        <w:t xml:space="preserve"> default field window</w:t>
-      </w:r>
-      <w:r>
-        <w:rPr>
-          <w:rFonts w:asciiTheme="majorHAnsi" w:eastAsia="Times New Roman" w:hAnsiTheme="majorHAnsi" w:cs="Arial"/>
-          <w:color w:val="000000"/>
-          <w:lang w:eastAsia="zh-CN"/>
-        </w:rPr>
-        <w:t xml:space="preserve"> – SP: 1</w:t>
-      </w:r>
-    </w:p>
-    <w:p>
-      <w:pPr>
-        <w:spacing w:after="0" w:line="240" w:lineRule="auto"/>
-        <w:textAlignment w:val="baseline"/>
-        <w:rPr>
-          <w:rFonts w:asciiTheme="majorHAnsi" w:eastAsia="Times New Roman" w:hAnsiTheme="majorHAnsi" w:cs="Arial"/>
-          <w:color w:val="000000"/>
-          <w:lang w:eastAsia="zh-CN"/>
-        </w:rPr>
-      </w:pPr>
-      <w:r>
-        <w:rPr>
-          <w:rFonts w:asciiTheme="majorHAnsi" w:eastAsia="Times New Roman" w:hAnsiTheme="majorHAnsi" w:cs="Arial"/>
-          <w:b/>
-          <w:color w:val="000000"/>
-          <w:lang w:eastAsia="zh-CN"/>
-        </w:rPr>
-        <w:t>Task #10</w:t>
-      </w:r>
-      <w:r>
-        <w:rPr>
-          <w:rFonts w:asciiTheme="majorHAnsi" w:eastAsia="Times New Roman" w:hAnsiTheme="majorHAnsi" w:cs="Arial"/>
-          <w:b/>
-          <w:color w:val="000000"/>
-          <w:lang w:eastAsia="zh-CN"/>
-        </w:rPr>
-        <w:t xml:space="preserve">: </w:t>
-      </w:r>
-      <w:r>
-        <w:rPr>
-          <w:rFonts w:asciiTheme="majorHAnsi" w:eastAsia="Times New Roman" w:hAnsiTheme="majorHAnsi" w:cs="Arial"/>
-          <w:color w:val="000000"/>
-          <w:lang w:eastAsia="zh-CN"/>
-        </w:rPr>
-        <w:t xml:space="preserve">Implement a save button on </w:t>
-      </w:r>
-      <w:proofErr w:type="spellStart"/>
-      <w:r>
-        <w:rPr>
-          <w:rFonts w:asciiTheme="majorHAnsi" w:eastAsia="Times New Roman" w:hAnsiTheme="majorHAnsi" w:cs="Arial"/>
-          <w:color w:val="000000"/>
-          <w:lang w:eastAsia="zh-CN"/>
-        </w:rPr>
-        <w:t>Zotero’s</w:t>
-      </w:r>
-      <w:proofErr w:type="spellEnd"/>
-      <w:r>
-        <w:rPr>
-          <w:rFonts w:asciiTheme="majorHAnsi" w:eastAsia="Times New Roman" w:hAnsiTheme="majorHAnsi" w:cs="Arial"/>
-          <w:color w:val="000000"/>
-          <w:lang w:eastAsia="zh-CN"/>
-        </w:rPr>
-        <w:t xml:space="preserve"> </w:t>
-      </w:r>
-      <w:r>
-        <w:rPr>
-          <w:rFonts w:asciiTheme="majorHAnsi" w:eastAsia="Times New Roman" w:hAnsiTheme="majorHAnsi" w:cs="Arial"/>
-          <w:color w:val="000000"/>
-          <w:lang w:eastAsia="zh-CN"/>
-        </w:rPr>
-        <w:t>default field window</w:t>
-      </w:r>
-      <w:r>
-        <w:rPr>
-          <w:rFonts w:asciiTheme="majorHAnsi" w:eastAsia="Times New Roman" w:hAnsiTheme="majorHAnsi" w:cs="Arial"/>
-          <w:color w:val="000000"/>
-          <w:lang w:eastAsia="zh-CN"/>
-        </w:rPr>
-        <w:t xml:space="preserve"> – SP:</w:t>
-      </w:r>
-      <w:r>
-        <w:rPr>
-          <w:rFonts w:asciiTheme="majorHAnsi" w:eastAsia="Times New Roman" w:hAnsiTheme="majorHAnsi" w:cs="Arial"/>
-          <w:color w:val="000000"/>
-          <w:lang w:eastAsia="zh-CN"/>
-        </w:rPr>
-        <w:t xml:space="preserve"> 1</w:t>
-      </w:r>
-    </w:p>
-    <w:p>
-      <w:pPr>
-        <w:spacing w:after="0" w:line="240" w:lineRule="auto"/>
-        <w:textAlignment w:val="baseline"/>
-        <w:rPr>
-          <w:rFonts w:asciiTheme="majorHAnsi" w:eastAsia="Times New Roman" w:hAnsiTheme="majorHAnsi" w:cs="Arial"/>
-          <w:color w:val="000000"/>
-          <w:lang w:eastAsia="zh-CN"/>
-        </w:rPr>
-      </w:pPr>
-      <w:r>
-        <w:rPr>
-          <w:rFonts w:asciiTheme="majorHAnsi" w:eastAsia="Times New Roman" w:hAnsiTheme="majorHAnsi" w:cs="Arial"/>
-          <w:b/>
-          <w:color w:val="000000"/>
-          <w:lang w:eastAsia="zh-CN"/>
-        </w:rPr>
-        <w:t>Task #11</w:t>
-      </w:r>
-      <w:r>
-        <w:rPr>
-          <w:rFonts w:asciiTheme="majorHAnsi" w:eastAsia="Times New Roman" w:hAnsiTheme="majorHAnsi" w:cs="Arial"/>
-          <w:b/>
-          <w:color w:val="000000"/>
-          <w:lang w:eastAsia="zh-CN"/>
-        </w:rPr>
-        <w:t xml:space="preserve">: </w:t>
-      </w:r>
-      <w:r>
-        <w:rPr>
-          <w:rFonts w:asciiTheme="majorHAnsi" w:eastAsia="Times New Roman" w:hAnsiTheme="majorHAnsi" w:cs="Arial"/>
-          <w:color w:val="000000"/>
-          <w:lang w:eastAsia="zh-CN"/>
-        </w:rPr>
-        <w:t>do</w:t>
-      </w:r>
-      <w:r>
-        <w:rPr>
-          <w:rFonts w:asciiTheme="majorHAnsi" w:eastAsia="Times New Roman" w:hAnsiTheme="majorHAnsi" w:cs="Arial"/>
-          <w:color w:val="000000"/>
-          <w:lang w:eastAsia="zh-CN"/>
-        </w:rPr>
-        <w:t>cumentation of functions – SP: 3</w:t>
-      </w:r>
-    </w:p>
-    <w:p>
-      <w:pPr>
-        <w:spacing w:after="0" w:line="240" w:lineRule="auto"/>
-        <w:textAlignment w:val="baseline"/>
-        <w:rPr>
-          <w:rFonts w:asciiTheme="majorHAnsi" w:eastAsia="Times New Roman" w:hAnsiTheme="majorHAnsi" w:cs="Arial"/>
-          <w:color w:val="000000"/>
-          <w:lang w:eastAsia="zh-CN"/>
-        </w:rPr>
-      </w:pPr>
-      <w:r>
-        <w:rPr>
-          <w:rFonts w:asciiTheme="majorHAnsi" w:eastAsia="Times New Roman" w:hAnsiTheme="majorHAnsi" w:cs="Arial"/>
-          <w:b/>
-          <w:color w:val="000000"/>
-          <w:lang w:eastAsia="zh-CN"/>
-        </w:rPr>
-        <w:t>Task #12:</w:t>
-      </w:r>
-      <w:r>
-        <w:rPr>
-          <w:rFonts w:asciiTheme="majorHAnsi" w:eastAsia="Times New Roman" w:hAnsiTheme="majorHAnsi" w:cs="Arial"/>
-          <w:color w:val="000000"/>
-          <w:lang w:eastAsia="zh-CN"/>
-        </w:rPr>
-        <w:t xml:space="preserve"> Implement a function to search for all relevant items, given a list of tags – SP: 5</w:t>
-      </w:r>
-    </w:p>
-    <w:p>
-      <w:pPr>
-        <w:spacing w:after="0" w:line="240" w:lineRule="auto"/>
-        <w:textAlignment w:val="baseline"/>
-        <w:rPr>
-          <w:rFonts w:asciiTheme="majorHAnsi" w:eastAsia="Times New Roman" w:hAnsiTheme="majorHAnsi" w:cs="Arial"/>
-          <w:color w:val="000000"/>
-          <w:lang w:eastAsia="zh-CN"/>
-        </w:rPr>
-      </w:pPr>
-      <w:r>
-        <w:rPr>
-          <w:rFonts w:asciiTheme="majorHAnsi" w:eastAsia="Times New Roman" w:hAnsiTheme="majorHAnsi" w:cs="Arial"/>
-          <w:b/>
-          <w:color w:val="000000"/>
-          <w:lang w:eastAsia="zh-CN"/>
-        </w:rPr>
-        <w:t xml:space="preserve">Task #13: </w:t>
-      </w:r>
-      <w:r>
-        <w:rPr>
-          <w:rFonts w:asciiTheme="majorHAnsi" w:eastAsia="Times New Roman" w:hAnsiTheme="majorHAnsi" w:cs="Arial"/>
-          <w:color w:val="000000"/>
-          <w:lang w:eastAsia="zh-CN"/>
-        </w:rPr>
-        <w:t>Implement a function to delete a tag from all items containing the tag – SP: 1</w:t>
-      </w:r>
-    </w:p>
-    <w:p>
-      <w:pPr>
-        <w:spacing w:after="0" w:line="240" w:lineRule="auto"/>
-        <w:textAlignment w:val="baseline"/>
-        <w:rPr>
-          <w:rFonts w:asciiTheme="majorHAnsi" w:eastAsia="Times New Roman" w:hAnsiTheme="majorHAnsi" w:cs="Arial"/>
-          <w:b/>
-          <w:color w:val="000000"/>
-          <w:lang w:eastAsia="zh-CN"/>
-        </w:rPr>
-      </w:pPr>
-      <w:r>
-        <w:rPr>
-          <w:rFonts w:asciiTheme="majorHAnsi" w:eastAsia="Times New Roman" w:hAnsiTheme="majorHAnsi" w:cs="Arial"/>
-          <w:b/>
-          <w:color w:val="000000"/>
-          <w:lang w:eastAsia="zh-CN"/>
-        </w:rPr>
-        <w:t xml:space="preserve">Task #14: </w:t>
-      </w:r>
-      <w:r>
-        <w:rPr>
-          <w:rFonts w:asciiTheme="majorHAnsi" w:eastAsia="Times New Roman" w:hAnsiTheme="majorHAnsi" w:cs="Arial"/>
-          <w:color w:val="000000"/>
-          <w:lang w:eastAsia="zh-CN"/>
-        </w:rPr>
-        <w:t>Implement a function to add a new tag to multiple items – SP: 1</w:t>
-      </w:r>
-    </w:p>
-    <w:p>
-      <w:pPr>
-        <w:spacing w:after="0" w:line="240" w:lineRule="auto"/>
-        <w:textAlignment w:val="baseline"/>
-        <w:rPr>
-          <w:rFonts w:asciiTheme="majorHAnsi" w:eastAsia="Times New Roman" w:hAnsiTheme="majorHAnsi" w:cs="Arial"/>
-          <w:color w:val="000000"/>
-          <w:lang w:eastAsia="zh-CN"/>
-        </w:rPr>
-      </w:pPr>
-      <w:r>
-        <w:rPr>
-          <w:rFonts w:asciiTheme="majorHAnsi" w:eastAsia="Times New Roman" w:hAnsiTheme="majorHAnsi" w:cs="Arial"/>
-          <w:b/>
-          <w:color w:val="000000"/>
-          <w:lang w:eastAsia="zh-CN"/>
-        </w:rPr>
-        <w:t xml:space="preserve">Task #15: </w:t>
-      </w:r>
-      <w:r>
-        <w:rPr>
-          <w:rFonts w:asciiTheme="majorHAnsi" w:eastAsia="Times New Roman" w:hAnsiTheme="majorHAnsi" w:cs="Arial"/>
-          <w:color w:val="000000"/>
-          <w:lang w:eastAsia="zh-CN"/>
-        </w:rPr>
-        <w:t xml:space="preserve">Implement a button on </w:t>
-      </w:r>
-      <w:proofErr w:type="spellStart"/>
-      <w:r>
-        <w:rPr>
-          <w:rFonts w:asciiTheme="majorHAnsi" w:eastAsia="Times New Roman" w:hAnsiTheme="majorHAnsi" w:cs="Arial"/>
-          <w:color w:val="000000"/>
-          <w:lang w:eastAsia="zh-CN"/>
-        </w:rPr>
-        <w:t>Zotero’s</w:t>
-      </w:r>
-      <w:proofErr w:type="spellEnd"/>
-      <w:r>
-        <w:rPr>
-          <w:rFonts w:asciiTheme="majorHAnsi" w:eastAsia="Times New Roman" w:hAnsiTheme="majorHAnsi" w:cs="Arial"/>
-          <w:color w:val="000000"/>
-          <w:lang w:eastAsia="zh-CN"/>
-        </w:rPr>
-        <w:t xml:space="preserve"> default window for batch editing tags – SP</w:t>
-      </w:r>
-      <w:proofErr w:type="gramStart"/>
-      <w:r>
-        <w:rPr>
-          <w:rFonts w:asciiTheme="majorHAnsi" w:eastAsia="Times New Roman" w:hAnsiTheme="majorHAnsi" w:cs="Arial"/>
-          <w:color w:val="000000"/>
-          <w:lang w:eastAsia="zh-CN"/>
-        </w:rPr>
-        <w:t>:1</w:t>
-      </w:r>
-      <w:proofErr w:type="gramEnd"/>
+        <w:t>1</w:t>
+      </w:r>
     </w:p>
     <w:p>
       <w:pPr>
@@ -3808,9 +3045,8 @@
           <w:sz w:val="28"/>
           <w:szCs w:val="28"/>
         </w:rPr>
-        <w:t xml:space="preserve">Updated </w:t>
-      </w:r>
-      <w:proofErr w:type="spellStart"/>
+        <w:t>Updated Bur</w:t>
+      </w:r>
       <w:r>
         <w:rPr>
           <w:rFonts w:asciiTheme="majorHAnsi" w:hAnsiTheme="majorHAnsi"/>
@@ -3819,7 +3055,7 @@
           <w:sz w:val="28"/>
           <w:szCs w:val="28"/>
         </w:rPr>
-        <w:t>Bur</w:t>
+        <w:t>n</w:t>
       </w:r>
       <w:r>
         <w:rPr>
@@ -3829,7 +3065,7 @@
           <w:sz w:val="28"/>
           <w:szCs w:val="28"/>
         </w:rPr>
-        <w:t>n</w:t>
+        <w:t>down Chart</w:t>
       </w:r>
       <w:r>
         <w:rPr>
@@ -3839,27 +3075,6 @@
           <w:sz w:val="28"/>
           <w:szCs w:val="28"/>
         </w:rPr>
-        <w:t>down</w:t>
-      </w:r>
-      <w:proofErr w:type="spellEnd"/>
-      <w:r>
-        <w:rPr>
-          <w:rFonts w:asciiTheme="majorHAnsi" w:hAnsiTheme="majorHAnsi"/>
-          <w:b/>
-          <w:i/>
-          <w:sz w:val="28"/>
-          <w:szCs w:val="28"/>
-        </w:rPr>
-        <w:t xml:space="preserve"> Chart</w:t>
-      </w:r>
-      <w:r>
-        <w:rPr>
-          <w:rFonts w:asciiTheme="majorHAnsi" w:hAnsiTheme="majorHAnsi"/>
-          <w:b/>
-          <w:i/>
-          <w:sz w:val="28"/>
-          <w:szCs w:val="28"/>
-        </w:rPr>
         <w:t>:</w:t>
       </w:r>
     </w:p>
@@ -3877,6 +3092,7 @@
       <w:r>
         <w:rPr>
           <w:noProof/>
+          <w:lang w:eastAsia="zh-CN"/>
         </w:rPr>
         <w:drawing>
           <wp:inline distT="0" distB="0" distL="0" distR="0" wp14:anchorId="1A01A2BE" wp14:editId="343A7A0E">
@@ -3892,8 +3108,6 @@
           </wp:inline>
         </w:drawing>
       </w:r>
-      <w:bookmarkStart w:id="0" w:name="_GoBack"/>
-      <w:bookmarkEnd w:id="0"/>
     </w:p>
     <w:p>
       <w:pPr>
@@ -3906,22 +3120,104 @@
         <w:rPr>
           <w:rFonts w:asciiTheme="majorHAnsi" w:hAnsiTheme="majorHAnsi"/>
         </w:rPr>
-        <w:t xml:space="preserve">Please refer to “Sprint #1 </w:t>
-      </w:r>
-      <w:proofErr w:type="spellStart"/>
-      <w:r>
+        <w:t>Please refer to “Sprint #1 Burndown Chart.xlsx” for details</w:t>
+      </w:r>
+    </w:p>
+    <w:p>
+      <w:pPr>
+        <w:pStyle w:val="NoSpacing"/>
         <w:rPr>
           <w:rFonts w:asciiTheme="majorHAnsi" w:hAnsiTheme="majorHAnsi"/>
-        </w:rPr>
-        <w:t>Burndown</w:t>
-      </w:r>
-      <w:proofErr w:type="spellEnd"/>
-      <w:r>
+          <w:b/>
+          <w:sz w:val="28"/>
+          <w:szCs w:val="28"/>
+          <w:u w:val="single"/>
+        </w:rPr>
+      </w:pPr>
+    </w:p>
+    <w:p>
+      <w:pPr>
+        <w:pStyle w:val="NoSpacing"/>
         <w:rPr>
           <w:rFonts w:asciiTheme="majorHAnsi" w:hAnsiTheme="majorHAnsi"/>
-        </w:rPr>
-        <w:t xml:space="preserve"> Chart.xlsx” for details</w:t>
-      </w:r>
+          <w:b/>
+          <w:sz w:val="28"/>
+          <w:szCs w:val="28"/>
+          <w:u w:val="single"/>
+        </w:rPr>
+      </w:pPr>
+    </w:p>
+    <w:p>
+      <w:pPr>
+        <w:pStyle w:val="NoSpacing"/>
+        <w:rPr>
+          <w:rFonts w:asciiTheme="majorHAnsi" w:hAnsiTheme="majorHAnsi"/>
+          <w:b/>
+          <w:sz w:val="28"/>
+          <w:szCs w:val="28"/>
+          <w:u w:val="single"/>
+        </w:rPr>
+      </w:pPr>
+    </w:p>
+    <w:p>
+      <w:pPr>
+        <w:pStyle w:val="NoSpacing"/>
+        <w:rPr>
+          <w:rFonts w:asciiTheme="majorHAnsi" w:hAnsiTheme="majorHAnsi"/>
+          <w:b/>
+          <w:sz w:val="28"/>
+          <w:szCs w:val="28"/>
+          <w:u w:val="single"/>
+        </w:rPr>
+      </w:pPr>
+    </w:p>
+    <w:p>
+      <w:pPr>
+        <w:pStyle w:val="NoSpacing"/>
+        <w:rPr>
+          <w:rFonts w:asciiTheme="majorHAnsi" w:hAnsiTheme="majorHAnsi"/>
+          <w:b/>
+          <w:sz w:val="28"/>
+          <w:szCs w:val="28"/>
+          <w:u w:val="single"/>
+        </w:rPr>
+      </w:pPr>
+    </w:p>
+    <w:p>
+      <w:pPr>
+        <w:pStyle w:val="NoSpacing"/>
+        <w:rPr>
+          <w:rFonts w:asciiTheme="majorHAnsi" w:hAnsiTheme="majorHAnsi"/>
+          <w:b/>
+          <w:sz w:val="28"/>
+          <w:szCs w:val="28"/>
+          <w:u w:val="single"/>
+        </w:rPr>
+      </w:pPr>
+    </w:p>
+    <w:p>
+      <w:pPr>
+        <w:pStyle w:val="NoSpacing"/>
+        <w:rPr>
+          <w:rFonts w:asciiTheme="majorHAnsi" w:hAnsiTheme="majorHAnsi"/>
+          <w:b/>
+          <w:sz w:val="28"/>
+          <w:szCs w:val="28"/>
+          <w:u w:val="single"/>
+        </w:rPr>
+      </w:pPr>
+    </w:p>
+    <w:p>
+      <w:pPr>
+        <w:pStyle w:val="NoSpacing"/>
+        <w:rPr>
+          <w:rFonts w:asciiTheme="majorHAnsi" w:hAnsiTheme="majorHAnsi"/>
+          <w:b/>
+          <w:sz w:val="28"/>
+          <w:szCs w:val="28"/>
+          <w:u w:val="single"/>
+        </w:rPr>
+      </w:pPr>
     </w:p>
     <w:p>
       <w:pPr>
@@ -3998,240 +3294,16 @@
       </w:pPr>
       <w:r>
         <w:rPr>
-          <w:rFonts w:asciiTheme="majorHAnsi" w:hAnsiTheme="majorHAnsi"/>
-          <w:b/>
+          <w:rFonts w:asciiTheme="majorHAnsi" w:eastAsia="Times New Roman" w:hAnsiTheme="majorHAnsi" w:cs="Arial"/>
           <w:noProof/>
-        </w:rPr>
-        <w:drawing>
-          <wp:inline distT="0" distB="0" distL="0" distR="0" wp14:anchorId="66D274EF" wp14:editId="32DCDD5A">
-            <wp:extent cx="5943600" cy="3623713"/>
-            <wp:effectExtent l="0" t="0" r="0" b="0"/>
-            <wp:docPr id="2" name="Picture 2"/>
-            <wp:cNvGraphicFramePr>
-              <a:graphicFrameLocks xmlns:a="http://schemas.openxmlformats.org/drawingml/2006/main" noChangeAspect="1"/>
-            </wp:cNvGraphicFramePr>
-            <a:graphic xmlns:a="http://schemas.openxmlformats.org/drawingml/2006/main">
-              <a:graphicData uri="http://schemas.openxmlformats.org/drawingml/2006/picture">
-                <pic:pic xmlns:pic="http://schemas.openxmlformats.org/drawingml/2006/picture">
-                  <pic:nvPicPr>
-                    <pic:cNvPr id="0" name="Picture 2"/>
-                    <pic:cNvPicPr>
-                      <a:picLocks noChangeAspect="1" noChangeArrowheads="1"/>
-                    </pic:cNvPicPr>
-                  </pic:nvPicPr>
-                  <pic:blipFill>
-                    <a:blip r:embed="rId7">
-                      <a:extLst>
-                        <a:ext uri="{28A0092B-C50C-407E-A947-70E740481C1C}">
-                          <a14:useLocalDpi xmlns:a14="http://schemas.microsoft.com/office/drawing/2010/main" val="0"/>
-                        </a:ext>
-                      </a:extLst>
-                    </a:blip>
-                    <a:srcRect/>
-                    <a:stretch>
-                      <a:fillRect/>
-                    </a:stretch>
-                  </pic:blipFill>
-                  <pic:spPr bwMode="auto">
-                    <a:xfrm>
-                      <a:off x="0" y="0"/>
-                      <a:ext cx="5943600" cy="3623713"/>
-                    </a:xfrm>
-                    <a:prstGeom prst="rect">
-                      <a:avLst/>
-                    </a:prstGeom>
-                    <a:noFill/>
-                    <a:ln>
-                      <a:noFill/>
-                    </a:ln>
-                  </pic:spPr>
-                </pic:pic>
-              </a:graphicData>
-            </a:graphic>
-          </wp:inline>
-        </w:drawing>
-      </w:r>
-    </w:p>
-    <w:p>
-      <w:pPr>
-        <w:pStyle w:val="NoSpacing"/>
-        <w:rPr>
-          <w:rFonts w:asciiTheme="majorHAnsi" w:hAnsiTheme="majorHAnsi"/>
-        </w:rPr>
-      </w:pPr>
-    </w:p>
-    <w:p>
-      <w:pPr>
-        <w:pStyle w:val="NoSpacing"/>
-        <w:rPr>
-          <w:rFonts w:asciiTheme="majorHAnsi" w:hAnsiTheme="majorHAnsi"/>
+          <w:color w:val="000000"/>
           <w:sz w:val="24"/>
           <w:szCs w:val="24"/>
           <w:u w:val="single"/>
-        </w:rPr>
-      </w:pPr>
-      <w:r>
-        <w:rPr>
-          <w:rFonts w:asciiTheme="majorHAnsi" w:hAnsiTheme="majorHAnsi"/>
-          <w:sz w:val="24"/>
-          <w:szCs w:val="24"/>
-          <w:u w:val="single"/>
-        </w:rPr>
-        <w:t>Middle of the Week:</w:t>
-      </w:r>
-    </w:p>
-    <w:p>
-      <w:pPr>
-        <w:pStyle w:val="NoSpacing"/>
-        <w:rPr>
-          <w:rFonts w:asciiTheme="majorHAnsi" w:hAnsiTheme="majorHAnsi"/>
-        </w:rPr>
-      </w:pPr>
-      <w:r>
-        <w:rPr>
-          <w:rFonts w:asciiTheme="majorHAnsi" w:hAnsiTheme="majorHAnsi"/>
-          <w:noProof/>
+          <w:lang w:eastAsia="zh-CN"/>
         </w:rPr>
         <w:drawing>
-          <wp:inline distT="0" distB="0" distL="0" distR="0" wp14:anchorId="5E248815" wp14:editId="3A8564EC">
-            <wp:extent cx="5952570" cy="2855343"/>
-            <wp:effectExtent l="0" t="0" r="0" b="2540"/>
-            <wp:docPr id="1" name="Picture 1"/>
-            <wp:cNvGraphicFramePr>
-              <a:graphicFrameLocks xmlns:a="http://schemas.openxmlformats.org/drawingml/2006/main" noChangeAspect="1"/>
-            </wp:cNvGraphicFramePr>
-            <a:graphic xmlns:a="http://schemas.openxmlformats.org/drawingml/2006/main">
-              <a:graphicData uri="http://schemas.openxmlformats.org/drawingml/2006/picture">
-                <pic:pic xmlns:pic="http://schemas.openxmlformats.org/drawingml/2006/picture">
-                  <pic:nvPicPr>
-                    <pic:cNvPr id="0" name="Picture 1"/>
-                    <pic:cNvPicPr>
-                      <a:picLocks noChangeAspect="1" noChangeArrowheads="1"/>
-                    </pic:cNvPicPr>
-                  </pic:nvPicPr>
-                  <pic:blipFill>
-                    <a:blip r:embed="rId8">
-                      <a:extLst>
-                        <a:ext uri="{28A0092B-C50C-407E-A947-70E740481C1C}">
-                          <a14:useLocalDpi xmlns:a14="http://schemas.microsoft.com/office/drawing/2010/main" val="0"/>
-                        </a:ext>
-                      </a:extLst>
-                    </a:blip>
-                    <a:srcRect/>
-                    <a:stretch>
-                      <a:fillRect/>
-                    </a:stretch>
-                  </pic:blipFill>
-                  <pic:spPr bwMode="auto">
-                    <a:xfrm>
-                      <a:off x="0" y="0"/>
-                      <a:ext cx="5987892" cy="2872286"/>
-                    </a:xfrm>
-                    <a:prstGeom prst="rect">
-                      <a:avLst/>
-                    </a:prstGeom>
-                    <a:noFill/>
-                    <a:ln>
-                      <a:noFill/>
-                    </a:ln>
-                  </pic:spPr>
-                </pic:pic>
-              </a:graphicData>
-            </a:graphic>
-          </wp:inline>
-        </w:drawing>
-      </w:r>
-    </w:p>
-    <w:p>
-      <w:pPr>
-        <w:pStyle w:val="NoSpacing"/>
-        <w:rPr>
-          <w:rFonts w:asciiTheme="majorHAnsi" w:hAnsiTheme="majorHAnsi"/>
-        </w:rPr>
-      </w:pPr>
-    </w:p>
-    <w:p>
-      <w:pPr>
-        <w:pStyle w:val="NoSpacing"/>
-        <w:rPr>
-          <w:rFonts w:asciiTheme="majorHAnsi" w:hAnsiTheme="majorHAnsi"/>
-        </w:rPr>
-      </w:pPr>
-    </w:p>
-    <w:p>
-      <w:pPr>
-        <w:pStyle w:val="NoSpacing"/>
-        <w:rPr>
-          <w:rFonts w:asciiTheme="majorHAnsi" w:hAnsiTheme="majorHAnsi"/>
-        </w:rPr>
-      </w:pPr>
-    </w:p>
-    <w:p>
-      <w:pPr>
-        <w:pStyle w:val="NoSpacing"/>
-        <w:rPr>
-          <w:rFonts w:asciiTheme="majorHAnsi" w:hAnsiTheme="majorHAnsi"/>
-        </w:rPr>
-      </w:pPr>
-    </w:p>
-    <w:p>
-      <w:pPr>
-        <w:pStyle w:val="NoSpacing"/>
-        <w:rPr>
-          <w:rFonts w:asciiTheme="majorHAnsi" w:hAnsiTheme="majorHAnsi"/>
-        </w:rPr>
-      </w:pPr>
-    </w:p>
-    <w:p>
-      <w:pPr>
-        <w:spacing w:after="0" w:line="240" w:lineRule="auto"/>
-        <w:textAlignment w:val="baseline"/>
-        <w:rPr>
-          <w:rFonts w:asciiTheme="majorHAnsi" w:eastAsia="Times New Roman" w:hAnsiTheme="majorHAnsi" w:cs="Arial"/>
-          <w:color w:val="000000"/>
-          <w:sz w:val="24"/>
-          <w:szCs w:val="24"/>
-          <w:u w:val="single"/>
-          <w:lang w:eastAsia="zh-CN"/>
-        </w:rPr>
-      </w:pPr>
-      <w:r>
-        <w:rPr>
-          <w:rFonts w:asciiTheme="majorHAnsi" w:eastAsia="Times New Roman" w:hAnsiTheme="majorHAnsi" w:cs="Arial"/>
-          <w:color w:val="000000"/>
-          <w:sz w:val="24"/>
-          <w:szCs w:val="24"/>
-          <w:u w:val="single"/>
-          <w:lang w:eastAsia="zh-CN"/>
-        </w:rPr>
-        <w:lastRenderedPageBreak/>
-        <w:t>End of the Week:</w:t>
-      </w:r>
-    </w:p>
-    <w:p>
-      <w:pPr>
-        <w:spacing w:after="0" w:line="240" w:lineRule="auto"/>
-        <w:textAlignment w:val="baseline"/>
-        <w:rPr>
-          <w:rFonts w:asciiTheme="majorHAnsi" w:eastAsia="SimSun" w:hAnsiTheme="majorHAnsi" w:cs="Arial"/>
-          <w:color w:val="000000"/>
-          <w:sz w:val="24"/>
-          <w:szCs w:val="24"/>
-          <w:u w:val="single"/>
-          <w:lang w:eastAsia="zh-CN"/>
-        </w:rPr>
-      </w:pPr>
-      <w:r>
-        <w:rPr>
-          <w:rFonts w:asciiTheme="majorHAnsi" w:eastAsia="Times New Roman" w:hAnsiTheme="majorHAnsi" w:cs="Arial"/>
-          <w:noProof/>
-          <w:color w:val="000000"/>
-          <w:sz w:val="24"/>
-          <w:szCs w:val="24"/>
-          <w:u w:val="single"/>
-        </w:rPr>
-        <w:drawing>
-          <wp:inline distT="0" distB="0" distL="0" distR="0">
+          <wp:inline distT="0" distB="0" distL="0" distR="0" wp14:anchorId="72252832" wp14:editId="168401F3">
             <wp:extent cx="5943600" cy="3722370"/>
             <wp:effectExtent l="0" t="0" r="0" b="0"/>
             <wp:docPr id="5" name="Picture 5"/>
@@ -4246,7 +3318,7 @@
                     <pic:cNvPicPr/>
                   </pic:nvPicPr>
                   <pic:blipFill>
-                    <a:blip r:embed="rId9">
+                    <a:blip r:embed="rId7">
                       <a:extLst>
                         <a:ext uri="{28A0092B-C50C-407E-A947-70E740481C1C}">
                           <a14:useLocalDpi xmlns:a14="http://schemas.microsoft.com/office/drawing/2010/main" val="0"/>
@@ -4275,14 +3347,129 @@
     </w:p>
     <w:p>
       <w:pPr>
-        <w:spacing w:after="0" w:line="240" w:lineRule="auto"/>
-        <w:textAlignment w:val="baseline"/>
-        <w:rPr>
-          <w:rFonts w:asciiTheme="majorHAnsi" w:eastAsia="SimSun" w:hAnsiTheme="majorHAnsi" w:cs="Arial"/>
-          <w:color w:val="000000"/>
+        <w:pStyle w:val="NoSpacing"/>
+        <w:rPr>
+          <w:rFonts w:asciiTheme="majorHAnsi" w:hAnsiTheme="majorHAnsi"/>
+        </w:rPr>
+      </w:pPr>
+    </w:p>
+    <w:p>
+      <w:pPr>
+        <w:pStyle w:val="NoSpacing"/>
+        <w:rPr>
+          <w:rFonts w:asciiTheme="majorHAnsi" w:hAnsiTheme="majorHAnsi"/>
           <w:sz w:val="24"/>
           <w:szCs w:val="24"/>
           <w:u w:val="single"/>
+        </w:rPr>
+      </w:pPr>
+      <w:r>
+        <w:rPr>
+          <w:rFonts w:asciiTheme="majorHAnsi" w:hAnsiTheme="majorHAnsi"/>
+          <w:sz w:val="24"/>
+          <w:szCs w:val="24"/>
+          <w:u w:val="single"/>
+        </w:rPr>
+        <w:t>Middle of the Week:</w:t>
+      </w:r>
+    </w:p>
+    <w:p>
+      <w:pPr>
+        <w:pStyle w:val="NoSpacing"/>
+        <w:rPr>
+          <w:rFonts w:asciiTheme="majorHAnsi" w:hAnsiTheme="majorHAnsi"/>
+        </w:rPr>
+      </w:pPr>
+    </w:p>
+    <w:p>
+      <w:pPr>
+        <w:pStyle w:val="NoSpacing"/>
+        <w:rPr>
+          <w:rFonts w:asciiTheme="majorHAnsi" w:hAnsiTheme="majorHAnsi"/>
+        </w:rPr>
+      </w:pPr>
+    </w:p>
+    <w:p>
+      <w:pPr>
+        <w:pStyle w:val="NoSpacing"/>
+        <w:rPr>
+          <w:rFonts w:asciiTheme="majorHAnsi" w:hAnsiTheme="majorHAnsi"/>
+        </w:rPr>
+      </w:pPr>
+    </w:p>
+    <w:p>
+      <w:pPr>
+        <w:pStyle w:val="NoSpacing"/>
+        <w:rPr>
+          <w:rFonts w:asciiTheme="majorHAnsi" w:hAnsiTheme="majorHAnsi"/>
+        </w:rPr>
+      </w:pPr>
+    </w:p>
+    <w:p>
+      <w:pPr>
+        <w:pStyle w:val="NoSpacing"/>
+        <w:rPr>
+          <w:rFonts w:asciiTheme="majorHAnsi" w:hAnsiTheme="majorHAnsi"/>
+        </w:rPr>
+      </w:pPr>
+    </w:p>
+    <w:p>
+      <w:pPr>
+        <w:pStyle w:val="NoSpacing"/>
+        <w:rPr>
+          <w:rFonts w:asciiTheme="majorHAnsi" w:hAnsiTheme="majorHAnsi"/>
+        </w:rPr>
+      </w:pPr>
+    </w:p>
+    <w:p>
+      <w:pPr>
+        <w:spacing w:after="0" w:line="240" w:lineRule="auto"/>
+        <w:textAlignment w:val="baseline"/>
+        <w:rPr>
+          <w:rFonts w:asciiTheme="majorHAnsi" w:eastAsia="Times New Roman" w:hAnsiTheme="majorHAnsi" w:cs="Arial"/>
+          <w:color w:val="000000"/>
+          <w:sz w:val="24"/>
+          <w:szCs w:val="24"/>
+          <w:u w:val="single"/>
+          <w:lang w:eastAsia="zh-CN"/>
+        </w:rPr>
+      </w:pPr>
+      <w:r>
+        <w:rPr>
+          <w:rFonts w:asciiTheme="majorHAnsi" w:eastAsia="Times New Roman" w:hAnsiTheme="majorHAnsi" w:cs="Arial"/>
+          <w:color w:val="000000"/>
+          <w:sz w:val="24"/>
+          <w:szCs w:val="24"/>
+          <w:u w:val="single"/>
+          <w:lang w:eastAsia="zh-CN"/>
+        </w:rPr>
+        <w:t>End of the Week:</w:t>
+      </w:r>
+    </w:p>
+    <w:p>
+      <w:pPr>
+        <w:spacing w:after="0" w:line="240" w:lineRule="auto"/>
+        <w:textAlignment w:val="baseline"/>
+        <w:rPr>
+          <w:rFonts w:asciiTheme="majorHAnsi" w:eastAsia="SimSun" w:hAnsiTheme="majorHAnsi" w:cs="Arial"/>
+          <w:color w:val="000000"/>
+          <w:sz w:val="24"/>
+          <w:szCs w:val="24"/>
+          <w:u w:val="single"/>
+          <w:lang w:eastAsia="zh-CN"/>
+        </w:rPr>
+      </w:pPr>
+    </w:p>
+    <w:p>
+      <w:pPr>
+        <w:spacing w:after="0" w:line="240" w:lineRule="auto"/>
+        <w:textAlignment w:val="baseline"/>
+        <w:rPr>
+          <w:rFonts w:asciiTheme="majorHAnsi" w:eastAsia="SimSun" w:hAnsiTheme="majorHAnsi" w:cs="Arial"/>
+          <w:color w:val="000000"/>
+          <w:sz w:val="24"/>
+          <w:szCs w:val="24"/>
+          <w:u w:val="single"/>
           <w:lang w:eastAsia="zh-CN"/>
         </w:rPr>
       </w:pPr>
@@ -4352,326 +3539,37 @@
         <w:rPr>
           <w:rFonts w:asciiTheme="majorHAnsi" w:hAnsiTheme="majorHAnsi"/>
         </w:rPr>
-        <w:t>We held an emergency meeting on Saturday October 24</w:t>
+        <w:t xml:space="preserve">Our priorities shifted from working on Natalie’s number one priority of </w:t>
       </w:r>
       <w:r>
         <w:rPr>
           <w:rFonts w:asciiTheme="majorHAnsi" w:hAnsiTheme="majorHAnsi"/>
-          <w:vertAlign w:val="superscript"/>
-        </w:rPr>
-        <w:t>th</w:t>
+        </w:rPr>
+        <w:t xml:space="preserve">custom field forms to </w:t>
       </w:r>
       <w:r>
         <w:rPr>
           <w:rFonts w:asciiTheme="majorHAnsi" w:hAnsiTheme="majorHAnsi"/>
         </w:rPr>
-        <w:t xml:space="preserve"> and </w:t>
+        <w:t xml:space="preserve">batch tag editing. </w:t>
       </w:r>
       <w:r>
         <w:rPr>
           <w:rFonts w:asciiTheme="majorHAnsi" w:hAnsiTheme="majorHAnsi"/>
         </w:rPr>
-        <w:t xml:space="preserve">decided to shift our priorities </w:t>
+        <w:t xml:space="preserve">We made more progress on </w:t>
       </w:r>
       <w:r>
         <w:rPr>
           <w:rFonts w:asciiTheme="majorHAnsi" w:hAnsiTheme="majorHAnsi"/>
         </w:rPr>
-        <w:t>in user stories</w:t>
+        <w:t>tag</w:t>
       </w:r>
       <w:r>
         <w:rPr>
           <w:rFonts w:asciiTheme="majorHAnsi" w:hAnsiTheme="majorHAnsi"/>
         </w:rPr>
-        <w:t>.</w:t>
-      </w:r>
-      <w:r>
-        <w:rPr>
-          <w:rFonts w:asciiTheme="majorHAnsi" w:hAnsiTheme="majorHAnsi"/>
-        </w:rPr>
-        <w:t xml:space="preserve"> We c</w:t>
-      </w:r>
-      <w:r>
-        <w:rPr>
-          <w:rFonts w:asciiTheme="majorHAnsi" w:hAnsiTheme="majorHAnsi"/>
-        </w:rPr>
-        <w:t xml:space="preserve">hanged </w:t>
-      </w:r>
-      <w:r>
-        <w:rPr>
-          <w:rFonts w:asciiTheme="majorHAnsi" w:hAnsiTheme="majorHAnsi"/>
-        </w:rPr>
-        <w:t xml:space="preserve">our </w:t>
-      </w:r>
-      <w:r>
-        <w:rPr>
-          <w:rFonts w:asciiTheme="majorHAnsi" w:hAnsiTheme="majorHAnsi"/>
-        </w:rPr>
-        <w:t xml:space="preserve">sprint plans due to </w:t>
-      </w:r>
-      <w:r>
-        <w:rPr>
-          <w:rFonts w:asciiTheme="majorHAnsi" w:hAnsiTheme="majorHAnsi"/>
-        </w:rPr>
-        <w:t xml:space="preserve">difficulty in installing </w:t>
-      </w:r>
-      <w:r>
-        <w:rPr>
-          <w:rFonts w:asciiTheme="majorHAnsi" w:hAnsiTheme="majorHAnsi"/>
-        </w:rPr>
-        <w:t xml:space="preserve">our </w:t>
-      </w:r>
-      <w:r>
-        <w:rPr>
-          <w:rFonts w:asciiTheme="majorHAnsi" w:hAnsiTheme="majorHAnsi"/>
-        </w:rPr>
-        <w:t xml:space="preserve">plugin on </w:t>
-      </w:r>
-      <w:proofErr w:type="spellStart"/>
-      <w:r>
-        <w:rPr>
-          <w:rFonts w:asciiTheme="majorHAnsi" w:hAnsiTheme="majorHAnsi"/>
-        </w:rPr>
-        <w:t>Zotero</w:t>
-      </w:r>
-      <w:proofErr w:type="spellEnd"/>
-      <w:r>
-        <w:rPr>
-          <w:rFonts w:asciiTheme="majorHAnsi" w:hAnsiTheme="majorHAnsi"/>
-        </w:rPr>
-        <w:t xml:space="preserve"> Standalone</w:t>
-      </w:r>
-      <w:r>
-        <w:rPr>
-          <w:rFonts w:asciiTheme="majorHAnsi" w:hAnsiTheme="majorHAnsi"/>
-        </w:rPr>
-        <w:t xml:space="preserve"> (incompatibility issues)</w:t>
-      </w:r>
-      <w:r>
-        <w:rPr>
-          <w:rFonts w:asciiTheme="majorHAnsi" w:hAnsiTheme="majorHAnsi"/>
-        </w:rPr>
-        <w:t xml:space="preserve">. </w:t>
-      </w:r>
-      <w:r>
-        <w:rPr>
-          <w:rFonts w:asciiTheme="majorHAnsi" w:hAnsiTheme="majorHAnsi"/>
-        </w:rPr>
-        <w:t>It t</w:t>
-      </w:r>
-      <w:r>
-        <w:rPr>
-          <w:rFonts w:asciiTheme="majorHAnsi" w:hAnsiTheme="majorHAnsi"/>
-        </w:rPr>
-        <w:t>ook longer than expected</w:t>
-      </w:r>
-      <w:r>
-        <w:rPr>
-          <w:rFonts w:asciiTheme="majorHAnsi" w:hAnsiTheme="majorHAnsi"/>
-        </w:rPr>
-        <w:t xml:space="preserve"> to get it working</w:t>
-      </w:r>
-      <w:r>
-        <w:rPr>
-          <w:rFonts w:asciiTheme="majorHAnsi" w:hAnsiTheme="majorHAnsi"/>
-        </w:rPr>
-        <w:t xml:space="preserve">, so we decided to change priorities from </w:t>
-      </w:r>
-      <w:r>
-        <w:rPr>
-          <w:rFonts w:asciiTheme="majorHAnsi" w:hAnsiTheme="majorHAnsi"/>
-        </w:rPr>
-        <w:t>our original plan of making</w:t>
-      </w:r>
-      <w:r>
-        <w:rPr>
-          <w:rFonts w:asciiTheme="majorHAnsi" w:hAnsiTheme="majorHAnsi"/>
-        </w:rPr>
-        <w:t xml:space="preserve"> </w:t>
-      </w:r>
-      <w:r>
-        <w:rPr>
-          <w:rFonts w:asciiTheme="majorHAnsi" w:hAnsiTheme="majorHAnsi"/>
-        </w:rPr>
-        <w:t>all four</w:t>
-      </w:r>
-      <w:r>
-        <w:rPr>
-          <w:rFonts w:asciiTheme="majorHAnsi" w:hAnsiTheme="majorHAnsi"/>
-        </w:rPr>
-        <w:t xml:space="preserve"> </w:t>
-      </w:r>
-      <w:r>
-        <w:rPr>
-          <w:rFonts w:asciiTheme="majorHAnsi" w:hAnsiTheme="majorHAnsi"/>
-        </w:rPr>
-        <w:t>features</w:t>
-      </w:r>
-      <w:r>
-        <w:rPr>
-          <w:rFonts w:asciiTheme="majorHAnsi" w:hAnsiTheme="majorHAnsi"/>
-        </w:rPr>
-        <w:t xml:space="preserve"> by the last sprint</w:t>
-      </w:r>
-      <w:r>
-        <w:rPr>
-          <w:rFonts w:asciiTheme="majorHAnsi" w:hAnsiTheme="majorHAnsi"/>
-        </w:rPr>
-        <w:t xml:space="preserve"> to</w:t>
-      </w:r>
-      <w:r>
-        <w:rPr>
-          <w:rFonts w:asciiTheme="majorHAnsi" w:hAnsiTheme="majorHAnsi"/>
-        </w:rPr>
-        <w:t xml:space="preserve"> completing</w:t>
-      </w:r>
-      <w:r>
-        <w:rPr>
-          <w:rFonts w:asciiTheme="majorHAnsi" w:hAnsiTheme="majorHAnsi"/>
-        </w:rPr>
-        <w:t xml:space="preserve"> Natalie</w:t>
-      </w:r>
-      <w:r>
-        <w:rPr>
-          <w:rFonts w:asciiTheme="majorHAnsi" w:hAnsiTheme="majorHAnsi"/>
-        </w:rPr>
-        <w:t>’</w:t>
-      </w:r>
-      <w:r>
-        <w:rPr>
-          <w:rFonts w:asciiTheme="majorHAnsi" w:hAnsiTheme="majorHAnsi"/>
-        </w:rPr>
-        <w:t>s top priority of custom forms</w:t>
-      </w:r>
-      <w:r>
-        <w:rPr>
-          <w:rFonts w:asciiTheme="majorHAnsi" w:hAnsiTheme="majorHAnsi"/>
-        </w:rPr>
-        <w:t xml:space="preserve"> (u</w:t>
-      </w:r>
-      <w:r>
-        <w:rPr>
-          <w:rFonts w:asciiTheme="majorHAnsi" w:hAnsiTheme="majorHAnsi"/>
-        </w:rPr>
-        <w:t xml:space="preserve">ser </w:t>
-      </w:r>
-      <w:r>
-        <w:rPr>
-          <w:rFonts w:asciiTheme="majorHAnsi" w:hAnsiTheme="majorHAnsi"/>
-        </w:rPr>
-        <w:t>s</w:t>
-      </w:r>
-      <w:r>
-        <w:rPr>
-          <w:rFonts w:asciiTheme="majorHAnsi" w:hAnsiTheme="majorHAnsi"/>
-        </w:rPr>
-        <w:t xml:space="preserve">tory </w:t>
-      </w:r>
-      <w:r>
-        <w:rPr>
-          <w:rFonts w:asciiTheme="majorHAnsi" w:hAnsiTheme="majorHAnsi"/>
-        </w:rPr>
-        <w:t>3a, 3b, 3c, and 3d)</w:t>
-      </w:r>
-      <w:r>
-        <w:rPr>
-          <w:rFonts w:asciiTheme="majorHAnsi" w:hAnsiTheme="majorHAnsi"/>
-        </w:rPr>
-        <w:t xml:space="preserve"> and the tag manipulation (user story 2a, 2b, 2c). </w:t>
-      </w:r>
-    </w:p>
-    <w:p>
-      <w:pPr>
-        <w:pStyle w:val="NoSpacing"/>
-        <w:rPr>
-          <w:rFonts w:asciiTheme="majorHAnsi" w:hAnsiTheme="majorHAnsi"/>
-        </w:rPr>
-      </w:pPr>
-    </w:p>
-    <w:p>
-      <w:pPr>
-        <w:pStyle w:val="NoSpacing"/>
-        <w:rPr>
-          <w:rFonts w:asciiTheme="majorHAnsi" w:hAnsiTheme="majorHAnsi"/>
-        </w:rPr>
-      </w:pPr>
-      <w:r>
-        <w:rPr>
-          <w:rFonts w:asciiTheme="majorHAnsi" w:hAnsiTheme="majorHAnsi"/>
-        </w:rPr>
-        <w:t>P</w:t>
-      </w:r>
-      <w:r>
-        <w:rPr>
-          <w:rFonts w:asciiTheme="majorHAnsi" w:hAnsiTheme="majorHAnsi"/>
-        </w:rPr>
-        <w:t xml:space="preserve">roduct backlog was </w:t>
-      </w:r>
-      <w:r>
-        <w:rPr>
-          <w:rFonts w:asciiTheme="majorHAnsi" w:hAnsiTheme="majorHAnsi"/>
-        </w:rPr>
-        <w:t xml:space="preserve">also </w:t>
-      </w:r>
-      <w:r>
-        <w:rPr>
-          <w:rFonts w:asciiTheme="majorHAnsi" w:hAnsiTheme="majorHAnsi"/>
-        </w:rPr>
-        <w:t>changed due to us learning Natalie’</w:t>
-      </w:r>
-      <w:r>
-        <w:rPr>
-          <w:rFonts w:asciiTheme="majorHAnsi" w:hAnsiTheme="majorHAnsi"/>
-        </w:rPr>
-        <w:t>s priorities:</w:t>
-      </w:r>
-      <w:r>
-        <w:rPr>
-          <w:rFonts w:asciiTheme="majorHAnsi" w:hAnsiTheme="majorHAnsi"/>
-        </w:rPr>
-        <w:t xml:space="preserve"> what we thought was </w:t>
-      </w:r>
-      <w:r>
-        <w:rPr>
-          <w:rFonts w:asciiTheme="majorHAnsi" w:hAnsiTheme="majorHAnsi"/>
-        </w:rPr>
-        <w:t xml:space="preserve">unimportant turned out to be her top priority. </w:t>
-      </w:r>
-      <w:r>
-        <w:rPr>
-          <w:rFonts w:asciiTheme="majorHAnsi" w:hAnsiTheme="majorHAnsi"/>
-        </w:rPr>
-        <w:t xml:space="preserve">We adjusted our </w:t>
-      </w:r>
-      <w:r>
-        <w:rPr>
-          <w:rFonts w:asciiTheme="majorHAnsi" w:hAnsiTheme="majorHAnsi"/>
-        </w:rPr>
-        <w:t>sprint plans</w:t>
-      </w:r>
-      <w:r>
-        <w:rPr>
-          <w:rFonts w:asciiTheme="majorHAnsi" w:hAnsiTheme="majorHAnsi"/>
-        </w:rPr>
-        <w:t xml:space="preserve"> and backlogs</w:t>
-      </w:r>
-      <w:r>
-        <w:rPr>
-          <w:rFonts w:asciiTheme="majorHAnsi" w:hAnsiTheme="majorHAnsi"/>
-        </w:rPr>
-        <w:t xml:space="preserve"> according</w:t>
-      </w:r>
-      <w:r>
-        <w:rPr>
-          <w:rFonts w:asciiTheme="majorHAnsi" w:hAnsiTheme="majorHAnsi"/>
-        </w:rPr>
-        <w:t>ly, due to lack of progress and potential infeasibility.</w:t>
-      </w:r>
-      <w:r>
-        <w:rPr>
-          <w:rFonts w:asciiTheme="majorHAnsi" w:hAnsiTheme="majorHAnsi"/>
-        </w:rPr>
-        <w:t xml:space="preserve"> </w:t>
+        <w:t xml:space="preserve"> editing than the custom fields, so we decided to prioritize building a fully functioning plugin before attempting to do another feature. </w:t>
       </w:r>
     </w:p>
     <w:p>
@@ -4735,68 +3633,13 @@
         <w:rPr>
           <w:rFonts w:asciiTheme="majorHAnsi" w:hAnsiTheme="majorHAnsi" w:cs="Courier New"/>
         </w:rPr>
-        <w:t xml:space="preserve"> The plugin as of Friday 23rd does not have any working functionality, most of the time was spent trying to get </w:t>
-      </w:r>
-      <w:r>
-        <w:rPr>
-          <w:rFonts w:asciiTheme="majorHAnsi" w:hAnsiTheme="majorHAnsi" w:cs="Courier New"/>
-        </w:rPr>
-        <w:t>the plugin to install properly.</w:t>
-      </w:r>
-    </w:p>
-    <w:p>
-      <w:pPr>
-        <w:autoSpaceDE w:val="0"/>
-        <w:autoSpaceDN w:val="0"/>
-        <w:adjustRightInd w:val="0"/>
-        <w:spacing w:after="0" w:line="240" w:lineRule="auto"/>
-        <w:rPr>
-          <w:rFonts w:asciiTheme="majorHAnsi" w:hAnsiTheme="majorHAnsi" w:cs="Courier New"/>
-        </w:rPr>
-      </w:pPr>
-    </w:p>
-    <w:p>
-      <w:pPr>
-        <w:autoSpaceDE w:val="0"/>
-        <w:autoSpaceDN w:val="0"/>
-        <w:adjustRightInd w:val="0"/>
-        <w:spacing w:after="0" w:line="240" w:lineRule="auto"/>
-        <w:rPr>
-          <w:rFonts w:asciiTheme="majorHAnsi" w:hAnsiTheme="majorHAnsi" w:cs="Courier New"/>
-          <w:b/>
-        </w:rPr>
-      </w:pPr>
-      <w:r>
-        <w:rPr>
-          <w:rFonts w:asciiTheme="majorHAnsi" w:hAnsiTheme="majorHAnsi" w:cs="Courier New"/>
-          <w:b/>
-        </w:rPr>
-        <w:t>Wednesday</w:t>
-      </w:r>
-      <w:r>
-        <w:rPr>
-          <w:rFonts w:asciiTheme="majorHAnsi" w:hAnsiTheme="majorHAnsi" w:cs="Courier New"/>
-          <w:b/>
-        </w:rPr>
-        <w:t xml:space="preserve"> October 14 (Day 3):</w:t>
-      </w:r>
-    </w:p>
-    <w:p>
-      <w:pPr>
-        <w:autoSpaceDE w:val="0"/>
-        <w:autoSpaceDN w:val="0"/>
-        <w:adjustRightInd w:val="0"/>
-        <w:spacing w:after="0" w:line="240" w:lineRule="auto"/>
-        <w:rPr>
-          <w:rFonts w:asciiTheme="majorHAnsi" w:hAnsiTheme="majorHAnsi" w:cs="Courier New"/>
-        </w:rPr>
-      </w:pPr>
-      <w:r>
-        <w:rPr>
-          <w:rFonts w:asciiTheme="majorHAnsi" w:hAnsiTheme="majorHAnsi" w:cs="Courier New"/>
-          <w:i/>
-        </w:rPr>
-        <w:t>Vincent</w:t>
+        <w:t xml:space="preserve"> The plugin as of </w:t>
+      </w:r>
+      <w:r>
+        <w:rPr>
+          <w:rFonts w:asciiTheme="majorHAnsi" w:hAnsiTheme="majorHAnsi" w:cs="Courier New"/>
+        </w:rPr>
+        <w:t>December</w:t>
       </w:r>
       <w:r>
         <w:rPr>
@@ -4808,722 +3651,44 @@
         <w:rPr>
           <w:rFonts w:asciiTheme="majorHAnsi" w:hAnsiTheme="majorHAnsi" w:cs="Courier New"/>
         </w:rPr>
-        <w:t>–</w:t>
-      </w:r>
-      <w:r>
-        <w:rPr>
-          <w:rFonts w:asciiTheme="majorHAnsi" w:hAnsiTheme="majorHAnsi" w:cs="Courier New"/>
-          <w:i/>
-        </w:rPr>
-        <w:t xml:space="preserve"> </w:t>
-      </w:r>
-      <w:r>
-        <w:rPr>
-          <w:rFonts w:asciiTheme="majorHAnsi" w:hAnsiTheme="majorHAnsi" w:cs="Courier New"/>
-        </w:rPr>
-        <w:t>CSCD27 assignment due on this day</w:t>
-      </w:r>
-    </w:p>
-    <w:p>
-      <w:pPr>
-        <w:autoSpaceDE w:val="0"/>
-        <w:autoSpaceDN w:val="0"/>
-        <w:adjustRightInd w:val="0"/>
-        <w:spacing w:after="0" w:line="240" w:lineRule="auto"/>
-        <w:rPr>
-          <w:rFonts w:asciiTheme="majorHAnsi" w:hAnsiTheme="majorHAnsi" w:cs="Courier New"/>
-        </w:rPr>
-      </w:pPr>
-      <w:proofErr w:type="spellStart"/>
-      <w:r>
-        <w:rPr>
-          <w:rFonts w:asciiTheme="majorHAnsi" w:hAnsiTheme="majorHAnsi" w:cs="Courier New"/>
-          <w:i/>
-        </w:rPr>
-        <w:t>Dimitar</w:t>
-      </w:r>
-      <w:proofErr w:type="spellEnd"/>
-      <w:r>
-        <w:rPr>
-          <w:rFonts w:asciiTheme="majorHAnsi" w:hAnsiTheme="majorHAnsi" w:cs="Courier New"/>
-          <w:i/>
-        </w:rPr>
-        <w:t xml:space="preserve"> </w:t>
-      </w:r>
-      <w:r>
-        <w:rPr>
-          <w:rFonts w:asciiTheme="majorHAnsi" w:hAnsiTheme="majorHAnsi" w:cs="Courier New"/>
-        </w:rPr>
-        <w:t>-</w:t>
-      </w:r>
-      <w:r>
-        <w:rPr>
-          <w:rFonts w:asciiTheme="majorHAnsi" w:hAnsiTheme="majorHAnsi" w:cs="Courier New"/>
-          <w:i/>
-        </w:rPr>
-        <w:t xml:space="preserve"> </w:t>
-      </w:r>
-      <w:r>
-        <w:rPr>
-          <w:rFonts w:asciiTheme="majorHAnsi" w:hAnsiTheme="majorHAnsi" w:cs="Courier New"/>
-        </w:rPr>
-        <w:t>CSCD27 assignment due on this day</w:t>
-      </w:r>
-    </w:p>
-    <w:p>
-      <w:pPr>
-        <w:autoSpaceDE w:val="0"/>
-        <w:autoSpaceDN w:val="0"/>
-        <w:adjustRightInd w:val="0"/>
-        <w:spacing w:after="0" w:line="240" w:lineRule="auto"/>
-        <w:rPr>
-          <w:rFonts w:asciiTheme="majorHAnsi" w:hAnsiTheme="majorHAnsi" w:cs="Courier New"/>
-        </w:rPr>
-      </w:pPr>
-      <w:proofErr w:type="spellStart"/>
-      <w:r>
-        <w:rPr>
-          <w:rFonts w:asciiTheme="majorHAnsi" w:hAnsiTheme="majorHAnsi" w:cs="Courier New"/>
-          <w:i/>
-        </w:rPr>
-        <w:t>Kirisanth</w:t>
-      </w:r>
-      <w:proofErr w:type="spellEnd"/>
-      <w:r>
-        <w:rPr>
-          <w:rFonts w:asciiTheme="majorHAnsi" w:hAnsiTheme="majorHAnsi" w:cs="Courier New"/>
-        </w:rPr>
-        <w:t xml:space="preserve"> – Working on project for Anya most of the week</w:t>
-      </w:r>
-    </w:p>
-    <w:p>
-      <w:pPr>
-        <w:autoSpaceDE w:val="0"/>
-        <w:autoSpaceDN w:val="0"/>
-        <w:adjustRightInd w:val="0"/>
-        <w:spacing w:after="0" w:line="240" w:lineRule="auto"/>
-        <w:rPr>
-          <w:rFonts w:asciiTheme="majorHAnsi" w:hAnsiTheme="majorHAnsi" w:cs="Courier New"/>
-          <w:i/>
-        </w:rPr>
-      </w:pPr>
-    </w:p>
-    <w:p>
-      <w:pPr>
-        <w:autoSpaceDE w:val="0"/>
-        <w:autoSpaceDN w:val="0"/>
-        <w:adjustRightInd w:val="0"/>
-        <w:spacing w:after="0" w:line="240" w:lineRule="auto"/>
-        <w:rPr>
-          <w:rFonts w:asciiTheme="majorHAnsi" w:hAnsiTheme="majorHAnsi" w:cs="Courier New"/>
-          <w:b/>
-        </w:rPr>
-      </w:pPr>
-      <w:r>
-        <w:rPr>
-          <w:rFonts w:asciiTheme="majorHAnsi" w:hAnsiTheme="majorHAnsi" w:cs="Courier New"/>
-          <w:b/>
-        </w:rPr>
-        <w:t>Monday</w:t>
-      </w:r>
-      <w:r>
-        <w:rPr>
-          <w:rFonts w:asciiTheme="majorHAnsi" w:hAnsiTheme="majorHAnsi" w:cs="Courier New"/>
-          <w:b/>
-        </w:rPr>
-        <w:t xml:space="preserve"> October</w:t>
-      </w:r>
-      <w:r>
-        <w:rPr>
-          <w:rFonts w:asciiTheme="majorHAnsi" w:hAnsiTheme="majorHAnsi" w:cs="Courier New"/>
-          <w:b/>
-        </w:rPr>
-        <w:t xml:space="preserve"> 19</w:t>
-      </w:r>
-      <w:r>
-        <w:rPr>
-          <w:rFonts w:asciiTheme="majorHAnsi" w:hAnsiTheme="majorHAnsi" w:cs="Courier New"/>
-          <w:b/>
-        </w:rPr>
-        <w:t xml:space="preserve">th (Day </w:t>
-      </w:r>
-      <w:r>
-        <w:rPr>
-          <w:rFonts w:asciiTheme="majorHAnsi" w:hAnsiTheme="majorHAnsi" w:cs="Courier New"/>
-          <w:b/>
-        </w:rPr>
-        <w:t>6</w:t>
-      </w:r>
-      <w:r>
-        <w:rPr>
-          <w:rFonts w:asciiTheme="majorHAnsi" w:hAnsiTheme="majorHAnsi" w:cs="Courier New"/>
-          <w:b/>
-        </w:rPr>
-        <w:t>):</w:t>
-      </w:r>
-    </w:p>
-    <w:p>
-      <w:pPr>
-        <w:autoSpaceDE w:val="0"/>
-        <w:autoSpaceDN w:val="0"/>
-        <w:adjustRightInd w:val="0"/>
-        <w:spacing w:after="0" w:line="240" w:lineRule="auto"/>
-        <w:rPr>
-          <w:rFonts w:asciiTheme="majorHAnsi" w:hAnsiTheme="majorHAnsi" w:cs="Courier New"/>
-        </w:rPr>
-      </w:pPr>
-      <w:r>
-        <w:rPr>
-          <w:rFonts w:asciiTheme="majorHAnsi" w:hAnsiTheme="majorHAnsi" w:cs="Courier New"/>
-          <w:i/>
-        </w:rPr>
-        <w:lastRenderedPageBreak/>
-        <w:t>Vincent</w:t>
-      </w:r>
-      <w:r>
-        <w:rPr>
-          <w:rFonts w:asciiTheme="majorHAnsi" w:hAnsiTheme="majorHAnsi" w:cs="Courier New"/>
-        </w:rPr>
-        <w:t xml:space="preserve"> </w:t>
-      </w:r>
-      <w:r>
-        <w:rPr>
-          <w:rFonts w:asciiTheme="majorHAnsi" w:hAnsiTheme="majorHAnsi" w:cs="Courier New"/>
-        </w:rPr>
-        <w:t>-</w:t>
-      </w:r>
-      <w:r>
-        <w:rPr>
-          <w:rFonts w:asciiTheme="majorHAnsi" w:hAnsiTheme="majorHAnsi" w:cs="Courier New"/>
-        </w:rPr>
-        <w:t xml:space="preserve"> </w:t>
-      </w:r>
-      <w:r>
-        <w:rPr>
-          <w:rFonts w:asciiTheme="majorHAnsi" w:hAnsiTheme="majorHAnsi" w:cs="Courier New"/>
-        </w:rPr>
-        <w:t xml:space="preserve">needed to study for </w:t>
-      </w:r>
-      <w:r>
-        <w:rPr>
-          <w:rFonts w:asciiTheme="majorHAnsi" w:hAnsiTheme="majorHAnsi" w:cs="Courier New"/>
-        </w:rPr>
-        <w:t xml:space="preserve">Exam on Wednesday </w:t>
-      </w:r>
-      <w:r>
-        <w:rPr>
-          <w:rFonts w:asciiTheme="majorHAnsi" w:hAnsiTheme="majorHAnsi" w:cs="Courier New"/>
-        </w:rPr>
-        <w:t>October 21st</w:t>
-      </w:r>
-    </w:p>
-    <w:p>
-      <w:pPr>
-        <w:autoSpaceDE w:val="0"/>
-        <w:autoSpaceDN w:val="0"/>
-        <w:adjustRightInd w:val="0"/>
-        <w:spacing w:after="0" w:line="240" w:lineRule="auto"/>
-        <w:rPr>
-          <w:rFonts w:asciiTheme="majorHAnsi" w:hAnsiTheme="majorHAnsi" w:cs="Courier New"/>
-          <w:b/>
-          <w:u w:val="single"/>
-        </w:rPr>
-      </w:pPr>
-    </w:p>
-    <w:p>
-      <w:pPr>
-        <w:autoSpaceDE w:val="0"/>
-        <w:autoSpaceDN w:val="0"/>
-        <w:adjustRightInd w:val="0"/>
-        <w:spacing w:after="0" w:line="240" w:lineRule="auto"/>
-        <w:rPr>
-          <w:rFonts w:asciiTheme="majorHAnsi" w:hAnsiTheme="majorHAnsi" w:cs="Courier New"/>
-          <w:b/>
-        </w:rPr>
-      </w:pPr>
-      <w:r>
-        <w:rPr>
-          <w:rFonts w:asciiTheme="majorHAnsi" w:hAnsiTheme="majorHAnsi" w:cs="Courier New"/>
-          <w:b/>
-        </w:rPr>
-        <w:t>Tuesday October 20th (Day 7):</w:t>
-      </w:r>
-    </w:p>
-    <w:p>
-      <w:pPr>
-        <w:autoSpaceDE w:val="0"/>
-        <w:autoSpaceDN w:val="0"/>
-        <w:adjustRightInd w:val="0"/>
-        <w:spacing w:after="0" w:line="240" w:lineRule="auto"/>
-        <w:rPr>
-          <w:rFonts w:asciiTheme="majorHAnsi" w:hAnsiTheme="majorHAnsi" w:cs="Courier New"/>
-        </w:rPr>
-      </w:pPr>
-      <w:proofErr w:type="spellStart"/>
-      <w:r>
-        <w:rPr>
-          <w:rFonts w:asciiTheme="majorHAnsi" w:hAnsiTheme="majorHAnsi" w:cs="Courier New"/>
-          <w:i/>
-        </w:rPr>
-        <w:t>Dimitar</w:t>
-      </w:r>
-      <w:proofErr w:type="spellEnd"/>
-      <w:r>
-        <w:rPr>
-          <w:rFonts w:asciiTheme="majorHAnsi" w:hAnsiTheme="majorHAnsi" w:cs="Courier New"/>
-        </w:rPr>
-        <w:t xml:space="preserve"> - studying for an exam on October 21</w:t>
-      </w:r>
-      <w:r>
-        <w:rPr>
-          <w:rFonts w:asciiTheme="majorHAnsi" w:hAnsiTheme="majorHAnsi" w:cs="Courier New"/>
-          <w:vertAlign w:val="superscript"/>
-        </w:rPr>
-        <w:t>st</w:t>
-      </w:r>
-    </w:p>
-    <w:p>
-      <w:pPr>
-        <w:autoSpaceDE w:val="0"/>
-        <w:autoSpaceDN w:val="0"/>
-        <w:adjustRightInd w:val="0"/>
-        <w:spacing w:after="0" w:line="240" w:lineRule="auto"/>
-        <w:rPr>
-          <w:rFonts w:asciiTheme="majorHAnsi" w:hAnsiTheme="majorHAnsi" w:cs="Courier New"/>
-        </w:rPr>
-      </w:pPr>
-      <w:proofErr w:type="spellStart"/>
-      <w:r>
-        <w:rPr>
-          <w:rFonts w:asciiTheme="majorHAnsi" w:hAnsiTheme="majorHAnsi" w:cs="Courier New"/>
-          <w:i/>
-        </w:rPr>
-        <w:t>Kirisanth</w:t>
-      </w:r>
-      <w:proofErr w:type="spellEnd"/>
-      <w:r>
-        <w:rPr>
-          <w:rFonts w:asciiTheme="majorHAnsi" w:hAnsiTheme="majorHAnsi" w:cs="Courier New"/>
-        </w:rPr>
-        <w:t xml:space="preserve"> – CSCC85 working on lab</w:t>
-      </w:r>
-    </w:p>
-    <w:p>
-      <w:pPr>
-        <w:autoSpaceDE w:val="0"/>
-        <w:autoSpaceDN w:val="0"/>
-        <w:adjustRightInd w:val="0"/>
-        <w:spacing w:after="0" w:line="240" w:lineRule="auto"/>
-        <w:rPr>
-          <w:rFonts w:asciiTheme="majorHAnsi" w:hAnsiTheme="majorHAnsi" w:cs="Courier New"/>
-        </w:rPr>
-      </w:pPr>
-    </w:p>
-    <w:p>
-      <w:pPr>
-        <w:autoSpaceDE w:val="0"/>
-        <w:autoSpaceDN w:val="0"/>
-        <w:adjustRightInd w:val="0"/>
-        <w:spacing w:after="0" w:line="240" w:lineRule="auto"/>
-        <w:rPr>
-          <w:rFonts w:asciiTheme="majorHAnsi" w:hAnsiTheme="majorHAnsi" w:cs="Courier New"/>
-          <w:b/>
-        </w:rPr>
-      </w:pPr>
-      <w:r>
-        <w:rPr>
-          <w:rFonts w:asciiTheme="majorHAnsi" w:hAnsiTheme="majorHAnsi" w:cs="Courier New"/>
-          <w:b/>
-        </w:rPr>
-        <w:t>Wednesday October 21st (Day 8):</w:t>
-      </w:r>
-    </w:p>
-    <w:p>
-      <w:pPr>
-        <w:autoSpaceDE w:val="0"/>
-        <w:autoSpaceDN w:val="0"/>
-        <w:adjustRightInd w:val="0"/>
-        <w:spacing w:after="0" w:line="240" w:lineRule="auto"/>
-        <w:rPr>
-          <w:rFonts w:asciiTheme="majorHAnsi" w:hAnsiTheme="majorHAnsi" w:cs="Courier New"/>
-        </w:rPr>
-      </w:pPr>
-      <w:proofErr w:type="spellStart"/>
-      <w:r>
-        <w:rPr>
-          <w:rFonts w:asciiTheme="majorHAnsi" w:hAnsiTheme="majorHAnsi" w:cs="Courier New"/>
-          <w:i/>
-        </w:rPr>
-        <w:t>Dimitar</w:t>
-      </w:r>
-      <w:proofErr w:type="spellEnd"/>
-      <w:r>
-        <w:rPr>
-          <w:rFonts w:asciiTheme="majorHAnsi" w:hAnsiTheme="majorHAnsi" w:cs="Courier New"/>
-        </w:rPr>
-        <w:t xml:space="preserve"> - at school the entire day + evening exam</w:t>
-      </w:r>
-    </w:p>
-    <w:p>
-      <w:pPr>
-        <w:autoSpaceDE w:val="0"/>
-        <w:autoSpaceDN w:val="0"/>
-        <w:adjustRightInd w:val="0"/>
-        <w:spacing w:after="0" w:line="240" w:lineRule="auto"/>
-        <w:rPr>
-          <w:rFonts w:asciiTheme="majorHAnsi" w:hAnsiTheme="majorHAnsi" w:cs="Courier New"/>
-        </w:rPr>
-      </w:pPr>
-      <w:r>
-        <w:rPr>
-          <w:rFonts w:asciiTheme="majorHAnsi" w:hAnsiTheme="majorHAnsi" w:cs="Courier New"/>
-          <w:i/>
-        </w:rPr>
-        <w:t>Vincent</w:t>
-      </w:r>
-      <w:r>
-        <w:rPr>
-          <w:rFonts w:asciiTheme="majorHAnsi" w:hAnsiTheme="majorHAnsi" w:cs="Courier New"/>
-        </w:rPr>
-        <w:t xml:space="preserve"> - Class until 9, also had MGMC30</w:t>
-      </w:r>
-      <w:r>
-        <w:rPr>
-          <w:rFonts w:asciiTheme="majorHAnsi" w:hAnsiTheme="majorHAnsi" w:cs="Courier New"/>
-        </w:rPr>
-        <w:t xml:space="preserve"> exam</w:t>
-      </w:r>
-    </w:p>
-    <w:p>
-      <w:pPr>
-        <w:autoSpaceDE w:val="0"/>
-        <w:autoSpaceDN w:val="0"/>
-        <w:adjustRightInd w:val="0"/>
-        <w:spacing w:after="0" w:line="240" w:lineRule="auto"/>
-        <w:rPr>
-          <w:rFonts w:asciiTheme="majorHAnsi" w:hAnsiTheme="majorHAnsi" w:cs="Courier New"/>
-        </w:rPr>
-      </w:pPr>
-      <w:proofErr w:type="spellStart"/>
-      <w:r>
-        <w:rPr>
-          <w:rFonts w:asciiTheme="majorHAnsi" w:hAnsiTheme="majorHAnsi" w:cs="Courier New"/>
-          <w:i/>
-        </w:rPr>
-        <w:t>Kirisanth</w:t>
-      </w:r>
-      <w:proofErr w:type="spellEnd"/>
-      <w:r>
-        <w:rPr>
-          <w:rFonts w:asciiTheme="majorHAnsi" w:hAnsiTheme="majorHAnsi" w:cs="Courier New"/>
-        </w:rPr>
-        <w:t xml:space="preserve"> – CSCC85 Lab due, worked all day</w:t>
-      </w:r>
-    </w:p>
-    <w:p>
-      <w:pPr>
-        <w:autoSpaceDE w:val="0"/>
-        <w:autoSpaceDN w:val="0"/>
-        <w:adjustRightInd w:val="0"/>
-        <w:spacing w:after="0" w:line="240" w:lineRule="auto"/>
-        <w:rPr>
-          <w:rFonts w:asciiTheme="majorHAnsi" w:hAnsiTheme="majorHAnsi" w:cs="Courier New"/>
-        </w:rPr>
-      </w:pPr>
-    </w:p>
-    <w:p>
-      <w:pPr>
-        <w:autoSpaceDE w:val="0"/>
-        <w:autoSpaceDN w:val="0"/>
-        <w:adjustRightInd w:val="0"/>
-        <w:spacing w:after="0" w:line="240" w:lineRule="auto"/>
-        <w:rPr>
-          <w:rFonts w:asciiTheme="majorHAnsi" w:hAnsiTheme="majorHAnsi" w:cs="Courier New"/>
-          <w:b/>
-        </w:rPr>
-      </w:pPr>
-      <w:r>
-        <w:rPr>
-          <w:rFonts w:asciiTheme="majorHAnsi" w:hAnsiTheme="majorHAnsi" w:cs="Courier New"/>
-          <w:b/>
-        </w:rPr>
-        <w:t>Thursday October 22nd (Day 9):</w:t>
-      </w:r>
-    </w:p>
-    <w:p>
-      <w:pPr>
-        <w:rPr>
-          <w:rFonts w:asciiTheme="majorHAnsi" w:hAnsiTheme="majorHAnsi" w:cs="Courier New"/>
-        </w:rPr>
-      </w:pPr>
-      <w:r>
-        <w:rPr>
-          <w:rFonts w:asciiTheme="majorHAnsi" w:hAnsiTheme="majorHAnsi" w:cs="Courier New"/>
-          <w:i/>
-        </w:rPr>
-        <w:t>Vincent</w:t>
-      </w:r>
-      <w:r>
-        <w:rPr>
-          <w:rFonts w:asciiTheme="majorHAnsi" w:hAnsiTheme="majorHAnsi" w:cs="Courier New"/>
-        </w:rPr>
-        <w:t xml:space="preserve"> - Working on assignments from other class</w:t>
-      </w:r>
-    </w:p>
-    <w:p>
-      <w:pPr>
-        <w:rPr>
-          <w:rFonts w:asciiTheme="majorHAnsi" w:hAnsiTheme="majorHAnsi" w:cs="Courier New"/>
-        </w:rPr>
-      </w:pPr>
-      <w:r>
-        <w:rPr>
-          <w:rFonts w:asciiTheme="majorHAnsi" w:hAnsiTheme="majorHAnsi" w:cs="Courier New"/>
-          <w:b/>
-        </w:rPr>
-        <w:t>Friday October 23rd, 2015 (Day 10)</w:t>
-      </w:r>
-      <w:proofErr w:type="gramStart"/>
-      <w:r>
-        <w:rPr>
-          <w:rFonts w:asciiTheme="majorHAnsi" w:hAnsiTheme="majorHAnsi" w:cs="Courier New"/>
-          <w:b/>
-        </w:rPr>
-        <w:t>:</w:t>
-      </w:r>
-      <w:proofErr w:type="gramEnd"/>
-      <w:r>
-        <w:rPr>
-          <w:rFonts w:asciiTheme="majorHAnsi" w:hAnsiTheme="majorHAnsi" w:cs="Courier New"/>
-          <w:b/>
-        </w:rPr>
-        <w:br/>
-      </w:r>
-      <w:r>
-        <w:rPr>
-          <w:rFonts w:asciiTheme="majorHAnsi" w:hAnsiTheme="majorHAnsi" w:cs="Courier New"/>
-          <w:i/>
-        </w:rPr>
-        <w:t>Nanson</w:t>
-      </w:r>
-      <w:r>
-        <w:rPr>
-          <w:rFonts w:asciiTheme="majorHAnsi" w:hAnsiTheme="majorHAnsi" w:cs="Courier New"/>
-        </w:rPr>
-        <w:t xml:space="preserve"> – CSCC85 Project</w:t>
-      </w:r>
-    </w:p>
-    <w:p>
-      <w:pPr>
-        <w:pStyle w:val="NoSpacing"/>
-        <w:rPr>
-          <w:rFonts w:asciiTheme="majorHAnsi" w:hAnsiTheme="majorHAnsi"/>
-          <w:b/>
-        </w:rPr>
-      </w:pPr>
-      <w:r>
-        <w:rPr>
-          <w:rFonts w:asciiTheme="majorHAnsi" w:hAnsiTheme="majorHAnsi"/>
-          <w:b/>
-        </w:rPr>
-        <w:t>Saturday October 24 (day 11):</w:t>
-      </w:r>
-    </w:p>
-    <w:p>
-      <w:pPr>
-        <w:pStyle w:val="NoSpacing"/>
-        <w:rPr>
-          <w:rFonts w:asciiTheme="majorHAnsi" w:hAnsiTheme="majorHAnsi"/>
-        </w:rPr>
-      </w:pPr>
-      <w:r>
-        <w:rPr>
-          <w:rFonts w:asciiTheme="majorHAnsi" w:hAnsiTheme="majorHAnsi"/>
-          <w:i/>
-        </w:rPr>
-        <w:t>Vincent</w:t>
-      </w:r>
-      <w:r>
-        <w:rPr>
-          <w:rFonts w:asciiTheme="majorHAnsi" w:hAnsiTheme="majorHAnsi"/>
-        </w:rPr>
-        <w:t xml:space="preserve"> </w:t>
-      </w:r>
-      <w:r>
-        <w:rPr>
-          <w:rFonts w:asciiTheme="majorHAnsi" w:hAnsiTheme="majorHAnsi"/>
-        </w:rPr>
-        <w:t>-</w:t>
-      </w:r>
-      <w:r>
-        <w:rPr>
-          <w:rFonts w:asciiTheme="majorHAnsi" w:hAnsiTheme="majorHAnsi"/>
-        </w:rPr>
-        <w:t xml:space="preserve"> </w:t>
-      </w:r>
-      <w:r>
-        <w:rPr>
-          <w:rFonts w:asciiTheme="majorHAnsi" w:hAnsiTheme="majorHAnsi"/>
-        </w:rPr>
-        <w:t>Working on assignment from CSCD03 (took the whole day)</w:t>
-      </w:r>
-    </w:p>
-    <w:p>
-      <w:pPr>
-        <w:autoSpaceDE w:val="0"/>
-        <w:autoSpaceDN w:val="0"/>
-        <w:adjustRightInd w:val="0"/>
-        <w:spacing w:after="0" w:line="240" w:lineRule="auto"/>
-        <w:rPr>
-          <w:rFonts w:asciiTheme="majorHAnsi" w:hAnsiTheme="majorHAnsi" w:cs="Courier New"/>
-        </w:rPr>
-      </w:pPr>
-      <w:proofErr w:type="spellStart"/>
-      <w:r>
-        <w:rPr>
-          <w:rFonts w:asciiTheme="majorHAnsi" w:hAnsiTheme="majorHAnsi" w:cs="Courier New"/>
-          <w:i/>
-        </w:rPr>
-        <w:t>Kirisanth</w:t>
-      </w:r>
-      <w:proofErr w:type="spellEnd"/>
-      <w:r>
-        <w:rPr>
-          <w:rFonts w:asciiTheme="majorHAnsi" w:hAnsiTheme="majorHAnsi" w:cs="Courier New"/>
-        </w:rPr>
-        <w:t xml:space="preserve"> – Working on CSCC85 Assignment </w:t>
-      </w:r>
-    </w:p>
-    <w:p>
-      <w:pPr>
-        <w:pStyle w:val="NoSpacing"/>
-        <w:rPr>
-          <w:rFonts w:asciiTheme="majorHAnsi" w:hAnsiTheme="majorHAnsi"/>
-        </w:rPr>
-      </w:pPr>
-    </w:p>
-    <w:p>
-      <w:pPr>
-        <w:pStyle w:val="NoSpacing"/>
-        <w:rPr>
-          <w:rFonts w:asciiTheme="majorHAnsi" w:hAnsiTheme="majorHAnsi"/>
-          <w:b/>
-        </w:rPr>
-      </w:pPr>
-      <w:r>
-        <w:rPr>
-          <w:rFonts w:asciiTheme="majorHAnsi" w:hAnsiTheme="majorHAnsi"/>
-          <w:b/>
-        </w:rPr>
-        <w:t>Sunday October 25 (day 12):</w:t>
-      </w:r>
-    </w:p>
-    <w:p>
-      <w:pPr>
-        <w:pStyle w:val="NoSpacing"/>
-        <w:rPr>
-          <w:rFonts w:asciiTheme="majorHAnsi" w:hAnsiTheme="majorHAnsi"/>
-        </w:rPr>
-      </w:pPr>
-      <w:r>
-        <w:rPr>
-          <w:rFonts w:asciiTheme="majorHAnsi" w:hAnsiTheme="majorHAnsi"/>
-          <w:i/>
-        </w:rPr>
-        <w:t xml:space="preserve">Vincent </w:t>
-      </w:r>
-      <w:r>
-        <w:rPr>
-          <w:rFonts w:asciiTheme="majorHAnsi" w:hAnsiTheme="majorHAnsi"/>
-        </w:rPr>
-        <w:t>– Studying for MGHB12 exam on Monday October 26</w:t>
-      </w:r>
-    </w:p>
-    <w:p>
-      <w:pPr>
-        <w:autoSpaceDE w:val="0"/>
-        <w:autoSpaceDN w:val="0"/>
-        <w:adjustRightInd w:val="0"/>
-        <w:spacing w:after="0" w:line="240" w:lineRule="auto"/>
-        <w:rPr>
-          <w:rFonts w:asciiTheme="majorHAnsi" w:hAnsiTheme="majorHAnsi" w:cs="Courier New"/>
-        </w:rPr>
-      </w:pPr>
-      <w:proofErr w:type="spellStart"/>
-      <w:r>
-        <w:rPr>
-          <w:rFonts w:asciiTheme="majorHAnsi" w:hAnsiTheme="majorHAnsi" w:cs="Courier New"/>
-          <w:i/>
-        </w:rPr>
-        <w:t>Kirisanth</w:t>
-      </w:r>
-      <w:proofErr w:type="spellEnd"/>
-      <w:r>
-        <w:rPr>
-          <w:rFonts w:asciiTheme="majorHAnsi" w:hAnsiTheme="majorHAnsi" w:cs="Courier New"/>
-        </w:rPr>
-        <w:t xml:space="preserve"> – CSCC85 Assignment was due</w:t>
-      </w:r>
-    </w:p>
-    <w:p>
-      <w:pPr>
-        <w:autoSpaceDE w:val="0"/>
-        <w:autoSpaceDN w:val="0"/>
-        <w:adjustRightInd w:val="0"/>
-        <w:spacing w:after="0" w:line="240" w:lineRule="auto"/>
-        <w:rPr>
-          <w:rFonts w:asciiTheme="majorHAnsi" w:hAnsiTheme="majorHAnsi" w:cs="Courier New"/>
-        </w:rPr>
-      </w:pPr>
-    </w:p>
-    <w:p>
-      <w:pPr>
-        <w:autoSpaceDE w:val="0"/>
-        <w:autoSpaceDN w:val="0"/>
-        <w:adjustRightInd w:val="0"/>
-        <w:spacing w:after="0" w:line="240" w:lineRule="auto"/>
-        <w:rPr>
-          <w:rFonts w:asciiTheme="majorHAnsi" w:hAnsiTheme="majorHAnsi" w:cs="Courier New"/>
-          <w:b/>
-        </w:rPr>
-      </w:pPr>
-      <w:r>
-        <w:rPr>
-          <w:rFonts w:asciiTheme="majorHAnsi" w:hAnsiTheme="majorHAnsi" w:cs="Courier New"/>
-          <w:b/>
-        </w:rPr>
-        <w:t xml:space="preserve">Monday October 26 (day 13): </w:t>
-      </w:r>
-    </w:p>
-    <w:p>
-      <w:pPr>
-        <w:autoSpaceDE w:val="0"/>
-        <w:autoSpaceDN w:val="0"/>
-        <w:adjustRightInd w:val="0"/>
-        <w:spacing w:after="0" w:line="240" w:lineRule="auto"/>
-        <w:rPr>
-          <w:rFonts w:asciiTheme="majorHAnsi" w:hAnsiTheme="majorHAnsi" w:cs="Courier New"/>
-        </w:rPr>
-      </w:pPr>
-      <w:r>
-        <w:rPr>
-          <w:rFonts w:asciiTheme="majorHAnsi" w:hAnsiTheme="majorHAnsi" w:cs="Courier New"/>
-          <w:i/>
-        </w:rPr>
-        <w:t>Vincent</w:t>
-      </w:r>
-      <w:r>
-        <w:rPr>
-          <w:rFonts w:asciiTheme="majorHAnsi" w:hAnsiTheme="majorHAnsi" w:cs="Courier New"/>
-        </w:rPr>
-        <w:t xml:space="preserve"> –</w:t>
-      </w:r>
-      <w:r>
-        <w:rPr>
-          <w:rFonts w:asciiTheme="majorHAnsi" w:hAnsiTheme="majorHAnsi" w:cs="Courier New"/>
-        </w:rPr>
-        <w:t xml:space="preserve"> Class until 9, exam for MGHB12</w:t>
-      </w:r>
+        <w:t>1st</w:t>
+      </w:r>
+      <w:r>
+        <w:rPr>
+          <w:rFonts w:asciiTheme="majorHAnsi" w:hAnsiTheme="majorHAnsi" w:cs="Courier New"/>
+        </w:rPr>
+        <w:t xml:space="preserve"> does not have any working functionality, </w:t>
+      </w:r>
+      <w:r>
+        <w:rPr>
+          <w:rFonts w:asciiTheme="majorHAnsi" w:hAnsiTheme="majorHAnsi" w:cs="Courier New"/>
+        </w:rPr>
+        <w:t>most of the functions have been completed and all that’s left is linking the JavaScript file and XUL file to interact properly with Zotero</w:t>
+      </w:r>
+    </w:p>
+    <w:p>
+      <w:pPr>
+        <w:autoSpaceDE w:val="0"/>
+        <w:autoSpaceDN w:val="0"/>
+        <w:adjustRightInd w:val="0"/>
+        <w:spacing w:after="0" w:line="240" w:lineRule="auto"/>
+        <w:rPr>
+          <w:rFonts w:asciiTheme="majorHAnsi" w:hAnsiTheme="majorHAnsi" w:cs="Courier New"/>
+        </w:rPr>
+      </w:pPr>
+    </w:p>
+    <w:p>
+      <w:pPr>
+        <w:autoSpaceDE w:val="0"/>
+        <w:autoSpaceDN w:val="0"/>
+        <w:adjustRightInd w:val="0"/>
+        <w:spacing w:after="0" w:line="240" w:lineRule="auto"/>
+        <w:rPr>
+          <w:rFonts w:asciiTheme="majorHAnsi" w:hAnsiTheme="majorHAnsi" w:cs="Courier New"/>
+        </w:rPr>
+      </w:pPr>
+      <w:bookmarkStart w:id="0" w:name="_GoBack"/>
+      <w:bookmarkEnd w:id="0"/>
     </w:p>
     <w:sectPr>
       <w:pgSz w:w="12240" w:h="15840"/>
@@ -7708,7 +5873,7 @@
               <a:cs typeface="+mn-cs"/>
             </a:defRPr>
           </a:pPr>
-          <a:endParaRPr lang="ja-JP"/>
+          <a:endParaRPr lang="en-US"/>
         </a:p>
       </c:txPr>
     </c:title>
@@ -8024,11 +6189,11 @@
         </c:dLbls>
         <c:marker val="1"/>
         <c:smooth val="0"/>
-        <c:axId val="550229952"/>
-        <c:axId val="550230736"/>
+        <c:axId val="215085008"/>
+        <c:axId val="215093408"/>
       </c:lineChart>
       <c:catAx>
-        <c:axId val="550229952"/>
+        <c:axId val="215085008"/>
         <c:scaling>
           <c:orientation val="minMax"/>
         </c:scaling>
@@ -8085,7 +6250,7 @@
                   <a:cs typeface="+mn-cs"/>
                 </a:defRPr>
               </a:pPr>
-              <a:endParaRPr lang="ja-JP"/>
+              <a:endParaRPr lang="en-US"/>
             </a:p>
           </c:txPr>
         </c:title>
@@ -8123,10 +6288,10 @@
                 <a:cs typeface="+mn-cs"/>
               </a:defRPr>
             </a:pPr>
-            <a:endParaRPr lang="ja-JP"/>
+            <a:endParaRPr lang="en-US"/>
           </a:p>
         </c:txPr>
-        <c:crossAx val="550230736"/>
+        <c:crossAx val="215093408"/>
         <c:crosses val="autoZero"/>
         <c:auto val="1"/>
         <c:lblAlgn val="ctr"/>
@@ -8134,7 +6299,7 @@
         <c:noMultiLvlLbl val="0"/>
       </c:catAx>
       <c:valAx>
-        <c:axId val="550230736"/>
+        <c:axId val="215093408"/>
         <c:scaling>
           <c:orientation val="minMax"/>
         </c:scaling>
@@ -8210,7 +6375,7 @@
                   <a:cs typeface="+mn-cs"/>
                 </a:defRPr>
               </a:pPr>
-              <a:endParaRPr lang="ja-JP"/>
+              <a:endParaRPr lang="en-US"/>
             </a:p>
           </c:txPr>
         </c:title>
@@ -8242,10 +6407,10 @@
                 <a:cs typeface="+mn-cs"/>
               </a:defRPr>
             </a:pPr>
-            <a:endParaRPr lang="ja-JP"/>
+            <a:endParaRPr lang="en-US"/>
           </a:p>
         </c:txPr>
-        <c:crossAx val="550229952"/>
+        <c:crossAx val="215085008"/>
         <c:crosses val="autoZero"/>
         <c:crossBetween val="between"/>
       </c:valAx>
@@ -8284,7 +6449,7 @@
               <a:cs typeface="+mn-cs"/>
             </a:defRPr>
           </a:pPr>
-          <a:endParaRPr lang="ja-JP"/>
+          <a:endParaRPr lang="en-US"/>
         </a:p>
       </c:txPr>
     </c:legend>
@@ -8314,7 +6479,7 @@
       <a:pPr>
         <a:defRPr/>
       </a:pPr>
-      <a:endParaRPr lang="ja-JP"/>
+      <a:endParaRPr lang="en-US"/>
     </a:p>
   </c:txPr>
   <c:externalData r:id="rId3">
@@ -9132,7 +7297,7 @@
 </file>
 
 <file path=customXml/itemProps1.xml><?xml version="1.0" encoding="utf-8"?>
-<ds:datastoreItem xmlns:ds="http://schemas.openxmlformats.org/officeDocument/2006/customXml" ds:itemID="{BA02D1F8-C0B9-4415-AF7C-D5CB6093AD9E}">
+<ds:datastoreItem xmlns:ds="http://schemas.openxmlformats.org/officeDocument/2006/customXml" ds:itemID="{5BCC9B4A-7A0F-482C-B5DE-1A0441DA3F55}">
   <ds:schemaRefs>
     <ds:schemaRef ds:uri="http://schemas.openxmlformats.org/officeDocument/2006/bibliography"/>
   </ds:schemaRefs>

</xml_diff>

<commit_message>
modified code to untag file, waiting for function to finish
</commit_message>
<xml_diff>
--- a/D3/Sprint Documentation.docx
+++ b/D3/Sprint Documentation.docx
@@ -296,76 +296,76 @@
           <w:sz w:val="40"/>
           <w:szCs w:val="40"/>
         </w:rPr>
-        <w:t xml:space="preserve">Yuan Zan </w:t>
-      </w:r>
+        <w:t xml:space="preserve">Yuan </w:t>
+      </w:r>
+      <w:proofErr w:type="spellStart"/>
       <w:r>
         <w:rPr>
           <w:rFonts w:asciiTheme="majorHAnsi" w:hAnsiTheme="majorHAnsi" w:cs="Courier New"/>
           <w:sz w:val="40"/>
           <w:szCs w:val="40"/>
         </w:rPr>
-        <w:t>Zheng</w:t>
-      </w:r>
-    </w:p>
-    <w:p>
-      <w:pPr>
-        <w:autoSpaceDE w:val="0"/>
-        <w:autoSpaceDN w:val="0"/>
-        <w:adjustRightInd w:val="0"/>
-        <w:spacing w:after="0" w:line="240" w:lineRule="auto"/>
-        <w:jc w:val="center"/>
+        <w:t>Zan</w:t>
+      </w:r>
+      <w:proofErr w:type="spellEnd"/>
+      <w:r>
         <w:rPr>
           <w:rFonts w:asciiTheme="majorHAnsi" w:hAnsiTheme="majorHAnsi" w:cs="Courier New"/>
           <w:sz w:val="40"/>
           <w:szCs w:val="40"/>
         </w:rPr>
-      </w:pPr>
+        <w:t xml:space="preserve"> </w:t>
+      </w:r>
       <w:r>
         <w:rPr>
           <w:rFonts w:asciiTheme="majorHAnsi" w:hAnsiTheme="majorHAnsi" w:cs="Courier New"/>
           <w:sz w:val="40"/>
           <w:szCs w:val="40"/>
         </w:rPr>
-        <w:t xml:space="preserve">Dimitar </w:t>
-      </w:r>
-      <w:r>
+        <w:t>Zheng</w:t>
+      </w:r>
+    </w:p>
+    <w:p>
+      <w:pPr>
+        <w:autoSpaceDE w:val="0"/>
+        <w:autoSpaceDN w:val="0"/>
+        <w:adjustRightInd w:val="0"/>
+        <w:spacing w:after="0" w:line="240" w:lineRule="auto"/>
+        <w:jc w:val="center"/>
         <w:rPr>
           <w:rFonts w:asciiTheme="majorHAnsi" w:hAnsiTheme="majorHAnsi" w:cs="Courier New"/>
           <w:sz w:val="40"/>
           <w:szCs w:val="40"/>
         </w:rPr>
-        <w:t>Stratiev</w:t>
-      </w:r>
-    </w:p>
-    <w:p>
-      <w:pPr>
-        <w:autoSpaceDE w:val="0"/>
-        <w:autoSpaceDN w:val="0"/>
-        <w:adjustRightInd w:val="0"/>
-        <w:spacing w:after="0" w:line="240" w:lineRule="auto"/>
-        <w:jc w:val="center"/>
+      </w:pPr>
+      <w:proofErr w:type="spellStart"/>
+      <w:r>
         <w:rPr>
           <w:rFonts w:asciiTheme="majorHAnsi" w:hAnsiTheme="majorHAnsi" w:cs="Courier New"/>
           <w:sz w:val="40"/>
           <w:szCs w:val="40"/>
         </w:rPr>
-      </w:pPr>
+        <w:t>Dimitar</w:t>
+      </w:r>
+      <w:proofErr w:type="spellEnd"/>
       <w:r>
         <w:rPr>
           <w:rFonts w:asciiTheme="majorHAnsi" w:hAnsiTheme="majorHAnsi" w:cs="Courier New"/>
           <w:sz w:val="40"/>
           <w:szCs w:val="40"/>
         </w:rPr>
-        <w:t>Kirishanth</w:t>
-      </w:r>
+        <w:t xml:space="preserve"> </w:t>
+      </w:r>
+      <w:proofErr w:type="spellStart"/>
       <w:r>
         <w:rPr>
           <w:rFonts w:asciiTheme="majorHAnsi" w:hAnsiTheme="majorHAnsi" w:cs="Courier New"/>
           <w:sz w:val="40"/>
           <w:szCs w:val="40"/>
         </w:rPr>
-        <w:t xml:space="preserve"> Ganeshamoorthy</w:t>
-      </w:r>
+        <w:t>Stratiev</w:t>
+      </w:r>
+      <w:proofErr w:type="spellEnd"/>
     </w:p>
     <w:p>
       <w:pPr>
@@ -380,13 +380,65 @@
           <w:szCs w:val="40"/>
         </w:rPr>
       </w:pPr>
+      <w:proofErr w:type="spellStart"/>
       <w:r>
         <w:rPr>
           <w:rFonts w:asciiTheme="majorHAnsi" w:hAnsiTheme="majorHAnsi" w:cs="Courier New"/>
           <w:sz w:val="40"/>
           <w:szCs w:val="40"/>
         </w:rPr>
-        <w:t>Xibo Rao (Robbie)</w:t>
+        <w:t>Kirishanth</w:t>
+      </w:r>
+      <w:proofErr w:type="spellEnd"/>
+      <w:r>
+        <w:rPr>
+          <w:rFonts w:asciiTheme="majorHAnsi" w:hAnsiTheme="majorHAnsi" w:cs="Courier New"/>
+          <w:sz w:val="40"/>
+          <w:szCs w:val="40"/>
+        </w:rPr>
+        <w:t xml:space="preserve"> </w:t>
+      </w:r>
+      <w:proofErr w:type="spellStart"/>
+      <w:r>
+        <w:rPr>
+          <w:rFonts w:asciiTheme="majorHAnsi" w:hAnsiTheme="majorHAnsi" w:cs="Courier New"/>
+          <w:sz w:val="40"/>
+          <w:szCs w:val="40"/>
+        </w:rPr>
+        <w:t>Ganeshamoorthy</w:t>
+      </w:r>
+      <w:proofErr w:type="spellEnd"/>
+    </w:p>
+    <w:p>
+      <w:pPr>
+        <w:autoSpaceDE w:val="0"/>
+        <w:autoSpaceDN w:val="0"/>
+        <w:adjustRightInd w:val="0"/>
+        <w:spacing w:after="0" w:line="240" w:lineRule="auto"/>
+        <w:jc w:val="center"/>
+        <w:rPr>
+          <w:rFonts w:asciiTheme="majorHAnsi" w:hAnsiTheme="majorHAnsi" w:cs="Courier New"/>
+          <w:sz w:val="40"/>
+          <w:szCs w:val="40"/>
+        </w:rPr>
+      </w:pPr>
+      <w:proofErr w:type="spellStart"/>
+      <w:r>
+        <w:rPr>
+          <w:rFonts w:asciiTheme="majorHAnsi" w:hAnsiTheme="majorHAnsi" w:cs="Courier New"/>
+          <w:sz w:val="40"/>
+          <w:szCs w:val="40"/>
+        </w:rPr>
+        <w:t>Xibo</w:t>
+      </w:r>
+      <w:proofErr w:type="spellEnd"/>
+      <w:r>
+        <w:rPr>
+          <w:rFonts w:asciiTheme="majorHAnsi" w:hAnsiTheme="majorHAnsi" w:cs="Courier New"/>
+          <w:sz w:val="40"/>
+          <w:szCs w:val="40"/>
+        </w:rPr>
+        <w:t xml:space="preserve"> Rao (Robbie)</w:t>
       </w:r>
     </w:p>
     <w:p>
@@ -766,8 +818,16 @@
         <w:rPr>
           <w:rFonts w:asciiTheme="majorHAnsi" w:hAnsiTheme="majorHAnsi" w:cs="Courier New"/>
         </w:rPr>
-        <w:t xml:space="preserve"> and Spring Plan..</w:t>
-      </w:r>
+        <w:t xml:space="preserve"> and Spring Plan</w:t>
+      </w:r>
+      <w:proofErr w:type="gramStart"/>
+      <w:r>
+        <w:rPr>
+          <w:rFonts w:asciiTheme="majorHAnsi" w:hAnsiTheme="majorHAnsi" w:cs="Courier New"/>
+        </w:rPr>
+        <w:t>..</w:t>
+      </w:r>
+      <w:proofErr w:type="gramEnd"/>
       <w:r>
         <w:rPr>
           <w:rFonts w:asciiTheme="majorHAnsi" w:hAnsiTheme="majorHAnsi" w:cs="Courier New"/>
@@ -884,7 +944,21 @@
         <w:rPr>
           <w:rFonts w:asciiTheme="majorHAnsi" w:hAnsiTheme="majorHAnsi" w:cs="Courier New"/>
         </w:rPr>
-        <w:t>Updated Burndown Chart</w:t>
+        <w:t xml:space="preserve">Updated </w:t>
+      </w:r>
+      <w:proofErr w:type="spellStart"/>
+      <w:r>
+        <w:rPr>
+          <w:rFonts w:asciiTheme="majorHAnsi" w:hAnsiTheme="majorHAnsi" w:cs="Courier New"/>
+        </w:rPr>
+        <w:t>Burndown</w:t>
+      </w:r>
+      <w:proofErr w:type="spellEnd"/>
+      <w:r>
+        <w:rPr>
+          <w:rFonts w:asciiTheme="majorHAnsi" w:hAnsiTheme="majorHAnsi" w:cs="Courier New"/>
+        </w:rPr>
+        <w:t xml:space="preserve"> Chart</w:t>
       </w:r>
       <w:r>
         <w:rPr>
@@ -1030,11 +1104,19 @@
         </w:rPr>
         <w:t>Middle of the Week</w:t>
       </w:r>
-      <w:r>
-        <w:rPr>
-          <w:rFonts w:asciiTheme="majorHAnsi" w:hAnsiTheme="majorHAnsi" w:cs="Courier New"/>
-        </w:rPr>
-        <w:t xml:space="preserve">..……...……………………………………..…………………………………………. </w:t>
+      <w:proofErr w:type="gramStart"/>
+      <w:r>
+        <w:rPr>
+          <w:rFonts w:asciiTheme="majorHAnsi" w:hAnsiTheme="majorHAnsi" w:cs="Courier New"/>
+        </w:rPr>
+        <w:t>..</w:t>
+      </w:r>
+      <w:proofErr w:type="gramEnd"/>
+      <w:r>
+        <w:rPr>
+          <w:rFonts w:asciiTheme="majorHAnsi" w:hAnsiTheme="majorHAnsi" w:cs="Courier New"/>
+        </w:rPr>
+        <w:t xml:space="preserve">……...……………………………………..…………………………………………. </w:t>
       </w:r>
       <w:r>
         <w:rPr>
@@ -1064,11 +1146,19 @@
         </w:rPr>
         <w:t>End of the Week</w:t>
       </w:r>
-      <w:r>
-        <w:rPr>
-          <w:rFonts w:asciiTheme="majorHAnsi" w:hAnsiTheme="majorHAnsi" w:cs="Courier New"/>
-        </w:rPr>
-        <w:t xml:space="preserve">..…………...……………………………………..…………………………………………. </w:t>
+      <w:proofErr w:type="gramStart"/>
+      <w:r>
+        <w:rPr>
+          <w:rFonts w:asciiTheme="majorHAnsi" w:hAnsiTheme="majorHAnsi" w:cs="Courier New"/>
+        </w:rPr>
+        <w:t>..</w:t>
+      </w:r>
+      <w:proofErr w:type="gramEnd"/>
+      <w:r>
+        <w:rPr>
+          <w:rFonts w:asciiTheme="majorHAnsi" w:hAnsiTheme="majorHAnsi" w:cs="Courier New"/>
+        </w:rPr>
+        <w:t xml:space="preserve">…………...……………………………………..…………………………………………. </w:t>
       </w:r>
       <w:r>
         <w:rPr>
@@ -2656,7 +2746,25 @@
           <w:color w:val="000000"/>
           <w:lang w:eastAsia="zh-CN"/>
         </w:rPr>
-        <w:t xml:space="preserve">create XUL files for installation of our Zotero extension – SP: </w:t>
+        <w:t xml:space="preserve">create XUL files for installation of our </w:t>
+      </w:r>
+      <w:proofErr w:type="spellStart"/>
+      <w:r>
+        <w:rPr>
+          <w:rFonts w:asciiTheme="majorHAnsi" w:eastAsia="Times New Roman" w:hAnsiTheme="majorHAnsi" w:cs="Arial"/>
+          <w:color w:val="000000"/>
+          <w:lang w:eastAsia="zh-CN"/>
+        </w:rPr>
+        <w:t>Zotero</w:t>
+      </w:r>
+      <w:proofErr w:type="spellEnd"/>
+      <w:r>
+        <w:rPr>
+          <w:rFonts w:asciiTheme="majorHAnsi" w:eastAsia="Times New Roman" w:hAnsiTheme="majorHAnsi" w:cs="Arial"/>
+          <w:color w:val="000000"/>
+          <w:lang w:eastAsia="zh-CN"/>
+        </w:rPr>
+        <w:t xml:space="preserve"> extension – SP: </w:t>
       </w:r>
       <w:r>
         <w:rPr>
@@ -2858,7 +2966,25 @@
           <w:color w:val="000000"/>
           <w:lang w:eastAsia="zh-CN"/>
         </w:rPr>
-        <w:t>Implement a button on Zotero’s default window for batch editing tags – SP:</w:t>
+        <w:t xml:space="preserve">Implement a button on </w:t>
+      </w:r>
+      <w:proofErr w:type="spellStart"/>
+      <w:r>
+        <w:rPr>
+          <w:rFonts w:asciiTheme="majorHAnsi" w:eastAsia="Times New Roman" w:hAnsiTheme="majorHAnsi" w:cs="Arial"/>
+          <w:color w:val="000000"/>
+          <w:lang w:eastAsia="zh-CN"/>
+        </w:rPr>
+        <w:t>Zotero’s</w:t>
+      </w:r>
+      <w:proofErr w:type="spellEnd"/>
+      <w:r>
+        <w:rPr>
+          <w:rFonts w:asciiTheme="majorHAnsi" w:eastAsia="Times New Roman" w:hAnsiTheme="majorHAnsi" w:cs="Arial"/>
+          <w:color w:val="000000"/>
+          <w:lang w:eastAsia="zh-CN"/>
+        </w:rPr>
+        <w:t xml:space="preserve"> default window for batch editing tags – SP:</w:t>
       </w:r>
       <w:r>
         <w:rPr>
@@ -2875,6 +3001,14 @@
           <w:lang w:eastAsia="zh-CN"/>
         </w:rPr>
         <w:t>1</w:t>
+      </w:r>
+      <w:r>
+        <w:rPr>
+          <w:rFonts w:asciiTheme="majorHAnsi" w:eastAsia="Times New Roman" w:hAnsiTheme="majorHAnsi" w:cs="Arial"/>
+          <w:color w:val="000000"/>
+          <w:lang w:eastAsia="zh-CN"/>
+        </w:rPr>
+        <w:t>0</w:t>
       </w:r>
     </w:p>
     <w:p>
@@ -3045,8 +3179,9 @@
           <w:sz w:val="28"/>
           <w:szCs w:val="28"/>
         </w:rPr>
-        <w:t>Updated Bur</w:t>
-      </w:r>
+        <w:t xml:space="preserve">Updated </w:t>
+      </w:r>
+      <w:proofErr w:type="spellStart"/>
       <w:r>
         <w:rPr>
           <w:rFonts w:asciiTheme="majorHAnsi" w:hAnsiTheme="majorHAnsi"/>
@@ -3055,7 +3190,7 @@
           <w:sz w:val="28"/>
           <w:szCs w:val="28"/>
         </w:rPr>
-        <w:t>n</w:t>
+        <w:t>Bur</w:t>
       </w:r>
       <w:r>
         <w:rPr>
@@ -3065,7 +3200,7 @@
           <w:sz w:val="28"/>
           <w:szCs w:val="28"/>
         </w:rPr>
-        <w:t>down Chart</w:t>
+        <w:t>n</w:t>
       </w:r>
       <w:r>
         <w:rPr>
@@ -3075,7 +3210,37 @@
           <w:sz w:val="28"/>
           <w:szCs w:val="28"/>
         </w:rPr>
+        <w:t>down</w:t>
+      </w:r>
+      <w:proofErr w:type="spellEnd"/>
+      <w:r>
+        <w:rPr>
+          <w:rFonts w:asciiTheme="majorHAnsi" w:hAnsiTheme="majorHAnsi"/>
+          <w:b/>
+          <w:i/>
+          <w:sz w:val="28"/>
+          <w:szCs w:val="28"/>
+        </w:rPr>
+        <w:t xml:space="preserve"> Chart</w:t>
+      </w:r>
+      <w:r>
+        <w:rPr>
+          <w:rFonts w:asciiTheme="majorHAnsi" w:hAnsiTheme="majorHAnsi"/>
+          <w:b/>
+          <w:i/>
+          <w:sz w:val="28"/>
+          <w:szCs w:val="28"/>
+        </w:rPr>
         <w:t>:</w:t>
+      </w:r>
+      <w:r>
+        <w:rPr>
+          <w:rFonts w:asciiTheme="majorHAnsi" w:eastAsia="Times New Roman" w:hAnsiTheme="majorHAnsi" w:cs="Arial"/>
+          <w:noProof/>
+          <w:color w:val="000000"/>
+          <w:lang w:eastAsia="zh-CN"/>
+        </w:rPr>
+        <w:t xml:space="preserve"> </w:t>
       </w:r>
     </w:p>
     <w:p>
@@ -3120,7 +3285,21 @@
         <w:rPr>
           <w:rFonts w:asciiTheme="majorHAnsi" w:hAnsiTheme="majorHAnsi"/>
         </w:rPr>
-        <w:t>Please refer to “Sprint #1 Burndown Chart.xlsx” for details</w:t>
+        <w:t xml:space="preserve">Please refer to “Sprint #1 </w:t>
+      </w:r>
+      <w:proofErr w:type="spellStart"/>
+      <w:r>
+        <w:rPr>
+          <w:rFonts w:asciiTheme="majorHAnsi" w:hAnsiTheme="majorHAnsi"/>
+        </w:rPr>
+        <w:t>Burndown</w:t>
+      </w:r>
+      <w:proofErr w:type="spellEnd"/>
+      <w:r>
+        <w:rPr>
+          <w:rFonts w:asciiTheme="majorHAnsi" w:hAnsiTheme="majorHAnsi"/>
+        </w:rPr>
+        <w:t xml:space="preserve"> Chart.xlsx” for details</w:t>
       </w:r>
     </w:p>
     <w:p>
@@ -3380,46 +3559,62 @@
           <w:rFonts w:asciiTheme="majorHAnsi" w:hAnsiTheme="majorHAnsi"/>
         </w:rPr>
       </w:pPr>
-    </w:p>
-    <w:p>
-      <w:pPr>
-        <w:pStyle w:val="NoSpacing"/>
-        <w:rPr>
-          <w:rFonts w:asciiTheme="majorHAnsi" w:hAnsiTheme="majorHAnsi"/>
-        </w:rPr>
-      </w:pPr>
-    </w:p>
-    <w:p>
-      <w:pPr>
-        <w:pStyle w:val="NoSpacing"/>
-        <w:rPr>
-          <w:rFonts w:asciiTheme="majorHAnsi" w:hAnsiTheme="majorHAnsi"/>
-        </w:rPr>
-      </w:pPr>
-    </w:p>
-    <w:p>
-      <w:pPr>
-        <w:pStyle w:val="NoSpacing"/>
-        <w:rPr>
-          <w:rFonts w:asciiTheme="majorHAnsi" w:hAnsiTheme="majorHAnsi"/>
-        </w:rPr>
-      </w:pPr>
-    </w:p>
-    <w:p>
-      <w:pPr>
-        <w:pStyle w:val="NoSpacing"/>
-        <w:rPr>
-          <w:rFonts w:asciiTheme="majorHAnsi" w:hAnsiTheme="majorHAnsi"/>
-        </w:rPr>
-      </w:pPr>
-    </w:p>
-    <w:p>
-      <w:pPr>
-        <w:pStyle w:val="NoSpacing"/>
-        <w:rPr>
-          <w:rFonts w:asciiTheme="majorHAnsi" w:hAnsiTheme="majorHAnsi"/>
-        </w:rPr>
-      </w:pPr>
+      <w:r>
+        <w:rPr>
+          <w:rFonts w:asciiTheme="majorHAnsi" w:eastAsia="Times New Roman" w:hAnsiTheme="majorHAnsi" w:cs="Arial"/>
+          <w:noProof/>
+          <w:color w:val="000000"/>
+          <w:lang w:eastAsia="zh-CN"/>
+        </w:rPr>
+        <w:drawing>
+          <wp:inline distT="0" distB="0" distL="0" distR="0" wp14:anchorId="71F14C8B" wp14:editId="51126CA7">
+            <wp:extent cx="5934710" cy="2251710"/>
+            <wp:effectExtent l="0" t="0" r="8890" b="0"/>
+            <wp:docPr id="2" name="Picture 2"/>
+            <wp:cNvGraphicFramePr>
+              <a:graphicFrameLocks xmlns:a="http://schemas.openxmlformats.org/drawingml/2006/main" noChangeAspect="1"/>
+            </wp:cNvGraphicFramePr>
+            <a:graphic xmlns:a="http://schemas.openxmlformats.org/drawingml/2006/main">
+              <a:graphicData uri="http://schemas.openxmlformats.org/drawingml/2006/picture">
+                <pic:pic xmlns:pic="http://schemas.openxmlformats.org/drawingml/2006/picture">
+                  <pic:nvPicPr>
+                    <pic:cNvPr id="0" name="Picture 2"/>
+                    <pic:cNvPicPr>
+                      <a:picLocks noChangeAspect="1" noChangeArrowheads="1"/>
+                    </pic:cNvPicPr>
+                  </pic:nvPicPr>
+                  <pic:blipFill>
+                    <a:blip r:embed="rId8">
+                      <a:extLst>
+                        <a:ext uri="{28A0092B-C50C-407E-A947-70E740481C1C}">
+                          <a14:useLocalDpi xmlns:a14="http://schemas.microsoft.com/office/drawing/2010/main" val="0"/>
+                        </a:ext>
+                      </a:extLst>
+                    </a:blip>
+                    <a:srcRect/>
+                    <a:stretch>
+                      <a:fillRect/>
+                    </a:stretch>
+                  </pic:blipFill>
+                  <pic:spPr bwMode="auto">
+                    <a:xfrm>
+                      <a:off x="0" y="0"/>
+                      <a:ext cx="5934710" cy="2251710"/>
+                    </a:xfrm>
+                    <a:prstGeom prst="rect">
+                      <a:avLst/>
+                    </a:prstGeom>
+                    <a:noFill/>
+                    <a:ln>
+                      <a:noFill/>
+                    </a:ln>
+                  </pic:spPr>
+                </pic:pic>
+              </a:graphicData>
+            </a:graphic>
+          </wp:inline>
+        </w:drawing>
+      </w:r>
     </w:p>
     <w:p>
       <w:pPr>
@@ -3539,6 +3734,7 @@
         <w:rPr>
           <w:rFonts w:asciiTheme="majorHAnsi" w:hAnsiTheme="majorHAnsi"/>
         </w:rPr>
+        <w:lastRenderedPageBreak/>
         <w:t xml:space="preserve">Our priorities shifted from working on Natalie’s number one priority of </w:t>
       </w:r>
       <w:r>
@@ -3663,8 +3859,16 @@
         <w:rPr>
           <w:rFonts w:asciiTheme="majorHAnsi" w:hAnsiTheme="majorHAnsi" w:cs="Courier New"/>
         </w:rPr>
-        <w:t>most of the functions have been completed and all that’s left is linking the JavaScript file and XUL file to interact properly with Zotero</w:t>
-      </w:r>
+        <w:t xml:space="preserve">most of the functions have been completed and all that’s left is linking the JavaScript file and XUL file to interact properly with </w:t>
+      </w:r>
+      <w:proofErr w:type="spellStart"/>
+      <w:r>
+        <w:rPr>
+          <w:rFonts w:asciiTheme="majorHAnsi" w:hAnsiTheme="majorHAnsi" w:cs="Courier New"/>
+        </w:rPr>
+        <w:t>Zotero</w:t>
+      </w:r>
+      <w:proofErr w:type="spellEnd"/>
     </w:p>
     <w:p>
       <w:pPr>
@@ -6189,11 +6393,11 @@
         </c:dLbls>
         <c:marker val="1"/>
         <c:smooth val="0"/>
-        <c:axId val="215085008"/>
-        <c:axId val="215093408"/>
+        <c:axId val="273438320"/>
+        <c:axId val="273427120"/>
       </c:lineChart>
       <c:catAx>
-        <c:axId val="215085008"/>
+        <c:axId val="273438320"/>
         <c:scaling>
           <c:orientation val="minMax"/>
         </c:scaling>
@@ -6291,7 +6495,7 @@
             <a:endParaRPr lang="en-US"/>
           </a:p>
         </c:txPr>
-        <c:crossAx val="215093408"/>
+        <c:crossAx val="273427120"/>
         <c:crosses val="autoZero"/>
         <c:auto val="1"/>
         <c:lblAlgn val="ctr"/>
@@ -6299,7 +6503,7 @@
         <c:noMultiLvlLbl val="0"/>
       </c:catAx>
       <c:valAx>
-        <c:axId val="215093408"/>
+        <c:axId val="273427120"/>
         <c:scaling>
           <c:orientation val="minMax"/>
         </c:scaling>
@@ -6410,7 +6614,7 @@
             <a:endParaRPr lang="en-US"/>
           </a:p>
         </c:txPr>
-        <c:crossAx val="215085008"/>
+        <c:crossAx val="273438320"/>
         <c:crosses val="autoZero"/>
         <c:crossBetween val="between"/>
       </c:valAx>
@@ -7297,7 +7501,7 @@
 </file>
 
 <file path=customXml/itemProps1.xml><?xml version="1.0" encoding="utf-8"?>
-<ds:datastoreItem xmlns:ds="http://schemas.openxmlformats.org/officeDocument/2006/customXml" ds:itemID="{5BCC9B4A-7A0F-482C-B5DE-1A0441DA3F55}">
+<ds:datastoreItem xmlns:ds="http://schemas.openxmlformats.org/officeDocument/2006/customXml" ds:itemID="{1A501C34-EF60-4D18-B519-9FA963CC2738}">
   <ds:schemaRefs>
     <ds:schemaRef ds:uri="http://schemas.openxmlformats.org/officeDocument/2006/bibliography"/>
   </ds:schemaRefs>

</xml_diff>

<commit_message>
updated sprint backlog for sprint 2
</commit_message>
<xml_diff>
--- a/D3/Sprint Documentation.docx
+++ b/D3/Sprint Documentation.docx
@@ -296,76 +296,76 @@
           <w:sz w:val="40"/>
           <w:szCs w:val="40"/>
         </w:rPr>
-        <w:t xml:space="preserve">Yuan </w:t>
-      </w:r>
-      <w:proofErr w:type="spellStart"/>
+        <w:t xml:space="preserve">Yuan Zan </w:t>
+      </w:r>
       <w:r>
         <w:rPr>
           <w:rFonts w:asciiTheme="majorHAnsi" w:hAnsiTheme="majorHAnsi" w:cs="Courier New"/>
           <w:sz w:val="40"/>
           <w:szCs w:val="40"/>
         </w:rPr>
-        <w:t>Zan</w:t>
-      </w:r>
-      <w:proofErr w:type="spellEnd"/>
-      <w:r>
+        <w:t>Zheng</w:t>
+      </w:r>
+    </w:p>
+    <w:p>
+      <w:pPr>
+        <w:autoSpaceDE w:val="0"/>
+        <w:autoSpaceDN w:val="0"/>
+        <w:adjustRightInd w:val="0"/>
+        <w:spacing w:after="0" w:line="240" w:lineRule="auto"/>
+        <w:jc w:val="center"/>
         <w:rPr>
           <w:rFonts w:asciiTheme="majorHAnsi" w:hAnsiTheme="majorHAnsi" w:cs="Courier New"/>
           <w:sz w:val="40"/>
           <w:szCs w:val="40"/>
         </w:rPr>
-        <w:t xml:space="preserve"> </w:t>
-      </w:r>
+      </w:pPr>
       <w:r>
         <w:rPr>
           <w:rFonts w:asciiTheme="majorHAnsi" w:hAnsiTheme="majorHAnsi" w:cs="Courier New"/>
           <w:sz w:val="40"/>
           <w:szCs w:val="40"/>
         </w:rPr>
-        <w:t>Zheng</w:t>
-      </w:r>
-    </w:p>
-    <w:p>
-      <w:pPr>
-        <w:autoSpaceDE w:val="0"/>
-        <w:autoSpaceDN w:val="0"/>
-        <w:adjustRightInd w:val="0"/>
-        <w:spacing w:after="0" w:line="240" w:lineRule="auto"/>
-        <w:jc w:val="center"/>
+        <w:t xml:space="preserve">Dimitar </w:t>
+      </w:r>
+      <w:r>
         <w:rPr>
           <w:rFonts w:asciiTheme="majorHAnsi" w:hAnsiTheme="majorHAnsi" w:cs="Courier New"/>
           <w:sz w:val="40"/>
           <w:szCs w:val="40"/>
         </w:rPr>
-      </w:pPr>
-      <w:proofErr w:type="spellStart"/>
-      <w:r>
+        <w:t>Stratiev</w:t>
+      </w:r>
+    </w:p>
+    <w:p>
+      <w:pPr>
+        <w:autoSpaceDE w:val="0"/>
+        <w:autoSpaceDN w:val="0"/>
+        <w:adjustRightInd w:val="0"/>
+        <w:spacing w:after="0" w:line="240" w:lineRule="auto"/>
+        <w:jc w:val="center"/>
         <w:rPr>
           <w:rFonts w:asciiTheme="majorHAnsi" w:hAnsiTheme="majorHAnsi" w:cs="Courier New"/>
           <w:sz w:val="40"/>
           <w:szCs w:val="40"/>
         </w:rPr>
-        <w:t>Dimitar</w:t>
-      </w:r>
-      <w:proofErr w:type="spellEnd"/>
+      </w:pPr>
       <w:r>
         <w:rPr>
           <w:rFonts w:asciiTheme="majorHAnsi" w:hAnsiTheme="majorHAnsi" w:cs="Courier New"/>
           <w:sz w:val="40"/>
           <w:szCs w:val="40"/>
         </w:rPr>
-        <w:t xml:space="preserve"> </w:t>
-      </w:r>
-      <w:proofErr w:type="spellStart"/>
+        <w:t>Kirishanth</w:t>
+      </w:r>
       <w:r>
         <w:rPr>
           <w:rFonts w:asciiTheme="majorHAnsi" w:hAnsiTheme="majorHAnsi" w:cs="Courier New"/>
           <w:sz w:val="40"/>
           <w:szCs w:val="40"/>
         </w:rPr>
-        <w:t>Stratiev</w:t>
-      </w:r>
-      <w:proofErr w:type="spellEnd"/>
+        <w:t xml:space="preserve"> Ganeshamoorthy</w:t>
+      </w:r>
     </w:p>
     <w:p>
       <w:pPr>
@@ -380,65 +380,13 @@
           <w:szCs w:val="40"/>
         </w:rPr>
       </w:pPr>
-      <w:proofErr w:type="spellStart"/>
       <w:r>
         <w:rPr>
           <w:rFonts w:asciiTheme="majorHAnsi" w:hAnsiTheme="majorHAnsi" w:cs="Courier New"/>
           <w:sz w:val="40"/>
           <w:szCs w:val="40"/>
         </w:rPr>
-        <w:t>Kirishanth</w:t>
-      </w:r>
-      <w:proofErr w:type="spellEnd"/>
-      <w:r>
-        <w:rPr>
-          <w:rFonts w:asciiTheme="majorHAnsi" w:hAnsiTheme="majorHAnsi" w:cs="Courier New"/>
-          <w:sz w:val="40"/>
-          <w:szCs w:val="40"/>
-        </w:rPr>
-        <w:t xml:space="preserve"> </w:t>
-      </w:r>
-      <w:proofErr w:type="spellStart"/>
-      <w:r>
-        <w:rPr>
-          <w:rFonts w:asciiTheme="majorHAnsi" w:hAnsiTheme="majorHAnsi" w:cs="Courier New"/>
-          <w:sz w:val="40"/>
-          <w:szCs w:val="40"/>
-        </w:rPr>
-        <w:t>Ganeshamoorthy</w:t>
-      </w:r>
-      <w:proofErr w:type="spellEnd"/>
-    </w:p>
-    <w:p>
-      <w:pPr>
-        <w:autoSpaceDE w:val="0"/>
-        <w:autoSpaceDN w:val="0"/>
-        <w:adjustRightInd w:val="0"/>
-        <w:spacing w:after="0" w:line="240" w:lineRule="auto"/>
-        <w:jc w:val="center"/>
-        <w:rPr>
-          <w:rFonts w:asciiTheme="majorHAnsi" w:hAnsiTheme="majorHAnsi" w:cs="Courier New"/>
-          <w:sz w:val="40"/>
-          <w:szCs w:val="40"/>
-        </w:rPr>
-      </w:pPr>
-      <w:proofErr w:type="spellStart"/>
-      <w:r>
-        <w:rPr>
-          <w:rFonts w:asciiTheme="majorHAnsi" w:hAnsiTheme="majorHAnsi" w:cs="Courier New"/>
-          <w:sz w:val="40"/>
-          <w:szCs w:val="40"/>
-        </w:rPr>
-        <w:t>Xibo</w:t>
-      </w:r>
-      <w:proofErr w:type="spellEnd"/>
-      <w:r>
-        <w:rPr>
-          <w:rFonts w:asciiTheme="majorHAnsi" w:hAnsiTheme="majorHAnsi" w:cs="Courier New"/>
-          <w:sz w:val="40"/>
-          <w:szCs w:val="40"/>
-        </w:rPr>
-        <w:t xml:space="preserve"> Rao (Robbie)</w:t>
+        <w:t>Xibo Rao (Robbie)</w:t>
       </w:r>
     </w:p>
     <w:p>
@@ -818,16 +766,8 @@
         <w:rPr>
           <w:rFonts w:asciiTheme="majorHAnsi" w:hAnsiTheme="majorHAnsi" w:cs="Courier New"/>
         </w:rPr>
-        <w:t xml:space="preserve"> and Spring Plan</w:t>
-      </w:r>
-      <w:proofErr w:type="gramStart"/>
-      <w:r>
-        <w:rPr>
-          <w:rFonts w:asciiTheme="majorHAnsi" w:hAnsiTheme="majorHAnsi" w:cs="Courier New"/>
-        </w:rPr>
-        <w:t>..</w:t>
-      </w:r>
-      <w:proofErr w:type="gramEnd"/>
+        <w:t xml:space="preserve"> and Spring Plan..</w:t>
+      </w:r>
       <w:r>
         <w:rPr>
           <w:rFonts w:asciiTheme="majorHAnsi" w:hAnsiTheme="majorHAnsi" w:cs="Courier New"/>
@@ -944,21 +884,7 @@
         <w:rPr>
           <w:rFonts w:asciiTheme="majorHAnsi" w:hAnsiTheme="majorHAnsi" w:cs="Courier New"/>
         </w:rPr>
-        <w:t xml:space="preserve">Updated </w:t>
-      </w:r>
-      <w:proofErr w:type="spellStart"/>
-      <w:r>
-        <w:rPr>
-          <w:rFonts w:asciiTheme="majorHAnsi" w:hAnsiTheme="majorHAnsi" w:cs="Courier New"/>
-        </w:rPr>
-        <w:t>Burndown</w:t>
-      </w:r>
-      <w:proofErr w:type="spellEnd"/>
-      <w:r>
-        <w:rPr>
-          <w:rFonts w:asciiTheme="majorHAnsi" w:hAnsiTheme="majorHAnsi" w:cs="Courier New"/>
-        </w:rPr>
-        <w:t xml:space="preserve"> Chart</w:t>
+        <w:t>Updated Burndown Chart</w:t>
       </w:r>
       <w:r>
         <w:rPr>
@@ -1104,19 +1030,11 @@
         </w:rPr>
         <w:t>Middle of the Week</w:t>
       </w:r>
-      <w:proofErr w:type="gramStart"/>
-      <w:r>
-        <w:rPr>
-          <w:rFonts w:asciiTheme="majorHAnsi" w:hAnsiTheme="majorHAnsi" w:cs="Courier New"/>
-        </w:rPr>
-        <w:t>..</w:t>
-      </w:r>
-      <w:proofErr w:type="gramEnd"/>
-      <w:r>
-        <w:rPr>
-          <w:rFonts w:asciiTheme="majorHAnsi" w:hAnsiTheme="majorHAnsi" w:cs="Courier New"/>
-        </w:rPr>
-        <w:t xml:space="preserve">……...……………………………………..…………………………………………. </w:t>
+      <w:r>
+        <w:rPr>
+          <w:rFonts w:asciiTheme="majorHAnsi" w:hAnsiTheme="majorHAnsi" w:cs="Courier New"/>
+        </w:rPr>
+        <w:t xml:space="preserve">..……...……………………………………..…………………………………………. </w:t>
       </w:r>
       <w:r>
         <w:rPr>
@@ -1146,19 +1064,11 @@
         </w:rPr>
         <w:t>End of the Week</w:t>
       </w:r>
-      <w:proofErr w:type="gramStart"/>
-      <w:r>
-        <w:rPr>
-          <w:rFonts w:asciiTheme="majorHAnsi" w:hAnsiTheme="majorHAnsi" w:cs="Courier New"/>
-        </w:rPr>
-        <w:t>..</w:t>
-      </w:r>
-      <w:proofErr w:type="gramEnd"/>
-      <w:r>
-        <w:rPr>
-          <w:rFonts w:asciiTheme="majorHAnsi" w:hAnsiTheme="majorHAnsi" w:cs="Courier New"/>
-        </w:rPr>
-        <w:t xml:space="preserve">…………...……………………………………..…………………………………………. </w:t>
+      <w:r>
+        <w:rPr>
+          <w:rFonts w:asciiTheme="majorHAnsi" w:hAnsiTheme="majorHAnsi" w:cs="Courier New"/>
+        </w:rPr>
+        <w:t xml:space="preserve">..…………...……………………………………..…………………………………………. </w:t>
       </w:r>
       <w:r>
         <w:rPr>
@@ -2746,25 +2656,7 @@
           <w:color w:val="000000"/>
           <w:lang w:eastAsia="zh-CN"/>
         </w:rPr>
-        <w:t xml:space="preserve">create XUL files for installation of our </w:t>
-      </w:r>
-      <w:proofErr w:type="spellStart"/>
-      <w:r>
-        <w:rPr>
-          <w:rFonts w:asciiTheme="majorHAnsi" w:eastAsia="Times New Roman" w:hAnsiTheme="majorHAnsi" w:cs="Arial"/>
-          <w:color w:val="000000"/>
-          <w:lang w:eastAsia="zh-CN"/>
-        </w:rPr>
-        <w:t>Zotero</w:t>
-      </w:r>
-      <w:proofErr w:type="spellEnd"/>
-      <w:r>
-        <w:rPr>
-          <w:rFonts w:asciiTheme="majorHAnsi" w:eastAsia="Times New Roman" w:hAnsiTheme="majorHAnsi" w:cs="Arial"/>
-          <w:color w:val="000000"/>
-          <w:lang w:eastAsia="zh-CN"/>
-        </w:rPr>
-        <w:t xml:space="preserve"> extension – SP: </w:t>
+        <w:t xml:space="preserve">create XUL files for installation of our Zotero extension – SP: </w:t>
       </w:r>
       <w:r>
         <w:rPr>
@@ -2966,25 +2858,7 @@
           <w:color w:val="000000"/>
           <w:lang w:eastAsia="zh-CN"/>
         </w:rPr>
-        <w:t xml:space="preserve">Implement a button on </w:t>
-      </w:r>
-      <w:proofErr w:type="spellStart"/>
-      <w:r>
-        <w:rPr>
-          <w:rFonts w:asciiTheme="majorHAnsi" w:eastAsia="Times New Roman" w:hAnsiTheme="majorHAnsi" w:cs="Arial"/>
-          <w:color w:val="000000"/>
-          <w:lang w:eastAsia="zh-CN"/>
-        </w:rPr>
-        <w:t>Zotero’s</w:t>
-      </w:r>
-      <w:proofErr w:type="spellEnd"/>
-      <w:r>
-        <w:rPr>
-          <w:rFonts w:asciiTheme="majorHAnsi" w:eastAsia="Times New Roman" w:hAnsiTheme="majorHAnsi" w:cs="Arial"/>
-          <w:color w:val="000000"/>
-          <w:lang w:eastAsia="zh-CN"/>
-        </w:rPr>
-        <w:t xml:space="preserve"> default window for batch editing tags – SP:</w:t>
+        <w:t>Implement a button on Zotero’s default window for batch editing tags – SP:</w:t>
       </w:r>
       <w:r>
         <w:rPr>
@@ -3009,6 +2883,42 @@
           <w:lang w:eastAsia="zh-CN"/>
         </w:rPr>
         <w:t>0</w:t>
+      </w:r>
+    </w:p>
+    <w:p>
+      <w:pPr>
+        <w:spacing w:after="0" w:line="240" w:lineRule="auto"/>
+        <w:textAlignment w:val="baseline"/>
+        <w:rPr>
+          <w:rFonts w:asciiTheme="majorHAnsi" w:eastAsia="Times New Roman" w:hAnsiTheme="majorHAnsi" w:cs="Arial"/>
+          <w:color w:val="000000"/>
+          <w:lang w:eastAsia="zh-CN"/>
+        </w:rPr>
+      </w:pPr>
+      <w:r>
+        <w:rPr>
+          <w:rFonts w:asciiTheme="majorHAnsi" w:eastAsia="Times New Roman" w:hAnsiTheme="majorHAnsi" w:cs="Arial"/>
+          <w:b/>
+          <w:color w:val="000000"/>
+          <w:lang w:eastAsia="zh-CN"/>
+        </w:rPr>
+        <w:t>Task #7:</w:t>
+      </w:r>
+      <w:r>
+        <w:rPr>
+          <w:rFonts w:asciiTheme="majorHAnsi" w:eastAsia="Times New Roman" w:hAnsiTheme="majorHAnsi" w:cs="Arial"/>
+          <w:color w:val="000000"/>
+          <w:lang w:eastAsia="zh-CN"/>
+        </w:rPr>
+        <w:t xml:space="preserve"> Incorporation of JavaScript</w:t>
+      </w:r>
+      <w:r>
+        <w:rPr>
+          <w:rFonts w:asciiTheme="majorHAnsi" w:eastAsia="Times New Roman" w:hAnsiTheme="majorHAnsi" w:cs="Arial"/>
+          <w:color w:val="000000"/>
+          <w:lang w:eastAsia="zh-CN"/>
+        </w:rPr>
+        <w:t xml:space="preserve"> functions and GUI</w:t>
       </w:r>
     </w:p>
     <w:p>
@@ -3058,7 +2968,13 @@
         <w:rPr>
           <w:rFonts w:asciiTheme="majorHAnsi" w:hAnsiTheme="majorHAnsi"/>
         </w:rPr>
-        <w:t>Please refer to “Sprint #1 – Sprint Backlog.xlsx” for updated (and previous) Spring Backlog</w:t>
+        <w:t>Please refer to “Sprint #2</w:t>
+      </w:r>
+      <w:r>
+        <w:rPr>
+          <w:rFonts w:asciiTheme="majorHAnsi" w:hAnsiTheme="majorHAnsi"/>
+        </w:rPr>
+        <w:t xml:space="preserve"> – Sprint Backlog.xlsx” for updated Spring Backlog</w:t>
       </w:r>
     </w:p>
     <w:p>
@@ -3179,9 +3095,8 @@
           <w:sz w:val="28"/>
           <w:szCs w:val="28"/>
         </w:rPr>
-        <w:t xml:space="preserve">Updated </w:t>
-      </w:r>
-      <w:proofErr w:type="spellStart"/>
+        <w:t>Updated Bur</w:t>
+      </w:r>
       <w:r>
         <w:rPr>
           <w:rFonts w:asciiTheme="majorHAnsi" w:hAnsiTheme="majorHAnsi"/>
@@ -3190,7 +3105,7 @@
           <w:sz w:val="28"/>
           <w:szCs w:val="28"/>
         </w:rPr>
-        <w:t>Bur</w:t>
+        <w:t>n</w:t>
       </w:r>
       <w:r>
         <w:rPr>
@@ -3200,28 +3115,7 @@
           <w:sz w:val="28"/>
           <w:szCs w:val="28"/>
         </w:rPr>
-        <w:t>n</w:t>
-      </w:r>
-      <w:r>
-        <w:rPr>
-          <w:rFonts w:asciiTheme="majorHAnsi" w:hAnsiTheme="majorHAnsi"/>
-          <w:b/>
-          <w:i/>
-          <w:sz w:val="28"/>
-          <w:szCs w:val="28"/>
-        </w:rPr>
-        <w:t>down</w:t>
-      </w:r>
-      <w:proofErr w:type="spellEnd"/>
-      <w:r>
-        <w:rPr>
-          <w:rFonts w:asciiTheme="majorHAnsi" w:hAnsiTheme="majorHAnsi"/>
-          <w:b/>
-          <w:i/>
-          <w:sz w:val="28"/>
-          <w:szCs w:val="28"/>
-        </w:rPr>
-        <w:t xml:space="preserve"> Chart</w:t>
+        <w:t>down Chart</w:t>
       </w:r>
       <w:r>
         <w:rPr>
@@ -3285,21 +3179,21 @@
         <w:rPr>
           <w:rFonts w:asciiTheme="majorHAnsi" w:hAnsiTheme="majorHAnsi"/>
         </w:rPr>
-        <w:t xml:space="preserve">Please refer to “Sprint #1 </w:t>
-      </w:r>
-      <w:proofErr w:type="spellStart"/>
+        <w:t>Please refer to “Sprint #</w:t>
+      </w:r>
+      <w:bookmarkStart w:id="0" w:name="_GoBack"/>
+      <w:bookmarkEnd w:id="0"/>
       <w:r>
         <w:rPr>
           <w:rFonts w:asciiTheme="majorHAnsi" w:hAnsiTheme="majorHAnsi"/>
         </w:rPr>
-        <w:t>Burndown</w:t>
-      </w:r>
-      <w:proofErr w:type="spellEnd"/>
+        <w:t>2</w:t>
+      </w:r>
       <w:r>
         <w:rPr>
           <w:rFonts w:asciiTheme="majorHAnsi" w:hAnsiTheme="majorHAnsi"/>
         </w:rPr>
-        <w:t xml:space="preserve"> Chart.xlsx” for details</w:t>
+        <w:t xml:space="preserve"> Burndown Chart.xlsx” for details</w:t>
       </w:r>
     </w:p>
     <w:p>
@@ -3429,7 +3323,6 @@
           <w:sz w:val="28"/>
           <w:szCs w:val="28"/>
         </w:rPr>
-        <w:lastRenderedPageBreak/>
         <w:t xml:space="preserve">Task Board </w:t>
       </w:r>
       <w:r>
@@ -3671,6 +3564,48 @@
     </w:p>
     <w:p>
       <w:pPr>
+        <w:spacing w:after="0" w:line="240" w:lineRule="auto"/>
+        <w:textAlignment w:val="baseline"/>
+        <w:rPr>
+          <w:rFonts w:asciiTheme="majorHAnsi" w:eastAsia="SimSun" w:hAnsiTheme="majorHAnsi" w:cs="Arial"/>
+          <w:color w:val="000000"/>
+          <w:sz w:val="24"/>
+          <w:szCs w:val="24"/>
+          <w:u w:val="single"/>
+          <w:lang w:eastAsia="zh-CN"/>
+        </w:rPr>
+      </w:pPr>
+    </w:p>
+    <w:p>
+      <w:pPr>
+        <w:spacing w:after="0" w:line="240" w:lineRule="auto"/>
+        <w:textAlignment w:val="baseline"/>
+        <w:rPr>
+          <w:rFonts w:asciiTheme="majorHAnsi" w:eastAsia="SimSun" w:hAnsiTheme="majorHAnsi" w:cs="Arial"/>
+          <w:color w:val="000000"/>
+          <w:sz w:val="24"/>
+          <w:szCs w:val="24"/>
+          <w:u w:val="single"/>
+          <w:lang w:eastAsia="zh-CN"/>
+        </w:rPr>
+      </w:pPr>
+    </w:p>
+    <w:p>
+      <w:pPr>
+        <w:spacing w:after="0" w:line="240" w:lineRule="auto"/>
+        <w:textAlignment w:val="baseline"/>
+        <w:rPr>
+          <w:rFonts w:asciiTheme="majorHAnsi" w:eastAsia="SimSun" w:hAnsiTheme="majorHAnsi" w:cs="Arial"/>
+          <w:color w:val="000000"/>
+          <w:sz w:val="24"/>
+          <w:szCs w:val="24"/>
+          <w:u w:val="single"/>
+          <w:lang w:eastAsia="zh-CN"/>
+        </w:rPr>
+      </w:pPr>
+    </w:p>
+    <w:p>
+      <w:pPr>
         <w:pStyle w:val="NoSpacing"/>
         <w:rPr>
           <w:rFonts w:asciiTheme="majorHAnsi" w:hAnsiTheme="majorHAnsi"/>
@@ -3688,6 +3623,7 @@
           <w:szCs w:val="36"/>
           <w:u w:val="single"/>
         </w:rPr>
+        <w:lastRenderedPageBreak/>
         <w:t>State of Project</w:t>
       </w:r>
     </w:p>
@@ -3734,7 +3670,6 @@
         <w:rPr>
           <w:rFonts w:asciiTheme="majorHAnsi" w:hAnsiTheme="majorHAnsi"/>
         </w:rPr>
-        <w:lastRenderedPageBreak/>
         <w:t xml:space="preserve">Our priorities shifted from working on Natalie’s number one priority of </w:t>
       </w:r>
       <w:r>
@@ -3859,40 +3794,70 @@
         <w:rPr>
           <w:rFonts w:asciiTheme="majorHAnsi" w:hAnsiTheme="majorHAnsi" w:cs="Courier New"/>
         </w:rPr>
-        <w:t xml:space="preserve">most of the functions have been completed and all that’s left is linking the JavaScript file and XUL file to interact properly with </w:t>
-      </w:r>
-      <w:proofErr w:type="spellStart"/>
-      <w:r>
-        <w:rPr>
-          <w:rFonts w:asciiTheme="majorHAnsi" w:hAnsiTheme="majorHAnsi" w:cs="Courier New"/>
-        </w:rPr>
-        <w:t>Zotero</w:t>
-      </w:r>
-      <w:proofErr w:type="spellEnd"/>
-    </w:p>
-    <w:p>
-      <w:pPr>
-        <w:autoSpaceDE w:val="0"/>
-        <w:autoSpaceDN w:val="0"/>
-        <w:adjustRightInd w:val="0"/>
-        <w:spacing w:after="0" w:line="240" w:lineRule="auto"/>
-        <w:rPr>
-          <w:rFonts w:asciiTheme="majorHAnsi" w:hAnsiTheme="majorHAnsi" w:cs="Courier New"/>
-        </w:rPr>
-      </w:pPr>
-    </w:p>
-    <w:p>
-      <w:pPr>
-        <w:autoSpaceDE w:val="0"/>
-        <w:autoSpaceDN w:val="0"/>
-        <w:adjustRightInd w:val="0"/>
-        <w:spacing w:after="0" w:line="240" w:lineRule="auto"/>
-        <w:rPr>
-          <w:rFonts w:asciiTheme="majorHAnsi" w:hAnsiTheme="majorHAnsi" w:cs="Courier New"/>
-        </w:rPr>
-      </w:pPr>
-      <w:bookmarkStart w:id="0" w:name="_GoBack"/>
-      <w:bookmarkEnd w:id="0"/>
+        <w:t>most of the functions have been completed and all that’s left is linking the JavaScript file and XUL file to interact properly with Zotero</w:t>
+      </w:r>
+      <w:r>
+        <w:rPr>
+          <w:rFonts w:asciiTheme="majorHAnsi" w:hAnsiTheme="majorHAnsi" w:cs="Courier New"/>
+        </w:rPr>
+        <w:t xml:space="preserve"> and to </w:t>
+      </w:r>
+      <w:r>
+        <w:rPr>
+          <w:rFonts w:asciiTheme="majorHAnsi" w:hAnsiTheme="majorHAnsi" w:cs="Courier New"/>
+        </w:rPr>
+        <w:t xml:space="preserve">fix and </w:t>
+      </w:r>
+      <w:r>
+        <w:rPr>
+          <w:rFonts w:asciiTheme="majorHAnsi" w:hAnsiTheme="majorHAnsi" w:cs="Courier New"/>
+        </w:rPr>
+        <w:t xml:space="preserve">add some functions. </w:t>
+      </w:r>
+    </w:p>
+    <w:p>
+      <w:pPr>
+        <w:autoSpaceDE w:val="0"/>
+        <w:autoSpaceDN w:val="0"/>
+        <w:adjustRightInd w:val="0"/>
+        <w:spacing w:after="0" w:line="240" w:lineRule="auto"/>
+        <w:rPr>
+          <w:rFonts w:asciiTheme="majorHAnsi" w:hAnsiTheme="majorHAnsi" w:cs="Courier New"/>
+        </w:rPr>
+      </w:pPr>
+    </w:p>
+    <w:p>
+      <w:pPr>
+        <w:autoSpaceDE w:val="0"/>
+        <w:autoSpaceDN w:val="0"/>
+        <w:adjustRightInd w:val="0"/>
+        <w:spacing w:after="0" w:line="240" w:lineRule="auto"/>
+        <w:rPr>
+          <w:rFonts w:asciiTheme="majorHAnsi" w:hAnsiTheme="majorHAnsi" w:cs="Courier New"/>
+        </w:rPr>
+      </w:pPr>
+    </w:p>
+    <w:p>
+      <w:pPr>
+        <w:autoSpaceDE w:val="0"/>
+        <w:autoSpaceDN w:val="0"/>
+        <w:adjustRightInd w:val="0"/>
+        <w:spacing w:after="0" w:line="240" w:lineRule="auto"/>
+        <w:rPr>
+          <w:rFonts w:asciiTheme="majorHAnsi" w:hAnsiTheme="majorHAnsi" w:cs="Courier New"/>
+        </w:rPr>
+      </w:pPr>
+    </w:p>
+    <w:p>
+      <w:pPr>
+        <w:autoSpaceDE w:val="0"/>
+        <w:autoSpaceDN w:val="0"/>
+        <w:adjustRightInd w:val="0"/>
+        <w:spacing w:after="0" w:line="240" w:lineRule="auto"/>
+        <w:rPr>
+          <w:rFonts w:asciiTheme="majorHAnsi" w:hAnsiTheme="majorHAnsi" w:cs="Courier New"/>
+        </w:rPr>
+      </w:pPr>
     </w:p>
     <w:sectPr>
       <w:pgSz w:w="12240" w:h="15840"/>
@@ -6393,11 +6358,11 @@
         </c:dLbls>
         <c:marker val="1"/>
         <c:smooth val="0"/>
-        <c:axId val="273438320"/>
-        <c:axId val="273427120"/>
+        <c:axId val="252687440"/>
+        <c:axId val="246259072"/>
       </c:lineChart>
       <c:catAx>
-        <c:axId val="273438320"/>
+        <c:axId val="252687440"/>
         <c:scaling>
           <c:orientation val="minMax"/>
         </c:scaling>
@@ -6495,7 +6460,7 @@
             <a:endParaRPr lang="en-US"/>
           </a:p>
         </c:txPr>
-        <c:crossAx val="273427120"/>
+        <c:crossAx val="246259072"/>
         <c:crosses val="autoZero"/>
         <c:auto val="1"/>
         <c:lblAlgn val="ctr"/>
@@ -6503,7 +6468,7 @@
         <c:noMultiLvlLbl val="0"/>
       </c:catAx>
       <c:valAx>
-        <c:axId val="273427120"/>
+        <c:axId val="246259072"/>
         <c:scaling>
           <c:orientation val="minMax"/>
         </c:scaling>
@@ -6614,7 +6579,7 @@
             <a:endParaRPr lang="en-US"/>
           </a:p>
         </c:txPr>
-        <c:crossAx val="273438320"/>
+        <c:crossAx val="252687440"/>
         <c:crosses val="autoZero"/>
         <c:crossBetween val="between"/>
       </c:valAx>
@@ -7501,7 +7466,7 @@
 </file>
 
 <file path=customXml/itemProps1.xml><?xml version="1.0" encoding="utf-8"?>
-<ds:datastoreItem xmlns:ds="http://schemas.openxmlformats.org/officeDocument/2006/customXml" ds:itemID="{1A501C34-EF60-4D18-B519-9FA963CC2738}">
+<ds:datastoreItem xmlns:ds="http://schemas.openxmlformats.org/officeDocument/2006/customXml" ds:itemID="{583C182D-4437-4FD4-BA5A-2F1A571451C3}">
   <ds:schemaRefs>
     <ds:schemaRef ds:uri="http://schemas.openxmlformats.org/officeDocument/2006/bibliography"/>
   </ds:schemaRefs>

</xml_diff>

<commit_message>
updated Sprint Backlog and Documentation
</commit_message>
<xml_diff>
--- a/D3/Sprint Documentation.docx
+++ b/D3/Sprint Documentation.docx
@@ -296,76 +296,76 @@
           <w:sz w:val="40"/>
           <w:szCs w:val="40"/>
         </w:rPr>
-        <w:t xml:space="preserve">Yuan Zan </w:t>
-      </w:r>
+        <w:t xml:space="preserve">Yuan </w:t>
+      </w:r>
+      <w:proofErr w:type="spellStart"/>
       <w:r>
         <w:rPr>
           <w:rFonts w:asciiTheme="majorHAnsi" w:hAnsiTheme="majorHAnsi" w:cs="Courier New"/>
           <w:sz w:val="40"/>
           <w:szCs w:val="40"/>
         </w:rPr>
-        <w:t>Zheng</w:t>
-      </w:r>
-    </w:p>
-    <w:p>
-      <w:pPr>
-        <w:autoSpaceDE w:val="0"/>
-        <w:autoSpaceDN w:val="0"/>
-        <w:adjustRightInd w:val="0"/>
-        <w:spacing w:after="0" w:line="240" w:lineRule="auto"/>
-        <w:jc w:val="center"/>
+        <w:t>Zan</w:t>
+      </w:r>
+      <w:proofErr w:type="spellEnd"/>
+      <w:r>
         <w:rPr>
           <w:rFonts w:asciiTheme="majorHAnsi" w:hAnsiTheme="majorHAnsi" w:cs="Courier New"/>
           <w:sz w:val="40"/>
           <w:szCs w:val="40"/>
         </w:rPr>
-      </w:pPr>
+        <w:t xml:space="preserve"> </w:t>
+      </w:r>
       <w:r>
         <w:rPr>
           <w:rFonts w:asciiTheme="majorHAnsi" w:hAnsiTheme="majorHAnsi" w:cs="Courier New"/>
           <w:sz w:val="40"/>
           <w:szCs w:val="40"/>
         </w:rPr>
-        <w:t xml:space="preserve">Dimitar </w:t>
-      </w:r>
-      <w:r>
+        <w:t>Zheng</w:t>
+      </w:r>
+    </w:p>
+    <w:p>
+      <w:pPr>
+        <w:autoSpaceDE w:val="0"/>
+        <w:autoSpaceDN w:val="0"/>
+        <w:adjustRightInd w:val="0"/>
+        <w:spacing w:after="0" w:line="240" w:lineRule="auto"/>
+        <w:jc w:val="center"/>
         <w:rPr>
           <w:rFonts w:asciiTheme="majorHAnsi" w:hAnsiTheme="majorHAnsi" w:cs="Courier New"/>
           <w:sz w:val="40"/>
           <w:szCs w:val="40"/>
         </w:rPr>
-        <w:t>Stratiev</w:t>
-      </w:r>
-    </w:p>
-    <w:p>
-      <w:pPr>
-        <w:autoSpaceDE w:val="0"/>
-        <w:autoSpaceDN w:val="0"/>
-        <w:adjustRightInd w:val="0"/>
-        <w:spacing w:after="0" w:line="240" w:lineRule="auto"/>
-        <w:jc w:val="center"/>
+      </w:pPr>
+      <w:proofErr w:type="spellStart"/>
+      <w:r>
         <w:rPr>
           <w:rFonts w:asciiTheme="majorHAnsi" w:hAnsiTheme="majorHAnsi" w:cs="Courier New"/>
           <w:sz w:val="40"/>
           <w:szCs w:val="40"/>
         </w:rPr>
-      </w:pPr>
+        <w:t>Dimitar</w:t>
+      </w:r>
+      <w:proofErr w:type="spellEnd"/>
       <w:r>
         <w:rPr>
           <w:rFonts w:asciiTheme="majorHAnsi" w:hAnsiTheme="majorHAnsi" w:cs="Courier New"/>
           <w:sz w:val="40"/>
           <w:szCs w:val="40"/>
         </w:rPr>
-        <w:t>Kirishanth</w:t>
-      </w:r>
+        <w:t xml:space="preserve"> </w:t>
+      </w:r>
+      <w:proofErr w:type="spellStart"/>
       <w:r>
         <w:rPr>
           <w:rFonts w:asciiTheme="majorHAnsi" w:hAnsiTheme="majorHAnsi" w:cs="Courier New"/>
           <w:sz w:val="40"/>
           <w:szCs w:val="40"/>
         </w:rPr>
-        <w:t xml:space="preserve"> Ganeshamoorthy</w:t>
-      </w:r>
+        <w:t>Stratiev</w:t>
+      </w:r>
+      <w:proofErr w:type="spellEnd"/>
     </w:p>
     <w:p>
       <w:pPr>
@@ -380,13 +380,65 @@
           <w:szCs w:val="40"/>
         </w:rPr>
       </w:pPr>
+      <w:proofErr w:type="spellStart"/>
       <w:r>
         <w:rPr>
           <w:rFonts w:asciiTheme="majorHAnsi" w:hAnsiTheme="majorHAnsi" w:cs="Courier New"/>
           <w:sz w:val="40"/>
           <w:szCs w:val="40"/>
         </w:rPr>
-        <w:t>Xibo Rao (Robbie)</w:t>
+        <w:t>Kirishanth</w:t>
+      </w:r>
+      <w:proofErr w:type="spellEnd"/>
+      <w:r>
+        <w:rPr>
+          <w:rFonts w:asciiTheme="majorHAnsi" w:hAnsiTheme="majorHAnsi" w:cs="Courier New"/>
+          <w:sz w:val="40"/>
+          <w:szCs w:val="40"/>
+        </w:rPr>
+        <w:t xml:space="preserve"> </w:t>
+      </w:r>
+      <w:proofErr w:type="spellStart"/>
+      <w:r>
+        <w:rPr>
+          <w:rFonts w:asciiTheme="majorHAnsi" w:hAnsiTheme="majorHAnsi" w:cs="Courier New"/>
+          <w:sz w:val="40"/>
+          <w:szCs w:val="40"/>
+        </w:rPr>
+        <w:t>Ganeshamoorthy</w:t>
+      </w:r>
+      <w:proofErr w:type="spellEnd"/>
+    </w:p>
+    <w:p>
+      <w:pPr>
+        <w:autoSpaceDE w:val="0"/>
+        <w:autoSpaceDN w:val="0"/>
+        <w:adjustRightInd w:val="0"/>
+        <w:spacing w:after="0" w:line="240" w:lineRule="auto"/>
+        <w:jc w:val="center"/>
+        <w:rPr>
+          <w:rFonts w:asciiTheme="majorHAnsi" w:hAnsiTheme="majorHAnsi" w:cs="Courier New"/>
+          <w:sz w:val="40"/>
+          <w:szCs w:val="40"/>
+        </w:rPr>
+      </w:pPr>
+      <w:proofErr w:type="spellStart"/>
+      <w:r>
+        <w:rPr>
+          <w:rFonts w:asciiTheme="majorHAnsi" w:hAnsiTheme="majorHAnsi" w:cs="Courier New"/>
+          <w:sz w:val="40"/>
+          <w:szCs w:val="40"/>
+        </w:rPr>
+        <w:t>Xibo</w:t>
+      </w:r>
+      <w:proofErr w:type="spellEnd"/>
+      <w:r>
+        <w:rPr>
+          <w:rFonts w:asciiTheme="majorHAnsi" w:hAnsiTheme="majorHAnsi" w:cs="Courier New"/>
+          <w:sz w:val="40"/>
+          <w:szCs w:val="40"/>
+        </w:rPr>
+        <w:t xml:space="preserve"> Rao (Robbie)</w:t>
       </w:r>
     </w:p>
     <w:p>
@@ -766,8 +818,16 @@
         <w:rPr>
           <w:rFonts w:asciiTheme="majorHAnsi" w:hAnsiTheme="majorHAnsi" w:cs="Courier New"/>
         </w:rPr>
-        <w:t xml:space="preserve"> and Spring Plan..</w:t>
-      </w:r>
+        <w:t xml:space="preserve"> and Spring Plan</w:t>
+      </w:r>
+      <w:proofErr w:type="gramStart"/>
+      <w:r>
+        <w:rPr>
+          <w:rFonts w:asciiTheme="majorHAnsi" w:hAnsiTheme="majorHAnsi" w:cs="Courier New"/>
+        </w:rPr>
+        <w:t>..</w:t>
+      </w:r>
+      <w:proofErr w:type="gramEnd"/>
       <w:r>
         <w:rPr>
           <w:rFonts w:asciiTheme="majorHAnsi" w:hAnsiTheme="majorHAnsi" w:cs="Courier New"/>
@@ -884,7 +944,21 @@
         <w:rPr>
           <w:rFonts w:asciiTheme="majorHAnsi" w:hAnsiTheme="majorHAnsi" w:cs="Courier New"/>
         </w:rPr>
-        <w:t>Updated Burndown Chart</w:t>
+        <w:t xml:space="preserve">Updated </w:t>
+      </w:r>
+      <w:proofErr w:type="spellStart"/>
+      <w:r>
+        <w:rPr>
+          <w:rFonts w:asciiTheme="majorHAnsi" w:hAnsiTheme="majorHAnsi" w:cs="Courier New"/>
+        </w:rPr>
+        <w:t>Burndown</w:t>
+      </w:r>
+      <w:proofErr w:type="spellEnd"/>
+      <w:r>
+        <w:rPr>
+          <w:rFonts w:asciiTheme="majorHAnsi" w:hAnsiTheme="majorHAnsi" w:cs="Courier New"/>
+        </w:rPr>
+        <w:t xml:space="preserve"> Chart</w:t>
       </w:r>
       <w:r>
         <w:rPr>
@@ -1030,11 +1104,19 @@
         </w:rPr>
         <w:t>Middle of the Week</w:t>
       </w:r>
-      <w:r>
-        <w:rPr>
-          <w:rFonts w:asciiTheme="majorHAnsi" w:hAnsiTheme="majorHAnsi" w:cs="Courier New"/>
-        </w:rPr>
-        <w:t xml:space="preserve">..……...……………………………………..…………………………………………. </w:t>
+      <w:proofErr w:type="gramStart"/>
+      <w:r>
+        <w:rPr>
+          <w:rFonts w:asciiTheme="majorHAnsi" w:hAnsiTheme="majorHAnsi" w:cs="Courier New"/>
+        </w:rPr>
+        <w:t>..</w:t>
+      </w:r>
+      <w:proofErr w:type="gramEnd"/>
+      <w:r>
+        <w:rPr>
+          <w:rFonts w:asciiTheme="majorHAnsi" w:hAnsiTheme="majorHAnsi" w:cs="Courier New"/>
+        </w:rPr>
+        <w:t xml:space="preserve">……...……………………………………..…………………………………………. </w:t>
       </w:r>
       <w:r>
         <w:rPr>
@@ -1064,11 +1146,19 @@
         </w:rPr>
         <w:t>End of the Week</w:t>
       </w:r>
-      <w:r>
-        <w:rPr>
-          <w:rFonts w:asciiTheme="majorHAnsi" w:hAnsiTheme="majorHAnsi" w:cs="Courier New"/>
-        </w:rPr>
-        <w:t xml:space="preserve">..…………...……………………………………..…………………………………………. </w:t>
+      <w:proofErr w:type="gramStart"/>
+      <w:r>
+        <w:rPr>
+          <w:rFonts w:asciiTheme="majorHAnsi" w:hAnsiTheme="majorHAnsi" w:cs="Courier New"/>
+        </w:rPr>
+        <w:t>..</w:t>
+      </w:r>
+      <w:proofErr w:type="gramEnd"/>
+      <w:r>
+        <w:rPr>
+          <w:rFonts w:asciiTheme="majorHAnsi" w:hAnsiTheme="majorHAnsi" w:cs="Courier New"/>
+        </w:rPr>
+        <w:t xml:space="preserve">…………...……………………………………..…………………………………………. </w:t>
       </w:r>
       <w:r>
         <w:rPr>
@@ -2656,7 +2746,25 @@
           <w:color w:val="000000"/>
           <w:lang w:eastAsia="zh-CN"/>
         </w:rPr>
-        <w:t xml:space="preserve">create XUL files for installation of our Zotero extension – SP: </w:t>
+        <w:t xml:space="preserve">create XUL files for installation of our </w:t>
+      </w:r>
+      <w:proofErr w:type="spellStart"/>
+      <w:r>
+        <w:rPr>
+          <w:rFonts w:asciiTheme="majorHAnsi" w:eastAsia="Times New Roman" w:hAnsiTheme="majorHAnsi" w:cs="Arial"/>
+          <w:color w:val="000000"/>
+          <w:lang w:eastAsia="zh-CN"/>
+        </w:rPr>
+        <w:t>Zotero</w:t>
+      </w:r>
+      <w:proofErr w:type="spellEnd"/>
+      <w:r>
+        <w:rPr>
+          <w:rFonts w:asciiTheme="majorHAnsi" w:eastAsia="Times New Roman" w:hAnsiTheme="majorHAnsi" w:cs="Arial"/>
+          <w:color w:val="000000"/>
+          <w:lang w:eastAsia="zh-CN"/>
+        </w:rPr>
+        <w:t xml:space="preserve"> extension – SP: </w:t>
       </w:r>
       <w:r>
         <w:rPr>
@@ -2858,7 +2966,25 @@
           <w:color w:val="000000"/>
           <w:lang w:eastAsia="zh-CN"/>
         </w:rPr>
-        <w:t>Implement a button on Zotero’s default window for batch editing tags – SP:</w:t>
+        <w:t xml:space="preserve">Implement a button on </w:t>
+      </w:r>
+      <w:proofErr w:type="spellStart"/>
+      <w:r>
+        <w:rPr>
+          <w:rFonts w:asciiTheme="majorHAnsi" w:eastAsia="Times New Roman" w:hAnsiTheme="majorHAnsi" w:cs="Arial"/>
+          <w:color w:val="000000"/>
+          <w:lang w:eastAsia="zh-CN"/>
+        </w:rPr>
+        <w:t>Zotero’s</w:t>
+      </w:r>
+      <w:proofErr w:type="spellEnd"/>
+      <w:r>
+        <w:rPr>
+          <w:rFonts w:asciiTheme="majorHAnsi" w:eastAsia="Times New Roman" w:hAnsiTheme="majorHAnsi" w:cs="Arial"/>
+          <w:color w:val="000000"/>
+          <w:lang w:eastAsia="zh-CN"/>
+        </w:rPr>
+        <w:t xml:space="preserve"> default window for batch editing tags – SP:</w:t>
       </w:r>
       <w:r>
         <w:rPr>
@@ -3095,8 +3221,9 @@
           <w:sz w:val="28"/>
           <w:szCs w:val="28"/>
         </w:rPr>
-        <w:t>Updated Bur</w:t>
-      </w:r>
+        <w:t xml:space="preserve">Updated </w:t>
+      </w:r>
+      <w:proofErr w:type="spellStart"/>
       <w:r>
         <w:rPr>
           <w:rFonts w:asciiTheme="majorHAnsi" w:hAnsiTheme="majorHAnsi"/>
@@ -3105,7 +3232,7 @@
           <w:sz w:val="28"/>
           <w:szCs w:val="28"/>
         </w:rPr>
-        <w:t>n</w:t>
+        <w:t>Bur</w:t>
       </w:r>
       <w:r>
         <w:rPr>
@@ -3115,7 +3242,28 @@
           <w:sz w:val="28"/>
           <w:szCs w:val="28"/>
         </w:rPr>
-        <w:t>down Chart</w:t>
+        <w:t>n</w:t>
+      </w:r>
+      <w:r>
+        <w:rPr>
+          <w:rFonts w:asciiTheme="majorHAnsi" w:hAnsiTheme="majorHAnsi"/>
+          <w:b/>
+          <w:i/>
+          <w:sz w:val="28"/>
+          <w:szCs w:val="28"/>
+        </w:rPr>
+        <w:t>down</w:t>
+      </w:r>
+      <w:proofErr w:type="spellEnd"/>
+      <w:r>
+        <w:rPr>
+          <w:rFonts w:asciiTheme="majorHAnsi" w:hAnsiTheme="majorHAnsi"/>
+          <w:b/>
+          <w:i/>
+          <w:sz w:val="28"/>
+          <w:szCs w:val="28"/>
+        </w:rPr>
+        <w:t xml:space="preserve"> Chart</w:t>
       </w:r>
       <w:r>
         <w:rPr>
@@ -3179,21 +3327,27 @@
         <w:rPr>
           <w:rFonts w:asciiTheme="majorHAnsi" w:hAnsiTheme="majorHAnsi"/>
         </w:rPr>
-        <w:t>Please refer to “Sprint #</w:t>
-      </w:r>
-      <w:bookmarkStart w:id="0" w:name="_GoBack"/>
-      <w:bookmarkEnd w:id="0"/>
+        <w:t>Please refer to “Sprint #2</w:t>
+      </w:r>
       <w:r>
         <w:rPr>
           <w:rFonts w:asciiTheme="majorHAnsi" w:hAnsiTheme="majorHAnsi"/>
         </w:rPr>
-        <w:t>2</w:t>
-      </w:r>
+        <w:t xml:space="preserve"> </w:t>
+      </w:r>
+      <w:proofErr w:type="spellStart"/>
       <w:r>
         <w:rPr>
           <w:rFonts w:asciiTheme="majorHAnsi" w:hAnsiTheme="majorHAnsi"/>
         </w:rPr>
-        <w:t xml:space="preserve"> Burndown Chart.xlsx” for details</w:t>
+        <w:t>Burndown</w:t>
+      </w:r>
+      <w:proofErr w:type="spellEnd"/>
+      <w:r>
+        <w:rPr>
+          <w:rFonts w:asciiTheme="majorHAnsi" w:hAnsiTheme="majorHAnsi"/>
+        </w:rPr>
+        <w:t xml:space="preserve"> Chart.xlsx” for details</w:t>
       </w:r>
     </w:p>
     <w:p>
@@ -3794,8 +3948,16 @@
         <w:rPr>
           <w:rFonts w:asciiTheme="majorHAnsi" w:hAnsiTheme="majorHAnsi" w:cs="Courier New"/>
         </w:rPr>
-        <w:t>most of the functions have been completed and all that’s left is linking the JavaScript file and XUL file to interact properly with Zotero</w:t>
-      </w:r>
+        <w:t xml:space="preserve">most of the functions have been completed and all that’s left is linking the JavaScript file and XUL file to interact properly with </w:t>
+      </w:r>
+      <w:proofErr w:type="spellStart"/>
+      <w:r>
+        <w:rPr>
+          <w:rFonts w:asciiTheme="majorHAnsi" w:hAnsiTheme="majorHAnsi" w:cs="Courier New"/>
+        </w:rPr>
+        <w:t>Zotero</w:t>
+      </w:r>
+      <w:proofErr w:type="spellEnd"/>
       <w:r>
         <w:rPr>
           <w:rFonts w:asciiTheme="majorHAnsi" w:hAnsiTheme="majorHAnsi" w:cs="Courier New"/>
@@ -3834,19 +3996,422 @@
         <w:spacing w:after="0" w:line="240" w:lineRule="auto"/>
         <w:rPr>
           <w:rFonts w:asciiTheme="majorHAnsi" w:hAnsiTheme="majorHAnsi" w:cs="Courier New"/>
-        </w:rPr>
-      </w:pPr>
-    </w:p>
-    <w:p>
-      <w:pPr>
-        <w:autoSpaceDE w:val="0"/>
-        <w:autoSpaceDN w:val="0"/>
-        <w:adjustRightInd w:val="0"/>
-        <w:spacing w:after="0" w:line="240" w:lineRule="auto"/>
-        <w:rPr>
-          <w:rFonts w:asciiTheme="majorHAnsi" w:hAnsiTheme="majorHAnsi" w:cs="Courier New"/>
-        </w:rPr>
-      </w:pPr>
+          <w:u w:val="single"/>
+        </w:rPr>
+      </w:pPr>
+      <w:r>
+        <w:rPr>
+          <w:rFonts w:asciiTheme="majorHAnsi" w:hAnsiTheme="majorHAnsi" w:cs="Courier New"/>
+          <w:u w:val="single"/>
+        </w:rPr>
+        <w:t>November 3</w:t>
+      </w:r>
+      <w:r>
+        <w:rPr>
+          <w:rFonts w:asciiTheme="majorHAnsi" w:hAnsiTheme="majorHAnsi" w:cs="Courier New"/>
+          <w:u w:val="single"/>
+        </w:rPr>
+        <w:t>:</w:t>
+      </w:r>
+    </w:p>
+    <w:p>
+      <w:pPr>
+        <w:autoSpaceDE w:val="0"/>
+        <w:autoSpaceDN w:val="0"/>
+        <w:adjustRightInd w:val="0"/>
+        <w:spacing w:after="0" w:line="240" w:lineRule="auto"/>
+        <w:rPr>
+          <w:rFonts w:asciiTheme="majorHAnsi" w:hAnsiTheme="majorHAnsi" w:cs="Courier New"/>
+        </w:rPr>
+      </w:pPr>
+      <w:r>
+        <w:rPr>
+          <w:rFonts w:asciiTheme="majorHAnsi" w:hAnsiTheme="majorHAnsi" w:cs="Courier New"/>
+          <w:i/>
+        </w:rPr>
+        <w:t>Vincent Ho</w:t>
+      </w:r>
+      <w:r>
+        <w:rPr>
+          <w:rFonts w:asciiTheme="majorHAnsi" w:hAnsiTheme="majorHAnsi" w:cs="Courier New"/>
+        </w:rPr>
+        <w:t>: Worked on CSCD27 for majority of day, the rest was spent in class</w:t>
+      </w:r>
+    </w:p>
+    <w:p>
+      <w:pPr>
+        <w:autoSpaceDE w:val="0"/>
+        <w:autoSpaceDN w:val="0"/>
+        <w:adjustRightInd w:val="0"/>
+        <w:spacing w:after="0" w:line="240" w:lineRule="auto"/>
+        <w:rPr>
+          <w:rFonts w:asciiTheme="majorHAnsi" w:hAnsiTheme="majorHAnsi" w:cs="Courier New"/>
+        </w:rPr>
+      </w:pPr>
+    </w:p>
+    <w:p>
+      <w:pPr>
+        <w:autoSpaceDE w:val="0"/>
+        <w:autoSpaceDN w:val="0"/>
+        <w:adjustRightInd w:val="0"/>
+        <w:spacing w:after="0" w:line="240" w:lineRule="auto"/>
+        <w:rPr>
+          <w:rFonts w:asciiTheme="majorHAnsi" w:hAnsiTheme="majorHAnsi" w:cs="Courier New"/>
+          <w:u w:val="single"/>
+        </w:rPr>
+      </w:pPr>
+      <w:r>
+        <w:rPr>
+          <w:rFonts w:asciiTheme="majorHAnsi" w:hAnsiTheme="majorHAnsi" w:cs="Courier New"/>
+          <w:u w:val="single"/>
+        </w:rPr>
+        <w:t>November 4:</w:t>
+      </w:r>
+    </w:p>
+    <w:p>
+      <w:pPr>
+        <w:autoSpaceDE w:val="0"/>
+        <w:autoSpaceDN w:val="0"/>
+        <w:adjustRightInd w:val="0"/>
+        <w:spacing w:after="0" w:line="240" w:lineRule="auto"/>
+        <w:rPr>
+          <w:rFonts w:asciiTheme="majorHAnsi" w:hAnsiTheme="majorHAnsi" w:cs="Courier New"/>
+        </w:rPr>
+      </w:pPr>
+      <w:r>
+        <w:rPr>
+          <w:rFonts w:asciiTheme="majorHAnsi" w:hAnsiTheme="majorHAnsi" w:cs="Courier New"/>
+          <w:i/>
+        </w:rPr>
+        <w:t>Vincent Ho</w:t>
+      </w:r>
+      <w:r>
+        <w:rPr>
+          <w:rFonts w:asciiTheme="majorHAnsi" w:hAnsiTheme="majorHAnsi" w:cs="Courier New"/>
+        </w:rPr>
+        <w:t>: Class all day</w:t>
+      </w:r>
+    </w:p>
+    <w:p>
+      <w:pPr>
+        <w:autoSpaceDE w:val="0"/>
+        <w:autoSpaceDN w:val="0"/>
+        <w:adjustRightInd w:val="0"/>
+        <w:spacing w:after="0" w:line="240" w:lineRule="auto"/>
+        <w:rPr>
+          <w:rFonts w:asciiTheme="majorHAnsi" w:hAnsiTheme="majorHAnsi" w:cs="Courier New"/>
+        </w:rPr>
+      </w:pPr>
+    </w:p>
+    <w:p>
+      <w:pPr>
+        <w:autoSpaceDE w:val="0"/>
+        <w:autoSpaceDN w:val="0"/>
+        <w:adjustRightInd w:val="0"/>
+        <w:spacing w:after="0" w:line="240" w:lineRule="auto"/>
+        <w:rPr>
+          <w:rFonts w:asciiTheme="majorHAnsi" w:hAnsiTheme="majorHAnsi" w:cs="Courier New"/>
+          <w:u w:val="single"/>
+        </w:rPr>
+      </w:pPr>
+      <w:r>
+        <w:rPr>
+          <w:rFonts w:asciiTheme="majorHAnsi" w:hAnsiTheme="majorHAnsi" w:cs="Courier New"/>
+          <w:u w:val="single"/>
+        </w:rPr>
+        <w:t>November 6:</w:t>
+      </w:r>
+    </w:p>
+    <w:p>
+      <w:pPr>
+        <w:autoSpaceDE w:val="0"/>
+        <w:autoSpaceDN w:val="0"/>
+        <w:adjustRightInd w:val="0"/>
+        <w:spacing w:after="0" w:line="240" w:lineRule="auto"/>
+        <w:rPr>
+          <w:rFonts w:asciiTheme="majorHAnsi" w:hAnsiTheme="majorHAnsi" w:cs="Courier New"/>
+        </w:rPr>
+      </w:pPr>
+      <w:r>
+        <w:rPr>
+          <w:rFonts w:asciiTheme="majorHAnsi" w:hAnsiTheme="majorHAnsi" w:cs="Courier New"/>
+          <w:i/>
+        </w:rPr>
+        <w:t xml:space="preserve">Vincent </w:t>
+      </w:r>
+      <w:bookmarkStart w:id="0" w:name="_GoBack"/>
+      <w:r>
+        <w:rPr>
+          <w:rFonts w:asciiTheme="majorHAnsi" w:hAnsiTheme="majorHAnsi" w:cs="Courier New"/>
+          <w:i/>
+        </w:rPr>
+        <w:t>Ho</w:t>
+      </w:r>
+      <w:bookmarkEnd w:id="0"/>
+      <w:r>
+        <w:rPr>
+          <w:rFonts w:asciiTheme="majorHAnsi" w:hAnsiTheme="majorHAnsi" w:cs="Courier New"/>
+        </w:rPr>
+        <w:t xml:space="preserve">: </w:t>
+      </w:r>
+      <w:r>
+        <w:rPr>
+          <w:rFonts w:asciiTheme="majorHAnsi" w:hAnsiTheme="majorHAnsi" w:cs="Courier New"/>
+        </w:rPr>
+        <w:t>Worked</w:t>
+      </w:r>
+      <w:r>
+        <w:rPr>
+          <w:rFonts w:asciiTheme="majorHAnsi" w:hAnsiTheme="majorHAnsi" w:cs="Courier New"/>
+        </w:rPr>
+        <w:t xml:space="preserve"> on CSCD27</w:t>
+      </w:r>
+      <w:r>
+        <w:rPr>
+          <w:rFonts w:asciiTheme="majorHAnsi" w:hAnsiTheme="majorHAnsi" w:cs="Courier New"/>
+        </w:rPr>
+        <w:t>, and CSCD03</w:t>
+      </w:r>
+      <w:r>
+        <w:rPr>
+          <w:rFonts w:asciiTheme="majorHAnsi" w:hAnsiTheme="majorHAnsi" w:cs="Courier New"/>
+        </w:rPr>
+        <w:t xml:space="preserve"> </w:t>
+      </w:r>
+      <w:r>
+        <w:rPr>
+          <w:rFonts w:asciiTheme="majorHAnsi" w:hAnsiTheme="majorHAnsi" w:cs="Courier New"/>
+        </w:rPr>
+        <w:t>presentation for majority of</w:t>
+      </w:r>
+      <w:r>
+        <w:rPr>
+          <w:rFonts w:asciiTheme="majorHAnsi" w:hAnsiTheme="majorHAnsi" w:cs="Courier New"/>
+        </w:rPr>
+        <w:t xml:space="preserve"> day</w:t>
+      </w:r>
+      <w:r>
+        <w:rPr>
+          <w:rFonts w:asciiTheme="majorHAnsi" w:hAnsiTheme="majorHAnsi" w:cs="Courier New"/>
+        </w:rPr>
+        <w:t>;</w:t>
+      </w:r>
+      <w:r>
+        <w:rPr>
+          <w:rFonts w:asciiTheme="majorHAnsi" w:hAnsiTheme="majorHAnsi" w:cs="Courier New"/>
+        </w:rPr>
+        <w:t xml:space="preserve"> </w:t>
+      </w:r>
+      <w:r>
+        <w:rPr>
+          <w:rFonts w:asciiTheme="majorHAnsi" w:hAnsiTheme="majorHAnsi" w:cs="Courier New"/>
+        </w:rPr>
+        <w:t>the rest was spent in class</w:t>
+      </w:r>
+    </w:p>
+    <w:p>
+      <w:pPr>
+        <w:autoSpaceDE w:val="0"/>
+        <w:autoSpaceDN w:val="0"/>
+        <w:adjustRightInd w:val="0"/>
+        <w:spacing w:after="0" w:line="240" w:lineRule="auto"/>
+        <w:rPr>
+          <w:rFonts w:asciiTheme="majorHAnsi" w:hAnsiTheme="majorHAnsi" w:cs="Courier New"/>
+        </w:rPr>
+      </w:pPr>
+    </w:p>
+    <w:p>
+      <w:pPr>
+        <w:autoSpaceDE w:val="0"/>
+        <w:autoSpaceDN w:val="0"/>
+        <w:adjustRightInd w:val="0"/>
+        <w:spacing w:after="0" w:line="240" w:lineRule="auto"/>
+        <w:rPr>
+          <w:rFonts w:asciiTheme="majorHAnsi" w:hAnsiTheme="majorHAnsi" w:cs="Courier New"/>
+          <w:u w:val="single"/>
+        </w:rPr>
+      </w:pPr>
+      <w:r>
+        <w:rPr>
+          <w:rFonts w:asciiTheme="majorHAnsi" w:hAnsiTheme="majorHAnsi" w:cs="Courier New"/>
+          <w:u w:val="single"/>
+        </w:rPr>
+        <w:t>November 9</w:t>
+      </w:r>
+      <w:r>
+        <w:rPr>
+          <w:rFonts w:asciiTheme="majorHAnsi" w:hAnsiTheme="majorHAnsi" w:cs="Courier New"/>
+          <w:u w:val="single"/>
+        </w:rPr>
+        <w:t>:</w:t>
+      </w:r>
+    </w:p>
+    <w:p>
+      <w:pPr>
+        <w:autoSpaceDE w:val="0"/>
+        <w:autoSpaceDN w:val="0"/>
+        <w:adjustRightInd w:val="0"/>
+        <w:spacing w:after="0" w:line="240" w:lineRule="auto"/>
+        <w:rPr>
+          <w:rFonts w:asciiTheme="majorHAnsi" w:hAnsiTheme="majorHAnsi" w:cs="Courier New"/>
+        </w:rPr>
+      </w:pPr>
+      <w:r>
+        <w:rPr>
+          <w:rFonts w:asciiTheme="majorHAnsi" w:hAnsiTheme="majorHAnsi" w:cs="Courier New"/>
+          <w:i/>
+        </w:rPr>
+        <w:t>Vincent Ho</w:t>
+      </w:r>
+      <w:r>
+        <w:rPr>
+          <w:rFonts w:asciiTheme="majorHAnsi" w:hAnsiTheme="majorHAnsi" w:cs="Courier New"/>
+        </w:rPr>
+        <w:t xml:space="preserve">: </w:t>
+      </w:r>
+      <w:r>
+        <w:rPr>
+          <w:rFonts w:asciiTheme="majorHAnsi" w:hAnsiTheme="majorHAnsi" w:cs="Courier New"/>
+        </w:rPr>
+        <w:t>Class all day</w:t>
+      </w:r>
+      <w:r>
+        <w:rPr>
+          <w:rFonts w:asciiTheme="majorHAnsi" w:hAnsiTheme="majorHAnsi" w:cs="Courier New"/>
+        </w:rPr>
+        <w:t>, worked on CSCD27 until bed time</w:t>
+      </w:r>
+    </w:p>
+    <w:p>
+      <w:pPr>
+        <w:autoSpaceDE w:val="0"/>
+        <w:autoSpaceDN w:val="0"/>
+        <w:adjustRightInd w:val="0"/>
+        <w:spacing w:after="0" w:line="240" w:lineRule="auto"/>
+        <w:rPr>
+          <w:rFonts w:asciiTheme="majorHAnsi" w:hAnsiTheme="majorHAnsi" w:cs="Courier New"/>
+        </w:rPr>
+      </w:pPr>
+    </w:p>
+    <w:p>
+      <w:pPr>
+        <w:pStyle w:val="NoSpacing"/>
+        <w:rPr>
+          <w:rFonts w:asciiTheme="majorHAnsi" w:hAnsiTheme="majorHAnsi"/>
+          <w:u w:val="single"/>
+        </w:rPr>
+      </w:pPr>
+      <w:r>
+        <w:rPr>
+          <w:rFonts w:asciiTheme="majorHAnsi" w:hAnsiTheme="majorHAnsi"/>
+          <w:u w:val="single"/>
+        </w:rPr>
+        <w:t>Note:</w:t>
+      </w:r>
+    </w:p>
+    <w:p>
+      <w:pPr>
+        <w:pStyle w:val="NoSpacing"/>
+        <w:rPr>
+          <w:rFonts w:asciiTheme="majorHAnsi" w:hAnsiTheme="majorHAnsi"/>
+        </w:rPr>
+      </w:pPr>
+      <w:r>
+        <w:rPr>
+          <w:rFonts w:asciiTheme="majorHAnsi" w:hAnsiTheme="majorHAnsi"/>
+        </w:rPr>
+        <w:t xml:space="preserve">Vincent couldn’t work on Oct 30 so he made up time by working on Oct 31. </w:t>
+      </w:r>
+      <w:r>
+        <w:rPr>
+          <w:rFonts w:asciiTheme="majorHAnsi" w:hAnsiTheme="majorHAnsi"/>
+        </w:rPr>
+        <w:t xml:space="preserve">Furthermore </w:t>
+      </w:r>
+      <w:r>
+        <w:rPr>
+          <w:rFonts w:asciiTheme="majorHAnsi" w:hAnsiTheme="majorHAnsi"/>
+        </w:rPr>
+        <w:t xml:space="preserve">Vincent had been confused about the commit and pushing rules of Agile so he didn’t </w:t>
+      </w:r>
+      <w:r>
+        <w:rPr>
+          <w:rFonts w:asciiTheme="majorHAnsi" w:hAnsiTheme="majorHAnsi"/>
+        </w:rPr>
+        <w:t>make any commits or pushes until he felt t</w:t>
+      </w:r>
+      <w:r>
+        <w:rPr>
+          <w:rFonts w:asciiTheme="majorHAnsi" w:hAnsiTheme="majorHAnsi"/>
+        </w:rPr>
+        <w:t>here was substantial progress (worked on days</w:t>
+      </w:r>
+      <w:r>
+        <w:rPr>
+          <w:rFonts w:asciiTheme="majorHAnsi" w:hAnsiTheme="majorHAnsi"/>
+        </w:rPr>
+        <w:t xml:space="preserve"> </w:t>
+      </w:r>
+      <w:r>
+        <w:rPr>
+          <w:rFonts w:asciiTheme="majorHAnsi" w:hAnsiTheme="majorHAnsi"/>
+        </w:rPr>
+        <w:t>1</w:t>
+      </w:r>
+      <w:r>
+        <w:rPr>
+          <w:rFonts w:asciiTheme="majorHAnsi" w:hAnsiTheme="majorHAnsi"/>
+        </w:rPr>
+        <w:t>,</w:t>
+      </w:r>
+      <w:r>
+        <w:rPr>
+          <w:rFonts w:asciiTheme="majorHAnsi" w:hAnsiTheme="majorHAnsi"/>
+        </w:rPr>
+        <w:t xml:space="preserve"> 2</w:t>
+      </w:r>
+      <w:r>
+        <w:rPr>
+          <w:rFonts w:asciiTheme="majorHAnsi" w:hAnsiTheme="majorHAnsi"/>
+        </w:rPr>
+        <w:t xml:space="preserve">, </w:t>
+      </w:r>
+      <w:r>
+        <w:rPr>
+          <w:rFonts w:asciiTheme="majorHAnsi" w:hAnsiTheme="majorHAnsi"/>
+        </w:rPr>
+        <w:t xml:space="preserve">and </w:t>
+      </w:r>
+      <w:r>
+        <w:rPr>
+          <w:rFonts w:asciiTheme="majorHAnsi" w:hAnsiTheme="majorHAnsi"/>
+        </w:rPr>
+        <w:t>3</w:t>
+      </w:r>
+      <w:r>
+        <w:rPr>
+          <w:rFonts w:asciiTheme="majorHAnsi" w:hAnsiTheme="majorHAnsi"/>
+        </w:rPr>
+        <w:t xml:space="preserve"> but didn’t commit until </w:t>
+      </w:r>
+      <w:r>
+        <w:rPr>
+          <w:rFonts w:asciiTheme="majorHAnsi" w:hAnsiTheme="majorHAnsi"/>
+        </w:rPr>
+        <w:t xml:space="preserve">day </w:t>
+      </w:r>
+      <w:r>
+        <w:rPr>
+          <w:rFonts w:asciiTheme="majorHAnsi" w:hAnsiTheme="majorHAnsi"/>
+        </w:rPr>
+        <w:t>3</w:t>
+      </w:r>
+      <w:r>
+        <w:rPr>
+          <w:rFonts w:asciiTheme="majorHAnsi" w:hAnsiTheme="majorHAnsi"/>
+        </w:rPr>
+        <w:t>)</w:t>
+      </w:r>
     </w:p>
     <w:p>
       <w:pPr>
@@ -6358,11 +6923,11 @@
         </c:dLbls>
         <c:marker val="1"/>
         <c:smooth val="0"/>
-        <c:axId val="252687440"/>
-        <c:axId val="246259072"/>
+        <c:axId val="263886560"/>
+        <c:axId val="263888240"/>
       </c:lineChart>
       <c:catAx>
-        <c:axId val="252687440"/>
+        <c:axId val="263886560"/>
         <c:scaling>
           <c:orientation val="minMax"/>
         </c:scaling>
@@ -6460,7 +7025,7 @@
             <a:endParaRPr lang="en-US"/>
           </a:p>
         </c:txPr>
-        <c:crossAx val="246259072"/>
+        <c:crossAx val="263888240"/>
         <c:crosses val="autoZero"/>
         <c:auto val="1"/>
         <c:lblAlgn val="ctr"/>
@@ -6468,7 +7033,7 @@
         <c:noMultiLvlLbl val="0"/>
       </c:catAx>
       <c:valAx>
-        <c:axId val="246259072"/>
+        <c:axId val="263888240"/>
         <c:scaling>
           <c:orientation val="minMax"/>
         </c:scaling>
@@ -6579,7 +7144,7 @@
             <a:endParaRPr lang="en-US"/>
           </a:p>
         </c:txPr>
-        <c:crossAx val="252687440"/>
+        <c:crossAx val="263886560"/>
         <c:crosses val="autoZero"/>
         <c:crossBetween val="between"/>
       </c:valAx>
@@ -7466,7 +8031,7 @@
 </file>
 
 <file path=customXml/itemProps1.xml><?xml version="1.0" encoding="utf-8"?>
-<ds:datastoreItem xmlns:ds="http://schemas.openxmlformats.org/officeDocument/2006/customXml" ds:itemID="{583C182D-4437-4FD4-BA5A-2F1A571451C3}">
+<ds:datastoreItem xmlns:ds="http://schemas.openxmlformats.org/officeDocument/2006/customXml" ds:itemID="{F35A4BFD-F629-45E1-A0B9-275AD11BC18E}">
   <ds:schemaRefs>
     <ds:schemaRef ds:uri="http://schemas.openxmlformats.org/officeDocument/2006/bibliography"/>
   </ds:schemaRefs>

</xml_diff>

<commit_message>
Moved the Sprint Backlog and Burndown Chart back, edited Sprint Documentation
added excuses

Please look at D3 for our D4.
</commit_message>
<xml_diff>
--- a/D3/Sprint Documentation.docx
+++ b/D3/Sprint Documentation.docx
@@ -296,25 +296,7 @@
           <w:sz w:val="40"/>
           <w:szCs w:val="40"/>
         </w:rPr>
-        <w:t xml:space="preserve">Yuan </w:t>
-      </w:r>
-      <w:proofErr w:type="spellStart"/>
-      <w:r>
-        <w:rPr>
-          <w:rFonts w:asciiTheme="majorHAnsi" w:hAnsiTheme="majorHAnsi" w:cs="Courier New"/>
-          <w:sz w:val="40"/>
-          <w:szCs w:val="40"/>
-        </w:rPr>
-        <w:t>Zan</w:t>
-      </w:r>
-      <w:proofErr w:type="spellEnd"/>
-      <w:r>
-        <w:rPr>
-          <w:rFonts w:asciiTheme="majorHAnsi" w:hAnsiTheme="majorHAnsi" w:cs="Courier New"/>
-          <w:sz w:val="40"/>
-          <w:szCs w:val="40"/>
-        </w:rPr>
-        <w:t xml:space="preserve"> </w:t>
+        <w:t xml:space="preserve">Yuan Zan </w:t>
       </w:r>
       <w:r>
         <w:rPr>
@@ -3299,7 +3281,6 @@
       <w:r>
         <w:rPr>
           <w:noProof/>
-          <w:lang w:eastAsia="zh-CN"/>
         </w:rPr>
         <w:drawing>
           <wp:inline distT="0" distB="0" distL="0" distR="0" wp14:anchorId="1A01A2BE" wp14:editId="343A7A0E">
@@ -3421,6 +3402,8 @@
           <w:u w:val="single"/>
         </w:rPr>
       </w:pPr>
+      <w:bookmarkStart w:id="0" w:name="_GoBack"/>
+      <w:bookmarkEnd w:id="0"/>
     </w:p>
     <w:p>
       <w:pPr>
@@ -3526,7 +3509,6 @@
           <w:sz w:val="24"/>
           <w:szCs w:val="24"/>
           <w:u w:val="single"/>
-          <w:lang w:eastAsia="zh-CN"/>
         </w:rPr>
         <w:drawing>
           <wp:inline distT="0" distB="0" distL="0" distR="0" wp14:anchorId="72252832" wp14:editId="168401F3">
@@ -3611,7 +3593,6 @@
           <w:rFonts w:asciiTheme="majorHAnsi" w:eastAsia="Times New Roman" w:hAnsiTheme="majorHAnsi" w:cs="Arial"/>
           <w:noProof/>
           <w:color w:val="000000"/>
-          <w:lang w:eastAsia="zh-CN"/>
         </w:rPr>
         <w:drawing>
           <wp:inline distT="0" distB="0" distL="0" distR="0" wp14:anchorId="71F14C8B" wp14:editId="51126CA7">
@@ -4004,6 +3985,67 @@
           <w:rFonts w:asciiTheme="majorHAnsi" w:hAnsiTheme="majorHAnsi" w:cs="Courier New"/>
           <w:u w:val="single"/>
         </w:rPr>
+        <w:t>October 28-29</w:t>
+      </w:r>
+      <w:r>
+        <w:rPr>
+          <w:rFonts w:asciiTheme="majorHAnsi" w:hAnsiTheme="majorHAnsi" w:cs="Courier New"/>
+          <w:u w:val="single"/>
+        </w:rPr>
+        <w:t>:</w:t>
+      </w:r>
+    </w:p>
+    <w:p>
+      <w:pPr>
+        <w:autoSpaceDE w:val="0"/>
+        <w:autoSpaceDN w:val="0"/>
+        <w:adjustRightInd w:val="0"/>
+        <w:spacing w:after="0" w:line="240" w:lineRule="auto"/>
+        <w:rPr>
+          <w:rFonts w:asciiTheme="majorHAnsi" w:hAnsiTheme="majorHAnsi" w:cs="Courier New"/>
+        </w:rPr>
+      </w:pPr>
+      <w:r>
+        <w:rPr>
+          <w:rFonts w:asciiTheme="majorHAnsi" w:hAnsiTheme="majorHAnsi" w:cs="Courier New"/>
+          <w:i/>
+        </w:rPr>
+        <w:t>Nanson Zheng</w:t>
+      </w:r>
+      <w:r>
+        <w:rPr>
+          <w:rFonts w:asciiTheme="majorHAnsi" w:hAnsiTheme="majorHAnsi" w:cs="Courier New"/>
+        </w:rPr>
+        <w:t>: Worked on CSCC73 Assignment 5</w:t>
+      </w:r>
+    </w:p>
+    <w:p>
+      <w:pPr>
+        <w:autoSpaceDE w:val="0"/>
+        <w:autoSpaceDN w:val="0"/>
+        <w:adjustRightInd w:val="0"/>
+        <w:spacing w:after="0" w:line="240" w:lineRule="auto"/>
+        <w:rPr>
+          <w:rFonts w:asciiTheme="majorHAnsi" w:hAnsiTheme="majorHAnsi" w:cs="Courier New"/>
+        </w:rPr>
+      </w:pPr>
+    </w:p>
+    <w:p>
+      <w:pPr>
+        <w:autoSpaceDE w:val="0"/>
+        <w:autoSpaceDN w:val="0"/>
+        <w:adjustRightInd w:val="0"/>
+        <w:spacing w:after="0" w:line="240" w:lineRule="auto"/>
+        <w:rPr>
+          <w:rFonts w:asciiTheme="majorHAnsi" w:hAnsiTheme="majorHAnsi" w:cs="Courier New"/>
+          <w:u w:val="single"/>
+        </w:rPr>
+      </w:pPr>
+      <w:r>
+        <w:rPr>
+          <w:rFonts w:asciiTheme="majorHAnsi" w:hAnsiTheme="majorHAnsi" w:cs="Courier New"/>
+          <w:u w:val="single"/>
+        </w:rPr>
         <w:t>November 3</w:t>
       </w:r>
       <w:r>
@@ -4139,7 +4181,6 @@
         </w:rPr>
         <w:t xml:space="preserve">Vincent </w:t>
       </w:r>
-      <w:bookmarkStart w:id="0" w:name="_GoBack"/>
       <w:r>
         <w:rPr>
           <w:rFonts w:asciiTheme="majorHAnsi" w:hAnsiTheme="majorHAnsi" w:cs="Courier New"/>
@@ -4147,7 +4188,6 @@
         </w:rPr>
         <w:t>Ho</w:t>
       </w:r>
-      <w:bookmarkEnd w:id="0"/>
       <w:r>
         <w:rPr>
           <w:rFonts w:asciiTheme="majorHAnsi" w:hAnsiTheme="majorHAnsi" w:cs="Courier New"/>
@@ -4219,6 +4259,30 @@
           <w:rFonts w:asciiTheme="majorHAnsi" w:hAnsiTheme="majorHAnsi" w:cs="Courier New"/>
         </w:rPr>
       </w:pPr>
+      <w:r>
+        <w:rPr>
+          <w:rFonts w:asciiTheme="majorHAnsi" w:hAnsiTheme="majorHAnsi" w:cs="Courier New"/>
+          <w:i/>
+        </w:rPr>
+        <w:t>Nanson Zheng</w:t>
+      </w:r>
+      <w:r>
+        <w:rPr>
+          <w:rFonts w:asciiTheme="majorHAnsi" w:hAnsiTheme="majorHAnsi" w:cs="Courier New"/>
+        </w:rPr>
+        <w:t>: Worked on CSCC37 Assignment and studied for midterm</w:t>
+      </w:r>
+    </w:p>
+    <w:p>
+      <w:pPr>
+        <w:autoSpaceDE w:val="0"/>
+        <w:autoSpaceDN w:val="0"/>
+        <w:adjustRightInd w:val="0"/>
+        <w:spacing w:after="0" w:line="240" w:lineRule="auto"/>
+        <w:rPr>
+          <w:rFonts w:asciiTheme="majorHAnsi" w:hAnsiTheme="majorHAnsi" w:cs="Courier New"/>
+        </w:rPr>
+      </w:pPr>
     </w:p>
     <w:p>
       <w:pPr>
@@ -4280,6 +4344,36 @@
           <w:rFonts w:asciiTheme="majorHAnsi" w:hAnsiTheme="majorHAnsi" w:cs="Courier New"/>
         </w:rPr>
         <w:t>, worked on CSCD27 until bed time</w:t>
+      </w:r>
+    </w:p>
+    <w:p>
+      <w:pPr>
+        <w:autoSpaceDE w:val="0"/>
+        <w:autoSpaceDN w:val="0"/>
+        <w:adjustRightInd w:val="0"/>
+        <w:spacing w:after="0" w:line="240" w:lineRule="auto"/>
+        <w:rPr>
+          <w:rFonts w:asciiTheme="majorHAnsi" w:hAnsiTheme="majorHAnsi" w:cs="Courier New"/>
+        </w:rPr>
+      </w:pPr>
+      <w:r>
+        <w:rPr>
+          <w:rFonts w:asciiTheme="majorHAnsi" w:hAnsiTheme="majorHAnsi" w:cs="Courier New"/>
+          <w:i/>
+        </w:rPr>
+        <w:t>Nanson Zheng</w:t>
+      </w:r>
+      <w:r>
+        <w:rPr>
+          <w:rFonts w:asciiTheme="majorHAnsi" w:hAnsiTheme="majorHAnsi" w:cs="Courier New"/>
+        </w:rPr>
+        <w:t>: Attempted to link JavaS</w:t>
+      </w:r>
+      <w:r>
+        <w:rPr>
+          <w:rFonts w:asciiTheme="majorHAnsi" w:hAnsiTheme="majorHAnsi" w:cs="Courier New"/>
+        </w:rPr>
+        <w:t>cript to GUI but made no meaningful progress</w:t>
       </w:r>
     </w:p>
     <w:p>
@@ -6607,7 +6701,7 @@
               <a:cs typeface="+mn-cs"/>
             </a:defRPr>
           </a:pPr>
-          <a:endParaRPr lang="en-US"/>
+          <a:endParaRPr lang="ja-JP"/>
         </a:p>
       </c:txPr>
     </c:title>
@@ -6694,18 +6788,6 @@
                 <c:pt idx="10">
                   <c:v>10</c:v>
                 </c:pt>
-                <c:pt idx="11">
-                  <c:v>11</c:v>
-                </c:pt>
-                <c:pt idx="12">
-                  <c:v>12</c:v>
-                </c:pt>
-                <c:pt idx="13">
-                  <c:v>13</c:v>
-                </c:pt>
-                <c:pt idx="14">
-                  <c:v>14</c:v>
-                </c:pt>
               </c:numCache>
             </c:numRef>
           </c:cat>
@@ -6716,48 +6798,36 @@
                 <c:formatCode>General</c:formatCode>
                 <c:ptCount val="15"/>
                 <c:pt idx="0">
-                  <c:v>104</c:v>
+                  <c:v>57</c:v>
                 </c:pt>
                 <c:pt idx="1">
-                  <c:v>96.571428571428569</c:v>
+                  <c:v>51.3</c:v>
                 </c:pt>
                 <c:pt idx="2">
-                  <c:v>89.142857142857139</c:v>
+                  <c:v>45.6</c:v>
                 </c:pt>
                 <c:pt idx="3">
-                  <c:v>81.714285714285722</c:v>
+                  <c:v>39.9</c:v>
                 </c:pt>
                 <c:pt idx="4">
-                  <c:v>74.285714285714292</c:v>
+                  <c:v>34.200000000000003</c:v>
                 </c:pt>
                 <c:pt idx="5">
-                  <c:v>66.857142857142861</c:v>
+                  <c:v>28.5</c:v>
                 </c:pt>
                 <c:pt idx="6">
-                  <c:v>59.428571428571431</c:v>
+                  <c:v>22.799999999999997</c:v>
                 </c:pt>
                 <c:pt idx="7">
-                  <c:v>52</c:v>
+                  <c:v>17.100000000000001</c:v>
                 </c:pt>
                 <c:pt idx="8">
-                  <c:v>44.571428571428569</c:v>
+                  <c:v>11.399999999999999</c:v>
                 </c:pt>
                 <c:pt idx="9">
-                  <c:v>37.142857142857146</c:v>
+                  <c:v>5.6999999999999957</c:v>
                 </c:pt>
                 <c:pt idx="10">
-                  <c:v>29.714285714285715</c:v>
-                </c:pt>
-                <c:pt idx="11">
-                  <c:v>22.285714285714285</c:v>
-                </c:pt>
-                <c:pt idx="12">
-                  <c:v>14.857142857142858</c:v>
-                </c:pt>
-                <c:pt idx="13">
-                  <c:v>7.4285714285714288</c:v>
-                </c:pt>
-                <c:pt idx="14">
                   <c:v>0</c:v>
                 </c:pt>
               </c:numCache>
@@ -6842,18 +6912,6 @@
                 <c:pt idx="10">
                   <c:v>10</c:v>
                 </c:pt>
-                <c:pt idx="11">
-                  <c:v>11</c:v>
-                </c:pt>
-                <c:pt idx="12">
-                  <c:v>12</c:v>
-                </c:pt>
-                <c:pt idx="13">
-                  <c:v>13</c:v>
-                </c:pt>
-                <c:pt idx="14">
-                  <c:v>14</c:v>
-                </c:pt>
               </c:numCache>
             </c:numRef>
           </c:cat>
@@ -6864,49 +6922,37 @@
                 <c:formatCode>General</c:formatCode>
                 <c:ptCount val="15"/>
                 <c:pt idx="0">
-                  <c:v>104</c:v>
+                  <c:v>57</c:v>
                 </c:pt>
                 <c:pt idx="1">
-                  <c:v>101</c:v>
+                  <c:v>55</c:v>
                 </c:pt>
                 <c:pt idx="2">
-                  <c:v>97</c:v>
+                  <c:v>54</c:v>
                 </c:pt>
                 <c:pt idx="3">
-                  <c:v>92.5</c:v>
+                  <c:v>53</c:v>
                 </c:pt>
                 <c:pt idx="4">
-                  <c:v>90.5</c:v>
+                  <c:v>52.5</c:v>
                 </c:pt>
                 <c:pt idx="5">
-                  <c:v>85.5</c:v>
+                  <c:v>52.5</c:v>
                 </c:pt>
                 <c:pt idx="6">
-                  <c:v>82.5</c:v>
+                  <c:v>52.5</c:v>
                 </c:pt>
                 <c:pt idx="7">
-                  <c:v>79.5</c:v>
+                  <c:v>51</c:v>
                 </c:pt>
                 <c:pt idx="8">
-                  <c:v>75.5</c:v>
+                  <c:v>51</c:v>
                 </c:pt>
                 <c:pt idx="9">
-                  <c:v>72.5</c:v>
+                  <c:v>51</c:v>
                 </c:pt>
                 <c:pt idx="10">
-                  <c:v>69.5</c:v>
-                </c:pt>
-                <c:pt idx="11">
-                  <c:v>67</c:v>
-                </c:pt>
-                <c:pt idx="12">
-                  <c:v>67</c:v>
-                </c:pt>
-                <c:pt idx="13">
-                  <c:v>67</c:v>
-                </c:pt>
-                <c:pt idx="14">
-                  <c:v>56.5</c:v>
+                  <c:v>50</c:v>
                 </c:pt>
               </c:numCache>
             </c:numRef>
@@ -6923,11 +6969,11 @@
         </c:dLbls>
         <c:marker val="1"/>
         <c:smooth val="0"/>
-        <c:axId val="263886560"/>
-        <c:axId val="263888240"/>
+        <c:axId val="522771112"/>
+        <c:axId val="522771896"/>
       </c:lineChart>
       <c:catAx>
-        <c:axId val="263886560"/>
+        <c:axId val="522771112"/>
         <c:scaling>
           <c:orientation val="minMax"/>
         </c:scaling>
@@ -6984,7 +7030,7 @@
                   <a:cs typeface="+mn-cs"/>
                 </a:defRPr>
               </a:pPr>
-              <a:endParaRPr lang="en-US"/>
+              <a:endParaRPr lang="ja-JP"/>
             </a:p>
           </c:txPr>
         </c:title>
@@ -7022,10 +7068,10 @@
                 <a:cs typeface="+mn-cs"/>
               </a:defRPr>
             </a:pPr>
-            <a:endParaRPr lang="en-US"/>
+            <a:endParaRPr lang="ja-JP"/>
           </a:p>
         </c:txPr>
-        <c:crossAx val="263888240"/>
+        <c:crossAx val="522771896"/>
         <c:crosses val="autoZero"/>
         <c:auto val="1"/>
         <c:lblAlgn val="ctr"/>
@@ -7033,7 +7079,7 @@
         <c:noMultiLvlLbl val="0"/>
       </c:catAx>
       <c:valAx>
-        <c:axId val="263888240"/>
+        <c:axId val="522771896"/>
         <c:scaling>
           <c:orientation val="minMax"/>
         </c:scaling>
@@ -7109,7 +7155,7 @@
                   <a:cs typeface="+mn-cs"/>
                 </a:defRPr>
               </a:pPr>
-              <a:endParaRPr lang="en-US"/>
+              <a:endParaRPr lang="ja-JP"/>
             </a:p>
           </c:txPr>
         </c:title>
@@ -7141,10 +7187,10 @@
                 <a:cs typeface="+mn-cs"/>
               </a:defRPr>
             </a:pPr>
-            <a:endParaRPr lang="en-US"/>
+            <a:endParaRPr lang="ja-JP"/>
           </a:p>
         </c:txPr>
-        <c:crossAx val="263886560"/>
+        <c:crossAx val="522771112"/>
         <c:crosses val="autoZero"/>
         <c:crossBetween val="between"/>
       </c:valAx>
@@ -7183,7 +7229,7 @@
               <a:cs typeface="+mn-cs"/>
             </a:defRPr>
           </a:pPr>
-          <a:endParaRPr lang="en-US"/>
+          <a:endParaRPr lang="ja-JP"/>
         </a:p>
       </c:txPr>
     </c:legend>
@@ -7213,7 +7259,7 @@
       <a:pPr>
         <a:defRPr/>
       </a:pPr>
-      <a:endParaRPr lang="en-US"/>
+      <a:endParaRPr lang="ja-JP"/>
     </a:p>
   </c:txPr>
   <c:externalData r:id="rId3">
@@ -8031,7 +8077,7 @@
 </file>
 
 <file path=customXml/itemProps1.xml><?xml version="1.0" encoding="utf-8"?>
-<ds:datastoreItem xmlns:ds="http://schemas.openxmlformats.org/officeDocument/2006/customXml" ds:itemID="{F35A4BFD-F629-45E1-A0B9-275AD11BC18E}">
+<ds:datastoreItem xmlns:ds="http://schemas.openxmlformats.org/officeDocument/2006/customXml" ds:itemID="{3CA42E6B-EB41-4387-BEA8-24046E2588CC}">
   <ds:schemaRefs>
     <ds:schemaRef ds:uri="http://schemas.openxmlformats.org/officeDocument/2006/bibliography"/>
   </ds:schemaRefs>

</xml_diff>